<commit_message>
Rajouté modèle du DTD
</commit_message>
<xml_diff>
--- a/doc/final/Document_de_conception.docx
+++ b/doc/final/Document_de_conception.docx
@@ -237,15 +237,149 @@
         </w:drawing>
       </w:r>
     </w:p>
+    <w:p>
+      <w:pPr>
+        <w:pStyle w:val="Heading2"/>
+      </w:pPr>
+      <w:r>
+        <w:t>Document DTD</w:t>
+      </w:r>
+    </w:p>
+    <w:p/>
+    <w:p>
+      <w:r>
+        <w:t>La représentation d’un document DTD est beaucoup plus simple. Nous avons ainsi :</w:t>
+      </w:r>
+    </w:p>
+    <w:p>
+      <w:pPr>
+        <w:pStyle w:val="ListParagraph"/>
+        <w:numPr>
+          <w:ilvl w:val="0"/>
+          <w:numId w:val="7"/>
+        </w:numPr>
+      </w:pPr>
+      <w:r>
+        <w:t xml:space="preserve">un objet </w:t>
+      </w:r>
+      <w:proofErr w:type="spellStart"/>
+      <w:r>
+        <w:t>DtdDoc</w:t>
+      </w:r>
+      <w:proofErr w:type="spellEnd"/>
+      <w:r>
+        <w:t xml:space="preserve"> représentant le document, racine, qui est pointé par l’attribut </w:t>
+      </w:r>
+      <w:proofErr w:type="spellStart"/>
+      <w:r>
+        <w:t>dtdDoc</w:t>
+      </w:r>
+      <w:proofErr w:type="spellEnd"/>
+      <w:r>
+        <w:t xml:space="preserve"> du </w:t>
+      </w:r>
+      <w:proofErr w:type="spellStart"/>
+      <w:r>
+        <w:t>Doctype</w:t>
+      </w:r>
+      <w:proofErr w:type="spellEnd"/>
+      <w:r>
+        <w:t xml:space="preserve"> du document XML. Il contient une liste de </w:t>
+      </w:r>
+      <w:proofErr w:type="spellStart"/>
+      <w:r>
+        <w:t>DtdElement</w:t>
+      </w:r>
+      <w:proofErr w:type="spellEnd"/>
+      <w:r>
+        <w:t>.</w:t>
+      </w:r>
+    </w:p>
+    <w:p>
+      <w:pPr>
+        <w:pStyle w:val="ListParagraph"/>
+        <w:numPr>
+          <w:ilvl w:val="0"/>
+          <w:numId w:val="7"/>
+        </w:numPr>
+      </w:pPr>
+      <w:r>
+        <w:t xml:space="preserve">des éléments </w:t>
+      </w:r>
+      <w:proofErr w:type="spellStart"/>
+      <w:r>
+        <w:t>DtdAttribute</w:t>
+      </w:r>
+      <w:proofErr w:type="spellEnd"/>
+      <w:r>
+        <w:t>, qui ont un nom, représentant les attributs ( </w:t>
+      </w:r>
+      <w:proofErr w:type="gramStart"/>
+      <w:r>
+        <w:t>!ATTLIST</w:t>
+      </w:r>
+      <w:proofErr w:type="gramEnd"/>
+      <w:r>
+        <w:t xml:space="preserve"> )</w:t>
+      </w:r>
+    </w:p>
+    <w:p>
+      <w:pPr>
+        <w:pStyle w:val="ListParagraph"/>
+        <w:numPr>
+          <w:ilvl w:val="0"/>
+          <w:numId w:val="7"/>
+        </w:numPr>
+      </w:pPr>
+      <w:r>
+        <w:t xml:space="preserve">des éléments </w:t>
+      </w:r>
+      <w:proofErr w:type="spellStart"/>
+      <w:r>
+        <w:t>DtdElement</w:t>
+      </w:r>
+      <w:proofErr w:type="spellEnd"/>
+      <w:r>
+        <w:t xml:space="preserve">, représentant des éléments ( </w:t>
+      </w:r>
+      <w:proofErr w:type="gramStart"/>
+      <w:r>
+        <w:t>!ELEMENT</w:t>
+      </w:r>
+      <w:proofErr w:type="gramEnd"/>
+      <w:r>
+        <w:t xml:space="preserve"> ), qui ont des liste d’attributs et ont leur contenu stocké sous forme d’une </w:t>
+      </w:r>
+      <w:proofErr w:type="spellStart"/>
+      <w:r>
+        <w:t>regex</w:t>
+      </w:r>
+      <w:proofErr w:type="spellEnd"/>
+    </w:p>
     <w:p/>
     <w:p/>
-    <w:p/>
+    <w:p>
+      <w:pPr>
+        <w:jc w:val="left"/>
+      </w:pPr>
+      <w:r>
+        <w:br w:type="page"/>
+      </w:r>
+    </w:p>
+    <w:p>
+      <w:pPr>
+        <w:pStyle w:val="Heading1"/>
+      </w:pPr>
+      <w:r>
+        <w:lastRenderedPageBreak/>
+        <w:t>Algorithme de validation</w:t>
+      </w:r>
+    </w:p>
     <w:p/>
     <w:p>
       <w:bookmarkStart w:id="0" w:name="_GoBack"/>
       <w:bookmarkEnd w:id="0"/>
     </w:p>
-    <w:p/>
     <w:p/>
     <w:p/>
     <w:p/>
@@ -766,6 +900,119 @@
     </w:lvl>
   </w:abstractNum>
   <w:abstractNum w:abstractNumId="4">
+    <w:nsid w:val="59380EC0"/>
+    <w:multiLevelType w:val="hybridMultilevel"/>
+    <w:tmpl w:val="2368A9E2"/>
+    <w:lvl w:ilvl="0" w:tplc="04090001">
+      <w:start w:val="1"/>
+      <w:numFmt w:val="bullet"/>
+      <w:lvlText w:val=""/>
+      <w:lvlJc w:val="left"/>
+      <w:pPr>
+        <w:ind w:left="720" w:hanging="360"/>
+      </w:pPr>
+      <w:rPr>
+        <w:rFonts w:ascii="Symbol" w:hAnsi="Symbol" w:hint="default"/>
+      </w:rPr>
+    </w:lvl>
+    <w:lvl w:ilvl="1" w:tplc="04090003">
+      <w:start w:val="1"/>
+      <w:numFmt w:val="bullet"/>
+      <w:lvlText w:val="o"/>
+      <w:lvlJc w:val="left"/>
+      <w:pPr>
+        <w:ind w:left="1440" w:hanging="360"/>
+      </w:pPr>
+      <w:rPr>
+        <w:rFonts w:ascii="Courier New" w:hAnsi="Courier New" w:cs="Times New Roman" w:hint="default"/>
+      </w:rPr>
+    </w:lvl>
+    <w:lvl w:ilvl="2" w:tplc="04090005">
+      <w:start w:val="1"/>
+      <w:numFmt w:val="bullet"/>
+      <w:lvlText w:val=""/>
+      <w:lvlJc w:val="left"/>
+      <w:pPr>
+        <w:ind w:left="2160" w:hanging="360"/>
+      </w:pPr>
+      <w:rPr>
+        <w:rFonts w:ascii="Wingdings" w:hAnsi="Wingdings" w:hint="default"/>
+      </w:rPr>
+    </w:lvl>
+    <w:lvl w:ilvl="3" w:tplc="04090001">
+      <w:start w:val="1"/>
+      <w:numFmt w:val="bullet"/>
+      <w:lvlText w:val=""/>
+      <w:lvlJc w:val="left"/>
+      <w:pPr>
+        <w:ind w:left="2880" w:hanging="360"/>
+      </w:pPr>
+      <w:rPr>
+        <w:rFonts w:ascii="Symbol" w:hAnsi="Symbol" w:hint="default"/>
+      </w:rPr>
+    </w:lvl>
+    <w:lvl w:ilvl="4" w:tplc="04090003">
+      <w:start w:val="1"/>
+      <w:numFmt w:val="bullet"/>
+      <w:lvlText w:val="o"/>
+      <w:lvlJc w:val="left"/>
+      <w:pPr>
+        <w:ind w:left="3600" w:hanging="360"/>
+      </w:pPr>
+      <w:rPr>
+        <w:rFonts w:ascii="Courier New" w:hAnsi="Courier New" w:cs="Times New Roman" w:hint="default"/>
+      </w:rPr>
+    </w:lvl>
+    <w:lvl w:ilvl="5" w:tplc="04090005">
+      <w:start w:val="1"/>
+      <w:numFmt w:val="bullet"/>
+      <w:lvlText w:val=""/>
+      <w:lvlJc w:val="left"/>
+      <w:pPr>
+        <w:ind w:left="4320" w:hanging="360"/>
+      </w:pPr>
+      <w:rPr>
+        <w:rFonts w:ascii="Wingdings" w:hAnsi="Wingdings" w:hint="default"/>
+      </w:rPr>
+    </w:lvl>
+    <w:lvl w:ilvl="6" w:tplc="04090001">
+      <w:start w:val="1"/>
+      <w:numFmt w:val="bullet"/>
+      <w:lvlText w:val=""/>
+      <w:lvlJc w:val="left"/>
+      <w:pPr>
+        <w:ind w:left="5040" w:hanging="360"/>
+      </w:pPr>
+      <w:rPr>
+        <w:rFonts w:ascii="Symbol" w:hAnsi="Symbol" w:hint="default"/>
+      </w:rPr>
+    </w:lvl>
+    <w:lvl w:ilvl="7" w:tplc="04090003">
+      <w:start w:val="1"/>
+      <w:numFmt w:val="bullet"/>
+      <w:lvlText w:val="o"/>
+      <w:lvlJc w:val="left"/>
+      <w:pPr>
+        <w:ind w:left="5760" w:hanging="360"/>
+      </w:pPr>
+      <w:rPr>
+        <w:rFonts w:ascii="Courier New" w:hAnsi="Courier New" w:cs="Times New Roman" w:hint="default"/>
+      </w:rPr>
+    </w:lvl>
+    <w:lvl w:ilvl="8" w:tplc="04090005">
+      <w:start w:val="1"/>
+      <w:numFmt w:val="bullet"/>
+      <w:lvlText w:val=""/>
+      <w:lvlJc w:val="left"/>
+      <w:pPr>
+        <w:ind w:left="6480" w:hanging="360"/>
+      </w:pPr>
+      <w:rPr>
+        <w:rFonts w:ascii="Wingdings" w:hAnsi="Wingdings" w:hint="default"/>
+      </w:rPr>
+    </w:lvl>
+  </w:abstractNum>
+  <w:abstractNum w:abstractNumId="5">
     <w:nsid w:val="66AF23B6"/>
     <w:multiLevelType w:val="hybridMultilevel"/>
     <w:tmpl w:val="5B763F70"/>
@@ -878,7 +1125,7 @@
       </w:rPr>
     </w:lvl>
   </w:abstractNum>
-  <w:abstractNum w:abstractNumId="5">
+  <w:abstractNum w:abstractNumId="6">
     <w:nsid w:val="7B412FCB"/>
     <w:multiLevelType w:val="hybridMultilevel"/>
     <w:tmpl w:val="65FC070A"/>
@@ -992,7 +1239,7 @@
     </w:lvl>
   </w:abstractNum>
   <w:num w:numId="1">
-    <w:abstractNumId w:val="5"/>
+    <w:abstractNumId w:val="6"/>
   </w:num>
   <w:num w:numId="2">
     <w:abstractNumId w:val="3"/>
@@ -1007,7 +1254,19 @@
     <w:abstractNumId w:val="1"/>
   </w:num>
   <w:num w:numId="6">
+    <w:abstractNumId w:val="5"/>
+  </w:num>
+  <w:num w:numId="7">
     <w:abstractNumId w:val="4"/>
+    <w:lvlOverride w:ilvl="0"/>
+    <w:lvlOverride w:ilvl="1"/>
+    <w:lvlOverride w:ilvl="2"/>
+    <w:lvlOverride w:ilvl="3"/>
+    <w:lvlOverride w:ilvl="4"/>
+    <w:lvlOverride w:ilvl="5"/>
+    <w:lvlOverride w:ilvl="6"/>
+    <w:lvlOverride w:ilvl="7"/>
+    <w:lvlOverride w:ilvl="8"/>
   </w:num>
 </w:numbering>
 </file>

</xml_diff>

<commit_message>
Pseudo code de l'algo de validation du XML ajouté
</commit_message>
<xml_diff>
--- a/doc/final/Document_de_conception.docx
+++ b/doc/final/Document_de_conception.docx
@@ -204,7 +204,7 @@
                     <pic:cNvPicPr/>
                   </pic:nvPicPr>
                   <pic:blipFill>
-                    <a:blip r:embed="rId8">
+                    <a:blip r:embed="rId9">
                       <a:extLst>
                         <a:ext uri="{28A0092B-C50C-407E-A947-70E740481C1C}">
                           <a14:useLocalDpi xmlns:a14="http://schemas.microsoft.com/office/drawing/2010/main" val="0"/>
@@ -377,14 +377,677 @@
     </w:p>
     <w:p/>
     <w:p>
+      <w:r>
+        <w:t>Cet algorithme est utilisé pour valider le fichier XML par rapport à sa DTD.</w:t>
+      </w:r>
+    </w:p>
+    <w:p>
+      <w:r>
+        <w:t xml:space="preserve">Le </w:t>
+      </w:r>
+      <w:proofErr w:type="spellStart"/>
+      <w:r>
+        <w:t>parse</w:t>
+      </w:r>
+      <w:proofErr w:type="spellEnd"/>
+      <w:r>
+        <w:t xml:space="preserve"> du fichier XML est lancé, si le fichier est bien</w:t>
+      </w:r>
+      <w:r>
+        <w:t xml:space="preserve"> </w:t>
+      </w:r>
+      <w:r>
+        <w:t xml:space="preserve">formé (par d’erreur de caractère, tag mal </w:t>
+      </w:r>
+      <w:proofErr w:type="gramStart"/>
+      <w:r>
+        <w:t>fermé…)</w:t>
+      </w:r>
+      <w:proofErr w:type="gramEnd"/>
+      <w:r>
+        <w:t xml:space="preserve">, il est représenté en mémoire. Le </w:t>
+      </w:r>
+      <w:proofErr w:type="spellStart"/>
+      <w:r>
+        <w:t>doctype</w:t>
+      </w:r>
+      <w:proofErr w:type="spellEnd"/>
+      <w:r>
+        <w:t xml:space="preserve"> sera détecté, et la DTD correspondante parsée.</w:t>
+      </w:r>
+    </w:p>
+    <w:p>
+      <w:r>
+        <w:t>Cette f</w:t>
+      </w:r>
+      <w:r>
+        <w:t>onction est</w:t>
+      </w:r>
+      <w:r>
+        <w:t xml:space="preserve"> ensuite lancée manuellement.</w:t>
+      </w:r>
+    </w:p>
+    <w:p/>
+    <w:p>
+      <w:pPr>
+        <w:ind w:left="426"/>
+        <w:rPr>
+          <w:color w:val="7F7F7F" w:themeColor="text1" w:themeTint="80"/>
+        </w:rPr>
+      </w:pPr>
+      <w:proofErr w:type="gramStart"/>
+      <w:r>
+        <w:t>document</w:t>
+      </w:r>
+      <w:proofErr w:type="gramEnd"/>
+      <w:r>
+        <w:t>-&gt;</w:t>
+      </w:r>
+      <w:proofErr w:type="spellStart"/>
+      <w:r>
+        <w:t>i</w:t>
+      </w:r>
+      <w:r>
+        <w:t>sValid</w:t>
+      </w:r>
+      <w:proofErr w:type="spellEnd"/>
+      <w:r>
+        <w:t>()</w:t>
+      </w:r>
+      <w:r>
+        <w:t xml:space="preserve"> </w:t>
+      </w:r>
+      <w:r>
+        <w:rPr>
+          <w:color w:val="7F7F7F" w:themeColor="text1" w:themeTint="80"/>
+        </w:rPr>
+        <w:t>// 1</w:t>
+      </w:r>
+      <w:r>
+        <w:rPr>
+          <w:color w:val="7F7F7F" w:themeColor="text1" w:themeTint="80"/>
+          <w:vertAlign w:val="superscript"/>
+        </w:rPr>
+        <w:t>er</w:t>
+      </w:r>
+      <w:r>
+        <w:rPr>
+          <w:color w:val="7F7F7F" w:themeColor="text1" w:themeTint="80"/>
+        </w:rPr>
+        <w:t xml:space="preserve"> appel</w:t>
+      </w:r>
+    </w:p>
+    <w:p>
+      <w:pPr>
+        <w:ind w:left="426"/>
+        <w:rPr>
+          <w:color w:val="7F7F7F" w:themeColor="text1" w:themeTint="80"/>
+        </w:rPr>
+      </w:pPr>
+    </w:p>
+    <w:p>
+      <w:pPr>
+        <w:ind w:left="426"/>
+        <w:rPr>
+          <w:color w:val="7F7F7F" w:themeColor="text1" w:themeTint="80"/>
+        </w:rPr>
+      </w:pPr>
+      <w:r>
+        <w:rPr>
+          <w:color w:val="7F7F7F" w:themeColor="text1" w:themeTint="80"/>
+        </w:rPr>
+        <w:tab/>
+        <w:t xml:space="preserve">// </w:t>
+      </w:r>
+      <w:proofErr w:type="gramStart"/>
+      <w:r>
+        <w:rPr>
+          <w:color w:val="7F7F7F" w:themeColor="text1" w:themeTint="80"/>
+        </w:rPr>
+        <w:t>on</w:t>
+      </w:r>
+      <w:proofErr w:type="gramEnd"/>
+      <w:r>
+        <w:rPr>
+          <w:color w:val="7F7F7F" w:themeColor="text1" w:themeTint="80"/>
+        </w:rPr>
+        <w:t xml:space="preserve"> vérifie que le 1</w:t>
+      </w:r>
+      <w:r>
+        <w:rPr>
+          <w:color w:val="7F7F7F" w:themeColor="text1" w:themeTint="80"/>
+          <w:vertAlign w:val="superscript"/>
+        </w:rPr>
+        <w:t>er</w:t>
+      </w:r>
+      <w:r>
+        <w:rPr>
+          <w:color w:val="7F7F7F" w:themeColor="text1" w:themeTint="80"/>
+        </w:rPr>
+        <w:t xml:space="preserve"> nœud est bien du type défini par le </w:t>
+      </w:r>
+      <w:proofErr w:type="spellStart"/>
+      <w:r>
+        <w:rPr>
+          <w:color w:val="7F7F7F" w:themeColor="text1" w:themeTint="80"/>
+        </w:rPr>
+        <w:t>Doctype</w:t>
+      </w:r>
+      <w:proofErr w:type="spellEnd"/>
+    </w:p>
+    <w:p>
+      <w:pPr>
+        <w:ind w:left="426"/>
+      </w:pPr>
+      <w:r>
+        <w:rPr>
+          <w:color w:val="7F7F7F" w:themeColor="text1" w:themeTint="80"/>
+        </w:rPr>
+        <w:tab/>
+      </w:r>
+      <w:r>
+        <w:rPr>
+          <w:u w:val="single"/>
+        </w:rPr>
+        <w:t>Si</w:t>
+      </w:r>
+      <w:r>
+        <w:t xml:space="preserve"> document-&gt;</w:t>
+      </w:r>
+      <w:proofErr w:type="spellStart"/>
+      <w:proofErr w:type="gramStart"/>
+      <w:r>
+        <w:t>root.getName</w:t>
+      </w:r>
+      <w:proofErr w:type="spellEnd"/>
+      <w:r>
+        <w:t>(</w:t>
+      </w:r>
+      <w:proofErr w:type="gramEnd"/>
+      <w:r>
+        <w:t xml:space="preserve">) != </w:t>
+      </w:r>
+      <w:proofErr w:type="spellStart"/>
+      <w:r>
+        <w:t>doctype.getRootName</w:t>
+      </w:r>
+      <w:proofErr w:type="spellEnd"/>
+      <w:r>
+        <w:t>()</w:t>
+      </w:r>
+    </w:p>
+    <w:p>
+      <w:pPr>
+        <w:ind w:left="426"/>
+      </w:pPr>
+      <w:r>
+        <w:tab/>
+      </w:r>
+      <w:r>
+        <w:tab/>
+      </w:r>
+      <w:r>
+        <w:rPr>
+          <w:u w:val="single"/>
+        </w:rPr>
+        <w:t>retourne</w:t>
+      </w:r>
+      <w:r>
+        <w:t xml:space="preserve"> false </w:t>
+      </w:r>
+    </w:p>
+    <w:p>
+      <w:pPr>
+        <w:ind w:left="426"/>
+        <w:rPr>
+          <w:u w:val="single"/>
+        </w:rPr>
+      </w:pPr>
+      <w:r>
+        <w:tab/>
+      </w:r>
+      <w:proofErr w:type="spellStart"/>
+      <w:r>
+        <w:rPr>
+          <w:u w:val="single"/>
+        </w:rPr>
+        <w:t>FinSi</w:t>
+      </w:r>
+      <w:proofErr w:type="spellEnd"/>
+    </w:p>
+    <w:p>
+      <w:pPr>
+        <w:ind w:left="426"/>
+      </w:pPr>
+    </w:p>
+    <w:p>
+      <w:pPr>
+        <w:ind w:left="720"/>
+        <w:rPr>
+          <w:color w:val="7F7F7F" w:themeColor="text1" w:themeTint="80"/>
+        </w:rPr>
+      </w:pPr>
+      <w:r>
+        <w:t>document-&gt;</w:t>
+      </w:r>
+      <w:proofErr w:type="spellStart"/>
+      <w:r>
+        <w:t>root</w:t>
+      </w:r>
+      <w:proofErr w:type="spellEnd"/>
+      <w:r>
+        <w:t>-&gt;</w:t>
+      </w:r>
+      <w:proofErr w:type="spellStart"/>
+      <w:proofErr w:type="gramStart"/>
+      <w:r>
+        <w:t>isValid</w:t>
+      </w:r>
+      <w:proofErr w:type="spellEnd"/>
+      <w:r>
+        <w:t>(</w:t>
+      </w:r>
+      <w:proofErr w:type="gramEnd"/>
+      <w:r>
+        <w:t>)</w:t>
+      </w:r>
+      <w:r>
+        <w:t xml:space="preserve"> </w:t>
+      </w:r>
+      <w:r>
+        <w:rPr>
+          <w:color w:val="7F7F7F" w:themeColor="text1" w:themeTint="80"/>
+        </w:rPr>
+        <w:t xml:space="preserve">// on s’appelle sur le </w:t>
+      </w:r>
+      <w:proofErr w:type="spellStart"/>
+      <w:r>
+        <w:rPr>
+          <w:color w:val="7F7F7F" w:themeColor="text1" w:themeTint="80"/>
+        </w:rPr>
+        <w:t>XmlElement</w:t>
+      </w:r>
+      <w:proofErr w:type="spellEnd"/>
+      <w:r>
+        <w:rPr>
+          <w:color w:val="7F7F7F" w:themeColor="text1" w:themeTint="80"/>
+        </w:rPr>
+        <w:t xml:space="preserve"> racine</w:t>
+      </w:r>
+    </w:p>
+    <w:p>
+      <w:pPr>
+        <w:ind w:left="720"/>
+      </w:pPr>
       <w:bookmarkStart w:id="0" w:name="_GoBack"/>
       <w:bookmarkEnd w:id="0"/>
     </w:p>
-    <w:p/>
+    <w:p>
+      <w:pPr>
+        <w:ind w:left="720"/>
+        <w:rPr>
+          <w:i/>
+        </w:rPr>
+      </w:pPr>
+      <w:r>
+        <w:rPr>
+          <w:i/>
+        </w:rPr>
+        <w:t xml:space="preserve">Si s’agit d’un </w:t>
+      </w:r>
+      <w:proofErr w:type="spellStart"/>
+      <w:r>
+        <w:rPr>
+          <w:i/>
+        </w:rPr>
+        <w:t>Xml</w:t>
+      </w:r>
+      <w:r>
+        <w:rPr>
+          <w:i/>
+        </w:rPr>
+        <w:t>Node</w:t>
+      </w:r>
+      <w:proofErr w:type="spellEnd"/>
+      <w:r>
+        <w:rPr>
+          <w:i/>
+        </w:rPr>
+        <w:t> :</w:t>
+      </w:r>
+    </w:p>
+    <w:p>
+      <w:pPr>
+        <w:ind w:left="1134"/>
+        <w:rPr>
+          <w:i/>
+        </w:rPr>
+      </w:pPr>
+    </w:p>
+    <w:p>
+      <w:pPr>
+        <w:ind w:left="1134"/>
+        <w:rPr>
+          <w:color w:val="7F7F7F" w:themeColor="text1" w:themeTint="80"/>
+        </w:rPr>
+      </w:pPr>
+      <w:r>
+        <w:t xml:space="preserve"> </w:t>
+      </w:r>
+      <w:proofErr w:type="spellStart"/>
+      <w:proofErr w:type="gramStart"/>
+      <w:r>
+        <w:t>validate</w:t>
+      </w:r>
+      <w:proofErr w:type="spellEnd"/>
+      <w:r>
+        <w:t>(</w:t>
+      </w:r>
+      <w:proofErr w:type="spellStart"/>
+      <w:proofErr w:type="gramEnd"/>
+      <w:r>
+        <w:t>attMap</w:t>
+      </w:r>
+      <w:proofErr w:type="spellEnd"/>
+      <w:r>
+        <w:t xml:space="preserve">) </w:t>
+      </w:r>
+      <w:r>
+        <w:rPr>
+          <w:color w:val="7F7F7F" w:themeColor="text1" w:themeTint="80"/>
+        </w:rPr>
+        <w:t>// on vérifie si les attributs son autorisés</w:t>
+      </w:r>
+    </w:p>
+    <w:p>
+      <w:pPr>
+        <w:ind w:left="1134"/>
+        <w:rPr>
+          <w:color w:val="7F7F7F" w:themeColor="text1" w:themeTint="80"/>
+        </w:rPr>
+      </w:pPr>
+    </w:p>
+    <w:p>
+      <w:pPr>
+        <w:ind w:left="1134"/>
+      </w:pPr>
+      <w:proofErr w:type="spellStart"/>
+      <w:proofErr w:type="gramStart"/>
+      <w:r>
+        <w:t>validate</w:t>
+      </w:r>
+      <w:proofErr w:type="spellEnd"/>
+      <w:r>
+        <w:t>(</w:t>
+      </w:r>
+      <w:proofErr w:type="spellStart"/>
+      <w:proofErr w:type="gramEnd"/>
+      <w:r>
+        <w:t>getDirectChildren</w:t>
+      </w:r>
+      <w:proofErr w:type="spellEnd"/>
+      <w:r>
+        <w:t xml:space="preserve">()) </w:t>
+      </w:r>
+      <w:r>
+        <w:rPr>
+          <w:color w:val="7F7F7F" w:themeColor="text1" w:themeTint="80"/>
+        </w:rPr>
+        <w:t>// on vérifie si les éléments-fils sont autorisés</w:t>
+      </w:r>
+    </w:p>
+    <w:p>
+      <w:pPr>
+        <w:ind w:left="1134"/>
+        <w:rPr>
+          <w:u w:val="single"/>
+        </w:rPr>
+      </w:pPr>
+    </w:p>
+    <w:p>
+      <w:pPr>
+        <w:ind w:left="1134"/>
+      </w:pPr>
+      <w:r>
+        <w:rPr>
+          <w:u w:val="single"/>
+        </w:rPr>
+        <w:t>Pour</w:t>
+      </w:r>
+      <w:r>
+        <w:t xml:space="preserve"> (</w:t>
+      </w:r>
+      <w:proofErr w:type="spellStart"/>
+      <w:r>
+        <w:t>XmlElement</w:t>
+      </w:r>
+      <w:proofErr w:type="spellEnd"/>
+      <w:r>
+        <w:t xml:space="preserve"> élément dans </w:t>
+      </w:r>
+      <w:proofErr w:type="spellStart"/>
+      <w:r>
+        <w:t>children</w:t>
+      </w:r>
+      <w:proofErr w:type="spellEnd"/>
+      <w:r>
+        <w:t>)</w:t>
+      </w:r>
+    </w:p>
+    <w:p>
+      <w:pPr>
+        <w:ind w:left="1134"/>
+        <w:rPr>
+          <w:color w:val="7F7F7F" w:themeColor="text1" w:themeTint="80"/>
+        </w:rPr>
+      </w:pPr>
+      <w:r>
+        <w:tab/>
+      </w:r>
+      <w:r>
+        <w:rPr>
+          <w:u w:val="single"/>
+        </w:rPr>
+        <w:t>Si</w:t>
+      </w:r>
+      <w:r>
+        <w:t xml:space="preserve"> </w:t>
+      </w:r>
+      <w:r>
+        <w:t>élément-&gt;</w:t>
+      </w:r>
+      <w:proofErr w:type="spellStart"/>
+      <w:proofErr w:type="gramStart"/>
+      <w:r>
+        <w:t>isValid</w:t>
+      </w:r>
+      <w:proofErr w:type="spellEnd"/>
+      <w:r>
+        <w:t>(</w:t>
+      </w:r>
+      <w:proofErr w:type="gramEnd"/>
+      <w:r>
+        <w:t>)</w:t>
+      </w:r>
+      <w:r>
+        <w:t xml:space="preserve"> == false </w:t>
+      </w:r>
+      <w:r>
+        <w:rPr>
+          <w:color w:val="7F7F7F" w:themeColor="text1" w:themeTint="80"/>
+        </w:rPr>
+        <w:t>// appel récursif</w:t>
+      </w:r>
+    </w:p>
+    <w:p>
+      <w:pPr>
+        <w:ind w:left="1134"/>
+      </w:pPr>
+      <w:r>
+        <w:tab/>
+      </w:r>
+      <w:r>
+        <w:tab/>
+      </w:r>
+      <w:r>
+        <w:rPr>
+          <w:u w:val="single"/>
+        </w:rPr>
+        <w:t>retourne</w:t>
+      </w:r>
+      <w:r>
+        <w:t xml:space="preserve"> false</w:t>
+      </w:r>
+    </w:p>
+    <w:p>
+      <w:pPr>
+        <w:ind w:left="1134"/>
+        <w:rPr>
+          <w:u w:val="single"/>
+        </w:rPr>
+      </w:pPr>
+      <w:r>
+        <w:tab/>
+      </w:r>
+      <w:proofErr w:type="spellStart"/>
+      <w:r>
+        <w:rPr>
+          <w:u w:val="single"/>
+        </w:rPr>
+        <w:t>FinSi</w:t>
+      </w:r>
+      <w:proofErr w:type="spellEnd"/>
+    </w:p>
+    <w:p>
+      <w:pPr>
+        <w:ind w:left="1134"/>
+        <w:rPr>
+          <w:u w:val="single"/>
+        </w:rPr>
+      </w:pPr>
+      <w:proofErr w:type="spellStart"/>
+      <w:r>
+        <w:rPr>
+          <w:u w:val="single"/>
+        </w:rPr>
+        <w:t>FinPour</w:t>
+      </w:r>
+      <w:proofErr w:type="spellEnd"/>
+    </w:p>
+    <w:p>
+      <w:pPr>
+        <w:ind w:left="1134"/>
+        <w:rPr>
+          <w:u w:val="single"/>
+        </w:rPr>
+      </w:pPr>
+    </w:p>
+    <w:p>
+      <w:pPr>
+        <w:ind w:left="1134"/>
+      </w:pPr>
+      <w:r>
+        <w:rPr>
+          <w:u w:val="single"/>
+        </w:rPr>
+        <w:t>retourne</w:t>
+      </w:r>
+      <w:r>
+        <w:t xml:space="preserve"> </w:t>
+      </w:r>
+      <w:proofErr w:type="spellStart"/>
+      <w:r>
+        <w:t>true</w:t>
+      </w:r>
+      <w:proofErr w:type="spellEnd"/>
+    </w:p>
+    <w:p>
+      <w:pPr>
+        <w:ind w:left="426"/>
+      </w:pPr>
+    </w:p>
+    <w:p>
+      <w:pPr>
+        <w:ind w:left="720"/>
+        <w:rPr>
+          <w:i/>
+        </w:rPr>
+      </w:pPr>
+      <w:r>
+        <w:rPr>
+          <w:i/>
+        </w:rPr>
+        <w:t xml:space="preserve">S’il s’agit d’un </w:t>
+      </w:r>
+      <w:proofErr w:type="spellStart"/>
+      <w:r>
+        <w:rPr>
+          <w:i/>
+        </w:rPr>
+        <w:t>Cdata</w:t>
+      </w:r>
+      <w:proofErr w:type="spellEnd"/>
+      <w:r>
+        <w:rPr>
+          <w:i/>
+        </w:rPr>
+        <w:t> :</w:t>
+      </w:r>
+    </w:p>
+    <w:p>
+      <w:pPr>
+        <w:ind w:left="720"/>
+      </w:pPr>
+    </w:p>
+    <w:p>
+      <w:pPr>
+        <w:ind w:left="1134"/>
+        <w:rPr>
+          <w:color w:val="7F7F7F" w:themeColor="text1" w:themeTint="80"/>
+        </w:rPr>
+      </w:pPr>
+      <w:r>
+        <w:rPr>
+          <w:u w:val="single"/>
+        </w:rPr>
+        <w:t>retourne</w:t>
+      </w:r>
+      <w:r>
+        <w:t xml:space="preserve"> </w:t>
+      </w:r>
+      <w:proofErr w:type="spellStart"/>
+      <w:r>
+        <w:t>true</w:t>
+      </w:r>
+      <w:proofErr w:type="spellEnd"/>
+      <w:r>
+        <w:t xml:space="preserve"> </w:t>
+      </w:r>
+      <w:r>
+        <w:rPr>
+          <w:color w:val="7F7F7F" w:themeColor="text1" w:themeTint="80"/>
+        </w:rPr>
+        <w:t xml:space="preserve">// </w:t>
+      </w:r>
+      <w:proofErr w:type="spellStart"/>
+      <w:r>
+        <w:rPr>
+          <w:color w:val="7F7F7F" w:themeColor="text1" w:themeTint="80"/>
+        </w:rPr>
+        <w:t>character</w:t>
+      </w:r>
+      <w:proofErr w:type="spellEnd"/>
+      <w:r>
+        <w:rPr>
+          <w:color w:val="7F7F7F" w:themeColor="text1" w:themeTint="80"/>
+        </w:rPr>
+        <w:t xml:space="preserve"> data, si bien délimité forcément valide</w:t>
+      </w:r>
+    </w:p>
     <w:p/>
     <w:p/>
     <w:sectPr>
-      <w:headerReference w:type="default" r:id="rId9"/>
+      <w:headerReference w:type="default" r:id="rId10"/>
       <w:pgSz w:w="11900" w:h="16840"/>
       <w:pgMar w:top="956" w:right="720" w:bottom="720" w:left="720" w:header="426" w:footer="708" w:gutter="0"/>
       <w:cols w:space="708"/>
@@ -2477,4 +3140,16 @@
   </a:objectDefaults>
   <a:extraClrSchemeLst/>
 </a:theme>
+</file>
+
+<file path=customXml/item1.xml><?xml version="1.0" encoding="utf-8"?>
+<b:Sources xmlns:b="http://schemas.openxmlformats.org/officeDocument/2006/bibliography" xmlns="http://schemas.openxmlformats.org/officeDocument/2006/bibliography" SelectedStyle="/APA.XSL" StyleName="APA"/>
+</file>
+
+<file path=customXml/itemProps1.xml><?xml version="1.0" encoding="utf-8"?>
+<ds:datastoreItem xmlns:ds="http://schemas.openxmlformats.org/officeDocument/2006/customXml" ds:itemID="{FDF3ABA8-84C5-054C-8519-53E5D6140E7C}">
+  <ds:schemaRefs>
+    <ds:schemaRef ds:uri="http://schemas.openxmlformats.org/officeDocument/2006/bibliography"/>
+  </ds:schemaRefs>
+</ds:datastoreItem>
 </file>
</xml_diff>

<commit_message>
Modif non commitée !
</commit_message>
<xml_diff>
--- a/doc/final/Document_de_conception.docx
+++ b/doc/final/Document_de_conception.docx
@@ -418,25 +418,251 @@
     </w:p>
     <w:p>
       <w:r>
-        <w:t>Cette f</w:t>
-      </w:r>
-      <w:r>
-        <w:t>onction est</w:t>
-      </w:r>
-      <w:r>
-        <w:t xml:space="preserve"> ensuite lancée manuellement.</w:t>
+        <w:t>La</w:t>
+      </w:r>
+      <w:r>
+        <w:t xml:space="preserve"> f</w:t>
+      </w:r>
+      <w:r>
+        <w:t xml:space="preserve">onction </w:t>
+      </w:r>
+      <w:r>
+        <w:t>document-&gt;</w:t>
+      </w:r>
+      <w:proofErr w:type="spellStart"/>
+      <w:proofErr w:type="gramStart"/>
+      <w:r>
+        <w:t>isValid</w:t>
+      </w:r>
+      <w:proofErr w:type="spellEnd"/>
+      <w:r>
+        <w:t>(</w:t>
+      </w:r>
+      <w:proofErr w:type="gramEnd"/>
+      <w:r>
+        <w:t xml:space="preserve">) </w:t>
+      </w:r>
+      <w:r>
+        <w:t>est</w:t>
+      </w:r>
+      <w:r>
+        <w:t xml:space="preserve"> ensuite lancée manuellement</w:t>
+      </w:r>
+      <w:r>
+        <w:t>.</w:t>
       </w:r>
     </w:p>
     <w:p/>
     <w:p>
       <w:pPr>
+        <w:rPr>
+          <w:b/>
+        </w:rPr>
+      </w:pPr>
+      <w:r>
+        <w:rPr>
+          <w:b/>
+        </w:rPr>
+        <w:t xml:space="preserve">Fonction </w:t>
+      </w:r>
+      <w:r>
+        <w:rPr>
+          <w:b/>
+        </w:rPr>
+        <w:t>D</w:t>
+      </w:r>
+      <w:r>
+        <w:rPr>
+          <w:b/>
+        </w:rPr>
+        <w:t>ocument-&gt;</w:t>
+      </w:r>
+      <w:proofErr w:type="spellStart"/>
+      <w:proofErr w:type="gramStart"/>
+      <w:r>
+        <w:rPr>
+          <w:b/>
+        </w:rPr>
+        <w:t>isValid</w:t>
+      </w:r>
+      <w:proofErr w:type="spellEnd"/>
+      <w:r>
+        <w:rPr>
+          <w:b/>
+        </w:rPr>
+        <w:t>(</w:t>
+      </w:r>
+      <w:proofErr w:type="gramEnd"/>
+      <w:r>
+        <w:rPr>
+          <w:b/>
+        </w:rPr>
+        <w:t>)</w:t>
+      </w:r>
+      <w:r>
+        <w:rPr>
+          <w:b/>
+        </w:rPr>
+        <w:t> :</w:t>
+      </w:r>
+    </w:p>
+    <w:p>
+      <w:pPr>
         <w:ind w:left="426"/>
         <w:rPr>
           <w:color w:val="7F7F7F" w:themeColor="text1" w:themeTint="80"/>
         </w:rPr>
       </w:pPr>
+    </w:p>
+    <w:p>
+      <w:pPr>
+        <w:rPr>
+          <w:color w:val="7F7F7F" w:themeColor="text1" w:themeTint="80"/>
+        </w:rPr>
+      </w:pPr>
+      <w:r>
+        <w:rPr>
+          <w:color w:val="7F7F7F" w:themeColor="text1" w:themeTint="80"/>
+        </w:rPr>
+        <w:tab/>
+      </w:r>
+      <w:r>
+        <w:rPr>
+          <w:color w:val="7F7F7F" w:themeColor="text1" w:themeTint="80"/>
+        </w:rPr>
+        <w:t xml:space="preserve">// </w:t>
+      </w:r>
       <w:proofErr w:type="gramStart"/>
       <w:r>
+        <w:rPr>
+          <w:color w:val="7F7F7F" w:themeColor="text1" w:themeTint="80"/>
+        </w:rPr>
+        <w:t>on</w:t>
+      </w:r>
+      <w:proofErr w:type="gramEnd"/>
+      <w:r>
+        <w:rPr>
+          <w:color w:val="7F7F7F" w:themeColor="text1" w:themeTint="80"/>
+        </w:rPr>
+        <w:t xml:space="preserve"> vérifie que le 1</w:t>
+      </w:r>
+      <w:r>
+        <w:rPr>
+          <w:color w:val="7F7F7F" w:themeColor="text1" w:themeTint="80"/>
+          <w:vertAlign w:val="superscript"/>
+        </w:rPr>
+        <w:t>er</w:t>
+      </w:r>
+      <w:r>
+        <w:rPr>
+          <w:color w:val="7F7F7F" w:themeColor="text1" w:themeTint="80"/>
+        </w:rPr>
+        <w:t xml:space="preserve"> nœud est bien du type défini par le </w:t>
+      </w:r>
+      <w:proofErr w:type="spellStart"/>
+      <w:r>
+        <w:rPr>
+          <w:color w:val="7F7F7F" w:themeColor="text1" w:themeTint="80"/>
+        </w:rPr>
+        <w:t>Doctype</w:t>
+      </w:r>
+      <w:proofErr w:type="spellEnd"/>
+    </w:p>
+    <w:p>
+      <w:r>
+        <w:rPr>
+          <w:color w:val="7F7F7F" w:themeColor="text1" w:themeTint="80"/>
+        </w:rPr>
+        <w:tab/>
+      </w:r>
+      <w:r>
+        <w:rPr>
+          <w:u w:val="single"/>
+        </w:rPr>
+        <w:t>Si</w:t>
+      </w:r>
+      <w:r>
+        <w:t xml:space="preserve"> document-&gt;</w:t>
+      </w:r>
+      <w:proofErr w:type="spellStart"/>
+      <w:proofErr w:type="gramStart"/>
+      <w:r>
+        <w:t>root.getName</w:t>
+      </w:r>
+      <w:proofErr w:type="spellEnd"/>
+      <w:r>
+        <w:t>(</w:t>
+      </w:r>
+      <w:proofErr w:type="gramEnd"/>
+      <w:r>
+        <w:t xml:space="preserve">) != </w:t>
+      </w:r>
+      <w:proofErr w:type="spellStart"/>
+      <w:r>
+        <w:t>doctype.getRootName</w:t>
+      </w:r>
+      <w:proofErr w:type="spellEnd"/>
+      <w:r>
+        <w:t>()</w:t>
+      </w:r>
+    </w:p>
+    <w:p>
+      <w:r>
+        <w:tab/>
+      </w:r>
+      <w:r>
+        <w:tab/>
+      </w:r>
+      <w:proofErr w:type="gramStart"/>
+      <w:r>
+        <w:rPr>
+          <w:u w:val="single"/>
+        </w:rPr>
+        <w:t>retourne</w:t>
+      </w:r>
+      <w:proofErr w:type="gramEnd"/>
+      <w:r>
+        <w:t xml:space="preserve"> </w:t>
+      </w:r>
+      <w:r>
+        <w:t>FAUX</w:t>
+      </w:r>
+      <w:r>
+        <w:t xml:space="preserve"> </w:t>
+      </w:r>
+    </w:p>
+    <w:p>
+      <w:pPr>
+        <w:rPr>
+          <w:u w:val="single"/>
+        </w:rPr>
+      </w:pPr>
+      <w:r>
+        <w:tab/>
+      </w:r>
+      <w:proofErr w:type="spellStart"/>
+      <w:r>
+        <w:rPr>
+          <w:u w:val="single"/>
+        </w:rPr>
+        <w:t>FinSi</w:t>
+      </w:r>
+      <w:proofErr w:type="spellEnd"/>
+    </w:p>
+    <w:p>
+      <w:pPr>
+        <w:ind w:left="294"/>
+      </w:pPr>
+    </w:p>
+    <w:p>
+      <w:pPr>
+        <w:ind w:left="709"/>
+        <w:rPr>
+          <w:color w:val="7F7F7F" w:themeColor="text1" w:themeTint="80"/>
+        </w:rPr>
+      </w:pPr>
+      <w:proofErr w:type="gramStart"/>
+      <w:r>
         <w:t>document</w:t>
       </w:r>
       <w:proofErr w:type="gramEnd"/>
@@ -445,10 +671,15 @@
       </w:r>
       <w:proofErr w:type="spellStart"/>
       <w:r>
-        <w:t>i</w:t>
-      </w:r>
-      <w:r>
-        <w:t>sValid</w:t>
+        <w:t>root</w:t>
+      </w:r>
+      <w:proofErr w:type="spellEnd"/>
+      <w:r>
+        <w:t>-&gt;</w:t>
+      </w:r>
+      <w:proofErr w:type="spellStart"/>
+      <w:r>
+        <w:t>isValid</w:t>
       </w:r>
       <w:proofErr w:type="spellEnd"/>
       <w:r>
@@ -461,591 +692,728 @@
         <w:rPr>
           <w:color w:val="7F7F7F" w:themeColor="text1" w:themeTint="80"/>
         </w:rPr>
-        <w:t>// 1</w:t>
-      </w:r>
-      <w:r>
-        <w:rPr>
-          <w:color w:val="7F7F7F" w:themeColor="text1" w:themeTint="80"/>
-          <w:vertAlign w:val="superscript"/>
-        </w:rPr>
-        <w:t>er</w:t>
-      </w:r>
-      <w:r>
-        <w:rPr>
-          <w:color w:val="7F7F7F" w:themeColor="text1" w:themeTint="80"/>
-        </w:rPr>
-        <w:t xml:space="preserve"> appel</w:t>
+        <w:t xml:space="preserve">// on s’appelle sur le </w:t>
+      </w:r>
+      <w:proofErr w:type="spellStart"/>
+      <w:r>
+        <w:rPr>
+          <w:color w:val="7F7F7F" w:themeColor="text1" w:themeTint="80"/>
+        </w:rPr>
+        <w:t>XmlElement</w:t>
+      </w:r>
+      <w:proofErr w:type="spellEnd"/>
+      <w:r>
+        <w:rPr>
+          <w:color w:val="7F7F7F" w:themeColor="text1" w:themeTint="80"/>
+        </w:rPr>
+        <w:t xml:space="preserve"> racine</w:t>
+      </w:r>
+    </w:p>
+    <w:p>
+      <w:pPr>
+        <w:ind w:left="720"/>
+        <w:rPr>
+          <w:color w:val="7F7F7F" w:themeColor="text1" w:themeTint="80"/>
+        </w:rPr>
+      </w:pPr>
+    </w:p>
+    <w:p>
+      <w:pPr>
+        <w:rPr>
+          <w:b/>
+        </w:rPr>
+      </w:pPr>
+      <w:r>
+        <w:rPr>
+          <w:b/>
+        </w:rPr>
+        <w:t>Fonc</w:t>
+      </w:r>
+      <w:r>
+        <w:rPr>
+          <w:b/>
+        </w:rPr>
+        <w:t xml:space="preserve">tion </w:t>
+      </w:r>
+      <w:proofErr w:type="spellStart"/>
+      <w:r>
+        <w:rPr>
+          <w:b/>
+        </w:rPr>
+        <w:t>XmlElement</w:t>
+      </w:r>
+      <w:proofErr w:type="spellEnd"/>
+      <w:r>
+        <w:rPr>
+          <w:b/>
+        </w:rPr>
+        <w:t>-&gt;</w:t>
+      </w:r>
+      <w:proofErr w:type="spellStart"/>
+      <w:proofErr w:type="gramStart"/>
+      <w:r>
+        <w:rPr>
+          <w:b/>
+        </w:rPr>
+        <w:t>isValid</w:t>
+      </w:r>
+      <w:proofErr w:type="spellEnd"/>
+      <w:r>
+        <w:rPr>
+          <w:b/>
+        </w:rPr>
+        <w:t>(</w:t>
+      </w:r>
+      <w:proofErr w:type="gramEnd"/>
+      <w:r>
+        <w:rPr>
+          <w:b/>
+        </w:rPr>
+        <w:t>) :</w:t>
+      </w:r>
+    </w:p>
+    <w:p>
+      <w:pPr>
+        <w:ind w:left="720"/>
+      </w:pPr>
+    </w:p>
+    <w:p>
+      <w:pPr>
+        <w:ind w:left="720"/>
+        <w:rPr>
+          <w:i/>
+        </w:rPr>
+      </w:pPr>
+      <w:r>
+        <w:rPr>
+          <w:i/>
+        </w:rPr>
+        <w:t xml:space="preserve">Si s’agit d’un </w:t>
+      </w:r>
+      <w:proofErr w:type="spellStart"/>
+      <w:r>
+        <w:rPr>
+          <w:i/>
+        </w:rPr>
+        <w:t>Xml</w:t>
+      </w:r>
+      <w:r>
+        <w:rPr>
+          <w:i/>
+        </w:rPr>
+        <w:t>Node</w:t>
+      </w:r>
+      <w:proofErr w:type="spellEnd"/>
+      <w:r>
+        <w:rPr>
+          <w:i/>
+        </w:rPr>
+        <w:t> :</w:t>
+      </w:r>
+    </w:p>
+    <w:p>
+      <w:pPr>
+        <w:ind w:left="1134"/>
+        <w:rPr>
+          <w:i/>
+        </w:rPr>
+      </w:pPr>
+    </w:p>
+    <w:p>
+      <w:pPr>
+        <w:ind w:left="1134"/>
+        <w:rPr>
+          <w:color w:val="7F7F7F" w:themeColor="text1" w:themeTint="80"/>
+        </w:rPr>
+      </w:pPr>
+      <w:r>
+        <w:rPr>
+          <w:color w:val="7F7F7F" w:themeColor="text1" w:themeTint="80"/>
+        </w:rPr>
+        <w:t xml:space="preserve">// </w:t>
+      </w:r>
+      <w:proofErr w:type="gramStart"/>
+      <w:r>
+        <w:rPr>
+          <w:color w:val="7F7F7F" w:themeColor="text1" w:themeTint="80"/>
+        </w:rPr>
+        <w:t>fonction</w:t>
+      </w:r>
+      <w:proofErr w:type="gramEnd"/>
+      <w:r>
+        <w:rPr>
+          <w:color w:val="7F7F7F" w:themeColor="text1" w:themeTint="80"/>
+        </w:rPr>
+        <w:t xml:space="preserve"> </w:t>
+      </w:r>
+      <w:proofErr w:type="spellStart"/>
+      <w:r>
+        <w:rPr>
+          <w:color w:val="7F7F7F" w:themeColor="text1" w:themeTint="80"/>
+        </w:rPr>
+        <w:t>validate</w:t>
+      </w:r>
+      <w:proofErr w:type="spellEnd"/>
+      <w:r>
+        <w:rPr>
+          <w:color w:val="7F7F7F" w:themeColor="text1" w:themeTint="80"/>
+        </w:rPr>
+        <w:t>(</w:t>
+      </w:r>
+      <w:proofErr w:type="spellStart"/>
+      <w:r>
+        <w:rPr>
+          <w:color w:val="7F7F7F" w:themeColor="text1" w:themeTint="80"/>
+        </w:rPr>
+        <w:t>attMap</w:t>
+      </w:r>
+      <w:proofErr w:type="spellEnd"/>
+      <w:r>
+        <w:rPr>
+          <w:color w:val="7F7F7F" w:themeColor="text1" w:themeTint="80"/>
+        </w:rPr>
+        <w:t>)</w:t>
+      </w:r>
+      <w:r>
+        <w:rPr>
+          <w:color w:val="7F7F7F" w:themeColor="text1" w:themeTint="80"/>
+        </w:rPr>
+        <w:t> :</w:t>
+      </w:r>
+      <w:r>
+        <w:rPr>
+          <w:color w:val="7F7F7F" w:themeColor="text1" w:themeTint="80"/>
+        </w:rPr>
+        <w:t xml:space="preserve"> on vérifie si les attributs son autorisés</w:t>
+      </w:r>
+    </w:p>
+    <w:p>
+      <w:pPr>
+        <w:ind w:left="1134"/>
+      </w:pPr>
+      <w:r>
+        <w:rPr>
+          <w:u w:val="single"/>
+        </w:rPr>
+        <w:t>Pour</w:t>
+      </w:r>
+      <w:r>
+        <w:t xml:space="preserve"> (</w:t>
+      </w:r>
+      <w:proofErr w:type="spellStart"/>
+      <w:r>
+        <w:t>unAttribut</w:t>
+      </w:r>
+      <w:proofErr w:type="spellEnd"/>
+      <w:r>
+        <w:t xml:space="preserve"> dans </w:t>
+      </w:r>
+      <w:proofErr w:type="spellStart"/>
+      <w:r>
+        <w:t>attMap</w:t>
+      </w:r>
+      <w:proofErr w:type="spellEnd"/>
+      <w:r>
+        <w:t>)</w:t>
+      </w:r>
+    </w:p>
+    <w:p>
+      <w:pPr>
+        <w:ind w:left="1134"/>
+      </w:pPr>
+      <w:r>
+        <w:tab/>
+      </w:r>
+      <w:r>
+        <w:rPr>
+          <w:u w:val="single"/>
+        </w:rPr>
+        <w:t>Si</w:t>
+      </w:r>
+      <w:r>
+        <w:t xml:space="preserve"> </w:t>
+      </w:r>
+      <w:proofErr w:type="spellStart"/>
+      <w:r>
+        <w:t>unAttribut</w:t>
+      </w:r>
+      <w:proofErr w:type="spellEnd"/>
+      <w:r>
+        <w:t xml:space="preserve"> introuvable dans </w:t>
+      </w:r>
+      <w:proofErr w:type="spellStart"/>
+      <w:r>
+        <w:t>DtdElement</w:t>
+      </w:r>
+      <w:proofErr w:type="spellEnd"/>
+      <w:r>
+        <w:t>-&gt;attributs</w:t>
+      </w:r>
+    </w:p>
+    <w:p>
+      <w:pPr>
+        <w:ind w:left="1134"/>
+      </w:pPr>
+      <w:r>
+        <w:tab/>
+      </w:r>
+      <w:r>
+        <w:tab/>
+      </w:r>
+      <w:proofErr w:type="gramStart"/>
+      <w:r>
+        <w:rPr>
+          <w:u w:val="single"/>
+        </w:rPr>
+        <w:t>retourne</w:t>
+      </w:r>
+      <w:proofErr w:type="gramEnd"/>
+      <w:r>
+        <w:t xml:space="preserve"> </w:t>
+      </w:r>
+      <w:r>
+        <w:t>FAUX</w:t>
+      </w:r>
+    </w:p>
+    <w:p>
+      <w:pPr>
+        <w:ind w:left="1134"/>
+        <w:rPr>
+          <w:u w:val="single"/>
+        </w:rPr>
+      </w:pPr>
+      <w:r>
+        <w:tab/>
+      </w:r>
+      <w:proofErr w:type="spellStart"/>
+      <w:r>
+        <w:rPr>
+          <w:u w:val="single"/>
+        </w:rPr>
+        <w:t>FinSi</w:t>
+      </w:r>
+      <w:proofErr w:type="spellEnd"/>
+    </w:p>
+    <w:p>
+      <w:pPr>
+        <w:ind w:left="1134"/>
+        <w:rPr>
+          <w:u w:val="single"/>
+        </w:rPr>
+      </w:pPr>
+      <w:proofErr w:type="spellStart"/>
+      <w:r>
+        <w:rPr>
+          <w:u w:val="single"/>
+        </w:rPr>
+        <w:t>FinPour</w:t>
+      </w:r>
+      <w:proofErr w:type="spellEnd"/>
+    </w:p>
+    <w:p>
+      <w:pPr>
+        <w:ind w:left="1134"/>
+        <w:rPr>
+          <w:color w:val="7F7F7F" w:themeColor="text1" w:themeTint="80"/>
+        </w:rPr>
+      </w:pPr>
+    </w:p>
+    <w:p>
+      <w:pPr>
+        <w:ind w:left="1134"/>
+        <w:rPr>
+          <w:color w:val="7F7F7F" w:themeColor="text1" w:themeTint="80"/>
+        </w:rPr>
+      </w:pPr>
+      <w:r>
+        <w:rPr>
+          <w:color w:val="7F7F7F" w:themeColor="text1" w:themeTint="80"/>
+        </w:rPr>
+        <w:t xml:space="preserve">// </w:t>
+      </w:r>
+      <w:proofErr w:type="gramStart"/>
+      <w:r>
+        <w:rPr>
+          <w:color w:val="7F7F7F" w:themeColor="text1" w:themeTint="80"/>
+        </w:rPr>
+        <w:t>fonction</w:t>
+      </w:r>
+      <w:proofErr w:type="gramEnd"/>
+      <w:r>
+        <w:rPr>
+          <w:color w:val="7F7F7F" w:themeColor="text1" w:themeTint="80"/>
+        </w:rPr>
+        <w:t xml:space="preserve"> </w:t>
+      </w:r>
+      <w:proofErr w:type="spellStart"/>
+      <w:r>
+        <w:rPr>
+          <w:color w:val="7F7F7F" w:themeColor="text1" w:themeTint="80"/>
+        </w:rPr>
+        <w:t>validate</w:t>
+      </w:r>
+      <w:proofErr w:type="spellEnd"/>
+      <w:r>
+        <w:rPr>
+          <w:color w:val="7F7F7F" w:themeColor="text1" w:themeTint="80"/>
+        </w:rPr>
+        <w:t>(</w:t>
+      </w:r>
+      <w:proofErr w:type="spellStart"/>
+      <w:r>
+        <w:rPr>
+          <w:color w:val="7F7F7F" w:themeColor="text1" w:themeTint="80"/>
+        </w:rPr>
+        <w:t>getDirectChildren</w:t>
+      </w:r>
+      <w:proofErr w:type="spellEnd"/>
+      <w:r>
+        <w:rPr>
+          <w:color w:val="7F7F7F" w:themeColor="text1" w:themeTint="80"/>
+        </w:rPr>
+        <w:t>())</w:t>
+      </w:r>
+      <w:r>
+        <w:rPr>
+          <w:color w:val="7F7F7F" w:themeColor="text1" w:themeTint="80"/>
+        </w:rPr>
+        <w:t> :</w:t>
+      </w:r>
+      <w:r>
+        <w:rPr>
+          <w:color w:val="7F7F7F" w:themeColor="text1" w:themeTint="80"/>
+        </w:rPr>
+        <w:t xml:space="preserve"> on vérifie</w:t>
+      </w:r>
+      <w:r>
+        <w:rPr>
+          <w:color w:val="7F7F7F" w:themeColor="text1" w:themeTint="80"/>
+        </w:rPr>
+        <w:t xml:space="preserve"> si les éléments-fils sont autorisés</w:t>
+      </w:r>
+    </w:p>
+    <w:p>
+      <w:pPr>
+        <w:ind w:left="1134"/>
+      </w:pPr>
+      <w:r>
+        <w:rPr>
+          <w:color w:val="7F7F7F" w:themeColor="text1" w:themeTint="80"/>
+        </w:rPr>
+        <w:t xml:space="preserve">// </w:t>
+      </w:r>
+      <w:r>
+        <w:rPr>
+          <w:color w:val="FF0000"/>
+        </w:rPr>
+        <w:t>TODO </w:t>
+      </w:r>
+      <w:r>
+        <w:rPr>
+          <w:color w:val="7F7F7F" w:themeColor="text1" w:themeTint="80"/>
+        </w:rPr>
+        <w:t xml:space="preserve">: </w:t>
+      </w:r>
+      <w:proofErr w:type="spellStart"/>
+      <w:r>
+        <w:rPr>
+          <w:color w:val="7F7F7F" w:themeColor="text1" w:themeTint="80"/>
+        </w:rPr>
+        <w:t>regex</w:t>
+      </w:r>
+      <w:proofErr w:type="spellEnd"/>
+    </w:p>
+    <w:p>
+      <w:pPr>
+        <w:ind w:left="1134"/>
+        <w:rPr>
+          <w:u w:val="single"/>
+        </w:rPr>
+      </w:pPr>
+    </w:p>
+    <w:p>
+      <w:pPr>
+        <w:ind w:left="1134"/>
+      </w:pPr>
+      <w:r>
+        <w:rPr>
+          <w:u w:val="single"/>
+        </w:rPr>
+        <w:t>Pour</w:t>
+      </w:r>
+      <w:r>
+        <w:t xml:space="preserve"> (</w:t>
+      </w:r>
+      <w:proofErr w:type="spellStart"/>
+      <w:r>
+        <w:t>XmlElement</w:t>
+      </w:r>
+      <w:proofErr w:type="spellEnd"/>
+      <w:r>
+        <w:t xml:space="preserve"> élément dans </w:t>
+      </w:r>
+      <w:proofErr w:type="spellStart"/>
+      <w:r>
+        <w:t>children</w:t>
+      </w:r>
+      <w:proofErr w:type="spellEnd"/>
+      <w:r>
+        <w:t>)</w:t>
+      </w:r>
+    </w:p>
+    <w:p>
+      <w:pPr>
+        <w:ind w:left="1134"/>
+        <w:rPr>
+          <w:color w:val="7F7F7F" w:themeColor="text1" w:themeTint="80"/>
+        </w:rPr>
+      </w:pPr>
+      <w:r>
+        <w:tab/>
+      </w:r>
+      <w:r>
+        <w:rPr>
+          <w:u w:val="single"/>
+        </w:rPr>
+        <w:t>Si</w:t>
+      </w:r>
+      <w:r>
+        <w:t xml:space="preserve"> </w:t>
+      </w:r>
+      <w:r>
+        <w:t>élément-&gt;</w:t>
+      </w:r>
+      <w:proofErr w:type="spellStart"/>
+      <w:proofErr w:type="gramStart"/>
+      <w:r>
+        <w:t>isValid</w:t>
+      </w:r>
+      <w:proofErr w:type="spellEnd"/>
+      <w:r>
+        <w:t>(</w:t>
+      </w:r>
+      <w:proofErr w:type="gramEnd"/>
+      <w:r>
+        <w:t>)</w:t>
+      </w:r>
+      <w:r>
+        <w:t xml:space="preserve"> == false </w:t>
+      </w:r>
+      <w:r>
+        <w:rPr>
+          <w:color w:val="7F7F7F" w:themeColor="text1" w:themeTint="80"/>
+        </w:rPr>
+        <w:t>// appel récursif</w:t>
+      </w:r>
+    </w:p>
+    <w:p>
+      <w:pPr>
+        <w:ind w:left="1134"/>
+      </w:pPr>
+      <w:r>
+        <w:tab/>
+      </w:r>
+      <w:r>
+        <w:tab/>
+      </w:r>
+      <w:proofErr w:type="gramStart"/>
+      <w:r>
+        <w:rPr>
+          <w:u w:val="single"/>
+        </w:rPr>
+        <w:t>retourne</w:t>
+      </w:r>
+      <w:proofErr w:type="gramEnd"/>
+      <w:r>
+        <w:t xml:space="preserve"> </w:t>
+      </w:r>
+      <w:r>
+        <w:t>FAUX</w:t>
+      </w:r>
+    </w:p>
+    <w:p>
+      <w:pPr>
+        <w:ind w:left="1134"/>
+        <w:rPr>
+          <w:u w:val="single"/>
+        </w:rPr>
+      </w:pPr>
+      <w:r>
+        <w:tab/>
+      </w:r>
+      <w:proofErr w:type="spellStart"/>
+      <w:r>
+        <w:rPr>
+          <w:u w:val="single"/>
+        </w:rPr>
+        <w:t>FinSi</w:t>
+      </w:r>
+      <w:proofErr w:type="spellEnd"/>
+    </w:p>
+    <w:p>
+      <w:pPr>
+        <w:ind w:left="1134"/>
+        <w:rPr>
+          <w:u w:val="single"/>
+        </w:rPr>
+      </w:pPr>
+      <w:proofErr w:type="spellStart"/>
+      <w:r>
+        <w:rPr>
+          <w:u w:val="single"/>
+        </w:rPr>
+        <w:t>FinPour</w:t>
+      </w:r>
+      <w:proofErr w:type="spellEnd"/>
+    </w:p>
+    <w:p>
+      <w:pPr>
+        <w:ind w:left="1134"/>
+        <w:rPr>
+          <w:u w:val="single"/>
+        </w:rPr>
+      </w:pPr>
+    </w:p>
+    <w:p>
+      <w:pPr>
+        <w:ind w:left="1134"/>
+      </w:pPr>
+      <w:proofErr w:type="gramStart"/>
+      <w:r>
+        <w:rPr>
+          <w:u w:val="single"/>
+        </w:rPr>
+        <w:t>retourne</w:t>
+      </w:r>
+      <w:proofErr w:type="gramEnd"/>
+      <w:r>
+        <w:t xml:space="preserve"> </w:t>
+      </w:r>
+      <w:r>
+        <w:t>VRAI</w:t>
       </w:r>
     </w:p>
     <w:p>
       <w:pPr>
         <w:ind w:left="426"/>
-        <w:rPr>
-          <w:color w:val="7F7F7F" w:themeColor="text1" w:themeTint="80"/>
-        </w:rPr>
-      </w:pPr>
-    </w:p>
-    <w:p>
-      <w:pPr>
-        <w:ind w:left="426"/>
-        <w:rPr>
-          <w:color w:val="7F7F7F" w:themeColor="text1" w:themeTint="80"/>
-        </w:rPr>
-      </w:pPr>
-      <w:r>
-        <w:rPr>
-          <w:color w:val="7F7F7F" w:themeColor="text1" w:themeTint="80"/>
-        </w:rPr>
-        <w:tab/>
+      </w:pPr>
+    </w:p>
+    <w:p>
+      <w:pPr>
+        <w:ind w:left="720"/>
+        <w:rPr>
+          <w:i/>
+        </w:rPr>
+      </w:pPr>
+      <w:r>
+        <w:rPr>
+          <w:i/>
+        </w:rPr>
+        <w:t xml:space="preserve">S’il s’agit d’un </w:t>
+      </w:r>
+      <w:proofErr w:type="spellStart"/>
+      <w:r>
+        <w:rPr>
+          <w:i/>
+        </w:rPr>
+        <w:t>Cdata</w:t>
+      </w:r>
+      <w:proofErr w:type="spellEnd"/>
+      <w:r>
+        <w:rPr>
+          <w:i/>
+        </w:rPr>
+        <w:t> :</w:t>
+      </w:r>
+    </w:p>
+    <w:p>
+      <w:pPr>
+        <w:ind w:left="720"/>
+      </w:pPr>
+    </w:p>
+    <w:p>
+      <w:pPr>
+        <w:ind w:left="1134"/>
+        <w:rPr>
+          <w:color w:val="7F7F7F" w:themeColor="text1" w:themeTint="80"/>
+        </w:rPr>
+      </w:pPr>
+      <w:proofErr w:type="gramStart"/>
+      <w:r>
+        <w:rPr>
+          <w:u w:val="single"/>
+        </w:rPr>
+        <w:t>retourne</w:t>
+      </w:r>
+      <w:proofErr w:type="gramEnd"/>
+      <w:r>
+        <w:t xml:space="preserve"> </w:t>
+      </w:r>
+      <w:r>
+        <w:t>VRAI</w:t>
+      </w:r>
+      <w:r>
+        <w:t xml:space="preserve"> </w:t>
+      </w:r>
+      <w:r>
+        <w:rPr>
+          <w:color w:val="7F7F7F" w:themeColor="text1" w:themeTint="80"/>
+        </w:rPr>
         <w:t xml:space="preserve">// </w:t>
       </w:r>
-      <w:proofErr w:type="gramStart"/>
-      <w:r>
-        <w:rPr>
-          <w:color w:val="7F7F7F" w:themeColor="text1" w:themeTint="80"/>
-        </w:rPr>
-        <w:t>on</w:t>
-      </w:r>
-      <w:proofErr w:type="gramEnd"/>
-      <w:r>
-        <w:rPr>
-          <w:color w:val="7F7F7F" w:themeColor="text1" w:themeTint="80"/>
-        </w:rPr>
-        <w:t xml:space="preserve"> vérifie que le 1</w:t>
-      </w:r>
-      <w:r>
-        <w:rPr>
-          <w:color w:val="7F7F7F" w:themeColor="text1" w:themeTint="80"/>
-          <w:vertAlign w:val="superscript"/>
-        </w:rPr>
-        <w:t>er</w:t>
-      </w:r>
-      <w:r>
-        <w:rPr>
-          <w:color w:val="7F7F7F" w:themeColor="text1" w:themeTint="80"/>
-        </w:rPr>
-        <w:t xml:space="preserve"> nœud est bien du type défini par le </w:t>
-      </w:r>
-      <w:proofErr w:type="spellStart"/>
-      <w:r>
-        <w:rPr>
-          <w:color w:val="7F7F7F" w:themeColor="text1" w:themeTint="80"/>
-        </w:rPr>
-        <w:t>Doctype</w:t>
-      </w:r>
-      <w:proofErr w:type="spellEnd"/>
-    </w:p>
-    <w:p>
-      <w:pPr>
-        <w:ind w:left="426"/>
-      </w:pPr>
-      <w:r>
-        <w:rPr>
-          <w:color w:val="7F7F7F" w:themeColor="text1" w:themeTint="80"/>
-        </w:rPr>
-        <w:tab/>
-      </w:r>
-      <w:r>
-        <w:rPr>
-          <w:u w:val="single"/>
-        </w:rPr>
-        <w:t>Si</w:t>
-      </w:r>
-      <w:r>
-        <w:t xml:space="preserve"> document-&gt;</w:t>
-      </w:r>
-      <w:proofErr w:type="spellStart"/>
-      <w:proofErr w:type="gramStart"/>
-      <w:r>
-        <w:t>root.getName</w:t>
-      </w:r>
-      <w:proofErr w:type="spellEnd"/>
-      <w:r>
-        <w:t>(</w:t>
-      </w:r>
-      <w:proofErr w:type="gramEnd"/>
-      <w:r>
-        <w:t xml:space="preserve">) != </w:t>
-      </w:r>
-      <w:proofErr w:type="spellStart"/>
-      <w:r>
-        <w:t>doctype.getRootName</w:t>
-      </w:r>
-      <w:proofErr w:type="spellEnd"/>
-      <w:r>
-        <w:t>()</w:t>
-      </w:r>
-    </w:p>
-    <w:p>
-      <w:pPr>
-        <w:ind w:left="426"/>
-      </w:pPr>
-      <w:r>
-        <w:tab/>
-      </w:r>
-      <w:r>
-        <w:tab/>
-      </w:r>
-      <w:r>
-        <w:rPr>
-          <w:u w:val="single"/>
-        </w:rPr>
-        <w:t>retourne</w:t>
-      </w:r>
-      <w:r>
-        <w:t xml:space="preserve"> false </w:t>
-      </w:r>
-    </w:p>
-    <w:p>
-      <w:pPr>
-        <w:ind w:left="426"/>
-        <w:rPr>
-          <w:u w:val="single"/>
-        </w:rPr>
-      </w:pPr>
-      <w:r>
-        <w:tab/>
-      </w:r>
-      <w:proofErr w:type="spellStart"/>
-      <w:r>
-        <w:rPr>
-          <w:u w:val="single"/>
-        </w:rPr>
-        <w:t>FinSi</w:t>
-      </w:r>
-      <w:proofErr w:type="spellEnd"/>
-    </w:p>
-    <w:p>
-      <w:pPr>
-        <w:ind w:left="426"/>
-      </w:pPr>
-    </w:p>
-    <w:p>
-      <w:pPr>
-        <w:ind w:left="720"/>
-        <w:rPr>
-          <w:color w:val="7F7F7F" w:themeColor="text1" w:themeTint="80"/>
-        </w:rPr>
-      </w:pPr>
-      <w:r>
-        <w:t>document-&gt;</w:t>
-      </w:r>
-      <w:proofErr w:type="spellStart"/>
-      <w:r>
-        <w:t>root</w:t>
-      </w:r>
-      <w:proofErr w:type="spellEnd"/>
-      <w:r>
-        <w:t>-&gt;</w:t>
-      </w:r>
-      <w:proofErr w:type="spellStart"/>
-      <w:proofErr w:type="gramStart"/>
-      <w:r>
-        <w:t>isValid</w:t>
-      </w:r>
-      <w:proofErr w:type="spellEnd"/>
-      <w:r>
-        <w:t>(</w:t>
-      </w:r>
-      <w:proofErr w:type="gramEnd"/>
-      <w:r>
-        <w:t>)</w:t>
-      </w:r>
-      <w:r>
-        <w:t xml:space="preserve"> </w:t>
-      </w:r>
-      <w:r>
-        <w:rPr>
-          <w:color w:val="7F7F7F" w:themeColor="text1" w:themeTint="80"/>
-        </w:rPr>
-        <w:t xml:space="preserve">// on s’appelle sur le </w:t>
-      </w:r>
-      <w:proofErr w:type="spellStart"/>
-      <w:r>
-        <w:rPr>
-          <w:color w:val="7F7F7F" w:themeColor="text1" w:themeTint="80"/>
-        </w:rPr>
-        <w:t>XmlElement</w:t>
-      </w:r>
-      <w:proofErr w:type="spellEnd"/>
-      <w:r>
-        <w:rPr>
-          <w:color w:val="7F7F7F" w:themeColor="text1" w:themeTint="80"/>
-        </w:rPr>
-        <w:t xml:space="preserve"> racine</w:t>
-      </w:r>
-    </w:p>
-    <w:p>
-      <w:pPr>
-        <w:ind w:left="720"/>
-      </w:pPr>
+      <w:proofErr w:type="spellStart"/>
+      <w:r>
+        <w:rPr>
+          <w:color w:val="7F7F7F" w:themeColor="text1" w:themeTint="80"/>
+        </w:rPr>
+        <w:t>character</w:t>
+      </w:r>
+      <w:proofErr w:type="spellEnd"/>
+      <w:r>
+        <w:rPr>
+          <w:color w:val="7F7F7F" w:themeColor="text1" w:themeTint="80"/>
+        </w:rPr>
+        <w:t xml:space="preserve"> data, si bien délimité forcément valide</w:t>
+      </w:r>
+    </w:p>
+    <w:p>
+      <w:pPr>
+        <w:pStyle w:val="Heading1"/>
+      </w:pPr>
+      <w:r>
+        <w:t>Algorithm</w:t>
+      </w:r>
       <w:bookmarkStart w:id="0" w:name="_GoBack"/>
       <w:bookmarkEnd w:id="0"/>
-    </w:p>
-    <w:p>
-      <w:pPr>
-        <w:ind w:left="720"/>
-        <w:rPr>
-          <w:i/>
-        </w:rPr>
-      </w:pPr>
-      <w:r>
-        <w:rPr>
-          <w:i/>
-        </w:rPr>
-        <w:t xml:space="preserve">Si s’agit d’un </w:t>
-      </w:r>
-      <w:proofErr w:type="spellStart"/>
-      <w:r>
-        <w:rPr>
-          <w:i/>
-        </w:rPr>
-        <w:t>Xml</w:t>
-      </w:r>
-      <w:r>
-        <w:rPr>
-          <w:i/>
-        </w:rPr>
-        <w:t>Node</w:t>
-      </w:r>
-      <w:proofErr w:type="spellEnd"/>
-      <w:r>
-        <w:rPr>
-          <w:i/>
-        </w:rPr>
-        <w:t> :</w:t>
-      </w:r>
-    </w:p>
-    <w:p>
-      <w:pPr>
-        <w:ind w:left="1134"/>
-        <w:rPr>
-          <w:i/>
-        </w:rPr>
-      </w:pPr>
-    </w:p>
-    <w:p>
-      <w:pPr>
-        <w:ind w:left="1134"/>
-        <w:rPr>
-          <w:color w:val="7F7F7F" w:themeColor="text1" w:themeTint="80"/>
-        </w:rPr>
-      </w:pPr>
-      <w:r>
-        <w:t xml:space="preserve"> </w:t>
-      </w:r>
-      <w:proofErr w:type="spellStart"/>
-      <w:proofErr w:type="gramStart"/>
-      <w:r>
-        <w:t>validate</w:t>
-      </w:r>
-      <w:proofErr w:type="spellEnd"/>
-      <w:r>
-        <w:t>(</w:t>
-      </w:r>
-      <w:proofErr w:type="spellStart"/>
-      <w:proofErr w:type="gramEnd"/>
-      <w:r>
-        <w:t>attMap</w:t>
-      </w:r>
-      <w:proofErr w:type="spellEnd"/>
-      <w:r>
-        <w:t xml:space="preserve">) </w:t>
-      </w:r>
-      <w:r>
-        <w:rPr>
-          <w:color w:val="7F7F7F" w:themeColor="text1" w:themeTint="80"/>
-        </w:rPr>
-        <w:t>// on vérifie si les attributs son autorisés</w:t>
-      </w:r>
-    </w:p>
-    <w:p>
-      <w:pPr>
-        <w:ind w:left="1134"/>
-        <w:rPr>
-          <w:color w:val="7F7F7F" w:themeColor="text1" w:themeTint="80"/>
-        </w:rPr>
-      </w:pPr>
-    </w:p>
-    <w:p>
-      <w:pPr>
-        <w:ind w:left="1134"/>
-      </w:pPr>
-      <w:proofErr w:type="spellStart"/>
-      <w:proofErr w:type="gramStart"/>
-      <w:r>
-        <w:t>validate</w:t>
-      </w:r>
-      <w:proofErr w:type="spellEnd"/>
-      <w:r>
-        <w:t>(</w:t>
-      </w:r>
-      <w:proofErr w:type="spellStart"/>
-      <w:proofErr w:type="gramEnd"/>
-      <w:r>
-        <w:t>getDirectChildren</w:t>
-      </w:r>
-      <w:proofErr w:type="spellEnd"/>
-      <w:r>
-        <w:t xml:space="preserve">()) </w:t>
-      </w:r>
-      <w:r>
-        <w:rPr>
-          <w:color w:val="7F7F7F" w:themeColor="text1" w:themeTint="80"/>
-        </w:rPr>
-        <w:t>// on vérifie si les éléments-fils sont autorisés</w:t>
-      </w:r>
-    </w:p>
-    <w:p>
-      <w:pPr>
-        <w:ind w:left="1134"/>
-        <w:rPr>
-          <w:u w:val="single"/>
-        </w:rPr>
-      </w:pPr>
-    </w:p>
-    <w:p>
-      <w:pPr>
-        <w:ind w:left="1134"/>
-      </w:pPr>
-      <w:r>
-        <w:rPr>
-          <w:u w:val="single"/>
-        </w:rPr>
-        <w:t>Pour</w:t>
-      </w:r>
-      <w:r>
-        <w:t xml:space="preserve"> (</w:t>
-      </w:r>
-      <w:proofErr w:type="spellStart"/>
-      <w:r>
-        <w:t>XmlElement</w:t>
-      </w:r>
-      <w:proofErr w:type="spellEnd"/>
-      <w:r>
-        <w:t xml:space="preserve"> élément dans </w:t>
-      </w:r>
-      <w:proofErr w:type="spellStart"/>
-      <w:r>
-        <w:t>children</w:t>
-      </w:r>
-      <w:proofErr w:type="spellEnd"/>
-      <w:r>
-        <w:t>)</w:t>
-      </w:r>
-    </w:p>
-    <w:p>
-      <w:pPr>
-        <w:ind w:left="1134"/>
-        <w:rPr>
-          <w:color w:val="7F7F7F" w:themeColor="text1" w:themeTint="80"/>
-        </w:rPr>
-      </w:pPr>
-      <w:r>
-        <w:tab/>
-      </w:r>
-      <w:r>
-        <w:rPr>
-          <w:u w:val="single"/>
-        </w:rPr>
-        <w:t>Si</w:t>
-      </w:r>
-      <w:r>
-        <w:t xml:space="preserve"> </w:t>
-      </w:r>
-      <w:r>
-        <w:t>élément-&gt;</w:t>
-      </w:r>
-      <w:proofErr w:type="spellStart"/>
-      <w:proofErr w:type="gramStart"/>
-      <w:r>
-        <w:t>isValid</w:t>
-      </w:r>
-      <w:proofErr w:type="spellEnd"/>
-      <w:r>
-        <w:t>(</w:t>
-      </w:r>
-      <w:proofErr w:type="gramEnd"/>
-      <w:r>
-        <w:t>)</w:t>
-      </w:r>
-      <w:r>
-        <w:t xml:space="preserve"> == false </w:t>
-      </w:r>
-      <w:r>
-        <w:rPr>
-          <w:color w:val="7F7F7F" w:themeColor="text1" w:themeTint="80"/>
-        </w:rPr>
-        <w:t>// appel récursif</w:t>
-      </w:r>
-    </w:p>
-    <w:p>
-      <w:pPr>
-        <w:ind w:left="1134"/>
-      </w:pPr>
-      <w:r>
-        <w:tab/>
-      </w:r>
-      <w:r>
-        <w:tab/>
-      </w:r>
-      <w:r>
-        <w:rPr>
-          <w:u w:val="single"/>
-        </w:rPr>
-        <w:t>retourne</w:t>
-      </w:r>
-      <w:r>
-        <w:t xml:space="preserve"> false</w:t>
-      </w:r>
-    </w:p>
-    <w:p>
-      <w:pPr>
-        <w:ind w:left="1134"/>
-        <w:rPr>
-          <w:u w:val="single"/>
-        </w:rPr>
-      </w:pPr>
-      <w:r>
-        <w:tab/>
-      </w:r>
-      <w:proofErr w:type="spellStart"/>
-      <w:r>
-        <w:rPr>
-          <w:u w:val="single"/>
-        </w:rPr>
-        <w:t>FinSi</w:t>
-      </w:r>
-      <w:proofErr w:type="spellEnd"/>
-    </w:p>
-    <w:p>
-      <w:pPr>
-        <w:ind w:left="1134"/>
-        <w:rPr>
-          <w:u w:val="single"/>
-        </w:rPr>
-      </w:pPr>
-      <w:proofErr w:type="spellStart"/>
-      <w:r>
-        <w:rPr>
-          <w:u w:val="single"/>
-        </w:rPr>
-        <w:t>FinPour</w:t>
-      </w:r>
-      <w:proofErr w:type="spellEnd"/>
-    </w:p>
-    <w:p>
-      <w:pPr>
-        <w:ind w:left="1134"/>
-        <w:rPr>
-          <w:u w:val="single"/>
-        </w:rPr>
-      </w:pPr>
-    </w:p>
-    <w:p>
-      <w:pPr>
-        <w:ind w:left="1134"/>
-      </w:pPr>
-      <w:r>
-        <w:rPr>
-          <w:u w:val="single"/>
-        </w:rPr>
-        <w:t>retourne</w:t>
-      </w:r>
-      <w:r>
-        <w:t xml:space="preserve"> </w:t>
-      </w:r>
-      <w:proofErr w:type="spellStart"/>
-      <w:r>
-        <w:t>true</w:t>
-      </w:r>
-      <w:proofErr w:type="spellEnd"/>
-    </w:p>
-    <w:p>
-      <w:pPr>
-        <w:ind w:left="426"/>
-      </w:pPr>
-    </w:p>
-    <w:p>
-      <w:pPr>
-        <w:ind w:left="720"/>
-        <w:rPr>
-          <w:i/>
-        </w:rPr>
-      </w:pPr>
-      <w:r>
-        <w:rPr>
-          <w:i/>
-        </w:rPr>
-        <w:t xml:space="preserve">S’il s’agit d’un </w:t>
-      </w:r>
-      <w:proofErr w:type="spellStart"/>
-      <w:r>
-        <w:rPr>
-          <w:i/>
-        </w:rPr>
-        <w:t>Cdata</w:t>
-      </w:r>
-      <w:proofErr w:type="spellEnd"/>
-      <w:r>
-        <w:rPr>
-          <w:i/>
-        </w:rPr>
-        <w:t> :</w:t>
-      </w:r>
-    </w:p>
-    <w:p>
-      <w:pPr>
-        <w:ind w:left="720"/>
-      </w:pPr>
-    </w:p>
-    <w:p>
-      <w:pPr>
-        <w:ind w:left="1134"/>
-        <w:rPr>
-          <w:color w:val="7F7F7F" w:themeColor="text1" w:themeTint="80"/>
-        </w:rPr>
-      </w:pPr>
-      <w:r>
-        <w:rPr>
-          <w:u w:val="single"/>
-        </w:rPr>
-        <w:t>retourne</w:t>
-      </w:r>
-      <w:r>
-        <w:t xml:space="preserve"> </w:t>
-      </w:r>
-      <w:proofErr w:type="spellStart"/>
-      <w:r>
-        <w:t>true</w:t>
-      </w:r>
-      <w:proofErr w:type="spellEnd"/>
-      <w:r>
-        <w:t xml:space="preserve"> </w:t>
-      </w:r>
-      <w:r>
-        <w:rPr>
-          <w:color w:val="7F7F7F" w:themeColor="text1" w:themeTint="80"/>
-        </w:rPr>
-        <w:t xml:space="preserve">// </w:t>
-      </w:r>
-      <w:proofErr w:type="spellStart"/>
-      <w:r>
-        <w:rPr>
-          <w:color w:val="7F7F7F" w:themeColor="text1" w:themeTint="80"/>
-        </w:rPr>
-        <w:t>character</w:t>
-      </w:r>
-      <w:proofErr w:type="spellEnd"/>
-      <w:r>
-        <w:rPr>
-          <w:color w:val="7F7F7F" w:themeColor="text1" w:themeTint="80"/>
-        </w:rPr>
-        <w:t xml:space="preserve"> data, si bien délimité forcément valide</w:t>
-      </w:r>
-    </w:p>
-    <w:p/>
-    <w:p/>
+      <w:r>
+        <w:t>e de transformation</w:t>
+      </w:r>
+    </w:p>
+    <w:p>
+      <w:pPr>
+        <w:rPr>
+          <w:rFonts w:asciiTheme="minorHAnsi" w:hAnsiTheme="minorHAnsi"/>
+          <w:sz w:val="24"/>
+        </w:rPr>
+      </w:pPr>
+    </w:p>
+    <w:p>
+      <w:pPr>
+        <w:rPr>
+          <w:rFonts w:asciiTheme="minorHAnsi" w:hAnsiTheme="minorHAnsi"/>
+          <w:color w:val="FF0000"/>
+          <w:sz w:val="24"/>
+        </w:rPr>
+      </w:pPr>
+      <w:r>
+        <w:rPr>
+          <w:rFonts w:asciiTheme="minorHAnsi" w:hAnsiTheme="minorHAnsi"/>
+          <w:color w:val="FF0000"/>
+          <w:sz w:val="24"/>
+        </w:rPr>
+        <w:t>Manon et Nico !</w:t>
+      </w:r>
+    </w:p>
     <w:sectPr>
       <w:headerReference w:type="default" r:id="rId10"/>
       <w:pgSz w:w="11900" w:h="16840"/>
@@ -3147,7 +3515,7 @@
 </file>
 
 <file path=customXml/itemProps1.xml><?xml version="1.0" encoding="utf-8"?>
-<ds:datastoreItem xmlns:ds="http://schemas.openxmlformats.org/officeDocument/2006/customXml" ds:itemID="{FDF3ABA8-84C5-054C-8519-53E5D6140E7C}">
+<ds:datastoreItem xmlns:ds="http://schemas.openxmlformats.org/officeDocument/2006/customXml" ds:itemID="{72ED9CF9-0F7E-114C-A13A-BE2BCC9AD32D}">
   <ds:schemaRefs>
     <ds:schemaRef ds:uri="http://schemas.openxmlformats.org/officeDocument/2006/bibliography"/>
   </ds:schemaRefs>

</xml_diff>

<commit_message>
Deuxième motif : regel (prov ?)
</commit_message>
<xml_diff>
--- a/doc/final/Document_de_conception.docx
+++ b/doc/final/Document_de_conception.docx
@@ -165,31 +165,20 @@
     </w:p>
     <w:p>
       <w:r>
-        <w:t>Il</w:t>
-      </w:r>
-      <w:r>
-        <w:t xml:space="preserve"> est possible de représenter nos classes </w:t>
-      </w:r>
-      <w:r>
-        <w:t>ainsi :</w:t>
-      </w:r>
-    </w:p>
-    <w:p>
-      <w:r>
         <w:rPr>
           <w:noProof/>
           <w:lang w:val="en-US"/>
         </w:rPr>
         <w:drawing>
-          <wp:anchor distT="0" distB="0" distL="114300" distR="114300" simplePos="0" relativeHeight="251658240" behindDoc="0" locked="0" layoutInCell="1" allowOverlap="1" wp14:anchorId="14E0B073" wp14:editId="4BBFDA5E">
+          <wp:anchor distT="0" distB="0" distL="114300" distR="114300" simplePos="0" relativeHeight="251658240" behindDoc="0" locked="0" layoutInCell="1" allowOverlap="1" wp14:anchorId="14E0B073" wp14:editId="5D77EFE4">
             <wp:simplePos x="0" y="0"/>
             <wp:positionH relativeFrom="margin">
               <wp:posOffset>342900</wp:posOffset>
             </wp:positionH>
             <wp:positionV relativeFrom="paragraph">
-              <wp:posOffset>125095</wp:posOffset>
+              <wp:posOffset>357505</wp:posOffset>
             </wp:positionV>
-            <wp:extent cx="5960110" cy="3963035"/>
+            <wp:extent cx="5960110" cy="3837940"/>
             <wp:effectExtent l="0" t="0" r="8890" b="0"/>
             <wp:wrapTopAndBottom/>
             <wp:docPr id="1" name="Picture 1"/>
@@ -218,7 +207,7 @@
                   <pic:spPr>
                     <a:xfrm>
                       <a:off x="0" y="0"/>
-                      <a:ext cx="5960110" cy="3963035"/>
+                      <a:ext cx="5960110" cy="3837940"/>
                     </a:xfrm>
                     <a:prstGeom prst="rect">
                       <a:avLst/>
@@ -236,7 +225,17 @@
           </wp:anchor>
         </w:drawing>
       </w:r>
-    </w:p>
+      <w:r>
+        <w:t>Il</w:t>
+      </w:r>
+      <w:r>
+        <w:t xml:space="preserve"> est possible de représenter nos classes </w:t>
+      </w:r>
+      <w:r>
+        <w:t>ainsi :</w:t>
+      </w:r>
+    </w:p>
+    <w:p/>
     <w:p>
       <w:pPr>
         <w:pStyle w:val="Heading2"/>
@@ -497,37 +496,530 @@
         <w:rPr>
           <w:b/>
         </w:rPr>
+        <w:t>) :</w:t>
+      </w:r>
+    </w:p>
+    <w:p>
+      <w:pPr>
+        <w:ind w:left="426"/>
+        <w:rPr>
+          <w:color w:val="7F7F7F" w:themeColor="text1" w:themeTint="80"/>
+        </w:rPr>
+      </w:pPr>
+    </w:p>
+    <w:p>
+      <w:pPr>
+        <w:rPr>
+          <w:color w:val="7F7F7F" w:themeColor="text1" w:themeTint="80"/>
+        </w:rPr>
+      </w:pPr>
+      <w:r>
+        <w:rPr>
+          <w:color w:val="7F7F7F" w:themeColor="text1" w:themeTint="80"/>
+        </w:rPr>
+        <w:tab/>
+      </w:r>
+      <w:r>
+        <w:rPr>
+          <w:color w:val="7F7F7F" w:themeColor="text1" w:themeTint="80"/>
+        </w:rPr>
+        <w:t xml:space="preserve">// </w:t>
+      </w:r>
+      <w:proofErr w:type="gramStart"/>
+      <w:r>
+        <w:rPr>
+          <w:color w:val="7F7F7F" w:themeColor="text1" w:themeTint="80"/>
+        </w:rPr>
+        <w:t>on</w:t>
+      </w:r>
+      <w:proofErr w:type="gramEnd"/>
+      <w:r>
+        <w:rPr>
+          <w:color w:val="7F7F7F" w:themeColor="text1" w:themeTint="80"/>
+        </w:rPr>
+        <w:t xml:space="preserve"> vérifie que le 1</w:t>
+      </w:r>
+      <w:r>
+        <w:rPr>
+          <w:color w:val="7F7F7F" w:themeColor="text1" w:themeTint="80"/>
+          <w:vertAlign w:val="superscript"/>
+        </w:rPr>
+        <w:t>er</w:t>
+      </w:r>
+      <w:r>
+        <w:rPr>
+          <w:color w:val="7F7F7F" w:themeColor="text1" w:themeTint="80"/>
+        </w:rPr>
+        <w:t xml:space="preserve"> nœud est bien du type défini par le </w:t>
+      </w:r>
+      <w:proofErr w:type="spellStart"/>
+      <w:r>
+        <w:rPr>
+          <w:color w:val="7F7F7F" w:themeColor="text1" w:themeTint="80"/>
+        </w:rPr>
+        <w:t>Doctype</w:t>
+      </w:r>
+      <w:proofErr w:type="spellEnd"/>
+    </w:p>
+    <w:p>
+      <w:r>
+        <w:rPr>
+          <w:color w:val="7F7F7F" w:themeColor="text1" w:themeTint="80"/>
+        </w:rPr>
+        <w:tab/>
+      </w:r>
+      <w:r>
+        <w:rPr>
+          <w:u w:val="single"/>
+        </w:rPr>
+        <w:t>Si</w:t>
+      </w:r>
+      <w:r>
+        <w:t xml:space="preserve"> document-&gt;</w:t>
+      </w:r>
+      <w:proofErr w:type="spellStart"/>
+      <w:proofErr w:type="gramStart"/>
+      <w:r>
+        <w:t>root.getName</w:t>
+      </w:r>
+      <w:proofErr w:type="spellEnd"/>
+      <w:r>
+        <w:t>(</w:t>
+      </w:r>
+      <w:proofErr w:type="gramEnd"/>
+      <w:r>
+        <w:t xml:space="preserve">) != </w:t>
+      </w:r>
+      <w:proofErr w:type="spellStart"/>
+      <w:r>
+        <w:t>doctype.getRootName</w:t>
+      </w:r>
+      <w:proofErr w:type="spellEnd"/>
+      <w:r>
+        <w:t>()</w:t>
+      </w:r>
+    </w:p>
+    <w:p>
+      <w:r>
+        <w:tab/>
+      </w:r>
+      <w:r>
+        <w:tab/>
+      </w:r>
+      <w:proofErr w:type="gramStart"/>
+      <w:r>
+        <w:rPr>
+          <w:u w:val="single"/>
+        </w:rPr>
+        <w:t>retourne</w:t>
+      </w:r>
+      <w:proofErr w:type="gramEnd"/>
+      <w:r>
+        <w:t xml:space="preserve"> </w:t>
+      </w:r>
+      <w:r>
+        <w:t>FAUX</w:t>
+      </w:r>
+      <w:r>
+        <w:t xml:space="preserve"> </w:t>
+      </w:r>
+    </w:p>
+    <w:p>
+      <w:pPr>
+        <w:rPr>
+          <w:u w:val="single"/>
+        </w:rPr>
+      </w:pPr>
+      <w:r>
+        <w:tab/>
+      </w:r>
+      <w:proofErr w:type="spellStart"/>
+      <w:r>
+        <w:rPr>
+          <w:u w:val="single"/>
+        </w:rPr>
+        <w:t>FinSi</w:t>
+      </w:r>
+      <w:proofErr w:type="spellEnd"/>
+    </w:p>
+    <w:p>
+      <w:pPr>
+        <w:ind w:left="294"/>
+      </w:pPr>
+    </w:p>
+    <w:p>
+      <w:pPr>
+        <w:ind w:left="709"/>
+        <w:rPr>
+          <w:color w:val="7F7F7F" w:themeColor="text1" w:themeTint="80"/>
+        </w:rPr>
+      </w:pPr>
+      <w:proofErr w:type="gramStart"/>
+      <w:r>
+        <w:t>document</w:t>
+      </w:r>
+      <w:proofErr w:type="gramEnd"/>
+      <w:r>
+        <w:t>-&gt;</w:t>
+      </w:r>
+      <w:proofErr w:type="spellStart"/>
+      <w:r>
+        <w:t>root</w:t>
+      </w:r>
+      <w:proofErr w:type="spellEnd"/>
+      <w:r>
+        <w:t>-&gt;</w:t>
+      </w:r>
+      <w:proofErr w:type="spellStart"/>
+      <w:r>
+        <w:t>isValid</w:t>
+      </w:r>
+      <w:proofErr w:type="spellEnd"/>
+      <w:r>
+        <w:t>()</w:t>
+      </w:r>
+      <w:r>
+        <w:t xml:space="preserve"> </w:t>
+      </w:r>
+      <w:r>
+        <w:rPr>
+          <w:color w:val="7F7F7F" w:themeColor="text1" w:themeTint="80"/>
+        </w:rPr>
+        <w:t xml:space="preserve">// on s’appelle sur le </w:t>
+      </w:r>
+      <w:proofErr w:type="spellStart"/>
+      <w:r>
+        <w:rPr>
+          <w:color w:val="7F7F7F" w:themeColor="text1" w:themeTint="80"/>
+        </w:rPr>
+        <w:t>XmlElement</w:t>
+      </w:r>
+      <w:proofErr w:type="spellEnd"/>
+      <w:r>
+        <w:rPr>
+          <w:color w:val="7F7F7F" w:themeColor="text1" w:themeTint="80"/>
+        </w:rPr>
+        <w:t xml:space="preserve"> racine</w:t>
+      </w:r>
+    </w:p>
+    <w:p>
+      <w:pPr>
+        <w:ind w:left="720"/>
+        <w:rPr>
+          <w:color w:val="7F7F7F" w:themeColor="text1" w:themeTint="80"/>
+        </w:rPr>
+      </w:pPr>
+    </w:p>
+    <w:p>
+      <w:pPr>
+        <w:rPr>
+          <w:b/>
+        </w:rPr>
+      </w:pPr>
+      <w:r>
+        <w:rPr>
+          <w:b/>
+        </w:rPr>
+        <w:t>Fonc</w:t>
+      </w:r>
+      <w:r>
+        <w:rPr>
+          <w:b/>
+        </w:rPr>
+        <w:t xml:space="preserve">tion </w:t>
+      </w:r>
+      <w:proofErr w:type="spellStart"/>
+      <w:r>
+        <w:rPr>
+          <w:b/>
+        </w:rPr>
+        <w:t>XmlElement</w:t>
+      </w:r>
+      <w:proofErr w:type="spellEnd"/>
+      <w:r>
+        <w:rPr>
+          <w:b/>
+        </w:rPr>
+        <w:t>-&gt;</w:t>
+      </w:r>
+      <w:proofErr w:type="spellStart"/>
+      <w:proofErr w:type="gramStart"/>
+      <w:r>
+        <w:rPr>
+          <w:b/>
+        </w:rPr>
+        <w:t>isValid</w:t>
+      </w:r>
+      <w:proofErr w:type="spellEnd"/>
+      <w:r>
+        <w:rPr>
+          <w:b/>
+        </w:rPr>
+        <w:t>(</w:t>
+      </w:r>
+      <w:proofErr w:type="gramEnd"/>
+      <w:r>
+        <w:rPr>
+          <w:b/>
+        </w:rPr>
+        <w:t>) :</w:t>
+      </w:r>
+    </w:p>
+    <w:p>
+      <w:pPr>
+        <w:ind w:left="720"/>
+      </w:pPr>
+    </w:p>
+    <w:p>
+      <w:pPr>
+        <w:ind w:left="720"/>
+        <w:rPr>
+          <w:i/>
+        </w:rPr>
+      </w:pPr>
+      <w:r>
+        <w:rPr>
+          <w:i/>
+        </w:rPr>
+        <w:t xml:space="preserve">Si s’agit d’un </w:t>
+      </w:r>
+      <w:proofErr w:type="spellStart"/>
+      <w:r>
+        <w:rPr>
+          <w:i/>
+        </w:rPr>
+        <w:t>Xml</w:t>
+      </w:r>
+      <w:r>
+        <w:rPr>
+          <w:i/>
+        </w:rPr>
+        <w:t>Node</w:t>
+      </w:r>
+      <w:proofErr w:type="spellEnd"/>
+      <w:r>
+        <w:rPr>
+          <w:i/>
+        </w:rPr>
+        <w:t> :</w:t>
+      </w:r>
+    </w:p>
+    <w:p>
+      <w:pPr>
+        <w:ind w:left="1134"/>
+        <w:rPr>
+          <w:i/>
+        </w:rPr>
+      </w:pPr>
+    </w:p>
+    <w:p>
+      <w:pPr>
+        <w:ind w:left="1134"/>
+        <w:rPr>
+          <w:color w:val="7F7F7F" w:themeColor="text1" w:themeTint="80"/>
+        </w:rPr>
+      </w:pPr>
+      <w:r>
+        <w:rPr>
+          <w:color w:val="7F7F7F" w:themeColor="text1" w:themeTint="80"/>
+        </w:rPr>
+        <w:t xml:space="preserve">// </w:t>
+      </w:r>
+      <w:proofErr w:type="gramStart"/>
+      <w:r>
+        <w:rPr>
+          <w:color w:val="7F7F7F" w:themeColor="text1" w:themeTint="80"/>
+        </w:rPr>
+        <w:t>fonction</w:t>
+      </w:r>
+      <w:proofErr w:type="gramEnd"/>
+      <w:r>
+        <w:rPr>
+          <w:color w:val="7F7F7F" w:themeColor="text1" w:themeTint="80"/>
+        </w:rPr>
+        <w:t xml:space="preserve"> </w:t>
+      </w:r>
+      <w:proofErr w:type="spellStart"/>
+      <w:r>
+        <w:rPr>
+          <w:color w:val="7F7F7F" w:themeColor="text1" w:themeTint="80"/>
+        </w:rPr>
+        <w:t>validate</w:t>
+      </w:r>
+      <w:proofErr w:type="spellEnd"/>
+      <w:r>
+        <w:rPr>
+          <w:color w:val="7F7F7F" w:themeColor="text1" w:themeTint="80"/>
+        </w:rPr>
+        <w:t>(</w:t>
+      </w:r>
+      <w:proofErr w:type="spellStart"/>
+      <w:r>
+        <w:rPr>
+          <w:color w:val="7F7F7F" w:themeColor="text1" w:themeTint="80"/>
+        </w:rPr>
+        <w:t>attMap</w:t>
+      </w:r>
+      <w:proofErr w:type="spellEnd"/>
+      <w:r>
+        <w:rPr>
+          <w:color w:val="7F7F7F" w:themeColor="text1" w:themeTint="80"/>
+        </w:rPr>
         <w:t>)</w:t>
       </w:r>
       <w:r>
         <w:rPr>
-          <w:b/>
+          <w:color w:val="7F7F7F" w:themeColor="text1" w:themeTint="80"/>
         </w:rPr>
         <w:t> :</w:t>
       </w:r>
-    </w:p>
-    <w:p>
-      <w:pPr>
-        <w:ind w:left="426"/>
-        <w:rPr>
-          <w:color w:val="7F7F7F" w:themeColor="text1" w:themeTint="80"/>
-        </w:rPr>
-      </w:pPr>
-    </w:p>
-    <w:p>
-      <w:pPr>
-        <w:rPr>
-          <w:color w:val="7F7F7F" w:themeColor="text1" w:themeTint="80"/>
-        </w:rPr>
-      </w:pPr>
-      <w:r>
-        <w:rPr>
-          <w:color w:val="7F7F7F" w:themeColor="text1" w:themeTint="80"/>
-        </w:rPr>
+      <w:r>
+        <w:rPr>
+          <w:color w:val="7F7F7F" w:themeColor="text1" w:themeTint="80"/>
+        </w:rPr>
+        <w:t xml:space="preserve"> on vérifie si les attributs son autorisés</w:t>
+      </w:r>
+    </w:p>
+    <w:p>
+      <w:pPr>
+        <w:ind w:left="1134"/>
+      </w:pPr>
+      <w:r>
+        <w:rPr>
+          <w:u w:val="single"/>
+        </w:rPr>
+        <w:t>Pour</w:t>
+      </w:r>
+      <w:r>
+        <w:t xml:space="preserve"> (</w:t>
+      </w:r>
+      <w:proofErr w:type="spellStart"/>
+      <w:r>
+        <w:t>unAttribut</w:t>
+      </w:r>
+      <w:proofErr w:type="spellEnd"/>
+      <w:r>
+        <w:t xml:space="preserve"> dans </w:t>
+      </w:r>
+      <w:proofErr w:type="spellStart"/>
+      <w:r>
+        <w:t>attMap</w:t>
+      </w:r>
+      <w:proofErr w:type="spellEnd"/>
+      <w:r>
+        <w:t>)</w:t>
+      </w:r>
+    </w:p>
+    <w:p>
+      <w:pPr>
+        <w:ind w:left="1134"/>
+      </w:pPr>
+      <w:r>
         <w:tab/>
       </w:r>
       <w:r>
         <w:rPr>
+          <w:u w:val="single"/>
+        </w:rPr>
+        <w:t>Si</w:t>
+      </w:r>
+      <w:r>
+        <w:t xml:space="preserve"> </w:t>
+      </w:r>
+      <w:proofErr w:type="spellStart"/>
+      <w:r>
+        <w:t>unAttribut</w:t>
+      </w:r>
+      <w:proofErr w:type="spellEnd"/>
+      <w:r>
+        <w:t xml:space="preserve"> introuvable dans </w:t>
+      </w:r>
+      <w:proofErr w:type="spellStart"/>
+      <w:r>
+        <w:t>DtdElement</w:t>
+      </w:r>
+      <w:proofErr w:type="spellEnd"/>
+      <w:r>
+        <w:t>-&gt;attributs</w:t>
+      </w:r>
+    </w:p>
+    <w:p>
+      <w:pPr>
+        <w:ind w:left="1134"/>
+      </w:pPr>
+      <w:r>
+        <w:tab/>
+      </w:r>
+      <w:r>
+        <w:tab/>
+      </w:r>
+      <w:proofErr w:type="gramStart"/>
+      <w:r>
+        <w:rPr>
+          <w:u w:val="single"/>
+        </w:rPr>
+        <w:t>retourne</w:t>
+      </w:r>
+      <w:proofErr w:type="gramEnd"/>
+      <w:r>
+        <w:t xml:space="preserve"> </w:t>
+      </w:r>
+      <w:r>
+        <w:t>FAUX</w:t>
+      </w:r>
+    </w:p>
+    <w:p>
+      <w:pPr>
+        <w:ind w:left="1134"/>
+        <w:rPr>
+          <w:u w:val="single"/>
+        </w:rPr>
+      </w:pPr>
+      <w:r>
+        <w:tab/>
+      </w:r>
+      <w:proofErr w:type="spellStart"/>
+      <w:r>
+        <w:rPr>
+          <w:u w:val="single"/>
+        </w:rPr>
+        <w:t>FinSi</w:t>
+      </w:r>
+      <w:proofErr w:type="spellEnd"/>
+    </w:p>
+    <w:p>
+      <w:pPr>
+        <w:ind w:left="1134"/>
+        <w:rPr>
+          <w:u w:val="single"/>
+        </w:rPr>
+      </w:pPr>
+      <w:proofErr w:type="spellStart"/>
+      <w:r>
+        <w:rPr>
+          <w:u w:val="single"/>
+        </w:rPr>
+        <w:t>FinPour</w:t>
+      </w:r>
+      <w:proofErr w:type="spellEnd"/>
+    </w:p>
+    <w:p>
+      <w:pPr>
+        <w:ind w:left="1134"/>
+        <w:rPr>
+          <w:color w:val="7F7F7F" w:themeColor="text1" w:themeTint="80"/>
+        </w:rPr>
+      </w:pPr>
+    </w:p>
+    <w:p>
+      <w:pPr>
+        <w:ind w:left="1134"/>
+        <w:rPr>
+          <w:color w:val="7F7F7F" w:themeColor="text1" w:themeTint="80"/>
+        </w:rPr>
+      </w:pPr>
+      <w:r>
+        <w:rPr>
           <w:color w:val="7F7F7F" w:themeColor="text1" w:themeTint="80"/>
         </w:rPr>
         <w:t xml:space="preserve">// </w:t>
@@ -537,6 +1029,80 @@
         <w:rPr>
           <w:color w:val="7F7F7F" w:themeColor="text1" w:themeTint="80"/>
         </w:rPr>
+        <w:t>fonction</w:t>
+      </w:r>
+      <w:proofErr w:type="gramEnd"/>
+      <w:r>
+        <w:rPr>
+          <w:color w:val="7F7F7F" w:themeColor="text1" w:themeTint="80"/>
+        </w:rPr>
+        <w:t xml:space="preserve"> </w:t>
+      </w:r>
+      <w:proofErr w:type="spellStart"/>
+      <w:r>
+        <w:rPr>
+          <w:color w:val="7F7F7F" w:themeColor="text1" w:themeTint="80"/>
+        </w:rPr>
+        <w:t>validate</w:t>
+      </w:r>
+      <w:proofErr w:type="spellEnd"/>
+      <w:r>
+        <w:rPr>
+          <w:color w:val="7F7F7F" w:themeColor="text1" w:themeTint="80"/>
+        </w:rPr>
+        <w:t>(</w:t>
+      </w:r>
+      <w:proofErr w:type="spellStart"/>
+      <w:r>
+        <w:rPr>
+          <w:color w:val="7F7F7F" w:themeColor="text1" w:themeTint="80"/>
+        </w:rPr>
+        <w:t>getDirectChildren</w:t>
+      </w:r>
+      <w:proofErr w:type="spellEnd"/>
+      <w:r>
+        <w:rPr>
+          <w:color w:val="7F7F7F" w:themeColor="text1" w:themeTint="80"/>
+        </w:rPr>
+        <w:t>())</w:t>
+      </w:r>
+      <w:r>
+        <w:rPr>
+          <w:color w:val="7F7F7F" w:themeColor="text1" w:themeTint="80"/>
+        </w:rPr>
+        <w:t> :</w:t>
+      </w:r>
+      <w:r>
+        <w:rPr>
+          <w:color w:val="7F7F7F" w:themeColor="text1" w:themeTint="80"/>
+        </w:rPr>
+        <w:t xml:space="preserve"> on vérifie</w:t>
+      </w:r>
+      <w:r>
+        <w:rPr>
+          <w:color w:val="7F7F7F" w:themeColor="text1" w:themeTint="80"/>
+        </w:rPr>
+        <w:t xml:space="preserve"> si les éléments-fils sont autorisés</w:t>
+      </w:r>
+    </w:p>
+    <w:p>
+      <w:pPr>
+        <w:ind w:left="1134"/>
+        <w:rPr>
+          <w:color w:val="7F7F7F" w:themeColor="text1" w:themeTint="80"/>
+        </w:rPr>
+      </w:pPr>
+      <w:r>
+        <w:rPr>
+          <w:color w:val="7F7F7F" w:themeColor="text1" w:themeTint="80"/>
+        </w:rPr>
+        <w:t xml:space="preserve">// </w:t>
+      </w:r>
+      <w:proofErr w:type="gramStart"/>
+      <w:r>
+        <w:rPr>
+          <w:color w:val="7F7F7F" w:themeColor="text1" w:themeTint="80"/>
+        </w:rPr>
         <w:t>on</w:t>
       </w:r>
       <w:proofErr w:type="gramEnd"/>
@@ -544,849 +1110,318 @@
         <w:rPr>
           <w:color w:val="7F7F7F" w:themeColor="text1" w:themeTint="80"/>
         </w:rPr>
-        <w:t xml:space="preserve"> vérifie que le 1</w:t>
-      </w:r>
-      <w:r>
-        <w:rPr>
-          <w:color w:val="7F7F7F" w:themeColor="text1" w:themeTint="80"/>
-          <w:vertAlign w:val="superscript"/>
-        </w:rPr>
-        <w:t>er</w:t>
-      </w:r>
-      <w:r>
-        <w:rPr>
-          <w:color w:val="7F7F7F" w:themeColor="text1" w:themeTint="80"/>
-        </w:rPr>
-        <w:t xml:space="preserve"> nœud est bien du type défini par le </w:t>
-      </w:r>
-      <w:proofErr w:type="spellStart"/>
-      <w:r>
-        <w:rPr>
-          <w:color w:val="7F7F7F" w:themeColor="text1" w:themeTint="80"/>
-        </w:rPr>
-        <w:t>Doctype</w:t>
-      </w:r>
-      <w:proofErr w:type="spellEnd"/>
-    </w:p>
-    <w:p>
-      <w:r>
-        <w:rPr>
-          <w:color w:val="7F7F7F" w:themeColor="text1" w:themeTint="80"/>
-        </w:rPr>
-        <w:tab/>
-      </w:r>
-      <w:r>
+        <w:t xml:space="preserve"> compare via </w:t>
+      </w:r>
+      <w:proofErr w:type="spellStart"/>
+      <w:r>
+        <w:rPr>
+          <w:color w:val="7F7F7F" w:themeColor="text1" w:themeTint="80"/>
+        </w:rPr>
+        <w:t>Regex</w:t>
+      </w:r>
+      <w:proofErr w:type="spellEnd"/>
+      <w:r>
+        <w:rPr>
+          <w:color w:val="7F7F7F" w:themeColor="text1" w:themeTint="80"/>
+        </w:rPr>
+        <w:t xml:space="preserve"> si le nom des éléments-fils est dans la liste</w:t>
+      </w:r>
+      <w:r>
+        <w:rPr>
+          <w:color w:val="7F7F7F" w:themeColor="text1" w:themeTint="80"/>
+        </w:rPr>
+        <w:t xml:space="preserve"> (</w:t>
+      </w:r>
+      <w:proofErr w:type="spellStart"/>
+      <w:r>
+        <w:rPr>
+          <w:color w:val="7F7F7F" w:themeColor="text1" w:themeTint="80"/>
+        </w:rPr>
+        <w:t>enum</w:t>
+      </w:r>
+      <w:proofErr w:type="spellEnd"/>
+      <w:r>
+        <w:rPr>
+          <w:color w:val="7F7F7F" w:themeColor="text1" w:themeTint="80"/>
+        </w:rPr>
+        <w:t xml:space="preserve"> ou </w:t>
+      </w:r>
+      <w:proofErr w:type="spellStart"/>
+      <w:r>
+        <w:rPr>
+          <w:color w:val="7F7F7F" w:themeColor="text1" w:themeTint="80"/>
+        </w:rPr>
+        <w:t>choice</w:t>
+      </w:r>
+      <w:proofErr w:type="spellEnd"/>
+      <w:r>
+        <w:rPr>
+          <w:color w:val="7F7F7F" w:themeColor="text1" w:themeTint="80"/>
+        </w:rPr>
+        <w:t>) du DTD</w:t>
+      </w:r>
+    </w:p>
+    <w:p>
+      <w:pPr>
+        <w:ind w:left="1134"/>
         <w:rPr>
           <w:u w:val="single"/>
         </w:rPr>
-        <w:t>Si</w:t>
-      </w:r>
-      <w:r>
-        <w:t xml:space="preserve"> document-&gt;</w:t>
-      </w:r>
-      <w:proofErr w:type="spellStart"/>
-      <w:proofErr w:type="gramStart"/>
-      <w:r>
-        <w:t>root.getName</w:t>
-      </w:r>
-      <w:proofErr w:type="spellEnd"/>
-      <w:r>
-        <w:t>(</w:t>
-      </w:r>
-      <w:proofErr w:type="gramEnd"/>
-      <w:r>
-        <w:t xml:space="preserve">) != </w:t>
-      </w:r>
-      <w:proofErr w:type="spellStart"/>
-      <w:r>
-        <w:t>doctype.getRootName</w:t>
-      </w:r>
-      <w:proofErr w:type="spellEnd"/>
-      <w:r>
-        <w:t>()</w:t>
-      </w:r>
-    </w:p>
-    <w:p>
-      <w:r>
-        <w:tab/>
-      </w:r>
-      <w:r>
-        <w:tab/>
-      </w:r>
-      <w:proofErr w:type="gramStart"/>
-      <w:r>
-        <w:rPr>
-          <w:u w:val="single"/>
-        </w:rPr>
-        <w:t>retourne</w:t>
-      </w:r>
-      <w:proofErr w:type="gramEnd"/>
-      <w:r>
-        <w:t xml:space="preserve"> </w:t>
-      </w:r>
-      <w:r>
-        <w:t>FAUX</w:t>
-      </w:r>
-      <w:r>
-        <w:t xml:space="preserve"> </w:t>
-      </w:r>
-    </w:p>
-    <w:p>
-      <w:pPr>
-        <w:rPr>
-          <w:u w:val="single"/>
-        </w:rPr>
-      </w:pPr>
-      <w:r>
-        <w:tab/>
-      </w:r>
-      <w:proofErr w:type="spellStart"/>
-      <w:r>
-        <w:rPr>
-          <w:u w:val="single"/>
-        </w:rPr>
-        <w:t>FinSi</w:t>
-      </w:r>
-      <w:proofErr w:type="spellEnd"/>
-    </w:p>
-    <w:p>
-      <w:pPr>
-        <w:ind w:left="294"/>
-      </w:pPr>
-    </w:p>
-    <w:p>
-      <w:pPr>
-        <w:ind w:left="709"/>
-        <w:rPr>
-          <w:color w:val="7F7F7F" w:themeColor="text1" w:themeTint="80"/>
-        </w:rPr>
-      </w:pPr>
-      <w:proofErr w:type="gramStart"/>
-      <w:r>
-        <w:t>document</w:t>
-      </w:r>
-      <w:proofErr w:type="gramEnd"/>
-      <w:r>
-        <w:t>-&gt;</w:t>
-      </w:r>
-      <w:proofErr w:type="spellStart"/>
-      <w:r>
-        <w:t>root</w:t>
-      </w:r>
-      <w:proofErr w:type="spellEnd"/>
-      <w:r>
-        <w:t>-&gt;</w:t>
-      </w:r>
-      <w:proofErr w:type="spellStart"/>
-      <w:r>
-        <w:t>isValid</w:t>
-      </w:r>
-      <w:proofErr w:type="spellEnd"/>
-      <w:r>
-        <w:t>()</w:t>
-      </w:r>
-      <w:r>
-        <w:t xml:space="preserve"> </w:t>
-      </w:r>
-      <w:r>
-        <w:rPr>
-          <w:color w:val="7F7F7F" w:themeColor="text1" w:themeTint="80"/>
-        </w:rPr>
-        <w:t xml:space="preserve">// on s’appelle sur le </w:t>
-      </w:r>
-      <w:proofErr w:type="spellStart"/>
-      <w:r>
-        <w:rPr>
-          <w:color w:val="7F7F7F" w:themeColor="text1" w:themeTint="80"/>
-        </w:rPr>
-        <w:t>XmlElement</w:t>
-      </w:r>
-      <w:proofErr w:type="spellEnd"/>
-      <w:r>
-        <w:rPr>
-          <w:color w:val="7F7F7F" w:themeColor="text1" w:themeTint="80"/>
-        </w:rPr>
-        <w:t xml:space="preserve"> racine</w:t>
-      </w:r>
-    </w:p>
-    <w:p>
-      <w:pPr>
-        <w:ind w:left="720"/>
-        <w:rPr>
-          <w:color w:val="7F7F7F" w:themeColor="text1" w:themeTint="80"/>
-        </w:rPr>
-      </w:pPr>
-    </w:p>
-    <w:p>
-      <w:pPr>
-        <w:rPr>
-          <w:b/>
-        </w:rPr>
-      </w:pPr>
-      <w:r>
-        <w:rPr>
-          <w:b/>
-        </w:rPr>
-        <w:t>Fonc</w:t>
-      </w:r>
-      <w:r>
-        <w:rPr>
-          <w:b/>
-        </w:rPr>
-        <w:t xml:space="preserve">tion </w:t>
-      </w:r>
-      <w:proofErr w:type="spellStart"/>
-      <w:r>
-        <w:rPr>
-          <w:b/>
-        </w:rPr>
-        <w:t>XmlElement</w:t>
-      </w:r>
-      <w:proofErr w:type="spellEnd"/>
-      <w:r>
-        <w:rPr>
-          <w:b/>
-        </w:rPr>
-        <w:t>-&gt;</w:t>
-      </w:r>
-      <w:proofErr w:type="spellStart"/>
-      <w:proofErr w:type="gramStart"/>
-      <w:r>
-        <w:rPr>
-          <w:b/>
-        </w:rPr>
-        <w:t>isValid</w:t>
-      </w:r>
-      <w:proofErr w:type="spellEnd"/>
-      <w:r>
-        <w:rPr>
-          <w:b/>
-        </w:rPr>
-        <w:t>(</w:t>
-      </w:r>
-      <w:proofErr w:type="gramEnd"/>
-      <w:r>
-        <w:rPr>
-          <w:b/>
-        </w:rPr>
-        <w:t>) :</w:t>
-      </w:r>
-    </w:p>
-    <w:p>
-      <w:pPr>
-        <w:ind w:left="720"/>
-      </w:pPr>
-    </w:p>
-    <w:p>
-      <w:pPr>
-        <w:ind w:left="720"/>
-        <w:rPr>
-          <w:i/>
-        </w:rPr>
-      </w:pPr>
-      <w:r>
-        <w:rPr>
-          <w:i/>
-        </w:rPr>
-        <w:t xml:space="preserve">Si s’agit d’un </w:t>
-      </w:r>
-      <w:proofErr w:type="spellStart"/>
-      <w:r>
-        <w:rPr>
-          <w:i/>
-        </w:rPr>
-        <w:t>Xml</w:t>
-      </w:r>
-      <w:r>
-        <w:rPr>
-          <w:i/>
-        </w:rPr>
-        <w:t>Node</w:t>
-      </w:r>
-      <w:proofErr w:type="spellEnd"/>
-      <w:r>
-        <w:rPr>
-          <w:i/>
-        </w:rPr>
-        <w:t> :</w:t>
-      </w:r>
-    </w:p>
-    <w:p>
-      <w:pPr>
-        <w:ind w:left="1134"/>
-        <w:rPr>
-          <w:i/>
-        </w:rPr>
-      </w:pPr>
-    </w:p>
-    <w:p>
-      <w:pPr>
-        <w:ind w:left="1134"/>
-        <w:rPr>
-          <w:color w:val="7F7F7F" w:themeColor="text1" w:themeTint="80"/>
-        </w:rPr>
-      </w:pPr>
-      <w:r>
-        <w:rPr>
-          <w:color w:val="7F7F7F" w:themeColor="text1" w:themeTint="80"/>
-        </w:rPr>
-        <w:t xml:space="preserve">// </w:t>
-      </w:r>
-      <w:proofErr w:type="gramStart"/>
-      <w:r>
-        <w:rPr>
-          <w:color w:val="7F7F7F" w:themeColor="text1" w:themeTint="80"/>
-        </w:rPr>
-        <w:t>fonction</w:t>
-      </w:r>
-      <w:proofErr w:type="gramEnd"/>
-      <w:r>
-        <w:rPr>
-          <w:color w:val="7F7F7F" w:themeColor="text1" w:themeTint="80"/>
-        </w:rPr>
-        <w:t xml:space="preserve"> </w:t>
-      </w:r>
-      <w:proofErr w:type="spellStart"/>
-      <w:r>
-        <w:rPr>
-          <w:color w:val="7F7F7F" w:themeColor="text1" w:themeTint="80"/>
-        </w:rPr>
-        <w:t>validate</w:t>
-      </w:r>
-      <w:proofErr w:type="spellEnd"/>
-      <w:r>
-        <w:rPr>
-          <w:color w:val="7F7F7F" w:themeColor="text1" w:themeTint="80"/>
-        </w:rPr>
-        <w:t>(</w:t>
-      </w:r>
-      <w:proofErr w:type="spellStart"/>
-      <w:r>
-        <w:rPr>
-          <w:color w:val="7F7F7F" w:themeColor="text1" w:themeTint="80"/>
-        </w:rPr>
-        <w:t>attMap</w:t>
-      </w:r>
-      <w:proofErr w:type="spellEnd"/>
-      <w:r>
-        <w:rPr>
-          <w:color w:val="7F7F7F" w:themeColor="text1" w:themeTint="80"/>
-        </w:rPr>
-        <w:t>)</w:t>
-      </w:r>
-      <w:r>
-        <w:rPr>
-          <w:color w:val="7F7F7F" w:themeColor="text1" w:themeTint="80"/>
-        </w:rPr>
-        <w:t> :</w:t>
-      </w:r>
-      <w:r>
-        <w:rPr>
-          <w:color w:val="7F7F7F" w:themeColor="text1" w:themeTint="80"/>
-        </w:rPr>
-        <w:t xml:space="preserve"> on vérifie si les attributs son autorisés</w:t>
-      </w:r>
-    </w:p>
-    <w:p>
-      <w:pPr>
-        <w:ind w:left="1134"/>
-      </w:pPr>
-      <w:r>
-        <w:rPr>
-          <w:u w:val="single"/>
-        </w:rPr>
-        <w:t>Pour</w:t>
-      </w:r>
-      <w:r>
-        <w:t xml:space="preserve"> (</w:t>
-      </w:r>
-      <w:proofErr w:type="spellStart"/>
-      <w:r>
-        <w:t>unAttribut</w:t>
-      </w:r>
-      <w:proofErr w:type="spellEnd"/>
-      <w:r>
-        <w:t xml:space="preserve"> dans </w:t>
-      </w:r>
-      <w:proofErr w:type="spellStart"/>
-      <w:r>
-        <w:t>attMap</w:t>
-      </w:r>
-      <w:proofErr w:type="spellEnd"/>
-      <w:r>
-        <w:t>)</w:t>
-      </w:r>
-    </w:p>
-    <w:p>
-      <w:pPr>
-        <w:ind w:left="1134"/>
-      </w:pPr>
-      <w:r>
-        <w:tab/>
-      </w:r>
-      <w:r>
-        <w:rPr>
-          <w:u w:val="single"/>
-        </w:rPr>
-        <w:t>Si</w:t>
-      </w:r>
-      <w:r>
-        <w:t xml:space="preserve"> </w:t>
-      </w:r>
-      <w:proofErr w:type="spellStart"/>
-      <w:r>
-        <w:t>unAttribut</w:t>
-      </w:r>
-      <w:proofErr w:type="spellEnd"/>
-      <w:r>
-        <w:t xml:space="preserve"> introuvable dans </w:t>
-      </w:r>
-      <w:proofErr w:type="spellStart"/>
-      <w:r>
-        <w:t>DtdElement</w:t>
-      </w:r>
-      <w:proofErr w:type="spellEnd"/>
-      <w:r>
-        <w:t>-&gt;attributs</w:t>
-      </w:r>
-    </w:p>
-    <w:p>
-      <w:pPr>
-        <w:ind w:left="1134"/>
-      </w:pPr>
-      <w:r>
-        <w:tab/>
-      </w:r>
-      <w:r>
-        <w:tab/>
-      </w:r>
-      <w:proofErr w:type="gramStart"/>
-      <w:r>
-        <w:rPr>
-          <w:u w:val="single"/>
-        </w:rPr>
-        <w:t>retourne</w:t>
-      </w:r>
-      <w:proofErr w:type="gramEnd"/>
-      <w:r>
-        <w:t xml:space="preserve"> </w:t>
-      </w:r>
-      <w:r>
-        <w:t>FAUX</w:t>
-      </w:r>
-    </w:p>
-    <w:p>
-      <w:pPr>
-        <w:ind w:left="1134"/>
-        <w:rPr>
-          <w:u w:val="single"/>
-        </w:rPr>
-      </w:pPr>
-      <w:r>
-        <w:tab/>
-      </w:r>
-      <w:proofErr w:type="spellStart"/>
-      <w:r>
-        <w:rPr>
-          <w:u w:val="single"/>
-        </w:rPr>
-        <w:t>FinSi</w:t>
-      </w:r>
-      <w:proofErr w:type="spellEnd"/>
-    </w:p>
-    <w:p>
-      <w:pPr>
-        <w:ind w:left="1134"/>
-        <w:rPr>
-          <w:u w:val="single"/>
-        </w:rPr>
-      </w:pPr>
-      <w:proofErr w:type="spellStart"/>
-      <w:r>
-        <w:rPr>
-          <w:u w:val="single"/>
-        </w:rPr>
-        <w:t>FinPour</w:t>
-      </w:r>
-      <w:proofErr w:type="spellEnd"/>
-    </w:p>
-    <w:p>
-      <w:pPr>
-        <w:ind w:left="1134"/>
-        <w:rPr>
-          <w:color w:val="7F7F7F" w:themeColor="text1" w:themeTint="80"/>
-        </w:rPr>
-      </w:pPr>
-    </w:p>
-    <w:p>
-      <w:pPr>
-        <w:ind w:left="1134"/>
-        <w:rPr>
-          <w:color w:val="7F7F7F" w:themeColor="text1" w:themeTint="80"/>
-        </w:rPr>
-      </w:pPr>
-      <w:r>
-        <w:rPr>
-          <w:color w:val="7F7F7F" w:themeColor="text1" w:themeTint="80"/>
-        </w:rPr>
-        <w:t xml:space="preserve">// </w:t>
-      </w:r>
-      <w:proofErr w:type="gramStart"/>
-      <w:r>
-        <w:rPr>
-          <w:color w:val="7F7F7F" w:themeColor="text1" w:themeTint="80"/>
-        </w:rPr>
-        <w:t>fonction</w:t>
-      </w:r>
-      <w:proofErr w:type="gramEnd"/>
-      <w:r>
-        <w:rPr>
-          <w:color w:val="7F7F7F" w:themeColor="text1" w:themeTint="80"/>
-        </w:rPr>
-        <w:t xml:space="preserve"> </w:t>
-      </w:r>
-      <w:proofErr w:type="spellStart"/>
-      <w:r>
-        <w:rPr>
-          <w:color w:val="7F7F7F" w:themeColor="text1" w:themeTint="80"/>
-        </w:rPr>
-        <w:t>validate</w:t>
-      </w:r>
-      <w:proofErr w:type="spellEnd"/>
-      <w:r>
-        <w:rPr>
-          <w:color w:val="7F7F7F" w:themeColor="text1" w:themeTint="80"/>
-        </w:rPr>
-        <w:t>(</w:t>
-      </w:r>
-      <w:proofErr w:type="spellStart"/>
-      <w:r>
-        <w:rPr>
-          <w:color w:val="7F7F7F" w:themeColor="text1" w:themeTint="80"/>
-        </w:rPr>
-        <w:t>getDirectChildren</w:t>
-      </w:r>
-      <w:proofErr w:type="spellEnd"/>
-      <w:r>
-        <w:rPr>
-          <w:color w:val="7F7F7F" w:themeColor="text1" w:themeTint="80"/>
-        </w:rPr>
-        <w:t>())</w:t>
-      </w:r>
-      <w:r>
-        <w:rPr>
-          <w:color w:val="7F7F7F" w:themeColor="text1" w:themeTint="80"/>
-        </w:rPr>
-        <w:t> :</w:t>
-      </w:r>
-      <w:r>
-        <w:rPr>
-          <w:color w:val="7F7F7F" w:themeColor="text1" w:themeTint="80"/>
-        </w:rPr>
-        <w:t xml:space="preserve"> on vérifie</w:t>
-      </w:r>
-      <w:r>
-        <w:rPr>
-          <w:color w:val="7F7F7F" w:themeColor="text1" w:themeTint="80"/>
-        </w:rPr>
-        <w:t xml:space="preserve"> si les éléments-fils sont autorisés</w:t>
-      </w:r>
-    </w:p>
-    <w:p>
-      <w:pPr>
-        <w:ind w:left="1134"/>
-      </w:pPr>
-      <w:r>
-        <w:rPr>
-          <w:color w:val="7F7F7F" w:themeColor="text1" w:themeTint="80"/>
-        </w:rPr>
-        <w:t xml:space="preserve">// </w:t>
-      </w:r>
-      <w:r>
-        <w:rPr>
-          <w:color w:val="FF0000"/>
-        </w:rPr>
-        <w:t>TODO </w:t>
-      </w:r>
-      <w:r>
-        <w:rPr>
-          <w:color w:val="7F7F7F" w:themeColor="text1" w:themeTint="80"/>
-        </w:rPr>
-        <w:t xml:space="preserve">: </w:t>
-      </w:r>
-      <w:proofErr w:type="spellStart"/>
-      <w:r>
-        <w:rPr>
-          <w:color w:val="7F7F7F" w:themeColor="text1" w:themeTint="80"/>
-        </w:rPr>
-        <w:t>regex</w:t>
-      </w:r>
-      <w:proofErr w:type="spellEnd"/>
-    </w:p>
-    <w:p>
-      <w:pPr>
-        <w:ind w:left="1134"/>
-        <w:rPr>
-          <w:u w:val="single"/>
-        </w:rPr>
-      </w:pPr>
-    </w:p>
-    <w:p>
-      <w:pPr>
-        <w:ind w:left="1134"/>
-      </w:pPr>
-      <w:r>
-        <w:rPr>
-          <w:u w:val="single"/>
-        </w:rPr>
-        <w:t>Pour</w:t>
-      </w:r>
-      <w:r>
-        <w:t xml:space="preserve"> (</w:t>
-      </w:r>
-      <w:proofErr w:type="spellStart"/>
-      <w:r>
-        <w:t>XmlElement</w:t>
-      </w:r>
-      <w:proofErr w:type="spellEnd"/>
-      <w:r>
-        <w:t xml:space="preserve"> élément dans </w:t>
-      </w:r>
-      <w:proofErr w:type="spellStart"/>
-      <w:r>
-        <w:t>children</w:t>
-      </w:r>
-      <w:proofErr w:type="spellEnd"/>
-      <w:r>
-        <w:t>)</w:t>
-      </w:r>
-    </w:p>
-    <w:p>
-      <w:pPr>
-        <w:ind w:left="1134"/>
-        <w:rPr>
-          <w:color w:val="7F7F7F" w:themeColor="text1" w:themeTint="80"/>
-        </w:rPr>
-      </w:pPr>
-      <w:r>
-        <w:tab/>
-      </w:r>
-      <w:r>
-        <w:rPr>
-          <w:u w:val="single"/>
-        </w:rPr>
-        <w:t>Si</w:t>
-      </w:r>
-      <w:r>
-        <w:t xml:space="preserve"> </w:t>
-      </w:r>
-      <w:r>
-        <w:t>élément-&gt;</w:t>
-      </w:r>
-      <w:proofErr w:type="spellStart"/>
-      <w:proofErr w:type="gramStart"/>
-      <w:r>
-        <w:t>isValid</w:t>
-      </w:r>
-      <w:proofErr w:type="spellEnd"/>
-      <w:r>
-        <w:t>(</w:t>
-      </w:r>
-      <w:proofErr w:type="gramEnd"/>
-      <w:r>
-        <w:t>)</w:t>
-      </w:r>
-      <w:r>
-        <w:t xml:space="preserve"> == false </w:t>
-      </w:r>
-      <w:r>
-        <w:rPr>
-          <w:color w:val="7F7F7F" w:themeColor="text1" w:themeTint="80"/>
-        </w:rPr>
-        <w:t>// appel récursif</w:t>
-      </w:r>
-    </w:p>
-    <w:p>
-      <w:pPr>
-        <w:ind w:left="1134"/>
-      </w:pPr>
-      <w:r>
-        <w:tab/>
-      </w:r>
-      <w:r>
-        <w:tab/>
-      </w:r>
-      <w:proofErr w:type="gramStart"/>
-      <w:r>
-        <w:rPr>
-          <w:u w:val="single"/>
-        </w:rPr>
-        <w:t>retourne</w:t>
-      </w:r>
-      <w:proofErr w:type="gramEnd"/>
-      <w:r>
-        <w:t xml:space="preserve"> </w:t>
-      </w:r>
-      <w:r>
-        <w:t>FAUX</w:t>
-      </w:r>
-    </w:p>
-    <w:p>
-      <w:pPr>
-        <w:ind w:left="1134"/>
-        <w:rPr>
-          <w:u w:val="single"/>
-        </w:rPr>
-      </w:pPr>
-      <w:r>
-        <w:tab/>
-      </w:r>
-      <w:proofErr w:type="spellStart"/>
-      <w:r>
-        <w:rPr>
-          <w:u w:val="single"/>
-        </w:rPr>
-        <w:t>FinSi</w:t>
-      </w:r>
-      <w:proofErr w:type="spellEnd"/>
-    </w:p>
-    <w:p>
-      <w:pPr>
-        <w:ind w:left="1134"/>
-        <w:rPr>
-          <w:u w:val="single"/>
-        </w:rPr>
-      </w:pPr>
-      <w:proofErr w:type="spellStart"/>
-      <w:r>
-        <w:rPr>
-          <w:u w:val="single"/>
-        </w:rPr>
-        <w:t>FinPour</w:t>
-      </w:r>
-      <w:proofErr w:type="spellEnd"/>
-    </w:p>
-    <w:p>
-      <w:pPr>
-        <w:ind w:left="1134"/>
-        <w:rPr>
-          <w:u w:val="single"/>
-        </w:rPr>
-      </w:pPr>
-    </w:p>
-    <w:p>
-      <w:pPr>
-        <w:ind w:left="1134"/>
-      </w:pPr>
-      <w:proofErr w:type="gramStart"/>
-      <w:r>
-        <w:rPr>
-          <w:u w:val="single"/>
-        </w:rPr>
-        <w:t>retourne</w:t>
-      </w:r>
-      <w:proofErr w:type="gramEnd"/>
-      <w:r>
-        <w:t xml:space="preserve"> </w:t>
-      </w:r>
-      <w:r>
-        <w:t>VRAI</w:t>
-      </w:r>
-    </w:p>
-    <w:p>
-      <w:pPr>
-        <w:ind w:left="426"/>
-      </w:pPr>
-    </w:p>
-    <w:p>
-      <w:pPr>
-        <w:ind w:left="720"/>
-        <w:rPr>
-          <w:i/>
-        </w:rPr>
-      </w:pPr>
-      <w:r>
-        <w:rPr>
-          <w:i/>
-        </w:rPr>
-        <w:t xml:space="preserve">S’il s’agit d’un </w:t>
-      </w:r>
-      <w:proofErr w:type="spellStart"/>
-      <w:r>
-        <w:rPr>
-          <w:i/>
-        </w:rPr>
-        <w:t>Cdata</w:t>
-      </w:r>
-      <w:proofErr w:type="spellEnd"/>
-      <w:r>
-        <w:rPr>
-          <w:i/>
-        </w:rPr>
-        <w:t> :</w:t>
-      </w:r>
-    </w:p>
-    <w:p>
-      <w:pPr>
-        <w:ind w:left="720"/>
-      </w:pPr>
-    </w:p>
-    <w:p>
-      <w:pPr>
-        <w:ind w:left="1134"/>
-        <w:rPr>
-          <w:color w:val="7F7F7F" w:themeColor="text1" w:themeTint="80"/>
-        </w:rPr>
-      </w:pPr>
-      <w:proofErr w:type="gramStart"/>
-      <w:r>
-        <w:rPr>
-          <w:u w:val="single"/>
-        </w:rPr>
-        <w:t>retourne</w:t>
-      </w:r>
-      <w:proofErr w:type="gramEnd"/>
-      <w:r>
-        <w:t xml:space="preserve"> </w:t>
-      </w:r>
-      <w:r>
-        <w:t>VRAI</w:t>
-      </w:r>
-      <w:r>
-        <w:t xml:space="preserve"> </w:t>
-      </w:r>
-      <w:r>
-        <w:rPr>
-          <w:color w:val="7F7F7F" w:themeColor="text1" w:themeTint="80"/>
-        </w:rPr>
-        <w:t xml:space="preserve">// </w:t>
-      </w:r>
-      <w:proofErr w:type="spellStart"/>
-      <w:r>
-        <w:rPr>
-          <w:color w:val="7F7F7F" w:themeColor="text1" w:themeTint="80"/>
-        </w:rPr>
-        <w:t>character</w:t>
-      </w:r>
-      <w:proofErr w:type="spellEnd"/>
-      <w:r>
-        <w:rPr>
-          <w:color w:val="7F7F7F" w:themeColor="text1" w:themeTint="80"/>
-        </w:rPr>
-        <w:t xml:space="preserve"> data, si bien délimité forcément valide</w:t>
-      </w:r>
-    </w:p>
-    <w:p>
-      <w:pPr>
-        <w:pStyle w:val="Heading1"/>
-      </w:pPr>
-      <w:r>
-        <w:t>Algorithm</w:t>
-      </w:r>
+      </w:pPr>
       <w:bookmarkStart w:id="0" w:name="_GoBack"/>
       <w:bookmarkEnd w:id="0"/>
-      <w:r>
-        <w:t>e de transformation</w:t>
+    </w:p>
+    <w:p>
+      <w:pPr>
+        <w:ind w:left="1134"/>
+      </w:pPr>
+      <w:r>
+        <w:rPr>
+          <w:u w:val="single"/>
+        </w:rPr>
+        <w:t>Pour</w:t>
+      </w:r>
+      <w:r>
+        <w:t xml:space="preserve"> (</w:t>
+      </w:r>
+      <w:proofErr w:type="spellStart"/>
+      <w:r>
+        <w:t>XmlElement</w:t>
+      </w:r>
+      <w:proofErr w:type="spellEnd"/>
+      <w:r>
+        <w:t xml:space="preserve"> élément dans </w:t>
+      </w:r>
+      <w:proofErr w:type="spellStart"/>
+      <w:r>
+        <w:t>children</w:t>
+      </w:r>
+      <w:proofErr w:type="spellEnd"/>
+      <w:r>
+        <w:t>)</w:t>
+      </w:r>
+    </w:p>
+    <w:p>
+      <w:pPr>
+        <w:ind w:left="1134"/>
+        <w:rPr>
+          <w:color w:val="7F7F7F" w:themeColor="text1" w:themeTint="80"/>
+        </w:rPr>
+      </w:pPr>
+      <w:r>
+        <w:tab/>
+      </w:r>
+      <w:r>
+        <w:rPr>
+          <w:u w:val="single"/>
+        </w:rPr>
+        <w:t>Si</w:t>
+      </w:r>
+      <w:r>
+        <w:t xml:space="preserve"> </w:t>
+      </w:r>
+      <w:r>
+        <w:t>élément-&gt;</w:t>
+      </w:r>
+      <w:proofErr w:type="spellStart"/>
+      <w:proofErr w:type="gramStart"/>
+      <w:r>
+        <w:t>isValid</w:t>
+      </w:r>
+      <w:proofErr w:type="spellEnd"/>
+      <w:r>
+        <w:t>(</w:t>
+      </w:r>
+      <w:proofErr w:type="gramEnd"/>
+      <w:r>
+        <w:t>)</w:t>
+      </w:r>
+      <w:r>
+        <w:t xml:space="preserve"> == false </w:t>
+      </w:r>
+      <w:r>
+        <w:rPr>
+          <w:color w:val="7F7F7F" w:themeColor="text1" w:themeTint="80"/>
+        </w:rPr>
+        <w:t>// appel récursif</w:t>
+      </w:r>
+    </w:p>
+    <w:p>
+      <w:pPr>
+        <w:ind w:left="1134"/>
+      </w:pPr>
+      <w:r>
+        <w:tab/>
+      </w:r>
+      <w:r>
+        <w:tab/>
+      </w:r>
+      <w:proofErr w:type="gramStart"/>
+      <w:r>
+        <w:rPr>
+          <w:u w:val="single"/>
+        </w:rPr>
+        <w:t>retourne</w:t>
+      </w:r>
+      <w:proofErr w:type="gramEnd"/>
+      <w:r>
+        <w:t xml:space="preserve"> </w:t>
+      </w:r>
+      <w:r>
+        <w:t>FAUX</w:t>
+      </w:r>
+    </w:p>
+    <w:p>
+      <w:pPr>
+        <w:ind w:left="1134"/>
+        <w:rPr>
+          <w:u w:val="single"/>
+        </w:rPr>
+      </w:pPr>
+      <w:r>
+        <w:tab/>
+      </w:r>
+      <w:proofErr w:type="spellStart"/>
+      <w:r>
+        <w:rPr>
+          <w:u w:val="single"/>
+        </w:rPr>
+        <w:t>FinSi</w:t>
+      </w:r>
+      <w:proofErr w:type="spellEnd"/>
+    </w:p>
+    <w:p>
+      <w:pPr>
+        <w:ind w:left="1134"/>
+        <w:rPr>
+          <w:u w:val="single"/>
+        </w:rPr>
+      </w:pPr>
+      <w:proofErr w:type="spellStart"/>
+      <w:r>
+        <w:rPr>
+          <w:u w:val="single"/>
+        </w:rPr>
+        <w:t>FinPour</w:t>
+      </w:r>
+      <w:proofErr w:type="spellEnd"/>
+    </w:p>
+    <w:p>
+      <w:pPr>
+        <w:ind w:left="1134"/>
+        <w:rPr>
+          <w:u w:val="single"/>
+        </w:rPr>
+      </w:pPr>
+    </w:p>
+    <w:p>
+      <w:pPr>
+        <w:ind w:left="1134"/>
+      </w:pPr>
+      <w:proofErr w:type="gramStart"/>
+      <w:r>
+        <w:rPr>
+          <w:u w:val="single"/>
+        </w:rPr>
+        <w:t>retourne</w:t>
+      </w:r>
+      <w:proofErr w:type="gramEnd"/>
+      <w:r>
+        <w:t xml:space="preserve"> </w:t>
+      </w:r>
+      <w:r>
+        <w:t>VRAI</w:t>
+      </w:r>
+    </w:p>
+    <w:p>
+      <w:pPr>
+        <w:ind w:left="426"/>
+      </w:pPr>
+    </w:p>
+    <w:p>
+      <w:pPr>
+        <w:ind w:left="720"/>
+        <w:rPr>
+          <w:i/>
+        </w:rPr>
+      </w:pPr>
+      <w:r>
+        <w:rPr>
+          <w:i/>
+        </w:rPr>
+        <w:t xml:space="preserve">S’il s’agit d’un </w:t>
+      </w:r>
+      <w:proofErr w:type="spellStart"/>
+      <w:r>
+        <w:rPr>
+          <w:i/>
+        </w:rPr>
+        <w:t>Cdata</w:t>
+      </w:r>
+      <w:proofErr w:type="spellEnd"/>
+      <w:r>
+        <w:rPr>
+          <w:i/>
+        </w:rPr>
+        <w:t> :</w:t>
+      </w:r>
+    </w:p>
+    <w:p>
+      <w:pPr>
+        <w:ind w:left="720"/>
+      </w:pPr>
+    </w:p>
+    <w:p>
+      <w:pPr>
+        <w:ind w:left="1134"/>
+        <w:rPr>
+          <w:color w:val="7F7F7F" w:themeColor="text1" w:themeTint="80"/>
+        </w:rPr>
+      </w:pPr>
+      <w:proofErr w:type="gramStart"/>
+      <w:r>
+        <w:rPr>
+          <w:u w:val="single"/>
+        </w:rPr>
+        <w:t>retourne</w:t>
+      </w:r>
+      <w:proofErr w:type="gramEnd"/>
+      <w:r>
+        <w:t xml:space="preserve"> </w:t>
+      </w:r>
+      <w:r>
+        <w:t>VRAI</w:t>
+      </w:r>
+      <w:r>
+        <w:t xml:space="preserve"> </w:t>
+      </w:r>
+      <w:r>
+        <w:rPr>
+          <w:color w:val="7F7F7F" w:themeColor="text1" w:themeTint="80"/>
+        </w:rPr>
+        <w:t xml:space="preserve">// </w:t>
+      </w:r>
+      <w:proofErr w:type="spellStart"/>
+      <w:r>
+        <w:rPr>
+          <w:color w:val="7F7F7F" w:themeColor="text1" w:themeTint="80"/>
+        </w:rPr>
+        <w:t>character</w:t>
+      </w:r>
+      <w:proofErr w:type="spellEnd"/>
+      <w:r>
+        <w:rPr>
+          <w:color w:val="7F7F7F" w:themeColor="text1" w:themeTint="80"/>
+        </w:rPr>
+        <w:t xml:space="preserve"> data, si bien délimité forcément valide</w:t>
+      </w:r>
+    </w:p>
+    <w:p>
+      <w:pPr>
+        <w:pStyle w:val="Heading1"/>
+      </w:pPr>
+      <w:r>
+        <w:t>Algorithme de transformation</w:t>
       </w:r>
     </w:p>
     <w:p>
@@ -2289,15 +2324,6 @@
   </w:num>
   <w:num w:numId="7">
     <w:abstractNumId w:val="4"/>
-    <w:lvlOverride w:ilvl="0"/>
-    <w:lvlOverride w:ilvl="1"/>
-    <w:lvlOverride w:ilvl="2"/>
-    <w:lvlOverride w:ilvl="3"/>
-    <w:lvlOverride w:ilvl="4"/>
-    <w:lvlOverride w:ilvl="5"/>
-    <w:lvlOverride w:ilvl="6"/>
-    <w:lvlOverride w:ilvl="7"/>
-    <w:lvlOverride w:ilvl="8"/>
   </w:num>
 </w:numbering>
 </file>
@@ -3515,7 +3541,7 @@
 </file>
 
 <file path=customXml/itemProps1.xml><?xml version="1.0" encoding="utf-8"?>
-<ds:datastoreItem xmlns:ds="http://schemas.openxmlformats.org/officeDocument/2006/customXml" ds:itemID="{72ED9CF9-0F7E-114C-A13A-BE2BCC9AD32D}">
+<ds:datastoreItem xmlns:ds="http://schemas.openxmlformats.org/officeDocument/2006/customXml" ds:itemID="{FCB28511-82F5-294B-8325-A9C140A73C66}">
   <ds:schemaRefs>
     <ds:schemaRef ds:uri="http://schemas.openxmlformats.org/officeDocument/2006/bibliography"/>
   </ds:schemaRefs>

</xml_diff>

<commit_message>
Ajout & mise à jour des diagrammes UML
</commit_message>
<xml_diff>
--- a/doc/final/Document_de_conception.docx
+++ b/doc/final/Document_de_conception.docx
@@ -165,21 +165,33 @@
     </w:p>
     <w:p>
       <w:r>
+        <w:t>Il</w:t>
+      </w:r>
+      <w:r>
+        <w:t xml:space="preserve"> est possible de représenter nos classes </w:t>
+      </w:r>
+      <w:r>
+        <w:t>ainsi :</w:t>
+      </w:r>
+    </w:p>
+    <w:p/>
+    <w:p>
+      <w:r>
         <w:rPr>
           <w:noProof/>
           <w:lang w:val="en-US"/>
         </w:rPr>
         <w:drawing>
-          <wp:anchor distT="0" distB="0" distL="114300" distR="114300" simplePos="0" relativeHeight="251658240" behindDoc="0" locked="0" layoutInCell="1" allowOverlap="1" wp14:anchorId="14E0B073" wp14:editId="5D77EFE4">
+          <wp:anchor distT="0" distB="0" distL="114300" distR="114300" simplePos="0" relativeHeight="251658240" behindDoc="0" locked="0" layoutInCell="1" allowOverlap="1" wp14:anchorId="14E0B073" wp14:editId="6C7A9089">
             <wp:simplePos x="0" y="0"/>
             <wp:positionH relativeFrom="margin">
-              <wp:posOffset>342900</wp:posOffset>
+              <wp:align>center</wp:align>
             </wp:positionH>
             <wp:positionV relativeFrom="paragraph">
-              <wp:posOffset>357505</wp:posOffset>
+              <wp:posOffset>187325</wp:posOffset>
             </wp:positionV>
-            <wp:extent cx="5960110" cy="3837940"/>
-            <wp:effectExtent l="0" t="0" r="8890" b="0"/>
+            <wp:extent cx="6369685" cy="4395470"/>
+            <wp:effectExtent l="0" t="0" r="5715" b="0"/>
             <wp:wrapTopAndBottom/>
             <wp:docPr id="1" name="Picture 1"/>
             <wp:cNvGraphicFramePr>
@@ -207,7 +219,7 @@
                   <pic:spPr>
                     <a:xfrm>
                       <a:off x="0" y="0"/>
-                      <a:ext cx="5960110" cy="3837940"/>
+                      <a:ext cx="6369685" cy="4395470"/>
                     </a:xfrm>
                     <a:prstGeom prst="rect">
                       <a:avLst/>
@@ -225,22 +237,29 @@
           </wp:anchor>
         </w:drawing>
       </w:r>
-      <w:r>
-        <w:t>Il</w:t>
-      </w:r>
-      <w:r>
-        <w:t xml:space="preserve"> est possible de représenter nos classes </w:t>
-      </w:r>
-      <w:r>
-        <w:t>ainsi :</w:t>
-      </w:r>
-    </w:p>
-    <w:p/>
+    </w:p>
+    <w:p>
+      <w:pPr>
+        <w:jc w:val="left"/>
+        <w:rPr>
+          <w:rFonts w:eastAsiaTheme="majorEastAsia" w:cstheme="majorBidi"/>
+          <w:b/>
+          <w:bCs/>
+          <w:color w:val="4F81BD" w:themeColor="accent1"/>
+          <w:sz w:val="26"/>
+          <w:szCs w:val="26"/>
+        </w:rPr>
+      </w:pPr>
+      <w:r>
+        <w:br w:type="page"/>
+      </w:r>
+    </w:p>
     <w:p>
       <w:pPr>
         <w:pStyle w:val="Heading2"/>
       </w:pPr>
       <w:r>
+        <w:lastRenderedPageBreak/>
         <w:t>Document DTD</w:t>
       </w:r>
     </w:p>
@@ -307,20 +326,25 @@
       </w:r>
       <w:proofErr w:type="spellStart"/>
       <w:r>
-        <w:t>DtdAttribute</w:t>
-      </w:r>
-      <w:proofErr w:type="spellEnd"/>
-      <w:r>
-        <w:t>, qui ont un nom, représentant les attributs ( </w:t>
+        <w:t>DtdElement</w:t>
+      </w:r>
+      <w:proofErr w:type="spellEnd"/>
+      <w:r>
+        <w:t xml:space="preserve">, représentant des éléments ( </w:t>
       </w:r>
       <w:proofErr w:type="gramStart"/>
       <w:r>
-        <w:t>!ATTLIST</w:t>
+        <w:t>!ELEMENT</w:t>
       </w:r>
       <w:proofErr w:type="gramEnd"/>
       <w:r>
-        <w:t xml:space="preserve"> )</w:t>
-      </w:r>
+        <w:t xml:space="preserve"> ), qui ont des liste d’attributs et ont leur contenu stocké sous forme d’une </w:t>
+      </w:r>
+      <w:proofErr w:type="spellStart"/>
+      <w:r>
+        <w:t>regex</w:t>
+      </w:r>
+      <w:proofErr w:type="spellEnd"/>
     </w:p>
     <w:p>
       <w:pPr>
@@ -335,25 +359,20 @@
       </w:r>
       <w:proofErr w:type="spellStart"/>
       <w:r>
-        <w:t>DtdElement</w:t>
-      </w:r>
-      <w:proofErr w:type="spellEnd"/>
-      <w:r>
-        <w:t xml:space="preserve">, représentant des éléments ( </w:t>
+        <w:t>DtdAttribute</w:t>
+      </w:r>
+      <w:proofErr w:type="spellEnd"/>
+      <w:r>
+        <w:t>, qui ont un nom, représentant les attributs ( </w:t>
       </w:r>
       <w:proofErr w:type="gramStart"/>
       <w:r>
-        <w:t>!ELEMENT</w:t>
+        <w:t>!ATTLIST</w:t>
       </w:r>
       <w:proofErr w:type="gramEnd"/>
       <w:r>
-        <w:t xml:space="preserve"> ), qui ont des liste d’attributs et ont leur contenu stocké sous forme d’une </w:t>
-      </w:r>
-      <w:proofErr w:type="spellStart"/>
-      <w:r>
-        <w:t>regex</w:t>
-      </w:r>
-      <w:proofErr w:type="spellEnd"/>
+        <w:t xml:space="preserve"> )</w:t>
+      </w:r>
     </w:p>
     <w:p/>
     <w:p/>
@@ -362,6 +381,174 @@
         <w:jc w:val="left"/>
       </w:pPr>
       <w:r>
+        <w:rPr>
+          <w:noProof/>
+          <w:lang w:val="en-US"/>
+        </w:rPr>
+        <w:drawing>
+          <wp:inline distT="0" distB="0" distL="0" distR="0" wp14:anchorId="69A7CEFD" wp14:editId="07719BCD">
+            <wp:extent cx="6642100" cy="3138805"/>
+            <wp:effectExtent l="0" t="0" r="12700" b="10795"/>
+            <wp:docPr id="2" name="Picture 2"/>
+            <wp:cNvGraphicFramePr>
+              <a:graphicFrameLocks xmlns:a="http://schemas.openxmlformats.org/drawingml/2006/main" noChangeAspect="1"/>
+            </wp:cNvGraphicFramePr>
+            <a:graphic xmlns:a="http://schemas.openxmlformats.org/drawingml/2006/main">
+              <a:graphicData uri="http://schemas.openxmlformats.org/drawingml/2006/picture">
+                <pic:pic xmlns:pic="http://schemas.openxmlformats.org/drawingml/2006/picture">
+                  <pic:nvPicPr>
+                    <pic:cNvPr id="0" name="modele_dtd.png"/>
+                    <pic:cNvPicPr/>
+                  </pic:nvPicPr>
+                  <pic:blipFill>
+                    <a:blip r:embed="rId10">
+                      <a:extLst>
+                        <a:ext uri="{28A0092B-C50C-407E-A947-70E740481C1C}">
+                          <a14:useLocalDpi xmlns:a14="http://schemas.microsoft.com/office/drawing/2010/main" val="0"/>
+                        </a:ext>
+                      </a:extLst>
+                    </a:blip>
+                    <a:stretch>
+                      <a:fillRect/>
+                    </a:stretch>
+                  </pic:blipFill>
+                  <pic:spPr>
+                    <a:xfrm>
+                      <a:off x="0" y="0"/>
+                      <a:ext cx="6642100" cy="3138805"/>
+                    </a:xfrm>
+                    <a:prstGeom prst="rect">
+                      <a:avLst/>
+                    </a:prstGeom>
+                  </pic:spPr>
+                </pic:pic>
+              </a:graphicData>
+            </a:graphic>
+          </wp:inline>
+        </w:drawing>
+      </w:r>
+    </w:p>
+    <w:p>
+      <w:pPr>
+        <w:pStyle w:val="Heading2"/>
+      </w:pPr>
+      <w:r>
+        <w:t>Document XSLT</w:t>
+      </w:r>
+    </w:p>
+    <w:p/>
+    <w:p/>
+    <w:p>
+      <w:r>
+        <w:t>La représentation d’une telle document est plus simple : nous avons un élément « </w:t>
+      </w:r>
+      <w:proofErr w:type="spellStart"/>
+      <w:r>
+        <w:t>DocumentXsl</w:t>
+      </w:r>
+      <w:proofErr w:type="spellEnd"/>
+      <w:r>
+        <w:t xml:space="preserve"> », correspondant au fichier, et les différents </w:t>
+      </w:r>
+      <w:proofErr w:type="spellStart"/>
+      <w:r>
+        <w:t>templates</w:t>
+      </w:r>
+      <w:proofErr w:type="spellEnd"/>
+      <w:r>
+        <w:t xml:space="preserve">, qui peuvent être appliqués par une méthode </w:t>
+      </w:r>
+      <w:proofErr w:type="spellStart"/>
+      <w:proofErr w:type="gramStart"/>
+      <w:r>
+        <w:t>toHtml</w:t>
+      </w:r>
+      <w:proofErr w:type="spellEnd"/>
+      <w:r>
+        <w:t>(</w:t>
+      </w:r>
+      <w:proofErr w:type="gramEnd"/>
+      <w:r>
+        <w:t>).</w:t>
+      </w:r>
+    </w:p>
+    <w:p/>
+    <w:p>
+      <w:r>
+        <w:rPr>
+          <w:noProof/>
+          <w:lang w:val="en-US"/>
+        </w:rPr>
+        <w:drawing>
+          <wp:anchor distT="0" distB="0" distL="114300" distR="114300" simplePos="0" relativeHeight="251659264" behindDoc="0" locked="0" layoutInCell="1" allowOverlap="1" wp14:anchorId="526CE876" wp14:editId="3E4323FA">
+            <wp:simplePos x="0" y="0"/>
+            <wp:positionH relativeFrom="margin">
+              <wp:align>center</wp:align>
+            </wp:positionH>
+            <wp:positionV relativeFrom="paragraph">
+              <wp:posOffset>3175</wp:posOffset>
+            </wp:positionV>
+            <wp:extent cx="5532120" cy="2192020"/>
+            <wp:effectExtent l="0" t="0" r="5080" b="0"/>
+            <wp:wrapTopAndBottom/>
+            <wp:docPr id="3" name="Picture 3"/>
+            <wp:cNvGraphicFramePr>
+              <a:graphicFrameLocks xmlns:a="http://schemas.openxmlformats.org/drawingml/2006/main" noChangeAspect="1"/>
+            </wp:cNvGraphicFramePr>
+            <a:graphic xmlns:a="http://schemas.openxmlformats.org/drawingml/2006/main">
+              <a:graphicData uri="http://schemas.openxmlformats.org/drawingml/2006/picture">
+                <pic:pic xmlns:pic="http://schemas.openxmlformats.org/drawingml/2006/picture">
+                  <pic:nvPicPr>
+                    <pic:cNvPr id="0" name="modele_xsl.png"/>
+                    <pic:cNvPicPr/>
+                  </pic:nvPicPr>
+                  <pic:blipFill>
+                    <a:blip r:embed="rId11">
+                      <a:extLst>
+                        <a:ext uri="{28A0092B-C50C-407E-A947-70E740481C1C}">
+                          <a14:useLocalDpi xmlns:a14="http://schemas.microsoft.com/office/drawing/2010/main" val="0"/>
+                        </a:ext>
+                      </a:extLst>
+                    </a:blip>
+                    <a:stretch>
+                      <a:fillRect/>
+                    </a:stretch>
+                  </pic:blipFill>
+                  <pic:spPr>
+                    <a:xfrm>
+                      <a:off x="0" y="0"/>
+                      <a:ext cx="5532120" cy="2192020"/>
+                    </a:xfrm>
+                    <a:prstGeom prst="rect">
+                      <a:avLst/>
+                    </a:prstGeom>
+                  </pic:spPr>
+                </pic:pic>
+              </a:graphicData>
+            </a:graphic>
+            <wp14:sizeRelH relativeFrom="page">
+              <wp14:pctWidth>0</wp14:pctWidth>
+            </wp14:sizeRelH>
+            <wp14:sizeRelV relativeFrom="page">
+              <wp14:pctHeight>0</wp14:pctHeight>
+            </wp14:sizeRelV>
+          </wp:anchor>
+        </w:drawing>
+      </w:r>
+    </w:p>
+    <w:p>
+      <w:pPr>
+        <w:jc w:val="left"/>
+        <w:rPr>
+          <w:rFonts w:eastAsiaTheme="majorEastAsia" w:cstheme="majorBidi"/>
+          <w:b/>
+          <w:bCs/>
+          <w:color w:val="345A8A" w:themeColor="accent1" w:themeShade="B5"/>
+          <w:sz w:val="32"/>
+          <w:szCs w:val="32"/>
+        </w:rPr>
+      </w:pPr>
+      <w:r>
         <w:br w:type="page"/>
       </w:r>
     </w:p>
@@ -408,768 +595,771 @@
       </w:r>
       <w:proofErr w:type="spellStart"/>
       <w:r>
-        <w:t>doctype</w:t>
-      </w:r>
-      <w:proofErr w:type="spellEnd"/>
-      <w:r>
-        <w:t xml:space="preserve"> sera détecté, et la DTD correspondante parsée.</w:t>
-      </w:r>
-    </w:p>
-    <w:p>
-      <w:r>
-        <w:t>La</w:t>
-      </w:r>
-      <w:r>
-        <w:t xml:space="preserve"> f</w:t>
-      </w:r>
-      <w:r>
-        <w:t xml:space="preserve">onction </w:t>
-      </w:r>
-      <w:r>
-        <w:t>document-&gt;</w:t>
-      </w:r>
-      <w:proofErr w:type="spellStart"/>
-      <w:proofErr w:type="gramStart"/>
-      <w:r>
-        <w:t>isValid</w:t>
-      </w:r>
-      <w:proofErr w:type="spellEnd"/>
-      <w:r>
-        <w:t>(</w:t>
-      </w:r>
-      <w:proofErr w:type="gramEnd"/>
-      <w:r>
-        <w:t xml:space="preserve">) </w:t>
-      </w:r>
-      <w:r>
-        <w:t>est</w:t>
-      </w:r>
-      <w:r>
-        <w:t xml:space="preserve"> ensuite lancée manuellement</w:t>
-      </w:r>
-      <w:r>
-        <w:t>.</w:t>
-      </w:r>
-    </w:p>
-    <w:p/>
-    <w:p>
-      <w:pPr>
-        <w:rPr>
-          <w:b/>
-        </w:rPr>
-      </w:pPr>
-      <w:r>
-        <w:rPr>
-          <w:b/>
-        </w:rPr>
-        <w:t xml:space="preserve">Fonction </w:t>
-      </w:r>
-      <w:r>
-        <w:rPr>
-          <w:b/>
-        </w:rPr>
-        <w:t>D</w:t>
-      </w:r>
-      <w:r>
-        <w:rPr>
-          <w:b/>
-        </w:rPr>
-        <w:t>ocument-&gt;</w:t>
-      </w:r>
-      <w:proofErr w:type="spellStart"/>
-      <w:proofErr w:type="gramStart"/>
-      <w:r>
-        <w:rPr>
-          <w:b/>
-        </w:rPr>
-        <w:t>isValid</w:t>
-      </w:r>
-      <w:proofErr w:type="spellEnd"/>
-      <w:r>
-        <w:rPr>
-          <w:b/>
-        </w:rPr>
-        <w:t>(</w:t>
-      </w:r>
-      <w:proofErr w:type="gramEnd"/>
-      <w:r>
-        <w:rPr>
-          <w:b/>
-        </w:rPr>
-        <w:t>) :</w:t>
-      </w:r>
-    </w:p>
-    <w:p>
-      <w:pPr>
-        <w:ind w:left="426"/>
-        <w:rPr>
-          <w:color w:val="7F7F7F" w:themeColor="text1" w:themeTint="80"/>
-        </w:rPr>
-      </w:pPr>
-    </w:p>
-    <w:p>
-      <w:pPr>
-        <w:rPr>
-          <w:color w:val="7F7F7F" w:themeColor="text1" w:themeTint="80"/>
-        </w:rPr>
-      </w:pPr>
-      <w:r>
-        <w:rPr>
-          <w:color w:val="7F7F7F" w:themeColor="text1" w:themeTint="80"/>
-        </w:rPr>
-        <w:tab/>
-      </w:r>
-      <w:r>
-        <w:rPr>
-          <w:color w:val="7F7F7F" w:themeColor="text1" w:themeTint="80"/>
-        </w:rPr>
-        <w:t xml:space="preserve">// </w:t>
-      </w:r>
-      <w:proofErr w:type="gramStart"/>
-      <w:r>
-        <w:rPr>
-          <w:color w:val="7F7F7F" w:themeColor="text1" w:themeTint="80"/>
-        </w:rPr>
-        <w:t>on</w:t>
-      </w:r>
-      <w:proofErr w:type="gramEnd"/>
-      <w:r>
-        <w:rPr>
-          <w:color w:val="7F7F7F" w:themeColor="text1" w:themeTint="80"/>
-        </w:rPr>
-        <w:t xml:space="preserve"> vérifie que le 1</w:t>
-      </w:r>
-      <w:r>
-        <w:rPr>
-          <w:color w:val="7F7F7F" w:themeColor="text1" w:themeTint="80"/>
-          <w:vertAlign w:val="superscript"/>
-        </w:rPr>
-        <w:t>er</w:t>
-      </w:r>
-      <w:r>
-        <w:rPr>
-          <w:color w:val="7F7F7F" w:themeColor="text1" w:themeTint="80"/>
-        </w:rPr>
-        <w:t xml:space="preserve"> nœud est bien du type défini par le </w:t>
-      </w:r>
-      <w:proofErr w:type="spellStart"/>
-      <w:r>
-        <w:rPr>
-          <w:color w:val="7F7F7F" w:themeColor="text1" w:themeTint="80"/>
-        </w:rPr>
-        <w:t>Doctype</w:t>
-      </w:r>
-      <w:proofErr w:type="spellEnd"/>
-    </w:p>
-    <w:p>
-      <w:r>
-        <w:rPr>
-          <w:color w:val="7F7F7F" w:themeColor="text1" w:themeTint="80"/>
-        </w:rPr>
-        <w:tab/>
-      </w:r>
-      <w:r>
-        <w:rPr>
-          <w:u w:val="single"/>
-        </w:rPr>
-        <w:t>Si</w:t>
-      </w:r>
-      <w:r>
-        <w:t xml:space="preserve"> document-&gt;</w:t>
-      </w:r>
-      <w:proofErr w:type="spellStart"/>
-      <w:proofErr w:type="gramStart"/>
-      <w:r>
-        <w:t>root.getName</w:t>
-      </w:r>
-      <w:proofErr w:type="spellEnd"/>
-      <w:r>
-        <w:t>(</w:t>
-      </w:r>
-      <w:proofErr w:type="gramEnd"/>
-      <w:r>
-        <w:t xml:space="preserve">) != </w:t>
-      </w:r>
-      <w:proofErr w:type="spellStart"/>
-      <w:r>
-        <w:t>doctype.getRootName</w:t>
-      </w:r>
-      <w:proofErr w:type="spellEnd"/>
-      <w:r>
-        <w:t>()</w:t>
-      </w:r>
-    </w:p>
-    <w:p>
-      <w:r>
-        <w:tab/>
-      </w:r>
-      <w:r>
-        <w:tab/>
-      </w:r>
-      <w:proofErr w:type="gramStart"/>
-      <w:r>
-        <w:rPr>
-          <w:u w:val="single"/>
-        </w:rPr>
-        <w:t>retourne</w:t>
-      </w:r>
-      <w:proofErr w:type="gramEnd"/>
-      <w:r>
-        <w:t xml:space="preserve"> </w:t>
-      </w:r>
-      <w:r>
-        <w:t>FAUX</w:t>
-      </w:r>
-      <w:r>
-        <w:t xml:space="preserve"> </w:t>
-      </w:r>
-    </w:p>
-    <w:p>
-      <w:pPr>
-        <w:rPr>
-          <w:u w:val="single"/>
-        </w:rPr>
-      </w:pPr>
-      <w:r>
-        <w:tab/>
-      </w:r>
-      <w:proofErr w:type="spellStart"/>
-      <w:r>
-        <w:rPr>
-          <w:u w:val="single"/>
-        </w:rPr>
-        <w:t>FinSi</w:t>
-      </w:r>
-      <w:proofErr w:type="spellEnd"/>
-    </w:p>
-    <w:p>
-      <w:pPr>
-        <w:ind w:left="294"/>
-      </w:pPr>
-    </w:p>
-    <w:p>
-      <w:pPr>
-        <w:ind w:left="709"/>
-        <w:rPr>
-          <w:color w:val="7F7F7F" w:themeColor="text1" w:themeTint="80"/>
-        </w:rPr>
-      </w:pPr>
-      <w:proofErr w:type="gramStart"/>
-      <w:r>
-        <w:t>document</w:t>
-      </w:r>
-      <w:proofErr w:type="gramEnd"/>
-      <w:r>
-        <w:t>-&gt;</w:t>
-      </w:r>
-      <w:proofErr w:type="spellStart"/>
-      <w:r>
-        <w:t>root</w:t>
-      </w:r>
-      <w:proofErr w:type="spellEnd"/>
-      <w:r>
-        <w:t>-&gt;</w:t>
-      </w:r>
-      <w:proofErr w:type="spellStart"/>
-      <w:r>
-        <w:t>isValid</w:t>
-      </w:r>
-      <w:proofErr w:type="spellEnd"/>
-      <w:r>
-        <w:t>()</w:t>
-      </w:r>
-      <w:r>
-        <w:t xml:space="preserve"> </w:t>
-      </w:r>
-      <w:r>
-        <w:rPr>
-          <w:color w:val="7F7F7F" w:themeColor="text1" w:themeTint="80"/>
-        </w:rPr>
-        <w:t xml:space="preserve">// on s’appelle sur le </w:t>
-      </w:r>
-      <w:proofErr w:type="spellStart"/>
-      <w:r>
-        <w:rPr>
-          <w:color w:val="7F7F7F" w:themeColor="text1" w:themeTint="80"/>
-        </w:rPr>
-        <w:t>XmlElement</w:t>
-      </w:r>
-      <w:proofErr w:type="spellEnd"/>
-      <w:r>
-        <w:rPr>
-          <w:color w:val="7F7F7F" w:themeColor="text1" w:themeTint="80"/>
-        </w:rPr>
-        <w:t xml:space="preserve"> racine</w:t>
-      </w:r>
-    </w:p>
-    <w:p>
-      <w:pPr>
-        <w:ind w:left="720"/>
-        <w:rPr>
-          <w:color w:val="7F7F7F" w:themeColor="text1" w:themeTint="80"/>
-        </w:rPr>
-      </w:pPr>
-    </w:p>
-    <w:p>
-      <w:pPr>
-        <w:rPr>
-          <w:b/>
-        </w:rPr>
-      </w:pPr>
-      <w:r>
-        <w:rPr>
-          <w:b/>
-        </w:rPr>
-        <w:t>Fonc</w:t>
-      </w:r>
-      <w:r>
-        <w:rPr>
-          <w:b/>
-        </w:rPr>
-        <w:t xml:space="preserve">tion </w:t>
-      </w:r>
-      <w:proofErr w:type="spellStart"/>
-      <w:r>
-        <w:rPr>
-          <w:b/>
-        </w:rPr>
-        <w:t>XmlElement</w:t>
-      </w:r>
-      <w:proofErr w:type="spellEnd"/>
-      <w:r>
-        <w:rPr>
-          <w:b/>
-        </w:rPr>
-        <w:t>-&gt;</w:t>
-      </w:r>
-      <w:proofErr w:type="spellStart"/>
-      <w:proofErr w:type="gramStart"/>
-      <w:r>
-        <w:rPr>
-          <w:b/>
-        </w:rPr>
-        <w:t>isValid</w:t>
-      </w:r>
-      <w:proofErr w:type="spellEnd"/>
-      <w:r>
-        <w:rPr>
-          <w:b/>
-        </w:rPr>
-        <w:t>(</w:t>
-      </w:r>
-      <w:proofErr w:type="gramEnd"/>
-      <w:r>
-        <w:rPr>
-          <w:b/>
-        </w:rPr>
-        <w:t>) :</w:t>
-      </w:r>
-    </w:p>
-    <w:p>
-      <w:pPr>
-        <w:ind w:left="720"/>
-      </w:pPr>
-    </w:p>
-    <w:p>
-      <w:pPr>
-        <w:ind w:left="720"/>
-        <w:rPr>
-          <w:i/>
-        </w:rPr>
-      </w:pPr>
-      <w:r>
-        <w:rPr>
-          <w:i/>
-        </w:rPr>
-        <w:t xml:space="preserve">Si s’agit d’un </w:t>
-      </w:r>
-      <w:proofErr w:type="spellStart"/>
-      <w:r>
-        <w:rPr>
-          <w:i/>
-        </w:rPr>
-        <w:t>Xml</w:t>
-      </w:r>
-      <w:r>
-        <w:rPr>
-          <w:i/>
-        </w:rPr>
-        <w:t>Node</w:t>
-      </w:r>
-      <w:proofErr w:type="spellEnd"/>
-      <w:r>
-        <w:rPr>
-          <w:i/>
-        </w:rPr>
-        <w:t> :</w:t>
-      </w:r>
-    </w:p>
-    <w:p>
-      <w:pPr>
-        <w:ind w:left="1134"/>
-        <w:rPr>
-          <w:i/>
-        </w:rPr>
-      </w:pPr>
-    </w:p>
-    <w:p>
-      <w:pPr>
-        <w:ind w:left="1134"/>
-        <w:rPr>
-          <w:color w:val="7F7F7F" w:themeColor="text1" w:themeTint="80"/>
-        </w:rPr>
-      </w:pPr>
-      <w:r>
-        <w:rPr>
-          <w:color w:val="7F7F7F" w:themeColor="text1" w:themeTint="80"/>
-        </w:rPr>
-        <w:t xml:space="preserve">// </w:t>
-      </w:r>
-      <w:proofErr w:type="gramStart"/>
-      <w:r>
-        <w:rPr>
-          <w:color w:val="7F7F7F" w:themeColor="text1" w:themeTint="80"/>
-        </w:rPr>
-        <w:t>fonction</w:t>
-      </w:r>
-      <w:proofErr w:type="gramEnd"/>
-      <w:r>
-        <w:rPr>
-          <w:color w:val="7F7F7F" w:themeColor="text1" w:themeTint="80"/>
-        </w:rPr>
-        <w:t xml:space="preserve"> </w:t>
-      </w:r>
-      <w:proofErr w:type="spellStart"/>
-      <w:r>
-        <w:rPr>
-          <w:color w:val="7F7F7F" w:themeColor="text1" w:themeTint="80"/>
-        </w:rPr>
-        <w:t>validate</w:t>
-      </w:r>
-      <w:proofErr w:type="spellEnd"/>
-      <w:r>
-        <w:rPr>
-          <w:color w:val="7F7F7F" w:themeColor="text1" w:themeTint="80"/>
-        </w:rPr>
-        <w:t>(</w:t>
-      </w:r>
-      <w:proofErr w:type="spellStart"/>
-      <w:r>
-        <w:rPr>
-          <w:color w:val="7F7F7F" w:themeColor="text1" w:themeTint="80"/>
-        </w:rPr>
-        <w:t>attMap</w:t>
-      </w:r>
-      <w:proofErr w:type="spellEnd"/>
-      <w:r>
-        <w:rPr>
-          <w:color w:val="7F7F7F" w:themeColor="text1" w:themeTint="80"/>
-        </w:rPr>
-        <w:t>)</w:t>
-      </w:r>
-      <w:r>
-        <w:rPr>
-          <w:color w:val="7F7F7F" w:themeColor="text1" w:themeTint="80"/>
-        </w:rPr>
-        <w:t> :</w:t>
-      </w:r>
-      <w:r>
-        <w:rPr>
-          <w:color w:val="7F7F7F" w:themeColor="text1" w:themeTint="80"/>
-        </w:rPr>
-        <w:t xml:space="preserve"> on vérifie si les attributs son autorisés</w:t>
-      </w:r>
-    </w:p>
-    <w:p>
-      <w:pPr>
-        <w:ind w:left="1134"/>
-      </w:pPr>
-      <w:r>
-        <w:rPr>
-          <w:u w:val="single"/>
-        </w:rPr>
-        <w:t>Pour</w:t>
-      </w:r>
-      <w:r>
-        <w:t xml:space="preserve"> (</w:t>
-      </w:r>
-      <w:proofErr w:type="spellStart"/>
-      <w:r>
-        <w:t>unAttribut</w:t>
-      </w:r>
-      <w:proofErr w:type="spellEnd"/>
-      <w:r>
-        <w:t xml:space="preserve"> dans </w:t>
-      </w:r>
-      <w:proofErr w:type="spellStart"/>
-      <w:r>
-        <w:t>attMap</w:t>
-      </w:r>
-      <w:proofErr w:type="spellEnd"/>
-      <w:r>
-        <w:t>)</w:t>
-      </w:r>
-    </w:p>
-    <w:p>
-      <w:pPr>
-        <w:ind w:left="1134"/>
-      </w:pPr>
-      <w:r>
-        <w:tab/>
-      </w:r>
-      <w:r>
-        <w:rPr>
-          <w:u w:val="single"/>
-        </w:rPr>
-        <w:t>Si</w:t>
-      </w:r>
-      <w:r>
-        <w:t xml:space="preserve"> </w:t>
-      </w:r>
-      <w:proofErr w:type="spellStart"/>
-      <w:r>
-        <w:t>unAttribut</w:t>
-      </w:r>
-      <w:proofErr w:type="spellEnd"/>
-      <w:r>
-        <w:t xml:space="preserve"> introuvable dans </w:t>
-      </w:r>
-      <w:proofErr w:type="spellStart"/>
-      <w:r>
-        <w:t>DtdElement</w:t>
-      </w:r>
-      <w:proofErr w:type="spellEnd"/>
-      <w:r>
-        <w:t>-&gt;attributs</w:t>
-      </w:r>
-    </w:p>
-    <w:p>
-      <w:pPr>
-        <w:ind w:left="1134"/>
-      </w:pPr>
-      <w:r>
-        <w:tab/>
-      </w:r>
-      <w:r>
-        <w:tab/>
-      </w:r>
-      <w:proofErr w:type="gramStart"/>
-      <w:r>
-        <w:rPr>
-          <w:u w:val="single"/>
-        </w:rPr>
-        <w:t>retourne</w:t>
-      </w:r>
-      <w:proofErr w:type="gramEnd"/>
-      <w:r>
-        <w:t xml:space="preserve"> </w:t>
-      </w:r>
-      <w:r>
-        <w:t>FAUX</w:t>
-      </w:r>
-    </w:p>
-    <w:p>
-      <w:pPr>
-        <w:ind w:left="1134"/>
-        <w:rPr>
-          <w:u w:val="single"/>
-        </w:rPr>
-      </w:pPr>
-      <w:r>
-        <w:tab/>
-      </w:r>
-      <w:proofErr w:type="spellStart"/>
-      <w:r>
-        <w:rPr>
-          <w:u w:val="single"/>
-        </w:rPr>
-        <w:t>FinSi</w:t>
-      </w:r>
-      <w:proofErr w:type="spellEnd"/>
-    </w:p>
-    <w:p>
-      <w:pPr>
-        <w:ind w:left="1134"/>
-        <w:rPr>
-          <w:u w:val="single"/>
-        </w:rPr>
-      </w:pPr>
-      <w:proofErr w:type="spellStart"/>
-      <w:r>
-        <w:rPr>
-          <w:u w:val="single"/>
-        </w:rPr>
-        <w:t>FinPour</w:t>
-      </w:r>
-      <w:proofErr w:type="spellEnd"/>
-    </w:p>
-    <w:p>
-      <w:pPr>
-        <w:ind w:left="1134"/>
-        <w:rPr>
-          <w:color w:val="7F7F7F" w:themeColor="text1" w:themeTint="80"/>
-        </w:rPr>
-      </w:pPr>
-    </w:p>
-    <w:p>
-      <w:pPr>
-        <w:ind w:left="1134"/>
-        <w:rPr>
-          <w:color w:val="7F7F7F" w:themeColor="text1" w:themeTint="80"/>
-        </w:rPr>
-      </w:pPr>
-      <w:r>
-        <w:rPr>
-          <w:color w:val="7F7F7F" w:themeColor="text1" w:themeTint="80"/>
-        </w:rPr>
-        <w:t xml:space="preserve">// </w:t>
-      </w:r>
-      <w:proofErr w:type="gramStart"/>
-      <w:r>
-        <w:rPr>
-          <w:color w:val="7F7F7F" w:themeColor="text1" w:themeTint="80"/>
-        </w:rPr>
-        <w:t>fonction</w:t>
-      </w:r>
-      <w:proofErr w:type="gramEnd"/>
-      <w:r>
-        <w:rPr>
-          <w:color w:val="7F7F7F" w:themeColor="text1" w:themeTint="80"/>
-        </w:rPr>
-        <w:t xml:space="preserve"> </w:t>
-      </w:r>
-      <w:proofErr w:type="spellStart"/>
-      <w:r>
-        <w:rPr>
-          <w:color w:val="7F7F7F" w:themeColor="text1" w:themeTint="80"/>
-        </w:rPr>
-        <w:t>validate</w:t>
-      </w:r>
-      <w:proofErr w:type="spellEnd"/>
-      <w:r>
-        <w:rPr>
-          <w:color w:val="7F7F7F" w:themeColor="text1" w:themeTint="80"/>
-        </w:rPr>
-        <w:t>(</w:t>
-      </w:r>
-      <w:proofErr w:type="spellStart"/>
-      <w:r>
-        <w:rPr>
-          <w:color w:val="7F7F7F" w:themeColor="text1" w:themeTint="80"/>
-        </w:rPr>
-        <w:t>getDirectChildren</w:t>
-      </w:r>
-      <w:proofErr w:type="spellEnd"/>
-      <w:r>
-        <w:rPr>
-          <w:color w:val="7F7F7F" w:themeColor="text1" w:themeTint="80"/>
-        </w:rPr>
-        <w:t>())</w:t>
-      </w:r>
-      <w:r>
-        <w:rPr>
-          <w:color w:val="7F7F7F" w:themeColor="text1" w:themeTint="80"/>
-        </w:rPr>
-        <w:t> :</w:t>
-      </w:r>
-      <w:r>
-        <w:rPr>
-          <w:color w:val="7F7F7F" w:themeColor="text1" w:themeTint="80"/>
-        </w:rPr>
-        <w:t xml:space="preserve"> on vérifie</w:t>
-      </w:r>
-      <w:r>
-        <w:rPr>
-          <w:color w:val="7F7F7F" w:themeColor="text1" w:themeTint="80"/>
-        </w:rPr>
-        <w:t xml:space="preserve"> si les éléments-fils sont autorisés</w:t>
-      </w:r>
-    </w:p>
-    <w:p>
-      <w:pPr>
-        <w:ind w:left="1134"/>
-        <w:rPr>
-          <w:color w:val="7F7F7F" w:themeColor="text1" w:themeTint="80"/>
-        </w:rPr>
-      </w:pPr>
-      <w:r>
-        <w:rPr>
-          <w:color w:val="7F7F7F" w:themeColor="text1" w:themeTint="80"/>
-        </w:rPr>
-        <w:t xml:space="preserve">// </w:t>
-      </w:r>
-      <w:proofErr w:type="gramStart"/>
-      <w:r>
-        <w:rPr>
-          <w:color w:val="7F7F7F" w:themeColor="text1" w:themeTint="80"/>
-        </w:rPr>
-        <w:t>on</w:t>
-      </w:r>
-      <w:proofErr w:type="gramEnd"/>
-      <w:r>
-        <w:rPr>
-          <w:color w:val="7F7F7F" w:themeColor="text1" w:themeTint="80"/>
-        </w:rPr>
-        <w:t xml:space="preserve"> compare via </w:t>
-      </w:r>
-      <w:proofErr w:type="spellStart"/>
-      <w:r>
-        <w:rPr>
-          <w:color w:val="7F7F7F" w:themeColor="text1" w:themeTint="80"/>
-        </w:rPr>
-        <w:t>Regex</w:t>
-      </w:r>
-      <w:proofErr w:type="spellEnd"/>
-      <w:r>
-        <w:rPr>
-          <w:color w:val="7F7F7F" w:themeColor="text1" w:themeTint="80"/>
-        </w:rPr>
-        <w:t xml:space="preserve"> si le nom des éléments-fils est dans la liste</w:t>
-      </w:r>
-      <w:r>
-        <w:rPr>
-          <w:color w:val="7F7F7F" w:themeColor="text1" w:themeTint="80"/>
-        </w:rPr>
-        <w:t xml:space="preserve"> (</w:t>
-      </w:r>
-      <w:proofErr w:type="spellStart"/>
-      <w:r>
-        <w:rPr>
-          <w:color w:val="7F7F7F" w:themeColor="text1" w:themeTint="80"/>
-        </w:rPr>
-        <w:t>enum</w:t>
-      </w:r>
-      <w:proofErr w:type="spellEnd"/>
-      <w:r>
-        <w:rPr>
-          <w:color w:val="7F7F7F" w:themeColor="text1" w:themeTint="80"/>
-        </w:rPr>
-        <w:t xml:space="preserve"> ou </w:t>
-      </w:r>
-      <w:proofErr w:type="spellStart"/>
-      <w:r>
-        <w:rPr>
-          <w:color w:val="7F7F7F" w:themeColor="text1" w:themeTint="80"/>
-        </w:rPr>
-        <w:t>choice</w:t>
-      </w:r>
-      <w:proofErr w:type="spellEnd"/>
-      <w:r>
-        <w:rPr>
-          <w:color w:val="7F7F7F" w:themeColor="text1" w:themeTint="80"/>
-        </w:rPr>
-        <w:t>) du DTD</w:t>
-      </w:r>
-    </w:p>
-    <w:p>
-      <w:pPr>
-        <w:ind w:left="1134"/>
-        <w:rPr>
-          <w:u w:val="single"/>
-        </w:rPr>
-      </w:pPr>
+        <w:t>doct</w:t>
+      </w:r>
       <w:bookmarkStart w:id="0" w:name="_GoBack"/>
       <w:bookmarkEnd w:id="0"/>
+      <w:r>
+        <w:t>ype</w:t>
+      </w:r>
+      <w:proofErr w:type="spellEnd"/>
+      <w:r>
+        <w:t xml:space="preserve"> sera détecté, et la DTD correspondante parsée.</w:t>
+      </w:r>
+    </w:p>
+    <w:p>
+      <w:r>
+        <w:t>La</w:t>
+      </w:r>
+      <w:r>
+        <w:t xml:space="preserve"> f</w:t>
+      </w:r>
+      <w:r>
+        <w:t xml:space="preserve">onction </w:t>
+      </w:r>
+      <w:r>
+        <w:t>document-&gt;</w:t>
+      </w:r>
+      <w:proofErr w:type="spellStart"/>
+      <w:proofErr w:type="gramStart"/>
+      <w:r>
+        <w:t>isValid</w:t>
+      </w:r>
+      <w:proofErr w:type="spellEnd"/>
+      <w:r>
+        <w:t>(</w:t>
+      </w:r>
+      <w:proofErr w:type="gramEnd"/>
+      <w:r>
+        <w:t xml:space="preserve">) </w:t>
+      </w:r>
+      <w:r>
+        <w:t>est</w:t>
+      </w:r>
+      <w:r>
+        <w:t xml:space="preserve"> ensuite lancée manuellement</w:t>
+      </w:r>
+      <w:r>
+        <w:t>.</w:t>
+      </w:r>
+    </w:p>
+    <w:p/>
+    <w:p>
+      <w:pPr>
+        <w:rPr>
+          <w:b/>
+        </w:rPr>
+      </w:pPr>
+      <w:r>
+        <w:rPr>
+          <w:b/>
+        </w:rPr>
+        <w:t xml:space="preserve">Fonction </w:t>
+      </w:r>
+      <w:r>
+        <w:rPr>
+          <w:b/>
+        </w:rPr>
+        <w:t>D</w:t>
+      </w:r>
+      <w:r>
+        <w:rPr>
+          <w:b/>
+        </w:rPr>
+        <w:t>ocument-&gt;</w:t>
+      </w:r>
+      <w:proofErr w:type="spellStart"/>
+      <w:proofErr w:type="gramStart"/>
+      <w:r>
+        <w:rPr>
+          <w:b/>
+        </w:rPr>
+        <w:t>isValid</w:t>
+      </w:r>
+      <w:proofErr w:type="spellEnd"/>
+      <w:r>
+        <w:rPr>
+          <w:b/>
+        </w:rPr>
+        <w:t>(</w:t>
+      </w:r>
+      <w:proofErr w:type="gramEnd"/>
+      <w:r>
+        <w:rPr>
+          <w:b/>
+        </w:rPr>
+        <w:t>) :</w:t>
+      </w:r>
+    </w:p>
+    <w:p>
+      <w:pPr>
+        <w:ind w:left="426"/>
+        <w:rPr>
+          <w:color w:val="7F7F7F" w:themeColor="text1" w:themeTint="80"/>
+        </w:rPr>
+      </w:pPr>
+    </w:p>
+    <w:p>
+      <w:pPr>
+        <w:rPr>
+          <w:color w:val="7F7F7F" w:themeColor="text1" w:themeTint="80"/>
+        </w:rPr>
+      </w:pPr>
+      <w:r>
+        <w:rPr>
+          <w:color w:val="7F7F7F" w:themeColor="text1" w:themeTint="80"/>
+        </w:rPr>
+        <w:tab/>
+      </w:r>
+      <w:r>
+        <w:rPr>
+          <w:color w:val="7F7F7F" w:themeColor="text1" w:themeTint="80"/>
+        </w:rPr>
+        <w:t xml:space="preserve">// </w:t>
+      </w:r>
+      <w:proofErr w:type="gramStart"/>
+      <w:r>
+        <w:rPr>
+          <w:color w:val="7F7F7F" w:themeColor="text1" w:themeTint="80"/>
+        </w:rPr>
+        <w:t>on</w:t>
+      </w:r>
+      <w:proofErr w:type="gramEnd"/>
+      <w:r>
+        <w:rPr>
+          <w:color w:val="7F7F7F" w:themeColor="text1" w:themeTint="80"/>
+        </w:rPr>
+        <w:t xml:space="preserve"> vérifie que le 1</w:t>
+      </w:r>
+      <w:r>
+        <w:rPr>
+          <w:color w:val="7F7F7F" w:themeColor="text1" w:themeTint="80"/>
+          <w:vertAlign w:val="superscript"/>
+        </w:rPr>
+        <w:t>er</w:t>
+      </w:r>
+      <w:r>
+        <w:rPr>
+          <w:color w:val="7F7F7F" w:themeColor="text1" w:themeTint="80"/>
+        </w:rPr>
+        <w:t xml:space="preserve"> nœud est bien du type défini par le </w:t>
+      </w:r>
+      <w:proofErr w:type="spellStart"/>
+      <w:r>
+        <w:rPr>
+          <w:color w:val="7F7F7F" w:themeColor="text1" w:themeTint="80"/>
+        </w:rPr>
+        <w:t>Doctype</w:t>
+      </w:r>
+      <w:proofErr w:type="spellEnd"/>
+    </w:p>
+    <w:p>
+      <w:r>
+        <w:rPr>
+          <w:color w:val="7F7F7F" w:themeColor="text1" w:themeTint="80"/>
+        </w:rPr>
+        <w:tab/>
+      </w:r>
+      <w:r>
+        <w:rPr>
+          <w:u w:val="single"/>
+        </w:rPr>
+        <w:t>Si</w:t>
+      </w:r>
+      <w:r>
+        <w:t xml:space="preserve"> document-&gt;</w:t>
+      </w:r>
+      <w:proofErr w:type="spellStart"/>
+      <w:proofErr w:type="gramStart"/>
+      <w:r>
+        <w:t>root.getName</w:t>
+      </w:r>
+      <w:proofErr w:type="spellEnd"/>
+      <w:r>
+        <w:t>(</w:t>
+      </w:r>
+      <w:proofErr w:type="gramEnd"/>
+      <w:r>
+        <w:t xml:space="preserve">) != </w:t>
+      </w:r>
+      <w:proofErr w:type="spellStart"/>
+      <w:r>
+        <w:t>doctype.getRootName</w:t>
+      </w:r>
+      <w:proofErr w:type="spellEnd"/>
+      <w:r>
+        <w:t>()</w:t>
+      </w:r>
+    </w:p>
+    <w:p>
+      <w:r>
+        <w:tab/>
+      </w:r>
+      <w:r>
+        <w:tab/>
+      </w:r>
+      <w:proofErr w:type="gramStart"/>
+      <w:r>
+        <w:rPr>
+          <w:u w:val="single"/>
+        </w:rPr>
+        <w:t>retourne</w:t>
+      </w:r>
+      <w:proofErr w:type="gramEnd"/>
+      <w:r>
+        <w:t xml:space="preserve"> </w:t>
+      </w:r>
+      <w:r>
+        <w:t>FAUX</w:t>
+      </w:r>
+      <w:r>
+        <w:t xml:space="preserve"> </w:t>
+      </w:r>
+    </w:p>
+    <w:p>
+      <w:pPr>
+        <w:rPr>
+          <w:u w:val="single"/>
+        </w:rPr>
+      </w:pPr>
+      <w:r>
+        <w:tab/>
+      </w:r>
+      <w:proofErr w:type="spellStart"/>
+      <w:r>
+        <w:rPr>
+          <w:u w:val="single"/>
+        </w:rPr>
+        <w:t>FinSi</w:t>
+      </w:r>
+      <w:proofErr w:type="spellEnd"/>
+    </w:p>
+    <w:p>
+      <w:pPr>
+        <w:ind w:left="294"/>
+      </w:pPr>
+    </w:p>
+    <w:p>
+      <w:pPr>
+        <w:ind w:left="709"/>
+        <w:rPr>
+          <w:color w:val="7F7F7F" w:themeColor="text1" w:themeTint="80"/>
+        </w:rPr>
+      </w:pPr>
+      <w:proofErr w:type="gramStart"/>
+      <w:r>
+        <w:t>document</w:t>
+      </w:r>
+      <w:proofErr w:type="gramEnd"/>
+      <w:r>
+        <w:t>-&gt;</w:t>
+      </w:r>
+      <w:proofErr w:type="spellStart"/>
+      <w:r>
+        <w:t>root</w:t>
+      </w:r>
+      <w:proofErr w:type="spellEnd"/>
+      <w:r>
+        <w:t>-&gt;</w:t>
+      </w:r>
+      <w:proofErr w:type="spellStart"/>
+      <w:r>
+        <w:t>isValid</w:t>
+      </w:r>
+      <w:proofErr w:type="spellEnd"/>
+      <w:r>
+        <w:t>()</w:t>
+      </w:r>
+      <w:r>
+        <w:t xml:space="preserve"> </w:t>
+      </w:r>
+      <w:r>
+        <w:rPr>
+          <w:color w:val="7F7F7F" w:themeColor="text1" w:themeTint="80"/>
+        </w:rPr>
+        <w:t xml:space="preserve">// on s’appelle sur le </w:t>
+      </w:r>
+      <w:proofErr w:type="spellStart"/>
+      <w:r>
+        <w:rPr>
+          <w:color w:val="7F7F7F" w:themeColor="text1" w:themeTint="80"/>
+        </w:rPr>
+        <w:t>XmlElement</w:t>
+      </w:r>
+      <w:proofErr w:type="spellEnd"/>
+      <w:r>
+        <w:rPr>
+          <w:color w:val="7F7F7F" w:themeColor="text1" w:themeTint="80"/>
+        </w:rPr>
+        <w:t xml:space="preserve"> racine</w:t>
+      </w:r>
+    </w:p>
+    <w:p>
+      <w:pPr>
+        <w:ind w:left="720"/>
+        <w:rPr>
+          <w:color w:val="7F7F7F" w:themeColor="text1" w:themeTint="80"/>
+        </w:rPr>
+      </w:pPr>
+    </w:p>
+    <w:p>
+      <w:pPr>
+        <w:rPr>
+          <w:b/>
+        </w:rPr>
+      </w:pPr>
+      <w:r>
+        <w:rPr>
+          <w:b/>
+        </w:rPr>
+        <w:t>Fonc</w:t>
+      </w:r>
+      <w:r>
+        <w:rPr>
+          <w:b/>
+        </w:rPr>
+        <w:t xml:space="preserve">tion </w:t>
+      </w:r>
+      <w:proofErr w:type="spellStart"/>
+      <w:r>
+        <w:rPr>
+          <w:b/>
+        </w:rPr>
+        <w:t>XmlElement</w:t>
+      </w:r>
+      <w:proofErr w:type="spellEnd"/>
+      <w:r>
+        <w:rPr>
+          <w:b/>
+        </w:rPr>
+        <w:t>-&gt;</w:t>
+      </w:r>
+      <w:proofErr w:type="spellStart"/>
+      <w:proofErr w:type="gramStart"/>
+      <w:r>
+        <w:rPr>
+          <w:b/>
+        </w:rPr>
+        <w:t>isValid</w:t>
+      </w:r>
+      <w:proofErr w:type="spellEnd"/>
+      <w:r>
+        <w:rPr>
+          <w:b/>
+        </w:rPr>
+        <w:t>(</w:t>
+      </w:r>
+      <w:proofErr w:type="gramEnd"/>
+      <w:r>
+        <w:rPr>
+          <w:b/>
+        </w:rPr>
+        <w:t>) :</w:t>
+      </w:r>
+    </w:p>
+    <w:p>
+      <w:pPr>
+        <w:ind w:left="720"/>
+      </w:pPr>
+    </w:p>
+    <w:p>
+      <w:pPr>
+        <w:ind w:left="720"/>
+        <w:rPr>
+          <w:i/>
+        </w:rPr>
+      </w:pPr>
+      <w:r>
+        <w:rPr>
+          <w:i/>
+        </w:rPr>
+        <w:t xml:space="preserve">Si s’agit d’un </w:t>
+      </w:r>
+      <w:proofErr w:type="spellStart"/>
+      <w:r>
+        <w:rPr>
+          <w:i/>
+        </w:rPr>
+        <w:t>Xml</w:t>
+      </w:r>
+      <w:r>
+        <w:rPr>
+          <w:i/>
+        </w:rPr>
+        <w:t>Node</w:t>
+      </w:r>
+      <w:proofErr w:type="spellEnd"/>
+      <w:r>
+        <w:rPr>
+          <w:i/>
+        </w:rPr>
+        <w:t> :</w:t>
+      </w:r>
+    </w:p>
+    <w:p>
+      <w:pPr>
+        <w:ind w:left="1134"/>
+        <w:rPr>
+          <w:i/>
+        </w:rPr>
+      </w:pPr>
+    </w:p>
+    <w:p>
+      <w:pPr>
+        <w:ind w:left="1134"/>
+        <w:rPr>
+          <w:color w:val="7F7F7F" w:themeColor="text1" w:themeTint="80"/>
+        </w:rPr>
+      </w:pPr>
+      <w:r>
+        <w:rPr>
+          <w:color w:val="7F7F7F" w:themeColor="text1" w:themeTint="80"/>
+        </w:rPr>
+        <w:t xml:space="preserve">// </w:t>
+      </w:r>
+      <w:proofErr w:type="gramStart"/>
+      <w:r>
+        <w:rPr>
+          <w:color w:val="7F7F7F" w:themeColor="text1" w:themeTint="80"/>
+        </w:rPr>
+        <w:t>fonction</w:t>
+      </w:r>
+      <w:proofErr w:type="gramEnd"/>
+      <w:r>
+        <w:rPr>
+          <w:color w:val="7F7F7F" w:themeColor="text1" w:themeTint="80"/>
+        </w:rPr>
+        <w:t xml:space="preserve"> </w:t>
+      </w:r>
+      <w:proofErr w:type="spellStart"/>
+      <w:r>
+        <w:rPr>
+          <w:color w:val="7F7F7F" w:themeColor="text1" w:themeTint="80"/>
+        </w:rPr>
+        <w:t>validate</w:t>
+      </w:r>
+      <w:proofErr w:type="spellEnd"/>
+      <w:r>
+        <w:rPr>
+          <w:color w:val="7F7F7F" w:themeColor="text1" w:themeTint="80"/>
+        </w:rPr>
+        <w:t>(</w:t>
+      </w:r>
+      <w:proofErr w:type="spellStart"/>
+      <w:r>
+        <w:rPr>
+          <w:color w:val="7F7F7F" w:themeColor="text1" w:themeTint="80"/>
+        </w:rPr>
+        <w:t>attMap</w:t>
+      </w:r>
+      <w:proofErr w:type="spellEnd"/>
+      <w:r>
+        <w:rPr>
+          <w:color w:val="7F7F7F" w:themeColor="text1" w:themeTint="80"/>
+        </w:rPr>
+        <w:t>)</w:t>
+      </w:r>
+      <w:r>
+        <w:rPr>
+          <w:color w:val="7F7F7F" w:themeColor="text1" w:themeTint="80"/>
+        </w:rPr>
+        <w:t> :</w:t>
+      </w:r>
+      <w:r>
+        <w:rPr>
+          <w:color w:val="7F7F7F" w:themeColor="text1" w:themeTint="80"/>
+        </w:rPr>
+        <w:t xml:space="preserve"> on vérifie si les attributs son autorisés</w:t>
+      </w:r>
+    </w:p>
+    <w:p>
+      <w:pPr>
+        <w:ind w:left="1134"/>
+      </w:pPr>
+      <w:r>
+        <w:rPr>
+          <w:u w:val="single"/>
+        </w:rPr>
+        <w:t>Pour</w:t>
+      </w:r>
+      <w:r>
+        <w:t xml:space="preserve"> (</w:t>
+      </w:r>
+      <w:proofErr w:type="spellStart"/>
+      <w:r>
+        <w:t>unAttribut</w:t>
+      </w:r>
+      <w:proofErr w:type="spellEnd"/>
+      <w:r>
+        <w:t xml:space="preserve"> dans </w:t>
+      </w:r>
+      <w:proofErr w:type="spellStart"/>
+      <w:r>
+        <w:t>attMap</w:t>
+      </w:r>
+      <w:proofErr w:type="spellEnd"/>
+      <w:r>
+        <w:t>)</w:t>
+      </w:r>
+    </w:p>
+    <w:p>
+      <w:pPr>
+        <w:ind w:left="1134"/>
+      </w:pPr>
+      <w:r>
+        <w:tab/>
+      </w:r>
+      <w:r>
+        <w:rPr>
+          <w:u w:val="single"/>
+        </w:rPr>
+        <w:t>Si</w:t>
+      </w:r>
+      <w:r>
+        <w:t xml:space="preserve"> </w:t>
+      </w:r>
+      <w:proofErr w:type="spellStart"/>
+      <w:r>
+        <w:t>unAttribut</w:t>
+      </w:r>
+      <w:proofErr w:type="spellEnd"/>
+      <w:r>
+        <w:t xml:space="preserve"> introuvable dans </w:t>
+      </w:r>
+      <w:proofErr w:type="spellStart"/>
+      <w:r>
+        <w:t>DtdElement</w:t>
+      </w:r>
+      <w:proofErr w:type="spellEnd"/>
+      <w:r>
+        <w:t>-&gt;attributs</w:t>
+      </w:r>
+    </w:p>
+    <w:p>
+      <w:pPr>
+        <w:ind w:left="1134"/>
+      </w:pPr>
+      <w:r>
+        <w:tab/>
+      </w:r>
+      <w:r>
+        <w:tab/>
+      </w:r>
+      <w:proofErr w:type="gramStart"/>
+      <w:r>
+        <w:rPr>
+          <w:u w:val="single"/>
+        </w:rPr>
+        <w:t>retourne</w:t>
+      </w:r>
+      <w:proofErr w:type="gramEnd"/>
+      <w:r>
+        <w:t xml:space="preserve"> </w:t>
+      </w:r>
+      <w:r>
+        <w:t>FAUX</w:t>
+      </w:r>
+    </w:p>
+    <w:p>
+      <w:pPr>
+        <w:ind w:left="1134"/>
+        <w:rPr>
+          <w:u w:val="single"/>
+        </w:rPr>
+      </w:pPr>
+      <w:r>
+        <w:tab/>
+      </w:r>
+      <w:proofErr w:type="spellStart"/>
+      <w:r>
+        <w:rPr>
+          <w:u w:val="single"/>
+        </w:rPr>
+        <w:t>FinSi</w:t>
+      </w:r>
+      <w:proofErr w:type="spellEnd"/>
+    </w:p>
+    <w:p>
+      <w:pPr>
+        <w:ind w:left="1134"/>
+        <w:rPr>
+          <w:u w:val="single"/>
+        </w:rPr>
+      </w:pPr>
+      <w:proofErr w:type="spellStart"/>
+      <w:r>
+        <w:rPr>
+          <w:u w:val="single"/>
+        </w:rPr>
+        <w:t>FinPour</w:t>
+      </w:r>
+      <w:proofErr w:type="spellEnd"/>
+    </w:p>
+    <w:p>
+      <w:pPr>
+        <w:ind w:left="1134"/>
+        <w:rPr>
+          <w:color w:val="7F7F7F" w:themeColor="text1" w:themeTint="80"/>
+        </w:rPr>
+      </w:pPr>
+    </w:p>
+    <w:p>
+      <w:pPr>
+        <w:ind w:left="1134"/>
+        <w:rPr>
+          <w:color w:val="7F7F7F" w:themeColor="text1" w:themeTint="80"/>
+        </w:rPr>
+      </w:pPr>
+      <w:r>
+        <w:rPr>
+          <w:color w:val="7F7F7F" w:themeColor="text1" w:themeTint="80"/>
+        </w:rPr>
+        <w:t xml:space="preserve">// </w:t>
+      </w:r>
+      <w:proofErr w:type="gramStart"/>
+      <w:r>
+        <w:rPr>
+          <w:color w:val="7F7F7F" w:themeColor="text1" w:themeTint="80"/>
+        </w:rPr>
+        <w:t>fonction</w:t>
+      </w:r>
+      <w:proofErr w:type="gramEnd"/>
+      <w:r>
+        <w:rPr>
+          <w:color w:val="7F7F7F" w:themeColor="text1" w:themeTint="80"/>
+        </w:rPr>
+        <w:t xml:space="preserve"> </w:t>
+      </w:r>
+      <w:proofErr w:type="spellStart"/>
+      <w:r>
+        <w:rPr>
+          <w:color w:val="7F7F7F" w:themeColor="text1" w:themeTint="80"/>
+        </w:rPr>
+        <w:t>validate</w:t>
+      </w:r>
+      <w:proofErr w:type="spellEnd"/>
+      <w:r>
+        <w:rPr>
+          <w:color w:val="7F7F7F" w:themeColor="text1" w:themeTint="80"/>
+        </w:rPr>
+        <w:t>(</w:t>
+      </w:r>
+      <w:proofErr w:type="spellStart"/>
+      <w:r>
+        <w:rPr>
+          <w:color w:val="7F7F7F" w:themeColor="text1" w:themeTint="80"/>
+        </w:rPr>
+        <w:t>getDirectChildren</w:t>
+      </w:r>
+      <w:proofErr w:type="spellEnd"/>
+      <w:r>
+        <w:rPr>
+          <w:color w:val="7F7F7F" w:themeColor="text1" w:themeTint="80"/>
+        </w:rPr>
+        <w:t>())</w:t>
+      </w:r>
+      <w:r>
+        <w:rPr>
+          <w:color w:val="7F7F7F" w:themeColor="text1" w:themeTint="80"/>
+        </w:rPr>
+        <w:t> :</w:t>
+      </w:r>
+      <w:r>
+        <w:rPr>
+          <w:color w:val="7F7F7F" w:themeColor="text1" w:themeTint="80"/>
+        </w:rPr>
+        <w:t xml:space="preserve"> on vérifie</w:t>
+      </w:r>
+      <w:r>
+        <w:rPr>
+          <w:color w:val="7F7F7F" w:themeColor="text1" w:themeTint="80"/>
+        </w:rPr>
+        <w:t xml:space="preserve"> si les éléments-fils sont autorisés</w:t>
+      </w:r>
+    </w:p>
+    <w:p>
+      <w:pPr>
+        <w:ind w:left="1134"/>
+        <w:rPr>
+          <w:color w:val="7F7F7F" w:themeColor="text1" w:themeTint="80"/>
+        </w:rPr>
+      </w:pPr>
+      <w:r>
+        <w:rPr>
+          <w:color w:val="7F7F7F" w:themeColor="text1" w:themeTint="80"/>
+        </w:rPr>
+        <w:t xml:space="preserve">// </w:t>
+      </w:r>
+      <w:proofErr w:type="gramStart"/>
+      <w:r>
+        <w:rPr>
+          <w:color w:val="7F7F7F" w:themeColor="text1" w:themeTint="80"/>
+        </w:rPr>
+        <w:t>on</w:t>
+      </w:r>
+      <w:proofErr w:type="gramEnd"/>
+      <w:r>
+        <w:rPr>
+          <w:color w:val="7F7F7F" w:themeColor="text1" w:themeTint="80"/>
+        </w:rPr>
+        <w:t xml:space="preserve"> compare via </w:t>
+      </w:r>
+      <w:proofErr w:type="spellStart"/>
+      <w:r>
+        <w:rPr>
+          <w:color w:val="7F7F7F" w:themeColor="text1" w:themeTint="80"/>
+        </w:rPr>
+        <w:t>Regex</w:t>
+      </w:r>
+      <w:proofErr w:type="spellEnd"/>
+      <w:r>
+        <w:rPr>
+          <w:color w:val="7F7F7F" w:themeColor="text1" w:themeTint="80"/>
+        </w:rPr>
+        <w:t xml:space="preserve"> si le nom des éléments-fils est dans la liste</w:t>
+      </w:r>
+      <w:r>
+        <w:rPr>
+          <w:color w:val="7F7F7F" w:themeColor="text1" w:themeTint="80"/>
+        </w:rPr>
+        <w:t xml:space="preserve"> (</w:t>
+      </w:r>
+      <w:proofErr w:type="spellStart"/>
+      <w:r>
+        <w:rPr>
+          <w:color w:val="7F7F7F" w:themeColor="text1" w:themeTint="80"/>
+        </w:rPr>
+        <w:t>enum</w:t>
+      </w:r>
+      <w:proofErr w:type="spellEnd"/>
+      <w:r>
+        <w:rPr>
+          <w:color w:val="7F7F7F" w:themeColor="text1" w:themeTint="80"/>
+        </w:rPr>
+        <w:t xml:space="preserve"> ou </w:t>
+      </w:r>
+      <w:proofErr w:type="spellStart"/>
+      <w:r>
+        <w:rPr>
+          <w:color w:val="7F7F7F" w:themeColor="text1" w:themeTint="80"/>
+        </w:rPr>
+        <w:t>choice</w:t>
+      </w:r>
+      <w:proofErr w:type="spellEnd"/>
+      <w:r>
+        <w:rPr>
+          <w:color w:val="7F7F7F" w:themeColor="text1" w:themeTint="80"/>
+        </w:rPr>
+        <w:t>) du DTD</w:t>
+      </w:r>
+    </w:p>
+    <w:p>
+      <w:pPr>
+        <w:ind w:left="1134"/>
+        <w:rPr>
+          <w:u w:val="single"/>
+        </w:rPr>
+      </w:pPr>
     </w:p>
     <w:p>
       <w:pPr>
@@ -1450,7 +1640,7 @@
       </w:r>
     </w:p>
     <w:sectPr>
-      <w:headerReference w:type="default" r:id="rId10"/>
+      <w:headerReference w:type="default" r:id="rId12"/>
       <w:pgSz w:w="11900" w:h="16840"/>
       <w:pgMar w:top="956" w:right="720" w:bottom="720" w:left="720" w:header="426" w:footer="708" w:gutter="0"/>
       <w:cols w:space="708"/>
@@ -3541,7 +3731,7 @@
 </file>
 
 <file path=customXml/itemProps1.xml><?xml version="1.0" encoding="utf-8"?>
-<ds:datastoreItem xmlns:ds="http://schemas.openxmlformats.org/officeDocument/2006/customXml" ds:itemID="{FCB28511-82F5-294B-8325-A9C140A73C66}">
+<ds:datastoreItem xmlns:ds="http://schemas.openxmlformats.org/officeDocument/2006/customXml" ds:itemID="{19D23BC1-9894-3B41-8527-E5F5510C86B2}">
   <ds:schemaRefs>
     <ds:schemaRef ds:uri="http://schemas.openxmlformats.org/officeDocument/2006/bibliography"/>
   </ds:schemaRefs>

</xml_diff>

<commit_message>
Document de conception mis à jour
</commit_message>
<xml_diff>
--- a/doc/final/Document_de_conception.docx
+++ b/doc/final/Document_de_conception.docx
@@ -595,35 +595,1850 @@
       </w:r>
       <w:proofErr w:type="spellStart"/>
       <w:r>
-        <w:t>doct</w:t>
-      </w:r>
+        <w:t>doctype</w:t>
+      </w:r>
+      <w:proofErr w:type="spellEnd"/>
+      <w:r>
+        <w:t xml:space="preserve"> sera détecté, et la DTD correspondante parsée.</w:t>
+      </w:r>
+    </w:p>
+    <w:p>
+      <w:r>
+        <w:t>La</w:t>
+      </w:r>
+      <w:r>
+        <w:t xml:space="preserve"> f</w:t>
+      </w:r>
+      <w:r>
+        <w:t xml:space="preserve">onction </w:t>
+      </w:r>
+      <w:r>
+        <w:t>document-&gt;</w:t>
+      </w:r>
+      <w:proofErr w:type="spellStart"/>
+      <w:proofErr w:type="gramStart"/>
+      <w:r>
+        <w:t>isValid</w:t>
+      </w:r>
+      <w:proofErr w:type="spellEnd"/>
+      <w:r>
+        <w:t>(</w:t>
+      </w:r>
+      <w:proofErr w:type="gramEnd"/>
+      <w:r>
+        <w:t xml:space="preserve">) </w:t>
+      </w:r>
+      <w:r>
+        <w:t>est</w:t>
+      </w:r>
+      <w:r>
+        <w:t xml:space="preserve"> ensuite lancée manuellement</w:t>
+      </w:r>
+      <w:r>
+        <w:t>.</w:t>
+      </w:r>
+    </w:p>
+    <w:p/>
+    <w:p>
+      <w:pPr>
+        <w:rPr>
+          <w:b/>
+        </w:rPr>
+      </w:pPr>
+      <w:r>
+        <w:rPr>
+          <w:b/>
+        </w:rPr>
+        <w:t xml:space="preserve">Fonction </w:t>
+      </w:r>
+      <w:r>
+        <w:rPr>
+          <w:b/>
+        </w:rPr>
+        <w:t>D</w:t>
+      </w:r>
+      <w:r>
+        <w:rPr>
+          <w:b/>
+        </w:rPr>
+        <w:t>ocument-&gt;</w:t>
+      </w:r>
+      <w:proofErr w:type="spellStart"/>
+      <w:proofErr w:type="gramStart"/>
+      <w:r>
+        <w:rPr>
+          <w:b/>
+        </w:rPr>
+        <w:t>isValid</w:t>
+      </w:r>
+      <w:proofErr w:type="spellEnd"/>
+      <w:r>
+        <w:rPr>
+          <w:b/>
+        </w:rPr>
+        <w:t>(</w:t>
+      </w:r>
+      <w:proofErr w:type="gramEnd"/>
+      <w:r>
+        <w:rPr>
+          <w:b/>
+        </w:rPr>
+        <w:t>) :</w:t>
+      </w:r>
+    </w:p>
+    <w:p>
+      <w:pPr>
+        <w:ind w:left="426"/>
+        <w:rPr>
+          <w:color w:val="7F7F7F" w:themeColor="text1" w:themeTint="80"/>
+        </w:rPr>
+      </w:pPr>
+    </w:p>
+    <w:p>
+      <w:pPr>
+        <w:rPr>
+          <w:color w:val="7F7F7F" w:themeColor="text1" w:themeTint="80"/>
+        </w:rPr>
+      </w:pPr>
+      <w:r>
+        <w:rPr>
+          <w:color w:val="7F7F7F" w:themeColor="text1" w:themeTint="80"/>
+        </w:rPr>
+        <w:tab/>
+      </w:r>
+      <w:r>
+        <w:rPr>
+          <w:color w:val="7F7F7F" w:themeColor="text1" w:themeTint="80"/>
+        </w:rPr>
+        <w:t xml:space="preserve">// </w:t>
+      </w:r>
+      <w:proofErr w:type="gramStart"/>
+      <w:r>
+        <w:rPr>
+          <w:color w:val="7F7F7F" w:themeColor="text1" w:themeTint="80"/>
+        </w:rPr>
+        <w:t>on</w:t>
+      </w:r>
+      <w:proofErr w:type="gramEnd"/>
+      <w:r>
+        <w:rPr>
+          <w:color w:val="7F7F7F" w:themeColor="text1" w:themeTint="80"/>
+        </w:rPr>
+        <w:t xml:space="preserve"> vérifie que le 1</w:t>
+      </w:r>
+      <w:r>
+        <w:rPr>
+          <w:color w:val="7F7F7F" w:themeColor="text1" w:themeTint="80"/>
+          <w:vertAlign w:val="superscript"/>
+        </w:rPr>
+        <w:t>er</w:t>
+      </w:r>
+      <w:r>
+        <w:rPr>
+          <w:color w:val="7F7F7F" w:themeColor="text1" w:themeTint="80"/>
+        </w:rPr>
+        <w:t xml:space="preserve"> nœud est bien du type défini par le </w:t>
+      </w:r>
+      <w:proofErr w:type="spellStart"/>
+      <w:r>
+        <w:rPr>
+          <w:color w:val="7F7F7F" w:themeColor="text1" w:themeTint="80"/>
+        </w:rPr>
+        <w:t>Doctype</w:t>
+      </w:r>
+      <w:proofErr w:type="spellEnd"/>
+    </w:p>
+    <w:p>
+      <w:r>
+        <w:rPr>
+          <w:color w:val="7F7F7F" w:themeColor="text1" w:themeTint="80"/>
+        </w:rPr>
+        <w:tab/>
+      </w:r>
+      <w:r>
+        <w:rPr>
+          <w:u w:val="single"/>
+        </w:rPr>
+        <w:t>Si</w:t>
+      </w:r>
+      <w:r>
+        <w:t xml:space="preserve"> document-&gt;</w:t>
+      </w:r>
+      <w:proofErr w:type="spellStart"/>
+      <w:proofErr w:type="gramStart"/>
+      <w:r>
+        <w:t>root.getName</w:t>
+      </w:r>
+      <w:proofErr w:type="spellEnd"/>
+      <w:r>
+        <w:t>(</w:t>
+      </w:r>
+      <w:proofErr w:type="gramEnd"/>
+      <w:r>
+        <w:t xml:space="preserve">) != </w:t>
+      </w:r>
+      <w:proofErr w:type="spellStart"/>
+      <w:r>
+        <w:t>doctype.getRootName</w:t>
+      </w:r>
+      <w:proofErr w:type="spellEnd"/>
+      <w:r>
+        <w:t>()</w:t>
+      </w:r>
+    </w:p>
+    <w:p>
+      <w:r>
+        <w:tab/>
+      </w:r>
+      <w:r>
+        <w:tab/>
+      </w:r>
+      <w:proofErr w:type="gramStart"/>
+      <w:r>
+        <w:rPr>
+          <w:u w:val="single"/>
+        </w:rPr>
+        <w:t>retourne</w:t>
+      </w:r>
+      <w:proofErr w:type="gramEnd"/>
+      <w:r>
+        <w:t xml:space="preserve"> </w:t>
+      </w:r>
+      <w:r>
+        <w:t>FAUX</w:t>
+      </w:r>
+      <w:r>
+        <w:t xml:space="preserve"> </w:t>
+      </w:r>
+    </w:p>
+    <w:p>
+      <w:pPr>
+        <w:rPr>
+          <w:u w:val="single"/>
+        </w:rPr>
+      </w:pPr>
+      <w:r>
+        <w:tab/>
+      </w:r>
+      <w:proofErr w:type="spellStart"/>
+      <w:r>
+        <w:rPr>
+          <w:u w:val="single"/>
+        </w:rPr>
+        <w:t>FinSi</w:t>
+      </w:r>
+      <w:proofErr w:type="spellEnd"/>
+    </w:p>
+    <w:p>
+      <w:pPr>
+        <w:ind w:left="294"/>
+      </w:pPr>
+    </w:p>
+    <w:p>
+      <w:pPr>
+        <w:ind w:left="709"/>
+        <w:rPr>
+          <w:color w:val="7F7F7F" w:themeColor="text1" w:themeTint="80"/>
+        </w:rPr>
+      </w:pPr>
+      <w:proofErr w:type="gramStart"/>
+      <w:r>
+        <w:t>document</w:t>
+      </w:r>
+      <w:proofErr w:type="gramEnd"/>
+      <w:r>
+        <w:t>-&gt;</w:t>
+      </w:r>
+      <w:proofErr w:type="spellStart"/>
+      <w:r>
+        <w:t>root</w:t>
+      </w:r>
+      <w:proofErr w:type="spellEnd"/>
+      <w:r>
+        <w:t>-&gt;</w:t>
+      </w:r>
+      <w:proofErr w:type="spellStart"/>
+      <w:r>
+        <w:t>isValid</w:t>
+      </w:r>
+      <w:proofErr w:type="spellEnd"/>
+      <w:r>
+        <w:t>()</w:t>
+      </w:r>
+      <w:r>
+        <w:t xml:space="preserve"> </w:t>
+      </w:r>
+      <w:r>
+        <w:rPr>
+          <w:color w:val="7F7F7F" w:themeColor="text1" w:themeTint="80"/>
+        </w:rPr>
+        <w:t xml:space="preserve">// on s’appelle sur le </w:t>
+      </w:r>
+      <w:proofErr w:type="spellStart"/>
+      <w:r>
+        <w:rPr>
+          <w:color w:val="7F7F7F" w:themeColor="text1" w:themeTint="80"/>
+        </w:rPr>
+        <w:t>XmlElement</w:t>
+      </w:r>
+      <w:proofErr w:type="spellEnd"/>
+      <w:r>
+        <w:rPr>
+          <w:color w:val="7F7F7F" w:themeColor="text1" w:themeTint="80"/>
+        </w:rPr>
+        <w:t xml:space="preserve"> racine</w:t>
+      </w:r>
+    </w:p>
+    <w:p>
+      <w:pPr>
+        <w:ind w:left="720"/>
+        <w:rPr>
+          <w:color w:val="7F7F7F" w:themeColor="text1" w:themeTint="80"/>
+        </w:rPr>
+      </w:pPr>
+    </w:p>
+    <w:p>
+      <w:pPr>
+        <w:rPr>
+          <w:b/>
+        </w:rPr>
+      </w:pPr>
+      <w:r>
+        <w:rPr>
+          <w:b/>
+        </w:rPr>
+        <w:t>Fonc</w:t>
+      </w:r>
+      <w:r>
+        <w:rPr>
+          <w:b/>
+        </w:rPr>
+        <w:t xml:space="preserve">tion </w:t>
+      </w:r>
+      <w:proofErr w:type="spellStart"/>
+      <w:r>
+        <w:rPr>
+          <w:b/>
+        </w:rPr>
+        <w:t>XmlElement</w:t>
+      </w:r>
+      <w:proofErr w:type="spellEnd"/>
+      <w:r>
+        <w:rPr>
+          <w:b/>
+        </w:rPr>
+        <w:t>-&gt;</w:t>
+      </w:r>
+      <w:proofErr w:type="spellStart"/>
+      <w:proofErr w:type="gramStart"/>
+      <w:r>
+        <w:rPr>
+          <w:b/>
+        </w:rPr>
+        <w:t>isValid</w:t>
+      </w:r>
+      <w:proofErr w:type="spellEnd"/>
+      <w:r>
+        <w:rPr>
+          <w:b/>
+        </w:rPr>
+        <w:t>(</w:t>
+      </w:r>
+      <w:proofErr w:type="gramEnd"/>
+      <w:r>
+        <w:rPr>
+          <w:b/>
+        </w:rPr>
+        <w:t>) :</w:t>
+      </w:r>
+    </w:p>
+    <w:p>
+      <w:pPr>
+        <w:ind w:left="720"/>
+      </w:pPr>
+    </w:p>
+    <w:p>
+      <w:pPr>
+        <w:ind w:left="720"/>
+        <w:rPr>
+          <w:i/>
+        </w:rPr>
+      </w:pPr>
+      <w:r>
+        <w:rPr>
+          <w:i/>
+        </w:rPr>
+        <w:t xml:space="preserve">Si s’agit d’un </w:t>
+      </w:r>
+      <w:proofErr w:type="spellStart"/>
+      <w:r>
+        <w:rPr>
+          <w:i/>
+        </w:rPr>
+        <w:t>Xml</w:t>
+      </w:r>
+      <w:r>
+        <w:rPr>
+          <w:i/>
+        </w:rPr>
+        <w:t>Node</w:t>
+      </w:r>
+      <w:proofErr w:type="spellEnd"/>
+      <w:r>
+        <w:rPr>
+          <w:i/>
+        </w:rPr>
+        <w:t> :</w:t>
+      </w:r>
+    </w:p>
+    <w:p>
+      <w:pPr>
+        <w:ind w:left="1134"/>
+        <w:rPr>
+          <w:i/>
+        </w:rPr>
+      </w:pPr>
+    </w:p>
+    <w:p>
+      <w:pPr>
+        <w:ind w:left="1134"/>
+        <w:rPr>
+          <w:color w:val="7F7F7F" w:themeColor="text1" w:themeTint="80"/>
+        </w:rPr>
+      </w:pPr>
+      <w:r>
+        <w:rPr>
+          <w:color w:val="7F7F7F" w:themeColor="text1" w:themeTint="80"/>
+        </w:rPr>
+        <w:t xml:space="preserve">// </w:t>
+      </w:r>
+      <w:proofErr w:type="gramStart"/>
+      <w:r>
+        <w:rPr>
+          <w:color w:val="7F7F7F" w:themeColor="text1" w:themeTint="80"/>
+        </w:rPr>
+        <w:t>fonction</w:t>
+      </w:r>
+      <w:proofErr w:type="gramEnd"/>
+      <w:r>
+        <w:rPr>
+          <w:color w:val="7F7F7F" w:themeColor="text1" w:themeTint="80"/>
+        </w:rPr>
+        <w:t xml:space="preserve"> </w:t>
+      </w:r>
+      <w:proofErr w:type="spellStart"/>
+      <w:r>
+        <w:rPr>
+          <w:color w:val="7F7F7F" w:themeColor="text1" w:themeTint="80"/>
+        </w:rPr>
+        <w:t>validate</w:t>
+      </w:r>
+      <w:proofErr w:type="spellEnd"/>
+      <w:r>
+        <w:rPr>
+          <w:color w:val="7F7F7F" w:themeColor="text1" w:themeTint="80"/>
+        </w:rPr>
+        <w:t>(</w:t>
+      </w:r>
+      <w:proofErr w:type="spellStart"/>
+      <w:r>
+        <w:rPr>
+          <w:color w:val="7F7F7F" w:themeColor="text1" w:themeTint="80"/>
+        </w:rPr>
+        <w:t>attMap</w:t>
+      </w:r>
+      <w:proofErr w:type="spellEnd"/>
+      <w:r>
+        <w:rPr>
+          <w:color w:val="7F7F7F" w:themeColor="text1" w:themeTint="80"/>
+        </w:rPr>
+        <w:t>)</w:t>
+      </w:r>
+      <w:r>
+        <w:rPr>
+          <w:color w:val="7F7F7F" w:themeColor="text1" w:themeTint="80"/>
+        </w:rPr>
+        <w:t> :</w:t>
+      </w:r>
+      <w:r>
+        <w:rPr>
+          <w:color w:val="7F7F7F" w:themeColor="text1" w:themeTint="80"/>
+        </w:rPr>
+        <w:t xml:space="preserve"> on vérifie si les attributs son autorisés</w:t>
+      </w:r>
+    </w:p>
+    <w:p>
+      <w:pPr>
+        <w:ind w:left="1134"/>
+      </w:pPr>
+      <w:r>
+        <w:rPr>
+          <w:u w:val="single"/>
+        </w:rPr>
+        <w:t>Pour</w:t>
+      </w:r>
+      <w:r>
+        <w:t xml:space="preserve"> (</w:t>
+      </w:r>
+      <w:proofErr w:type="spellStart"/>
+      <w:r>
+        <w:t>unAttribut</w:t>
+      </w:r>
+      <w:proofErr w:type="spellEnd"/>
+      <w:r>
+        <w:t xml:space="preserve"> dans </w:t>
+      </w:r>
+      <w:proofErr w:type="spellStart"/>
+      <w:r>
+        <w:t>attMap</w:t>
+      </w:r>
+      <w:proofErr w:type="spellEnd"/>
+      <w:r>
+        <w:t>)</w:t>
+      </w:r>
+    </w:p>
+    <w:p>
+      <w:pPr>
+        <w:ind w:left="1134"/>
+      </w:pPr>
+      <w:r>
+        <w:tab/>
+      </w:r>
+      <w:r>
+        <w:rPr>
+          <w:u w:val="single"/>
+        </w:rPr>
+        <w:t>Si</w:t>
+      </w:r>
+      <w:r>
+        <w:t xml:space="preserve"> </w:t>
+      </w:r>
+      <w:proofErr w:type="spellStart"/>
+      <w:r>
+        <w:t>unAttribut</w:t>
+      </w:r>
+      <w:proofErr w:type="spellEnd"/>
+      <w:r>
+        <w:t xml:space="preserve"> introuvable dans </w:t>
+      </w:r>
+      <w:proofErr w:type="spellStart"/>
+      <w:r>
+        <w:t>DtdElement</w:t>
+      </w:r>
+      <w:proofErr w:type="spellEnd"/>
+      <w:r>
+        <w:t>-&gt;attributs</w:t>
+      </w:r>
+    </w:p>
+    <w:p>
+      <w:pPr>
+        <w:ind w:left="1134"/>
+      </w:pPr>
+      <w:r>
+        <w:tab/>
+      </w:r>
+      <w:r>
+        <w:tab/>
+      </w:r>
+      <w:proofErr w:type="gramStart"/>
+      <w:r>
+        <w:rPr>
+          <w:u w:val="single"/>
+        </w:rPr>
+        <w:t>retourne</w:t>
+      </w:r>
+      <w:proofErr w:type="gramEnd"/>
+      <w:r>
+        <w:t xml:space="preserve"> </w:t>
+      </w:r>
+      <w:r>
+        <w:t>FAUX</w:t>
+      </w:r>
+    </w:p>
+    <w:p>
+      <w:pPr>
+        <w:ind w:left="1134"/>
+        <w:rPr>
+          <w:u w:val="single"/>
+        </w:rPr>
+      </w:pPr>
+      <w:r>
+        <w:tab/>
+      </w:r>
+      <w:proofErr w:type="spellStart"/>
+      <w:r>
+        <w:rPr>
+          <w:u w:val="single"/>
+        </w:rPr>
+        <w:t>FinSi</w:t>
+      </w:r>
+      <w:proofErr w:type="spellEnd"/>
+    </w:p>
+    <w:p>
+      <w:pPr>
+        <w:ind w:left="1134"/>
+        <w:rPr>
+          <w:u w:val="single"/>
+        </w:rPr>
+      </w:pPr>
+      <w:proofErr w:type="spellStart"/>
+      <w:r>
+        <w:rPr>
+          <w:u w:val="single"/>
+        </w:rPr>
+        <w:t>FinPour</w:t>
+      </w:r>
+      <w:proofErr w:type="spellEnd"/>
+    </w:p>
+    <w:p>
+      <w:pPr>
+        <w:ind w:left="1134"/>
+        <w:rPr>
+          <w:color w:val="7F7F7F" w:themeColor="text1" w:themeTint="80"/>
+        </w:rPr>
+      </w:pPr>
+    </w:p>
+    <w:p>
+      <w:pPr>
+        <w:ind w:left="1134"/>
+        <w:rPr>
+          <w:color w:val="7F7F7F" w:themeColor="text1" w:themeTint="80"/>
+        </w:rPr>
+      </w:pPr>
+      <w:r>
+        <w:rPr>
+          <w:color w:val="7F7F7F" w:themeColor="text1" w:themeTint="80"/>
+        </w:rPr>
+        <w:t xml:space="preserve">// </w:t>
+      </w:r>
+      <w:proofErr w:type="gramStart"/>
+      <w:r>
+        <w:rPr>
+          <w:color w:val="7F7F7F" w:themeColor="text1" w:themeTint="80"/>
+        </w:rPr>
+        <w:t>fonction</w:t>
+      </w:r>
+      <w:proofErr w:type="gramEnd"/>
+      <w:r>
+        <w:rPr>
+          <w:color w:val="7F7F7F" w:themeColor="text1" w:themeTint="80"/>
+        </w:rPr>
+        <w:t xml:space="preserve"> </w:t>
+      </w:r>
+      <w:proofErr w:type="spellStart"/>
+      <w:r>
+        <w:rPr>
+          <w:color w:val="7F7F7F" w:themeColor="text1" w:themeTint="80"/>
+        </w:rPr>
+        <w:t>validate</w:t>
+      </w:r>
+      <w:proofErr w:type="spellEnd"/>
+      <w:r>
+        <w:rPr>
+          <w:color w:val="7F7F7F" w:themeColor="text1" w:themeTint="80"/>
+        </w:rPr>
+        <w:t>(</w:t>
+      </w:r>
+      <w:proofErr w:type="spellStart"/>
+      <w:r>
+        <w:rPr>
+          <w:color w:val="7F7F7F" w:themeColor="text1" w:themeTint="80"/>
+        </w:rPr>
+        <w:t>getDirectChildren</w:t>
+      </w:r>
+      <w:proofErr w:type="spellEnd"/>
+      <w:r>
+        <w:rPr>
+          <w:color w:val="7F7F7F" w:themeColor="text1" w:themeTint="80"/>
+        </w:rPr>
+        <w:t>())</w:t>
+      </w:r>
+      <w:r>
+        <w:rPr>
+          <w:color w:val="7F7F7F" w:themeColor="text1" w:themeTint="80"/>
+        </w:rPr>
+        <w:t> :</w:t>
+      </w:r>
+      <w:r>
+        <w:rPr>
+          <w:color w:val="7F7F7F" w:themeColor="text1" w:themeTint="80"/>
+        </w:rPr>
+        <w:t xml:space="preserve"> on vérifie</w:t>
+      </w:r>
+      <w:r>
+        <w:rPr>
+          <w:color w:val="7F7F7F" w:themeColor="text1" w:themeTint="80"/>
+        </w:rPr>
+        <w:t xml:space="preserve"> si les éléments-fils sont autorisés</w:t>
+      </w:r>
+    </w:p>
+    <w:p>
+      <w:pPr>
+        <w:ind w:left="1134"/>
+        <w:rPr>
+          <w:color w:val="7F7F7F" w:themeColor="text1" w:themeTint="80"/>
+        </w:rPr>
+      </w:pPr>
+      <w:r>
+        <w:rPr>
+          <w:color w:val="7F7F7F" w:themeColor="text1" w:themeTint="80"/>
+        </w:rPr>
+        <w:t xml:space="preserve">// </w:t>
+      </w:r>
+      <w:proofErr w:type="gramStart"/>
+      <w:r>
+        <w:rPr>
+          <w:color w:val="7F7F7F" w:themeColor="text1" w:themeTint="80"/>
+        </w:rPr>
+        <w:t>on</w:t>
+      </w:r>
+      <w:proofErr w:type="gramEnd"/>
+      <w:r>
+        <w:rPr>
+          <w:color w:val="7F7F7F" w:themeColor="text1" w:themeTint="80"/>
+        </w:rPr>
+        <w:t xml:space="preserve"> compare via </w:t>
+      </w:r>
+      <w:proofErr w:type="spellStart"/>
+      <w:r>
+        <w:rPr>
+          <w:color w:val="7F7F7F" w:themeColor="text1" w:themeTint="80"/>
+        </w:rPr>
+        <w:t>Regex</w:t>
+      </w:r>
+      <w:proofErr w:type="spellEnd"/>
+      <w:r>
+        <w:rPr>
+          <w:color w:val="7F7F7F" w:themeColor="text1" w:themeTint="80"/>
+        </w:rPr>
+        <w:t xml:space="preserve"> si le nom des éléments-fils est dans la liste</w:t>
+      </w:r>
+      <w:r>
+        <w:rPr>
+          <w:color w:val="7F7F7F" w:themeColor="text1" w:themeTint="80"/>
+        </w:rPr>
+        <w:t xml:space="preserve"> (</w:t>
+      </w:r>
+      <w:proofErr w:type="spellStart"/>
+      <w:r>
+        <w:rPr>
+          <w:color w:val="7F7F7F" w:themeColor="text1" w:themeTint="80"/>
+        </w:rPr>
+        <w:t>enum</w:t>
+      </w:r>
+      <w:proofErr w:type="spellEnd"/>
+      <w:r>
+        <w:rPr>
+          <w:color w:val="7F7F7F" w:themeColor="text1" w:themeTint="80"/>
+        </w:rPr>
+        <w:t xml:space="preserve"> ou </w:t>
+      </w:r>
+      <w:proofErr w:type="spellStart"/>
+      <w:r>
+        <w:rPr>
+          <w:color w:val="7F7F7F" w:themeColor="text1" w:themeTint="80"/>
+        </w:rPr>
+        <w:t>choice</w:t>
+      </w:r>
+      <w:proofErr w:type="spellEnd"/>
+      <w:r>
+        <w:rPr>
+          <w:color w:val="7F7F7F" w:themeColor="text1" w:themeTint="80"/>
+        </w:rPr>
+        <w:t>) du DTD</w:t>
+      </w:r>
+    </w:p>
+    <w:p>
+      <w:pPr>
+        <w:ind w:left="1134"/>
+        <w:rPr>
+          <w:u w:val="single"/>
+        </w:rPr>
+      </w:pPr>
+    </w:p>
+    <w:p>
+      <w:pPr>
+        <w:ind w:left="1134"/>
+      </w:pPr>
+      <w:r>
+        <w:rPr>
+          <w:u w:val="single"/>
+        </w:rPr>
+        <w:t>Pour</w:t>
+      </w:r>
+      <w:r>
+        <w:t xml:space="preserve"> (</w:t>
+      </w:r>
+      <w:proofErr w:type="spellStart"/>
+      <w:r>
+        <w:t>XmlElement</w:t>
+      </w:r>
+      <w:proofErr w:type="spellEnd"/>
+      <w:r>
+        <w:t xml:space="preserve"> élément dans </w:t>
+      </w:r>
+      <w:proofErr w:type="spellStart"/>
+      <w:r>
+        <w:t>children</w:t>
+      </w:r>
+      <w:proofErr w:type="spellEnd"/>
+      <w:r>
+        <w:t>)</w:t>
+      </w:r>
+    </w:p>
+    <w:p>
+      <w:pPr>
+        <w:ind w:left="1134"/>
+        <w:rPr>
+          <w:color w:val="7F7F7F" w:themeColor="text1" w:themeTint="80"/>
+        </w:rPr>
+      </w:pPr>
+      <w:r>
+        <w:tab/>
+      </w:r>
+      <w:r>
+        <w:rPr>
+          <w:u w:val="single"/>
+        </w:rPr>
+        <w:t>Si</w:t>
+      </w:r>
+      <w:r>
+        <w:t xml:space="preserve"> </w:t>
+      </w:r>
+      <w:r>
+        <w:t>élément-&gt;</w:t>
+      </w:r>
+      <w:proofErr w:type="spellStart"/>
+      <w:proofErr w:type="gramStart"/>
+      <w:r>
+        <w:t>isValid</w:t>
+      </w:r>
+      <w:proofErr w:type="spellEnd"/>
+      <w:r>
+        <w:t>(</w:t>
+      </w:r>
+      <w:proofErr w:type="gramEnd"/>
+      <w:r>
+        <w:t>)</w:t>
+      </w:r>
+      <w:r>
+        <w:t xml:space="preserve"> == false </w:t>
+      </w:r>
+      <w:r>
+        <w:rPr>
+          <w:color w:val="7F7F7F" w:themeColor="text1" w:themeTint="80"/>
+        </w:rPr>
+        <w:t>// appel récursif</w:t>
+      </w:r>
+    </w:p>
+    <w:p>
+      <w:pPr>
+        <w:ind w:left="1134"/>
+      </w:pPr>
+      <w:r>
+        <w:tab/>
+      </w:r>
+      <w:r>
+        <w:tab/>
+      </w:r>
+      <w:proofErr w:type="gramStart"/>
+      <w:r>
+        <w:rPr>
+          <w:u w:val="single"/>
+        </w:rPr>
+        <w:t>retourne</w:t>
+      </w:r>
+      <w:proofErr w:type="gramEnd"/>
+      <w:r>
+        <w:t xml:space="preserve"> </w:t>
+      </w:r>
+      <w:r>
+        <w:t>FAUX</w:t>
+      </w:r>
+    </w:p>
+    <w:p>
+      <w:pPr>
+        <w:ind w:left="1134"/>
+        <w:rPr>
+          <w:u w:val="single"/>
+        </w:rPr>
+      </w:pPr>
+      <w:r>
+        <w:tab/>
+      </w:r>
+      <w:proofErr w:type="spellStart"/>
+      <w:r>
+        <w:rPr>
+          <w:u w:val="single"/>
+        </w:rPr>
+        <w:t>FinSi</w:t>
+      </w:r>
+      <w:proofErr w:type="spellEnd"/>
+    </w:p>
+    <w:p>
+      <w:pPr>
+        <w:ind w:left="1134"/>
+        <w:rPr>
+          <w:u w:val="single"/>
+        </w:rPr>
+      </w:pPr>
+      <w:proofErr w:type="spellStart"/>
+      <w:r>
+        <w:rPr>
+          <w:u w:val="single"/>
+        </w:rPr>
+        <w:t>FinPour</w:t>
+      </w:r>
+      <w:proofErr w:type="spellEnd"/>
+    </w:p>
+    <w:p>
+      <w:pPr>
+        <w:ind w:left="1134"/>
+        <w:rPr>
+          <w:u w:val="single"/>
+        </w:rPr>
+      </w:pPr>
+    </w:p>
+    <w:p>
+      <w:pPr>
+        <w:ind w:left="1134"/>
+      </w:pPr>
+      <w:proofErr w:type="gramStart"/>
+      <w:r>
+        <w:rPr>
+          <w:u w:val="single"/>
+        </w:rPr>
+        <w:t>retourne</w:t>
+      </w:r>
+      <w:proofErr w:type="gramEnd"/>
+      <w:r>
+        <w:t xml:space="preserve"> </w:t>
+      </w:r>
+      <w:r>
+        <w:t>VRAI</w:t>
+      </w:r>
+    </w:p>
+    <w:p>
+      <w:pPr>
+        <w:ind w:left="426"/>
+      </w:pPr>
+    </w:p>
+    <w:p>
+      <w:pPr>
+        <w:ind w:left="720"/>
+        <w:rPr>
+          <w:i/>
+        </w:rPr>
+      </w:pPr>
+      <w:r>
+        <w:rPr>
+          <w:i/>
+        </w:rPr>
+        <w:t xml:space="preserve">S’il s’agit d’un </w:t>
+      </w:r>
+      <w:proofErr w:type="spellStart"/>
+      <w:r>
+        <w:rPr>
+          <w:i/>
+        </w:rPr>
+        <w:t>Cdata</w:t>
+      </w:r>
+      <w:proofErr w:type="spellEnd"/>
+      <w:r>
+        <w:rPr>
+          <w:i/>
+        </w:rPr>
+        <w:t> :</w:t>
+      </w:r>
+    </w:p>
+    <w:p>
+      <w:pPr>
+        <w:ind w:left="720"/>
+      </w:pPr>
+    </w:p>
+    <w:p>
+      <w:pPr>
+        <w:ind w:left="1134"/>
+        <w:rPr>
+          <w:color w:val="7F7F7F" w:themeColor="text1" w:themeTint="80"/>
+        </w:rPr>
+      </w:pPr>
+      <w:proofErr w:type="gramStart"/>
+      <w:r>
+        <w:rPr>
+          <w:u w:val="single"/>
+        </w:rPr>
+        <w:t>retourne</w:t>
+      </w:r>
+      <w:proofErr w:type="gramEnd"/>
+      <w:r>
+        <w:t xml:space="preserve"> </w:t>
+      </w:r>
+      <w:r>
+        <w:t>VRAI</w:t>
+      </w:r>
+      <w:r>
+        <w:t xml:space="preserve"> </w:t>
+      </w:r>
+      <w:r>
+        <w:rPr>
+          <w:color w:val="7F7F7F" w:themeColor="text1" w:themeTint="80"/>
+        </w:rPr>
+        <w:t xml:space="preserve">// </w:t>
+      </w:r>
+      <w:proofErr w:type="spellStart"/>
+      <w:r>
+        <w:rPr>
+          <w:color w:val="7F7F7F" w:themeColor="text1" w:themeTint="80"/>
+        </w:rPr>
+        <w:t>character</w:t>
+      </w:r>
+      <w:proofErr w:type="spellEnd"/>
+      <w:r>
+        <w:rPr>
+          <w:color w:val="7F7F7F" w:themeColor="text1" w:themeTint="80"/>
+        </w:rPr>
+        <w:t xml:space="preserve"> data, si bien délimité forcément valide</w:t>
+      </w:r>
+    </w:p>
+    <w:p>
+      <w:pPr>
+        <w:pStyle w:val="Heading1"/>
+      </w:pPr>
+      <w:r>
+        <w:t>Algorithme de transformation</w:t>
+      </w:r>
+    </w:p>
+    <w:p>
+      <w:pPr>
+        <w:rPr>
+          <w:rFonts w:asciiTheme="minorHAnsi" w:hAnsiTheme="minorHAnsi"/>
+          <w:sz w:val="24"/>
+        </w:rPr>
+      </w:pPr>
+    </w:p>
+    <w:p>
+      <w:r>
+        <w:t xml:space="preserve">Cet </w:t>
+      </w:r>
+      <w:r>
+        <w:t>algorithme</w:t>
+      </w:r>
+      <w:r>
+        <w:t>,</w:t>
+      </w:r>
+      <w:r>
+        <w:t xml:space="preserve"> de transformation d'arbre repose sur deux structures XML : la structure XML à transformer en structure HTML et la structure XLST permettant de donner les informations de traitements (mise en page html, mise en forme conditionnelle, …).</w:t>
+      </w:r>
+    </w:p>
+    <w:p/>
+    <w:p>
+      <w:r>
+        <w:t>Après avoir posé les bases du fonctionnement du traitement XSLT ainsi que la délimitation du cadre de notre projet, nous avons mis en place un algorithme travaillant sur les deux structures XML pour pouvoir réaliser le même traitement que l’application directe du XSLT.</w:t>
+      </w:r>
+    </w:p>
+    <w:p/>
+    <w:p>
+      <w:r>
+        <w:t xml:space="preserve">La transformation de la structure XML en arbre HTML commence par le parcours de l’arbre XML. Pour chaque </w:t>
+      </w:r>
+      <w:proofErr w:type="spellStart"/>
+      <w:r>
+        <w:t>noeud</w:t>
+      </w:r>
+      <w:proofErr w:type="spellEnd"/>
+      <w:r>
+        <w:t xml:space="preserve"> rencontré nous allons vérifier dans la structure XSLT si un modèle (“</w:t>
+      </w:r>
+      <w:proofErr w:type="spellStart"/>
+      <w:r>
+        <w:t>template</w:t>
+      </w:r>
+      <w:proofErr w:type="spellEnd"/>
+      <w:r>
+        <w:t>”) existe pou</w:t>
+      </w:r>
+      <w:r>
+        <w:t xml:space="preserve">r ce </w:t>
+      </w:r>
+      <w:proofErr w:type="spellStart"/>
+      <w:r>
+        <w:t>noeud</w:t>
+      </w:r>
+      <w:proofErr w:type="spellEnd"/>
+      <w:r>
+        <w:t xml:space="preserve">. </w:t>
+      </w:r>
+    </w:p>
+    <w:p>
+      <w:r>
+        <w:lastRenderedPageBreak/>
+        <w:t>Plutôt que de réécrire un algorithme</w:t>
+      </w:r>
+      <w:r>
+        <w:t xml:space="preserve"> de validations pour s'assurer que le motif d'acceptation des enfants était bien respecté, nous avons simplement transposé le motif décrit dans la syntaxe DTD en une </w:t>
+      </w:r>
+      <w:proofErr w:type="spellStart"/>
+      <w:r>
+        <w:t>regex</w:t>
+      </w:r>
+      <w:proofErr w:type="spellEnd"/>
+      <w:r>
+        <w:t xml:space="preserve"> compatible avec un moteur de </w:t>
+      </w:r>
+      <w:proofErr w:type="spellStart"/>
+      <w:r>
+        <w:t>regex</w:t>
+      </w:r>
+      <w:proofErr w:type="spellEnd"/>
+      <w:r>
+        <w:t xml:space="preserve"> traditionnel (</w:t>
+      </w:r>
+      <w:r>
+        <w:t>dans notre cas</w:t>
+      </w:r>
+      <w:r>
+        <w:t xml:space="preserve">, </w:t>
+      </w:r>
+      <w:proofErr w:type="spellStart"/>
+      <w:r>
+        <w:t>Boost</w:t>
+      </w:r>
+      <w:proofErr w:type="spellEnd"/>
+      <w:r>
+        <w:t>::</w:t>
+      </w:r>
+      <w:proofErr w:type="spellStart"/>
+      <w:r>
+        <w:t>Regex</w:t>
+      </w:r>
+      <w:proofErr w:type="spellEnd"/>
+      <w:r>
+        <w:t>).</w:t>
+      </w:r>
+    </w:p>
+    <w:p>
+      <w:r>
+        <w:t>Ces syntaxes étant très proches, nous avons simplement eu à remplacer les virgules séparant les nom</w:t>
+      </w:r>
+      <w:r>
+        <w:t xml:space="preserve">s des enfants, par des espaces. </w:t>
+      </w:r>
+      <w:r>
+        <w:t xml:space="preserve">Il ne reste </w:t>
+      </w:r>
+      <w:r>
+        <w:t xml:space="preserve">ainsi </w:t>
+      </w:r>
+      <w:r>
+        <w:t xml:space="preserve">plus qu'à générer une liste des enfants directs d'un </w:t>
+      </w:r>
+      <w:proofErr w:type="spellStart"/>
+      <w:r>
+        <w:t>noeud</w:t>
+      </w:r>
+      <w:proofErr w:type="spellEnd"/>
+      <w:r>
+        <w:t xml:space="preserve">, la transformer en chaîne (séparée par des espaces), et de tenter d'appliquer la </w:t>
+      </w:r>
+      <w:proofErr w:type="spellStart"/>
+      <w:r>
+        <w:t>regex</w:t>
+      </w:r>
+      <w:proofErr w:type="spellEnd"/>
+      <w:r>
+        <w:t xml:space="preserve"> générée avec cette liste d'enfants. Si le match est positif, le motif est respecté.</w:t>
+      </w:r>
+    </w:p>
+    <w:p>
+      <w:r>
+        <w:t>En utilisant cette méthode, nous avons pu diminuer la complexité du programme</w:t>
+      </w:r>
+      <w:r>
+        <w:t>,</w:t>
+      </w:r>
+      <w:r>
+        <w:t xml:space="preserve"> tout en se reposant sur des</w:t>
+      </w:r>
+      <w:r>
+        <w:t xml:space="preserve"> bibliothèques portables et répandue (</w:t>
+      </w:r>
+      <w:proofErr w:type="spellStart"/>
+      <w:r>
+        <w:t>Boost</w:t>
+      </w:r>
+      <w:proofErr w:type="spellEnd"/>
+      <w:r>
+        <w:t xml:space="preserve"> a</w:t>
+      </w:r>
+      <w:r>
+        <w:t xml:space="preserve"> intégré C++</w:t>
+      </w:r>
+      <w:r>
+        <w:t xml:space="preserve"> </w:t>
+      </w:r>
+      <w:r>
+        <w:t>11).</w:t>
+      </w:r>
+    </w:p>
+    <w:p>
+      <w:pPr>
+        <w:pStyle w:val="Heading3"/>
+      </w:pPr>
+      <w:r>
+        <w:t>Pseu</w:t>
+      </w:r>
+      <w:r>
+        <w:t>do-code</w:t>
+      </w:r>
+    </w:p>
+    <w:p>
+      <w:pPr>
+        <w:rPr>
+          <w:b/>
+        </w:rPr>
+      </w:pPr>
+    </w:p>
+    <w:p>
+      <w:pPr>
+        <w:rPr>
+          <w:b/>
+        </w:rPr>
+      </w:pPr>
+      <w:r>
+        <w:rPr>
+          <w:b/>
+        </w:rPr>
+        <w:t xml:space="preserve">Méthode </w:t>
+      </w:r>
+      <w:proofErr w:type="spellStart"/>
+      <w:r>
+        <w:rPr>
+          <w:b/>
+        </w:rPr>
+        <w:t>ToTree</w:t>
+      </w:r>
+      <w:proofErr w:type="spellEnd"/>
+      <w:r>
+        <w:rPr>
+          <w:b/>
+        </w:rPr>
+        <w:t xml:space="preserve"> du Document (</w:t>
+      </w:r>
+      <w:proofErr w:type="spellStart"/>
+      <w:r>
+        <w:rPr>
+          <w:b/>
+        </w:rPr>
+        <w:t>ToTre</w:t>
+      </w:r>
+      <w:r>
+        <w:rPr>
+          <w:b/>
+        </w:rPr>
+        <w:t>e</w:t>
+      </w:r>
+      <w:proofErr w:type="spellEnd"/>
+      <w:r>
+        <w:rPr>
+          <w:b/>
+        </w:rPr>
+        <w:t xml:space="preserve"> pour transformation d’arbre)</w:t>
+      </w:r>
+    </w:p>
+    <w:p>
+      <w:pPr>
+        <w:rPr>
+          <w:b/>
+        </w:rPr>
+      </w:pPr>
       <w:bookmarkStart w:id="0" w:name="_GoBack"/>
       <w:bookmarkEnd w:id="0"/>
-      <w:r>
-        <w:t>ype</w:t>
-      </w:r>
-      <w:proofErr w:type="spellEnd"/>
-      <w:r>
-        <w:t xml:space="preserve"> sera détecté, et la DTD correspondante parsée.</w:t>
-      </w:r>
-    </w:p>
-    <w:p>
-      <w:r>
-        <w:t>La</w:t>
-      </w:r>
-      <w:r>
-        <w:t xml:space="preserve"> f</w:t>
-      </w:r>
-      <w:r>
-        <w:t xml:space="preserve">onction </w:t>
-      </w:r>
-      <w:r>
-        <w:t>document-&gt;</w:t>
+    </w:p>
+    <w:p>
+      <w:pPr>
+        <w:ind w:left="709"/>
+      </w:pPr>
+      <w:r>
+        <w:t>O</w:t>
+      </w:r>
+      <w:r>
+        <w:t>n ouvre le fichier de sortie</w:t>
+      </w:r>
+    </w:p>
+    <w:p>
+      <w:pPr>
+        <w:ind w:left="709"/>
+      </w:pPr>
+    </w:p>
+    <w:p>
+      <w:pPr>
+        <w:ind w:left="709"/>
+      </w:pPr>
+      <w:r>
+        <w:tab/>
+      </w:r>
+      <w:r>
+        <w:rPr>
+          <w:u w:val="single"/>
+        </w:rPr>
+        <w:t>Si</w:t>
+      </w:r>
+      <w:r>
+        <w:t xml:space="preserve"> l’ouverture est OK Alors</w:t>
+      </w:r>
+    </w:p>
+    <w:p>
+      <w:pPr>
+        <w:ind w:left="709"/>
+      </w:pPr>
+      <w:r>
+        <w:tab/>
+      </w:r>
+      <w:r>
+        <w:tab/>
+        <w:t xml:space="preserve">On lance la fonction </w:t>
+      </w:r>
+      <w:proofErr w:type="spellStart"/>
+      <w:r>
+        <w:t>ToHtml</w:t>
+      </w:r>
+      <w:proofErr w:type="spellEnd"/>
+      <w:r>
+        <w:t xml:space="preserve"> de la racine de notre structure </w:t>
+      </w:r>
+      <w:proofErr w:type="spellStart"/>
+      <w:r>
+        <w:t>xml</w:t>
+      </w:r>
+      <w:proofErr w:type="spellEnd"/>
+    </w:p>
+    <w:p>
+      <w:pPr>
+        <w:ind w:left="709"/>
+        <w:rPr>
+          <w:u w:val="single"/>
+        </w:rPr>
+      </w:pPr>
+      <w:r>
+        <w:rPr>
+          <w:u w:val="single"/>
+        </w:rPr>
+        <w:tab/>
+      </w:r>
+      <w:proofErr w:type="spellStart"/>
+      <w:r>
+        <w:rPr>
+          <w:u w:val="single"/>
+        </w:rPr>
+        <w:t>Fin</w:t>
+      </w:r>
+      <w:r>
+        <w:rPr>
+          <w:u w:val="single"/>
+        </w:rPr>
+        <w:t>Si</w:t>
+      </w:r>
+      <w:proofErr w:type="spellEnd"/>
+    </w:p>
+    <w:p>
+      <w:pPr>
+        <w:ind w:left="709"/>
+      </w:pPr>
+    </w:p>
+    <w:p/>
+    <w:p>
+      <w:pPr>
+        <w:rPr>
+          <w:b/>
+        </w:rPr>
+      </w:pPr>
+      <w:r>
+        <w:rPr>
+          <w:b/>
+        </w:rPr>
+        <w:t xml:space="preserve">Méthode </w:t>
+      </w:r>
+      <w:proofErr w:type="spellStart"/>
+      <w:r>
+        <w:rPr>
+          <w:b/>
+        </w:rPr>
+        <w:t>ToHtml</w:t>
+      </w:r>
+      <w:proofErr w:type="spellEnd"/>
+      <w:r>
+        <w:rPr>
+          <w:b/>
+        </w:rPr>
+        <w:t xml:space="preserve"> des </w:t>
+      </w:r>
+      <w:proofErr w:type="spellStart"/>
+      <w:r>
+        <w:rPr>
+          <w:b/>
+        </w:rPr>
+        <w:t>noeuds</w:t>
+      </w:r>
+      <w:proofErr w:type="spellEnd"/>
+      <w:r>
+        <w:rPr>
+          <w:b/>
+        </w:rPr>
+        <w:t xml:space="preserve"> XML</w:t>
+      </w:r>
+    </w:p>
+    <w:p>
+      <w:pPr>
+        <w:rPr>
+          <w:b/>
+        </w:rPr>
+      </w:pPr>
+    </w:p>
+    <w:p>
+      <w:pPr>
+        <w:ind w:left="709"/>
+      </w:pPr>
+      <w:r>
+        <w:tab/>
+      </w:r>
+      <w:r>
+        <w:rPr>
+          <w:u w:val="single"/>
+        </w:rPr>
+        <w:t>Si</w:t>
+      </w:r>
+      <w:r>
+        <w:t xml:space="preserve"> un </w:t>
+      </w:r>
+      <w:proofErr w:type="spellStart"/>
+      <w:r>
+        <w:t>template</w:t>
+      </w:r>
+      <w:proofErr w:type="spellEnd"/>
+      <w:r>
+        <w:t xml:space="preserve"> correspond à ce nœud dans la structure XSL Alors</w:t>
+      </w:r>
+    </w:p>
+    <w:p>
+      <w:pPr>
+        <w:ind w:left="709"/>
+      </w:pPr>
+      <w:r>
+        <w:tab/>
+      </w:r>
+      <w:r>
+        <w:tab/>
+      </w:r>
+      <w:r>
+        <w:rPr>
+          <w:u w:val="single"/>
+        </w:rPr>
+        <w:t>Si</w:t>
+      </w:r>
+      <w:r>
+        <w:t xml:space="preserve"> le nœud n’est pas la racine XML Alors</w:t>
+      </w:r>
+    </w:p>
+    <w:p>
+      <w:pPr>
+        <w:ind w:left="709"/>
+      </w:pPr>
+      <w:r>
+        <w:tab/>
+      </w:r>
+      <w:r>
+        <w:tab/>
+      </w:r>
+      <w:r>
+        <w:tab/>
+      </w:r>
+      <w:r>
+        <w:t xml:space="preserve">On applique </w:t>
+      </w:r>
+      <w:proofErr w:type="spellStart"/>
+      <w:r>
+        <w:t>toHtml</w:t>
+      </w:r>
+      <w:proofErr w:type="spellEnd"/>
+      <w:r>
+        <w:t xml:space="preserve"> pour chaque fils du </w:t>
+      </w:r>
+      <w:proofErr w:type="spellStart"/>
+      <w:r>
+        <w:t>noeud</w:t>
+      </w:r>
+      <w:proofErr w:type="spellEnd"/>
+      <w:r>
+        <w:t xml:space="preserve"> XML</w:t>
+      </w:r>
+    </w:p>
+    <w:p>
+      <w:pPr>
+        <w:ind w:left="709"/>
+        <w:rPr>
+          <w:u w:val="single"/>
+        </w:rPr>
+      </w:pPr>
+      <w:r>
+        <w:tab/>
+      </w:r>
+      <w:r>
+        <w:tab/>
+      </w:r>
+      <w:proofErr w:type="spellStart"/>
+      <w:r>
+        <w:rPr>
+          <w:u w:val="single"/>
+        </w:rPr>
+        <w:t>FinS</w:t>
+      </w:r>
+      <w:r>
+        <w:rPr>
+          <w:u w:val="single"/>
+        </w:rPr>
+        <w:t>i</w:t>
+      </w:r>
+      <w:proofErr w:type="spellEnd"/>
+    </w:p>
+    <w:p>
+      <w:pPr>
+        <w:ind w:left="709"/>
+      </w:pPr>
+      <w:r>
+        <w:tab/>
+      </w:r>
+      <w:r>
+        <w:rPr>
+          <w:u w:val="single"/>
+        </w:rPr>
+        <w:t>Sinon</w:t>
+      </w:r>
+      <w:r>
+        <w:t xml:space="preserve"> </w:t>
+      </w:r>
+      <w:r>
+        <w:rPr>
+          <w:i/>
+          <w:color w:val="7F7F7F" w:themeColor="text1" w:themeTint="80"/>
+        </w:rPr>
+        <w:t>// (</w:t>
+      </w:r>
+      <w:r>
+        <w:rPr>
+          <w:i/>
+          <w:color w:val="7F7F7F" w:themeColor="text1" w:themeTint="80"/>
+        </w:rPr>
+        <w:t>pas dans la structure XSL)</w:t>
+      </w:r>
+    </w:p>
+    <w:p>
+      <w:pPr>
+        <w:ind w:left="709"/>
+      </w:pPr>
+      <w:r>
+        <w:tab/>
+      </w:r>
+      <w:r>
+        <w:tab/>
+        <w:t xml:space="preserve">On récupère le </w:t>
+      </w:r>
+      <w:proofErr w:type="spellStart"/>
+      <w:r>
+        <w:t>noeud</w:t>
+      </w:r>
+      <w:proofErr w:type="spellEnd"/>
+      <w:r>
+        <w:t xml:space="preserve"> XSL correspondant (</w:t>
+      </w:r>
+      <w:proofErr w:type="spellStart"/>
+      <w:r>
+        <w:t>template</w:t>
+      </w:r>
+      <w:proofErr w:type="spellEnd"/>
+      <w:r>
+        <w:t>)</w:t>
+      </w:r>
+    </w:p>
+    <w:p>
+      <w:pPr>
+        <w:ind w:left="709"/>
+      </w:pPr>
+      <w:r>
+        <w:tab/>
+      </w:r>
+      <w:r>
+        <w:tab/>
+        <w:t xml:space="preserve">On lance la fonction </w:t>
+      </w:r>
+      <w:proofErr w:type="spellStart"/>
+      <w:r>
+        <w:t>toHTML</w:t>
+      </w:r>
+      <w:proofErr w:type="spellEnd"/>
+      <w:r>
+        <w:t xml:space="preserve"> de ce </w:t>
+      </w:r>
+      <w:proofErr w:type="spellStart"/>
+      <w:r>
+        <w:t>noeud</w:t>
+      </w:r>
+      <w:proofErr w:type="spellEnd"/>
+    </w:p>
+    <w:p>
+      <w:pPr>
+        <w:ind w:left="709"/>
+        <w:rPr>
+          <w:u w:val="single"/>
+        </w:rPr>
+      </w:pPr>
+      <w:r>
+        <w:tab/>
+      </w:r>
+      <w:proofErr w:type="spellStart"/>
+      <w:r>
+        <w:rPr>
+          <w:u w:val="single"/>
+        </w:rPr>
+        <w:t>FinS</w:t>
+      </w:r>
+      <w:r>
+        <w:rPr>
+          <w:u w:val="single"/>
+        </w:rPr>
+        <w:t>i</w:t>
+      </w:r>
+      <w:proofErr w:type="spellEnd"/>
+    </w:p>
+    <w:p>
+      <w:pPr>
+        <w:ind w:left="709"/>
+      </w:pPr>
+    </w:p>
+    <w:p>
+      <w:pPr>
+        <w:rPr>
+          <w:b/>
+        </w:rPr>
+      </w:pPr>
+      <w:r>
+        <w:rPr>
+          <w:b/>
+        </w:rPr>
+        <w:t xml:space="preserve">Méthode </w:t>
+      </w:r>
+      <w:proofErr w:type="spellStart"/>
+      <w:r>
+        <w:rPr>
+          <w:b/>
+        </w:rPr>
+        <w:t>ToHtml</w:t>
+      </w:r>
+      <w:proofErr w:type="spellEnd"/>
+      <w:r>
+        <w:rPr>
+          <w:b/>
+        </w:rPr>
+        <w:t xml:space="preserve"> du </w:t>
+      </w:r>
+      <w:proofErr w:type="spellStart"/>
+      <w:r>
+        <w:rPr>
+          <w:b/>
+        </w:rPr>
+        <w:t>noeud</w:t>
+      </w:r>
+      <w:proofErr w:type="spellEnd"/>
+      <w:r>
+        <w:rPr>
+          <w:b/>
+        </w:rPr>
+        <w:t xml:space="preserve"> XSL “Template”</w:t>
+      </w:r>
+    </w:p>
+    <w:p>
+      <w:pPr>
+        <w:rPr>
+          <w:b/>
+        </w:rPr>
+      </w:pPr>
+    </w:p>
+    <w:p>
+      <w:pPr>
+        <w:ind w:left="709"/>
+        <w:rPr>
+          <w:i/>
+          <w:color w:val="7F7F7F" w:themeColor="text1" w:themeTint="80"/>
+        </w:rPr>
+      </w:pPr>
+      <w:r>
+        <w:tab/>
+        <w:t xml:space="preserve">On lance la fonction </w:t>
+      </w:r>
+      <w:proofErr w:type="spellStart"/>
+      <w:r>
+        <w:t>toHTML</w:t>
+      </w:r>
+      <w:proofErr w:type="spellEnd"/>
+      <w:r>
+        <w:t xml:space="preserve"> de tous les fils de ce </w:t>
+      </w:r>
+      <w:proofErr w:type="spellStart"/>
+      <w:r>
+        <w:t>noeud</w:t>
+      </w:r>
+      <w:proofErr w:type="spellEnd"/>
+      <w:r>
+        <w:t xml:space="preserve"> XSL </w:t>
+      </w:r>
+      <w:r>
+        <w:rPr>
+          <w:i/>
+          <w:color w:val="7F7F7F" w:themeColor="text1" w:themeTint="80"/>
+        </w:rPr>
+        <w:t xml:space="preserve">(pouvant être des </w:t>
+      </w:r>
+      <w:proofErr w:type="spellStart"/>
+      <w:r>
+        <w:rPr>
+          <w:i/>
+          <w:color w:val="7F7F7F" w:themeColor="text1" w:themeTint="80"/>
+        </w:rPr>
+        <w:t>noeuds</w:t>
+      </w:r>
+      <w:proofErr w:type="spellEnd"/>
+      <w:r>
+        <w:rPr>
+          <w:i/>
+          <w:color w:val="7F7F7F" w:themeColor="text1" w:themeTint="80"/>
+        </w:rPr>
+        <w:t xml:space="preserve"> XML normaux ou XSL)</w:t>
+      </w:r>
+    </w:p>
+    <w:p/>
+    <w:p>
+      <w:pPr>
+        <w:rPr>
+          <w:b/>
+        </w:rPr>
+      </w:pPr>
+      <w:r>
+        <w:rPr>
+          <w:b/>
+        </w:rPr>
+        <w:t xml:space="preserve">Méthode </w:t>
+      </w:r>
+      <w:proofErr w:type="spellStart"/>
+      <w:r>
+        <w:rPr>
+          <w:b/>
+        </w:rPr>
+        <w:t>ToHtml</w:t>
+      </w:r>
+      <w:proofErr w:type="spellEnd"/>
+      <w:r>
+        <w:rPr>
+          <w:b/>
+        </w:rPr>
+        <w:t xml:space="preserve"> du </w:t>
+      </w:r>
+      <w:proofErr w:type="spellStart"/>
+      <w:r>
+        <w:rPr>
+          <w:b/>
+        </w:rPr>
+        <w:t>noeud</w:t>
+      </w:r>
+      <w:proofErr w:type="spellEnd"/>
+      <w:r>
+        <w:rPr>
+          <w:b/>
+        </w:rPr>
+        <w:t xml:space="preserve"> XSL “</w:t>
+      </w:r>
+      <w:proofErr w:type="spellStart"/>
+      <w:r>
+        <w:rPr>
+          <w:b/>
+        </w:rPr>
+        <w:t>Apply</w:t>
+      </w:r>
+      <w:proofErr w:type="spellEnd"/>
+      <w:r>
+        <w:rPr>
+          <w:b/>
+        </w:rPr>
+        <w:t>-Template”</w:t>
+      </w:r>
+    </w:p>
+    <w:p>
+      <w:pPr>
+        <w:rPr>
+          <w:b/>
+        </w:rPr>
+      </w:pPr>
+    </w:p>
+    <w:p>
+      <w:r>
+        <w:tab/>
+        <w:t xml:space="preserve">Récupérer </w:t>
+      </w:r>
+      <w:proofErr w:type="spellStart"/>
+      <w:r>
+        <w:t>noeud</w:t>
+      </w:r>
+      <w:proofErr w:type="spellEnd"/>
+      <w:r>
+        <w:t xml:space="preserve"> XML pour lequel on a appliqué le </w:t>
+      </w:r>
+      <w:proofErr w:type="spellStart"/>
+      <w:r>
+        <w:t>template</w:t>
+      </w:r>
+      <w:proofErr w:type="spellEnd"/>
+    </w:p>
+    <w:p/>
+    <w:p>
+      <w:r>
+        <w:tab/>
+      </w:r>
+      <w:r>
+        <w:rPr>
+          <w:u w:val="single"/>
+        </w:rPr>
+        <w:t>Pour</w:t>
+      </w:r>
+      <w:r>
+        <w:t xml:space="preserve"> chaque enfant de ce </w:t>
+      </w:r>
+      <w:proofErr w:type="spellStart"/>
+      <w:r>
+        <w:t>noeud</w:t>
+      </w:r>
+      <w:proofErr w:type="spellEnd"/>
+      <w:r>
+        <w:t xml:space="preserve"> Faire</w:t>
+      </w:r>
+    </w:p>
+    <w:p>
+      <w:pPr>
+        <w:rPr>
+          <w:i/>
+          <w:color w:val="7F7F7F" w:themeColor="text1" w:themeTint="80"/>
+          <w:sz w:val="20"/>
+        </w:rPr>
+      </w:pPr>
+      <w:r>
+        <w:tab/>
+      </w:r>
+      <w:r>
+        <w:tab/>
+        <w:t xml:space="preserve">Fonction </w:t>
       </w:r>
       <w:proofErr w:type="spellStart"/>
       <w:proofErr w:type="gramStart"/>
       <w:r>
-        <w:t>isValid</w:t>
+        <w:t>toHtml</w:t>
       </w:r>
       <w:proofErr w:type="spellEnd"/>
       <w:r>
@@ -634,14 +2449,76 @@
         <w:t xml:space="preserve">) </w:t>
       </w:r>
       <w:r>
-        <w:t>est</w:t>
-      </w:r>
-      <w:r>
-        <w:t xml:space="preserve"> ensuite lancée manuellement</w:t>
-      </w:r>
-      <w:r>
-        <w:t>.</w:t>
-      </w:r>
+        <w:rPr>
+          <w:i/>
+          <w:color w:val="7F7F7F" w:themeColor="text1" w:themeTint="80"/>
+        </w:rPr>
+        <w:t xml:space="preserve">/* Chaque enfant est un </w:t>
+      </w:r>
+      <w:proofErr w:type="spellStart"/>
+      <w:r>
+        <w:rPr>
+          <w:i/>
+          <w:color w:val="7F7F7F" w:themeColor="text1" w:themeTint="80"/>
+        </w:rPr>
+        <w:t>noeud</w:t>
+      </w:r>
+      <w:proofErr w:type="spellEnd"/>
+      <w:r>
+        <w:rPr>
+          <w:i/>
+          <w:color w:val="7F7F7F" w:themeColor="text1" w:themeTint="80"/>
+        </w:rPr>
+        <w:t xml:space="preserve"> de la structure </w:t>
+      </w:r>
+      <w:proofErr w:type="spellStart"/>
+      <w:r>
+        <w:rPr>
+          <w:i/>
+          <w:color w:val="7F7F7F" w:themeColor="text1" w:themeTint="80"/>
+        </w:rPr>
+        <w:t>xml</w:t>
+      </w:r>
+      <w:proofErr w:type="spellEnd"/>
+      <w:r>
+        <w:rPr>
+          <w:i/>
+          <w:color w:val="7F7F7F" w:themeColor="text1" w:themeTint="80"/>
+        </w:rPr>
+        <w:t xml:space="preserve"> que l’on</w:t>
+      </w:r>
+      <w:r>
+        <w:rPr>
+          <w:i/>
+          <w:color w:val="7F7F7F" w:themeColor="text1" w:themeTint="80"/>
+        </w:rPr>
+        <w:t xml:space="preserve"> </w:t>
+      </w:r>
+      <w:r>
+        <w:rPr>
+          <w:i/>
+          <w:color w:val="7F7F7F" w:themeColor="text1" w:themeTint="80"/>
+        </w:rPr>
+        <w:t>va afficher */</w:t>
+      </w:r>
+    </w:p>
+    <w:p>
+      <w:pPr>
+        <w:rPr>
+          <w:u w:val="single"/>
+        </w:rPr>
+      </w:pPr>
+      <w:r>
+        <w:tab/>
+      </w:r>
+      <w:proofErr w:type="spellStart"/>
+      <w:r>
+        <w:rPr>
+          <w:u w:val="single"/>
+        </w:rPr>
+        <w:t>FinPour</w:t>
+      </w:r>
+      <w:proofErr w:type="spellEnd"/>
     </w:p>
     <w:p/>
     <w:p>
@@ -654,991 +2531,39 @@
         <w:rPr>
           <w:b/>
         </w:rPr>
-        <w:t xml:space="preserve">Fonction </w:t>
-      </w:r>
-      <w:r>
-        <w:rPr>
-          <w:b/>
-        </w:rPr>
-        <w:t>D</w:t>
-      </w:r>
-      <w:r>
-        <w:rPr>
-          <w:b/>
-        </w:rPr>
-        <w:t>ocument-&gt;</w:t>
-      </w:r>
-      <w:proofErr w:type="spellStart"/>
-      <w:proofErr w:type="gramStart"/>
-      <w:r>
-        <w:rPr>
-          <w:b/>
-        </w:rPr>
-        <w:t>isValid</w:t>
-      </w:r>
-      <w:proofErr w:type="spellEnd"/>
-      <w:r>
-        <w:rPr>
-          <w:b/>
-        </w:rPr>
-        <w:t>(</w:t>
-      </w:r>
-      <w:proofErr w:type="gramEnd"/>
-      <w:r>
-        <w:rPr>
-          <w:b/>
-        </w:rPr>
-        <w:t>) :</w:t>
-      </w:r>
-    </w:p>
-    <w:p>
-      <w:pPr>
-        <w:ind w:left="426"/>
-        <w:rPr>
-          <w:color w:val="7F7F7F" w:themeColor="text1" w:themeTint="80"/>
-        </w:rPr>
-      </w:pPr>
-    </w:p>
-    <w:p>
-      <w:pPr>
-        <w:rPr>
-          <w:color w:val="7F7F7F" w:themeColor="text1" w:themeTint="80"/>
-        </w:rPr>
-      </w:pPr>
-      <w:r>
-        <w:rPr>
-          <w:color w:val="7F7F7F" w:themeColor="text1" w:themeTint="80"/>
-        </w:rPr>
+        <w:t xml:space="preserve">Méthode </w:t>
+      </w:r>
+      <w:proofErr w:type="spellStart"/>
+      <w:r>
+        <w:rPr>
+          <w:b/>
+        </w:rPr>
+        <w:t>ToHtml</w:t>
+      </w:r>
+      <w:proofErr w:type="spellEnd"/>
+      <w:r>
+        <w:rPr>
+          <w:b/>
+        </w:rPr>
+        <w:t xml:space="preserve"> de l’élément XML </w:t>
+      </w:r>
+      <w:proofErr w:type="spellStart"/>
+      <w:r>
+        <w:rPr>
+          <w:b/>
+        </w:rPr>
+        <w:t>Cdata</w:t>
+      </w:r>
+      <w:proofErr w:type="spellEnd"/>
+    </w:p>
+    <w:p/>
+    <w:p>
+      <w:r>
         <w:tab/>
-      </w:r>
-      <w:r>
-        <w:rPr>
-          <w:color w:val="7F7F7F" w:themeColor="text1" w:themeTint="80"/>
-        </w:rPr>
-        <w:t xml:space="preserve">// </w:t>
-      </w:r>
-      <w:proofErr w:type="gramStart"/>
-      <w:r>
-        <w:rPr>
-          <w:color w:val="7F7F7F" w:themeColor="text1" w:themeTint="80"/>
-        </w:rPr>
-        <w:t>on</w:t>
-      </w:r>
-      <w:proofErr w:type="gramEnd"/>
-      <w:r>
-        <w:rPr>
-          <w:color w:val="7F7F7F" w:themeColor="text1" w:themeTint="80"/>
-        </w:rPr>
-        <w:t xml:space="preserve"> vérifie que le 1</w:t>
-      </w:r>
-      <w:r>
-        <w:rPr>
-          <w:color w:val="7F7F7F" w:themeColor="text1" w:themeTint="80"/>
-          <w:vertAlign w:val="superscript"/>
-        </w:rPr>
-        <w:t>er</w:t>
-      </w:r>
-      <w:r>
-        <w:rPr>
-          <w:color w:val="7F7F7F" w:themeColor="text1" w:themeTint="80"/>
-        </w:rPr>
-        <w:t xml:space="preserve"> nœud est bien du type défini par le </w:t>
-      </w:r>
-      <w:proofErr w:type="spellStart"/>
-      <w:r>
-        <w:rPr>
-          <w:color w:val="7F7F7F" w:themeColor="text1" w:themeTint="80"/>
-        </w:rPr>
-        <w:t>Doctype</w:t>
-      </w:r>
-      <w:proofErr w:type="spellEnd"/>
-    </w:p>
-    <w:p>
-      <w:r>
-        <w:rPr>
-          <w:color w:val="7F7F7F" w:themeColor="text1" w:themeTint="80"/>
-        </w:rPr>
-        <w:tab/>
-      </w:r>
-      <w:r>
-        <w:rPr>
-          <w:u w:val="single"/>
-        </w:rPr>
-        <w:t>Si</w:t>
-      </w:r>
-      <w:r>
-        <w:t xml:space="preserve"> document-&gt;</w:t>
-      </w:r>
-      <w:proofErr w:type="spellStart"/>
-      <w:proofErr w:type="gramStart"/>
-      <w:r>
-        <w:t>root.getName</w:t>
-      </w:r>
-      <w:proofErr w:type="spellEnd"/>
-      <w:r>
-        <w:t>(</w:t>
-      </w:r>
-      <w:proofErr w:type="gramEnd"/>
-      <w:r>
-        <w:t xml:space="preserve">) != </w:t>
-      </w:r>
-      <w:proofErr w:type="spellStart"/>
-      <w:r>
-        <w:t>doctype.getRootName</w:t>
-      </w:r>
-      <w:proofErr w:type="spellEnd"/>
-      <w:r>
-        <w:t>()</w:t>
-      </w:r>
-    </w:p>
-    <w:p>
-      <w:r>
-        <w:tab/>
-      </w:r>
-      <w:r>
-        <w:tab/>
-      </w:r>
-      <w:proofErr w:type="gramStart"/>
-      <w:r>
-        <w:rPr>
-          <w:u w:val="single"/>
-        </w:rPr>
-        <w:t>retourne</w:t>
-      </w:r>
-      <w:proofErr w:type="gramEnd"/>
-      <w:r>
-        <w:t xml:space="preserve"> </w:t>
-      </w:r>
-      <w:r>
-        <w:t>FAUX</w:t>
-      </w:r>
-      <w:r>
-        <w:t xml:space="preserve"> </w:t>
-      </w:r>
-    </w:p>
-    <w:p>
-      <w:pPr>
-        <w:rPr>
-          <w:u w:val="single"/>
-        </w:rPr>
-      </w:pPr>
-      <w:r>
-        <w:tab/>
-      </w:r>
-      <w:proofErr w:type="spellStart"/>
-      <w:r>
-        <w:rPr>
-          <w:u w:val="single"/>
-        </w:rPr>
-        <w:t>FinSi</w:t>
-      </w:r>
-      <w:proofErr w:type="spellEnd"/>
-    </w:p>
-    <w:p>
-      <w:pPr>
-        <w:ind w:left="294"/>
-      </w:pPr>
-    </w:p>
-    <w:p>
-      <w:pPr>
-        <w:ind w:left="709"/>
-        <w:rPr>
-          <w:color w:val="7F7F7F" w:themeColor="text1" w:themeTint="80"/>
-        </w:rPr>
-      </w:pPr>
-      <w:proofErr w:type="gramStart"/>
-      <w:r>
-        <w:t>document</w:t>
-      </w:r>
-      <w:proofErr w:type="gramEnd"/>
-      <w:r>
-        <w:t>-&gt;</w:t>
-      </w:r>
-      <w:proofErr w:type="spellStart"/>
-      <w:r>
-        <w:t>root</w:t>
-      </w:r>
-      <w:proofErr w:type="spellEnd"/>
-      <w:r>
-        <w:t>-&gt;</w:t>
-      </w:r>
-      <w:proofErr w:type="spellStart"/>
-      <w:r>
-        <w:t>isValid</w:t>
-      </w:r>
-      <w:proofErr w:type="spellEnd"/>
-      <w:r>
-        <w:t>()</w:t>
-      </w:r>
-      <w:r>
-        <w:t xml:space="preserve"> </w:t>
-      </w:r>
-      <w:r>
-        <w:rPr>
-          <w:color w:val="7F7F7F" w:themeColor="text1" w:themeTint="80"/>
-        </w:rPr>
-        <w:t xml:space="preserve">// on s’appelle sur le </w:t>
-      </w:r>
-      <w:proofErr w:type="spellStart"/>
-      <w:r>
-        <w:rPr>
-          <w:color w:val="7F7F7F" w:themeColor="text1" w:themeTint="80"/>
-        </w:rPr>
-        <w:t>XmlElement</w:t>
-      </w:r>
-      <w:proofErr w:type="spellEnd"/>
-      <w:r>
-        <w:rPr>
-          <w:color w:val="7F7F7F" w:themeColor="text1" w:themeTint="80"/>
-        </w:rPr>
-        <w:t xml:space="preserve"> racine</w:t>
-      </w:r>
-    </w:p>
-    <w:p>
-      <w:pPr>
-        <w:ind w:left="720"/>
-        <w:rPr>
-          <w:color w:val="7F7F7F" w:themeColor="text1" w:themeTint="80"/>
-        </w:rPr>
-      </w:pPr>
-    </w:p>
-    <w:p>
-      <w:pPr>
-        <w:rPr>
-          <w:b/>
-        </w:rPr>
-      </w:pPr>
-      <w:r>
-        <w:rPr>
-          <w:b/>
-        </w:rPr>
-        <w:t>Fonc</w:t>
-      </w:r>
-      <w:r>
-        <w:rPr>
-          <w:b/>
-        </w:rPr>
-        <w:t xml:space="preserve">tion </w:t>
-      </w:r>
-      <w:proofErr w:type="spellStart"/>
-      <w:r>
-        <w:rPr>
-          <w:b/>
-        </w:rPr>
-        <w:t>XmlElement</w:t>
-      </w:r>
-      <w:proofErr w:type="spellEnd"/>
-      <w:r>
-        <w:rPr>
-          <w:b/>
-        </w:rPr>
-        <w:t>-&gt;</w:t>
-      </w:r>
-      <w:proofErr w:type="spellStart"/>
-      <w:proofErr w:type="gramStart"/>
-      <w:r>
-        <w:rPr>
-          <w:b/>
-        </w:rPr>
-        <w:t>isValid</w:t>
-      </w:r>
-      <w:proofErr w:type="spellEnd"/>
-      <w:r>
-        <w:rPr>
-          <w:b/>
-        </w:rPr>
-        <w:t>(</w:t>
-      </w:r>
-      <w:proofErr w:type="gramEnd"/>
-      <w:r>
-        <w:rPr>
-          <w:b/>
-        </w:rPr>
-        <w:t>) :</w:t>
-      </w:r>
-    </w:p>
-    <w:p>
-      <w:pPr>
-        <w:ind w:left="720"/>
-      </w:pPr>
-    </w:p>
-    <w:p>
-      <w:pPr>
-        <w:ind w:left="720"/>
-        <w:rPr>
-          <w:i/>
-        </w:rPr>
-      </w:pPr>
-      <w:r>
-        <w:rPr>
-          <w:i/>
-        </w:rPr>
-        <w:t xml:space="preserve">Si s’agit d’un </w:t>
-      </w:r>
-      <w:proofErr w:type="spellStart"/>
-      <w:r>
-        <w:rPr>
-          <w:i/>
-        </w:rPr>
-        <w:t>Xml</w:t>
-      </w:r>
-      <w:r>
-        <w:rPr>
-          <w:i/>
-        </w:rPr>
-        <w:t>Node</w:t>
-      </w:r>
-      <w:proofErr w:type="spellEnd"/>
-      <w:r>
-        <w:rPr>
-          <w:i/>
-        </w:rPr>
-        <w:t> :</w:t>
-      </w:r>
-    </w:p>
-    <w:p>
-      <w:pPr>
-        <w:ind w:left="1134"/>
-        <w:rPr>
-          <w:i/>
-        </w:rPr>
-      </w:pPr>
-    </w:p>
-    <w:p>
-      <w:pPr>
-        <w:ind w:left="1134"/>
-        <w:rPr>
-          <w:color w:val="7F7F7F" w:themeColor="text1" w:themeTint="80"/>
-        </w:rPr>
-      </w:pPr>
-      <w:r>
-        <w:rPr>
-          <w:color w:val="7F7F7F" w:themeColor="text1" w:themeTint="80"/>
-        </w:rPr>
-        <w:t xml:space="preserve">// </w:t>
-      </w:r>
-      <w:proofErr w:type="gramStart"/>
-      <w:r>
-        <w:rPr>
-          <w:color w:val="7F7F7F" w:themeColor="text1" w:themeTint="80"/>
-        </w:rPr>
-        <w:t>fonction</w:t>
-      </w:r>
-      <w:proofErr w:type="gramEnd"/>
-      <w:r>
-        <w:rPr>
-          <w:color w:val="7F7F7F" w:themeColor="text1" w:themeTint="80"/>
-        </w:rPr>
-        <w:t xml:space="preserve"> </w:t>
-      </w:r>
-      <w:proofErr w:type="spellStart"/>
-      <w:r>
-        <w:rPr>
-          <w:color w:val="7F7F7F" w:themeColor="text1" w:themeTint="80"/>
-        </w:rPr>
-        <w:t>validate</w:t>
-      </w:r>
-      <w:proofErr w:type="spellEnd"/>
-      <w:r>
-        <w:rPr>
-          <w:color w:val="7F7F7F" w:themeColor="text1" w:themeTint="80"/>
-        </w:rPr>
-        <w:t>(</w:t>
-      </w:r>
-      <w:proofErr w:type="spellStart"/>
-      <w:r>
-        <w:rPr>
-          <w:color w:val="7F7F7F" w:themeColor="text1" w:themeTint="80"/>
-        </w:rPr>
-        <w:t>attMap</w:t>
-      </w:r>
-      <w:proofErr w:type="spellEnd"/>
-      <w:r>
-        <w:rPr>
-          <w:color w:val="7F7F7F" w:themeColor="text1" w:themeTint="80"/>
-        </w:rPr>
-        <w:t>)</w:t>
-      </w:r>
-      <w:r>
-        <w:rPr>
-          <w:color w:val="7F7F7F" w:themeColor="text1" w:themeTint="80"/>
-        </w:rPr>
-        <w:t> :</w:t>
-      </w:r>
-      <w:r>
-        <w:rPr>
-          <w:color w:val="7F7F7F" w:themeColor="text1" w:themeTint="80"/>
-        </w:rPr>
-        <w:t xml:space="preserve"> on vérifie si les attributs son autorisés</w:t>
-      </w:r>
-    </w:p>
-    <w:p>
-      <w:pPr>
-        <w:ind w:left="1134"/>
-      </w:pPr>
-      <w:r>
-        <w:rPr>
-          <w:u w:val="single"/>
-        </w:rPr>
-        <w:t>Pour</w:t>
-      </w:r>
-      <w:r>
-        <w:t xml:space="preserve"> (</w:t>
-      </w:r>
-      <w:proofErr w:type="spellStart"/>
-      <w:r>
-        <w:t>unAttribut</w:t>
-      </w:r>
-      <w:proofErr w:type="spellEnd"/>
-      <w:r>
-        <w:t xml:space="preserve"> dans </w:t>
-      </w:r>
-      <w:proofErr w:type="spellStart"/>
-      <w:r>
-        <w:t>attMap</w:t>
-      </w:r>
-      <w:proofErr w:type="spellEnd"/>
-      <w:r>
-        <w:t>)</w:t>
-      </w:r>
-    </w:p>
-    <w:p>
-      <w:pPr>
-        <w:ind w:left="1134"/>
-      </w:pPr>
-      <w:r>
-        <w:tab/>
-      </w:r>
-      <w:r>
-        <w:rPr>
-          <w:u w:val="single"/>
-        </w:rPr>
-        <w:t>Si</w:t>
-      </w:r>
-      <w:r>
-        <w:t xml:space="preserve"> </w:t>
-      </w:r>
-      <w:proofErr w:type="spellStart"/>
-      <w:r>
-        <w:t>unAttribut</w:t>
-      </w:r>
-      <w:proofErr w:type="spellEnd"/>
-      <w:r>
-        <w:t xml:space="preserve"> introuvable dans </w:t>
-      </w:r>
-      <w:proofErr w:type="spellStart"/>
-      <w:r>
-        <w:t>DtdElement</w:t>
-      </w:r>
-      <w:proofErr w:type="spellEnd"/>
-      <w:r>
-        <w:t>-&gt;attributs</w:t>
-      </w:r>
-    </w:p>
-    <w:p>
-      <w:pPr>
-        <w:ind w:left="1134"/>
-      </w:pPr>
-      <w:r>
-        <w:tab/>
-      </w:r>
-      <w:r>
-        <w:tab/>
-      </w:r>
-      <w:proofErr w:type="gramStart"/>
-      <w:r>
-        <w:rPr>
-          <w:u w:val="single"/>
-        </w:rPr>
-        <w:t>retourne</w:t>
-      </w:r>
-      <w:proofErr w:type="gramEnd"/>
-      <w:r>
-        <w:t xml:space="preserve"> </w:t>
-      </w:r>
-      <w:r>
-        <w:t>FAUX</w:t>
-      </w:r>
-    </w:p>
-    <w:p>
-      <w:pPr>
-        <w:ind w:left="1134"/>
-        <w:rPr>
-          <w:u w:val="single"/>
-        </w:rPr>
-      </w:pPr>
-      <w:r>
-        <w:tab/>
-      </w:r>
-      <w:proofErr w:type="spellStart"/>
-      <w:r>
-        <w:rPr>
-          <w:u w:val="single"/>
-        </w:rPr>
-        <w:t>FinSi</w:t>
-      </w:r>
-      <w:proofErr w:type="spellEnd"/>
-    </w:p>
-    <w:p>
-      <w:pPr>
-        <w:ind w:left="1134"/>
-        <w:rPr>
-          <w:u w:val="single"/>
-        </w:rPr>
-      </w:pPr>
-      <w:proofErr w:type="spellStart"/>
-      <w:r>
-        <w:rPr>
-          <w:u w:val="single"/>
-        </w:rPr>
-        <w:t>FinPour</w:t>
-      </w:r>
-      <w:proofErr w:type="spellEnd"/>
-    </w:p>
-    <w:p>
-      <w:pPr>
-        <w:ind w:left="1134"/>
-        <w:rPr>
-          <w:color w:val="7F7F7F" w:themeColor="text1" w:themeTint="80"/>
-        </w:rPr>
-      </w:pPr>
-    </w:p>
-    <w:p>
-      <w:pPr>
-        <w:ind w:left="1134"/>
-        <w:rPr>
-          <w:color w:val="7F7F7F" w:themeColor="text1" w:themeTint="80"/>
-        </w:rPr>
-      </w:pPr>
-      <w:r>
-        <w:rPr>
-          <w:color w:val="7F7F7F" w:themeColor="text1" w:themeTint="80"/>
-        </w:rPr>
-        <w:t xml:space="preserve">// </w:t>
-      </w:r>
-      <w:proofErr w:type="gramStart"/>
-      <w:r>
-        <w:rPr>
-          <w:color w:val="7F7F7F" w:themeColor="text1" w:themeTint="80"/>
-        </w:rPr>
-        <w:t>fonction</w:t>
-      </w:r>
-      <w:proofErr w:type="gramEnd"/>
-      <w:r>
-        <w:rPr>
-          <w:color w:val="7F7F7F" w:themeColor="text1" w:themeTint="80"/>
-        </w:rPr>
-        <w:t xml:space="preserve"> </w:t>
-      </w:r>
-      <w:proofErr w:type="spellStart"/>
-      <w:r>
-        <w:rPr>
-          <w:color w:val="7F7F7F" w:themeColor="text1" w:themeTint="80"/>
-        </w:rPr>
-        <w:t>validate</w:t>
-      </w:r>
-      <w:proofErr w:type="spellEnd"/>
-      <w:r>
-        <w:rPr>
-          <w:color w:val="7F7F7F" w:themeColor="text1" w:themeTint="80"/>
-        </w:rPr>
-        <w:t>(</w:t>
-      </w:r>
-      <w:proofErr w:type="spellStart"/>
-      <w:r>
-        <w:rPr>
-          <w:color w:val="7F7F7F" w:themeColor="text1" w:themeTint="80"/>
-        </w:rPr>
-        <w:t>getDirectChildren</w:t>
-      </w:r>
-      <w:proofErr w:type="spellEnd"/>
-      <w:r>
-        <w:rPr>
-          <w:color w:val="7F7F7F" w:themeColor="text1" w:themeTint="80"/>
-        </w:rPr>
-        <w:t>())</w:t>
-      </w:r>
-      <w:r>
-        <w:rPr>
-          <w:color w:val="7F7F7F" w:themeColor="text1" w:themeTint="80"/>
-        </w:rPr>
-        <w:t> :</w:t>
-      </w:r>
-      <w:r>
-        <w:rPr>
-          <w:color w:val="7F7F7F" w:themeColor="text1" w:themeTint="80"/>
-        </w:rPr>
-        <w:t xml:space="preserve"> on vérifie</w:t>
-      </w:r>
-      <w:r>
-        <w:rPr>
-          <w:color w:val="7F7F7F" w:themeColor="text1" w:themeTint="80"/>
-        </w:rPr>
-        <w:t xml:space="preserve"> si les éléments-fils sont autorisés</w:t>
-      </w:r>
-    </w:p>
-    <w:p>
-      <w:pPr>
-        <w:ind w:left="1134"/>
-        <w:rPr>
-          <w:color w:val="7F7F7F" w:themeColor="text1" w:themeTint="80"/>
-        </w:rPr>
-      </w:pPr>
-      <w:r>
-        <w:rPr>
-          <w:color w:val="7F7F7F" w:themeColor="text1" w:themeTint="80"/>
-        </w:rPr>
-        <w:t xml:space="preserve">// </w:t>
-      </w:r>
-      <w:proofErr w:type="gramStart"/>
-      <w:r>
-        <w:rPr>
-          <w:color w:val="7F7F7F" w:themeColor="text1" w:themeTint="80"/>
-        </w:rPr>
-        <w:t>on</w:t>
-      </w:r>
-      <w:proofErr w:type="gramEnd"/>
-      <w:r>
-        <w:rPr>
-          <w:color w:val="7F7F7F" w:themeColor="text1" w:themeTint="80"/>
-        </w:rPr>
-        <w:t xml:space="preserve"> compare via </w:t>
-      </w:r>
-      <w:proofErr w:type="spellStart"/>
-      <w:r>
-        <w:rPr>
-          <w:color w:val="7F7F7F" w:themeColor="text1" w:themeTint="80"/>
-        </w:rPr>
-        <w:t>Regex</w:t>
-      </w:r>
-      <w:proofErr w:type="spellEnd"/>
-      <w:r>
-        <w:rPr>
-          <w:color w:val="7F7F7F" w:themeColor="text1" w:themeTint="80"/>
-        </w:rPr>
-        <w:t xml:space="preserve"> si le nom des éléments-fils est dans la liste</w:t>
-      </w:r>
-      <w:r>
-        <w:rPr>
-          <w:color w:val="7F7F7F" w:themeColor="text1" w:themeTint="80"/>
-        </w:rPr>
-        <w:t xml:space="preserve"> (</w:t>
-      </w:r>
-      <w:proofErr w:type="spellStart"/>
-      <w:r>
-        <w:rPr>
-          <w:color w:val="7F7F7F" w:themeColor="text1" w:themeTint="80"/>
-        </w:rPr>
-        <w:t>enum</w:t>
-      </w:r>
-      <w:proofErr w:type="spellEnd"/>
-      <w:r>
-        <w:rPr>
-          <w:color w:val="7F7F7F" w:themeColor="text1" w:themeTint="80"/>
-        </w:rPr>
-        <w:t xml:space="preserve"> ou </w:t>
-      </w:r>
-      <w:proofErr w:type="spellStart"/>
-      <w:r>
-        <w:rPr>
-          <w:color w:val="7F7F7F" w:themeColor="text1" w:themeTint="80"/>
-        </w:rPr>
-        <w:t>choice</w:t>
-      </w:r>
-      <w:proofErr w:type="spellEnd"/>
-      <w:r>
-        <w:rPr>
-          <w:color w:val="7F7F7F" w:themeColor="text1" w:themeTint="80"/>
-        </w:rPr>
-        <w:t>) du DTD</w:t>
-      </w:r>
-    </w:p>
-    <w:p>
-      <w:pPr>
-        <w:ind w:left="1134"/>
-        <w:rPr>
-          <w:u w:val="single"/>
-        </w:rPr>
-      </w:pPr>
-    </w:p>
-    <w:p>
-      <w:pPr>
-        <w:ind w:left="1134"/>
-      </w:pPr>
-      <w:r>
-        <w:rPr>
-          <w:u w:val="single"/>
-        </w:rPr>
-        <w:t>Pour</w:t>
-      </w:r>
-      <w:r>
-        <w:t xml:space="preserve"> (</w:t>
-      </w:r>
-      <w:proofErr w:type="spellStart"/>
-      <w:r>
-        <w:t>XmlElement</w:t>
-      </w:r>
-      <w:proofErr w:type="spellEnd"/>
-      <w:r>
-        <w:t xml:space="preserve"> élément dans </w:t>
-      </w:r>
-      <w:proofErr w:type="spellStart"/>
-      <w:r>
-        <w:t>children</w:t>
-      </w:r>
-      <w:proofErr w:type="spellEnd"/>
-      <w:r>
-        <w:t>)</w:t>
-      </w:r>
-    </w:p>
-    <w:p>
-      <w:pPr>
-        <w:ind w:left="1134"/>
-        <w:rPr>
-          <w:color w:val="7F7F7F" w:themeColor="text1" w:themeTint="80"/>
-        </w:rPr>
-      </w:pPr>
-      <w:r>
-        <w:tab/>
-      </w:r>
-      <w:r>
-        <w:rPr>
-          <w:u w:val="single"/>
-        </w:rPr>
-        <w:t>Si</w:t>
-      </w:r>
-      <w:r>
-        <w:t xml:space="preserve"> </w:t>
-      </w:r>
-      <w:r>
-        <w:t>élément-&gt;</w:t>
-      </w:r>
-      <w:proofErr w:type="spellStart"/>
-      <w:proofErr w:type="gramStart"/>
-      <w:r>
-        <w:t>isValid</w:t>
-      </w:r>
-      <w:proofErr w:type="spellEnd"/>
-      <w:r>
-        <w:t>(</w:t>
-      </w:r>
-      <w:proofErr w:type="gramEnd"/>
-      <w:r>
-        <w:t>)</w:t>
-      </w:r>
-      <w:r>
-        <w:t xml:space="preserve"> == false </w:t>
-      </w:r>
-      <w:r>
-        <w:rPr>
-          <w:color w:val="7F7F7F" w:themeColor="text1" w:themeTint="80"/>
-        </w:rPr>
-        <w:t>// appel récursif</w:t>
-      </w:r>
-    </w:p>
-    <w:p>
-      <w:pPr>
-        <w:ind w:left="1134"/>
-      </w:pPr>
-      <w:r>
-        <w:tab/>
-      </w:r>
-      <w:r>
-        <w:tab/>
-      </w:r>
-      <w:proofErr w:type="gramStart"/>
-      <w:r>
-        <w:rPr>
-          <w:u w:val="single"/>
-        </w:rPr>
-        <w:t>retourne</w:t>
-      </w:r>
-      <w:proofErr w:type="gramEnd"/>
-      <w:r>
-        <w:t xml:space="preserve"> </w:t>
-      </w:r>
-      <w:r>
-        <w:t>FAUX</w:t>
-      </w:r>
-    </w:p>
-    <w:p>
-      <w:pPr>
-        <w:ind w:left="1134"/>
-        <w:rPr>
-          <w:u w:val="single"/>
-        </w:rPr>
-      </w:pPr>
-      <w:r>
-        <w:tab/>
-      </w:r>
-      <w:proofErr w:type="spellStart"/>
-      <w:r>
-        <w:rPr>
-          <w:u w:val="single"/>
-        </w:rPr>
-        <w:t>FinSi</w:t>
-      </w:r>
-      <w:proofErr w:type="spellEnd"/>
-    </w:p>
-    <w:p>
-      <w:pPr>
-        <w:ind w:left="1134"/>
-        <w:rPr>
-          <w:u w:val="single"/>
-        </w:rPr>
-      </w:pPr>
-      <w:proofErr w:type="spellStart"/>
-      <w:r>
-        <w:rPr>
-          <w:u w:val="single"/>
-        </w:rPr>
-        <w:t>FinPour</w:t>
-      </w:r>
-      <w:proofErr w:type="spellEnd"/>
-    </w:p>
-    <w:p>
-      <w:pPr>
-        <w:ind w:left="1134"/>
-        <w:rPr>
-          <w:u w:val="single"/>
-        </w:rPr>
-      </w:pPr>
-    </w:p>
-    <w:p>
-      <w:pPr>
-        <w:ind w:left="1134"/>
-      </w:pPr>
-      <w:proofErr w:type="gramStart"/>
-      <w:r>
-        <w:rPr>
-          <w:u w:val="single"/>
-        </w:rPr>
-        <w:t>retourne</w:t>
-      </w:r>
-      <w:proofErr w:type="gramEnd"/>
-      <w:r>
-        <w:t xml:space="preserve"> </w:t>
-      </w:r>
-      <w:r>
-        <w:t>VRAI</w:t>
-      </w:r>
-    </w:p>
-    <w:p>
-      <w:pPr>
-        <w:ind w:left="426"/>
-      </w:pPr>
-    </w:p>
-    <w:p>
-      <w:pPr>
-        <w:ind w:left="720"/>
-        <w:rPr>
-          <w:i/>
-        </w:rPr>
-      </w:pPr>
-      <w:r>
-        <w:rPr>
-          <w:i/>
-        </w:rPr>
-        <w:t xml:space="preserve">S’il s’agit d’un </w:t>
-      </w:r>
-      <w:proofErr w:type="spellStart"/>
-      <w:r>
-        <w:rPr>
-          <w:i/>
-        </w:rPr>
-        <w:t>Cdata</w:t>
-      </w:r>
-      <w:proofErr w:type="spellEnd"/>
-      <w:r>
-        <w:rPr>
-          <w:i/>
-        </w:rPr>
-        <w:t> :</w:t>
-      </w:r>
-    </w:p>
-    <w:p>
-      <w:pPr>
-        <w:ind w:left="720"/>
-      </w:pPr>
-    </w:p>
-    <w:p>
-      <w:pPr>
-        <w:ind w:left="1134"/>
-        <w:rPr>
-          <w:color w:val="7F7F7F" w:themeColor="text1" w:themeTint="80"/>
-        </w:rPr>
-      </w:pPr>
-      <w:proofErr w:type="gramStart"/>
-      <w:r>
-        <w:rPr>
-          <w:u w:val="single"/>
-        </w:rPr>
-        <w:t>retourne</w:t>
-      </w:r>
-      <w:proofErr w:type="gramEnd"/>
-      <w:r>
-        <w:t xml:space="preserve"> </w:t>
-      </w:r>
-      <w:r>
-        <w:t>VRAI</w:t>
-      </w:r>
-      <w:r>
-        <w:t xml:space="preserve"> </w:t>
-      </w:r>
-      <w:r>
-        <w:rPr>
-          <w:color w:val="7F7F7F" w:themeColor="text1" w:themeTint="80"/>
-        </w:rPr>
-        <w:t xml:space="preserve">// </w:t>
-      </w:r>
-      <w:proofErr w:type="spellStart"/>
-      <w:r>
-        <w:rPr>
-          <w:color w:val="7F7F7F" w:themeColor="text1" w:themeTint="80"/>
-        </w:rPr>
-        <w:t>character</w:t>
-      </w:r>
-      <w:proofErr w:type="spellEnd"/>
-      <w:r>
-        <w:rPr>
-          <w:color w:val="7F7F7F" w:themeColor="text1" w:themeTint="80"/>
-        </w:rPr>
-        <w:t xml:space="preserve"> data, si bien délimité forcément valide</w:t>
-      </w:r>
-    </w:p>
-    <w:p>
-      <w:pPr>
-        <w:pStyle w:val="Heading1"/>
-      </w:pPr>
-      <w:r>
-        <w:t>Algorithme de transformation</w:t>
-      </w:r>
-    </w:p>
-    <w:p>
-      <w:pPr>
-        <w:rPr>
-          <w:rFonts w:asciiTheme="minorHAnsi" w:hAnsiTheme="minorHAnsi"/>
-          <w:sz w:val="24"/>
-        </w:rPr>
-      </w:pPr>
-    </w:p>
-    <w:p>
-      <w:pPr>
-        <w:rPr>
-          <w:rFonts w:asciiTheme="minorHAnsi" w:hAnsiTheme="minorHAnsi"/>
-          <w:color w:val="FF0000"/>
-          <w:sz w:val="24"/>
-        </w:rPr>
-      </w:pPr>
-      <w:r>
-        <w:rPr>
-          <w:rFonts w:asciiTheme="minorHAnsi" w:hAnsiTheme="minorHAnsi"/>
-          <w:color w:val="FF0000"/>
-          <w:sz w:val="24"/>
-        </w:rPr>
-        <w:t>Manon et Nico !</w:t>
-      </w:r>
-    </w:p>
+        <w:t>On écrit dans le fichier en sortie le contenu</w:t>
+      </w:r>
+    </w:p>
+    <w:p/>
     <w:sectPr>
       <w:headerReference w:type="default" r:id="rId12"/>
       <w:pgSz w:w="11900" w:h="16840"/>
@@ -2727,6 +3652,28 @@
       <w:color w:val="4F81BD" w:themeColor="accent1"/>
       <w:sz w:val="26"/>
       <w:szCs w:val="26"/>
+    </w:rPr>
+  </w:style>
+  <w:style w:type="paragraph" w:styleId="Heading3">
+    <w:name w:val="heading 3"/>
+    <w:basedOn w:val="Normal"/>
+    <w:next w:val="Normal"/>
+    <w:link w:val="Heading3Char"/>
+    <w:uiPriority w:val="9"/>
+    <w:unhideWhenUsed/>
+    <w:qFormat/>
+    <w:rsid w:val="0099424B"/>
+    <w:pPr>
+      <w:keepNext/>
+      <w:keepLines/>
+      <w:spacing w:before="200"/>
+      <w:outlineLvl w:val="2"/>
+    </w:pPr>
+    <w:rPr>
+      <w:rFonts w:eastAsiaTheme="majorEastAsia" w:cstheme="majorBidi"/>
+      <w:b/>
+      <w:bCs/>
+      <w:color w:val="4F81BD" w:themeColor="accent1"/>
     </w:rPr>
   </w:style>
   <w:style w:type="character" w:default="1" w:styleId="DefaultParagraphFont">
@@ -2959,6 +3906,20 @@
       <w:szCs w:val="26"/>
     </w:rPr>
   </w:style>
+  <w:style w:type="character" w:customStyle="1" w:styleId="Heading3Char">
+    <w:name w:val="Heading 3 Char"/>
+    <w:basedOn w:val="DefaultParagraphFont"/>
+    <w:link w:val="Heading3"/>
+    <w:uiPriority w:val="9"/>
+    <w:rsid w:val="0099424B"/>
+    <w:rPr>
+      <w:rFonts w:asciiTheme="majorHAnsi" w:eastAsiaTheme="majorEastAsia" w:hAnsiTheme="majorHAnsi" w:cstheme="majorBidi"/>
+      <w:b/>
+      <w:bCs/>
+      <w:color w:val="4F81BD" w:themeColor="accent1"/>
+      <w:sz w:val="22"/>
+    </w:rPr>
+  </w:style>
 </w:styles>
 </file>
 
@@ -3171,6 +4132,28 @@
       <w:color w:val="4F81BD" w:themeColor="accent1"/>
       <w:sz w:val="26"/>
       <w:szCs w:val="26"/>
+    </w:rPr>
+  </w:style>
+  <w:style w:type="paragraph" w:styleId="Heading3">
+    <w:name w:val="heading 3"/>
+    <w:basedOn w:val="Normal"/>
+    <w:next w:val="Normal"/>
+    <w:link w:val="Heading3Char"/>
+    <w:uiPriority w:val="9"/>
+    <w:unhideWhenUsed/>
+    <w:qFormat/>
+    <w:rsid w:val="0099424B"/>
+    <w:pPr>
+      <w:keepNext/>
+      <w:keepLines/>
+      <w:spacing w:before="200"/>
+      <w:outlineLvl w:val="2"/>
+    </w:pPr>
+    <w:rPr>
+      <w:rFonts w:eastAsiaTheme="majorEastAsia" w:cstheme="majorBidi"/>
+      <w:b/>
+      <w:bCs/>
+      <w:color w:val="4F81BD" w:themeColor="accent1"/>
     </w:rPr>
   </w:style>
   <w:style w:type="character" w:default="1" w:styleId="DefaultParagraphFont">
@@ -3401,6 +4384,20 @@
       <w:color w:val="4F81BD" w:themeColor="accent1"/>
       <w:sz w:val="26"/>
       <w:szCs w:val="26"/>
+    </w:rPr>
+  </w:style>
+  <w:style w:type="character" w:customStyle="1" w:styleId="Heading3Char">
+    <w:name w:val="Heading 3 Char"/>
+    <w:basedOn w:val="DefaultParagraphFont"/>
+    <w:link w:val="Heading3"/>
+    <w:uiPriority w:val="9"/>
+    <w:rsid w:val="0099424B"/>
+    <w:rPr>
+      <w:rFonts w:asciiTheme="majorHAnsi" w:eastAsiaTheme="majorEastAsia" w:hAnsiTheme="majorHAnsi" w:cstheme="majorBidi"/>
+      <w:b/>
+      <w:bCs/>
+      <w:color w:val="4F81BD" w:themeColor="accent1"/>
+      <w:sz w:val="22"/>
     </w:rPr>
   </w:style>
 </w:styles>
@@ -3731,7 +4728,7 @@
 </file>
 
 <file path=customXml/itemProps1.xml><?xml version="1.0" encoding="utf-8"?>
-<ds:datastoreItem xmlns:ds="http://schemas.openxmlformats.org/officeDocument/2006/customXml" ds:itemID="{19D23BC1-9894-3B41-8527-E5F5510C86B2}">
+<ds:datastoreItem xmlns:ds="http://schemas.openxmlformats.org/officeDocument/2006/customXml" ds:itemID="{53456086-9535-DA49-9D5A-835DC9F55595}">
   <ds:schemaRefs>
     <ds:schemaRef ds:uri="http://schemas.openxmlformats.org/officeDocument/2006/bibliography"/>
   </ds:schemaRefs>

</xml_diff>

<commit_message>
MaJ 2, la dernière
</commit_message>
<xml_diff>
--- a/doc/final/Document_de_conception.docx
+++ b/doc/final/Document_de_conception.docx
@@ -50,13 +50,8 @@
         <w:t xml:space="preserve">er </w:t>
       </w:r>
       <w:r>
-        <w:t xml:space="preserve">objet créé, représentant le fichier </w:t>
-      </w:r>
-      <w:proofErr w:type="spellStart"/>
-      <w:r>
-        <w:t>parsé</w:t>
-      </w:r>
-      <w:proofErr w:type="spellEnd"/>
+        <w:t>objet créé, représentant le fichier parsé</w:t>
+      </w:r>
     </w:p>
     <w:p>
       <w:pPr>
@@ -66,21 +61,8 @@
           <w:numId w:val="6"/>
         </w:numPr>
       </w:pPr>
-      <w:proofErr w:type="spellStart"/>
-      <w:r>
-        <w:t>Doctype</w:t>
-      </w:r>
-      <w:proofErr w:type="spellEnd"/>
-      <w:r>
-        <w:t xml:space="preserve">, 1 </w:t>
-      </w:r>
-      <w:proofErr w:type="spellStart"/>
-      <w:r>
-        <w:t>doctype</w:t>
-      </w:r>
-      <w:proofErr w:type="spellEnd"/>
-      <w:r>
-        <w:t xml:space="preserve"> par document, qui va contenir la représe</w:t>
+      <w:r>
+        <w:t>Doctype, 1 doctype par document, qui va contenir la représe</w:t>
       </w:r>
       <w:r>
         <w:t>ntation mémoire de la DTD</w:t>
@@ -94,13 +76,8 @@
           <w:numId w:val="6"/>
         </w:numPr>
       </w:pPr>
-      <w:proofErr w:type="spellStart"/>
-      <w:r>
-        <w:t>XmlElement</w:t>
-      </w:r>
-      <w:proofErr w:type="spellEnd"/>
-      <w:r>
-        <w:t>, classe abstraite, représentan</w:t>
+      <w:r>
+        <w:t>XmlElement, classe abstraite, représentan</w:t>
       </w:r>
       <w:r>
         <w:t>t un élément XML,</w:t>
@@ -117,13 +94,8 @@
           <w:numId w:val="6"/>
         </w:numPr>
       </w:pPr>
-      <w:proofErr w:type="spellStart"/>
-      <w:r>
-        <w:t>XmlNode</w:t>
-      </w:r>
-      <w:proofErr w:type="spellEnd"/>
-      <w:r>
-        <w:t>, nœud qui</w:t>
+      <w:r>
+        <w:t>XmlNode, nœud qui</w:t>
       </w:r>
       <w:r>
         <w:t xml:space="preserve"> a éventuellement des attributs et/ou</w:t>
@@ -140,21 +112,8 @@
           <w:numId w:val="6"/>
         </w:numPr>
       </w:pPr>
-      <w:proofErr w:type="spellStart"/>
-      <w:r>
-        <w:t>Cdata</w:t>
-      </w:r>
-      <w:proofErr w:type="spellEnd"/>
-      <w:r>
-        <w:t xml:space="preserve">, </w:t>
-      </w:r>
-      <w:proofErr w:type="spellStart"/>
-      <w:r>
-        <w:t>character</w:t>
-      </w:r>
-      <w:proofErr w:type="spellEnd"/>
-      <w:r>
-        <w:t xml:space="preserve"> data, une chaîne de caractère non interprétés</w:t>
+      <w:r>
+        <w:t>Cdata, character data, une chaîne de caractère non interprétés</w:t>
       </w:r>
     </w:p>
     <w:p/>
@@ -278,39 +237,7 @@
         </w:numPr>
       </w:pPr>
       <w:r>
-        <w:t xml:space="preserve">un objet </w:t>
-      </w:r>
-      <w:proofErr w:type="spellStart"/>
-      <w:r>
-        <w:t>DtdDoc</w:t>
-      </w:r>
-      <w:proofErr w:type="spellEnd"/>
-      <w:r>
-        <w:t xml:space="preserve"> représentant le document, racine, qui est pointé par l’attribut </w:t>
-      </w:r>
-      <w:proofErr w:type="spellStart"/>
-      <w:r>
-        <w:t>dtdDoc</w:t>
-      </w:r>
-      <w:proofErr w:type="spellEnd"/>
-      <w:r>
-        <w:t xml:space="preserve"> du </w:t>
-      </w:r>
-      <w:proofErr w:type="spellStart"/>
-      <w:r>
-        <w:t>Doctype</w:t>
-      </w:r>
-      <w:proofErr w:type="spellEnd"/>
-      <w:r>
-        <w:t xml:space="preserve"> du document XML. Il contient une liste de </w:t>
-      </w:r>
-      <w:proofErr w:type="spellStart"/>
-      <w:r>
-        <w:t>DtdElement</w:t>
-      </w:r>
-      <w:proofErr w:type="spellEnd"/>
-      <w:r>
-        <w:t>.</w:t>
+        <w:t>un objet DtdDoc représentant le document, racine, qui est pointé par l’attribut dtdDoc du Doctype du document XML. Il contient une liste de DtdElement.</w:t>
       </w:r>
     </w:p>
     <w:p>
@@ -322,29 +249,8 @@
         </w:numPr>
       </w:pPr>
       <w:r>
-        <w:t xml:space="preserve">des éléments </w:t>
-      </w:r>
-      <w:proofErr w:type="spellStart"/>
-      <w:r>
-        <w:t>DtdElement</w:t>
-      </w:r>
-      <w:proofErr w:type="spellEnd"/>
-      <w:r>
-        <w:t xml:space="preserve">, représentant des éléments ( </w:t>
-      </w:r>
-      <w:proofErr w:type="gramStart"/>
-      <w:r>
-        <w:t>!ELEMENT</w:t>
-      </w:r>
-      <w:proofErr w:type="gramEnd"/>
-      <w:r>
-        <w:t xml:space="preserve"> ), qui ont des liste d’attributs et ont leur contenu stocké sous forme d’une </w:t>
-      </w:r>
-      <w:proofErr w:type="spellStart"/>
-      <w:r>
-        <w:t>regex</w:t>
-      </w:r>
-      <w:proofErr w:type="spellEnd"/>
+        <w:t>des éléments DtdElement, représentant des éléments ( !ELEMENT ), qui ont des liste d’attributs et ont leur contenu stocké sous forme d’une regex</w:t>
+      </w:r>
     </w:p>
     <w:p>
       <w:pPr>
@@ -355,23 +261,7 @@
         </w:numPr>
       </w:pPr>
       <w:r>
-        <w:t xml:space="preserve">des éléments </w:t>
-      </w:r>
-      <w:proofErr w:type="spellStart"/>
-      <w:r>
-        <w:t>DtdAttribute</w:t>
-      </w:r>
-      <w:proofErr w:type="spellEnd"/>
-      <w:r>
-        <w:t>, qui ont un nom, représentant les attributs ( </w:t>
-      </w:r>
-      <w:proofErr w:type="gramStart"/>
-      <w:r>
-        <w:t>!ATTLIST</w:t>
-      </w:r>
-      <w:proofErr w:type="gramEnd"/>
-      <w:r>
-        <w:t xml:space="preserve"> )</w:t>
+        <w:t>des éléments DtdAttribute, qui ont un nom, représentant les attributs ( !ATTLIST )</w:t>
       </w:r>
     </w:p>
     <w:p/>
@@ -440,36 +330,7 @@
     <w:p/>
     <w:p>
       <w:r>
-        <w:t>La représentation d’une telle document est plus simple : nous avons un élément « </w:t>
-      </w:r>
-      <w:proofErr w:type="spellStart"/>
-      <w:r>
-        <w:t>DocumentXsl</w:t>
-      </w:r>
-      <w:proofErr w:type="spellEnd"/>
-      <w:r>
-        <w:t xml:space="preserve"> », correspondant au fichier, et les différents </w:t>
-      </w:r>
-      <w:proofErr w:type="spellStart"/>
-      <w:r>
-        <w:t>templates</w:t>
-      </w:r>
-      <w:proofErr w:type="spellEnd"/>
-      <w:r>
-        <w:t xml:space="preserve">, qui peuvent être appliqués par une méthode </w:t>
-      </w:r>
-      <w:proofErr w:type="spellStart"/>
-      <w:proofErr w:type="gramStart"/>
-      <w:r>
-        <w:t>toHtml</w:t>
-      </w:r>
-      <w:proofErr w:type="spellEnd"/>
-      <w:r>
-        <w:t>(</w:t>
-      </w:r>
-      <w:proofErr w:type="gramEnd"/>
-      <w:r>
-        <w:t>).</w:t>
+        <w:t>La représentation d’une telle document est plus simple : nous avons un élément « DocumentXsl », correspondant au fichier, et les différents templates, qui peuvent être appliqués par une méthode toHtml().</w:t>
       </w:r>
     </w:p>
     <w:p/>
@@ -569,37 +430,13 @@
     </w:p>
     <w:p>
       <w:r>
-        <w:t xml:space="preserve">Le </w:t>
-      </w:r>
-      <w:proofErr w:type="spellStart"/>
-      <w:r>
-        <w:t>parse</w:t>
-      </w:r>
-      <w:proofErr w:type="spellEnd"/>
-      <w:r>
-        <w:t xml:space="preserve"> du fichier XML est lancé, si le fichier est bien</w:t>
+        <w:t>Le parse du fichier XML est lancé, si le fichier est bien</w:t>
       </w:r>
       <w:r>
         <w:t xml:space="preserve"> </w:t>
       </w:r>
       <w:r>
-        <w:t xml:space="preserve">formé (par d’erreur de caractère, tag mal </w:t>
-      </w:r>
-      <w:proofErr w:type="gramStart"/>
-      <w:r>
-        <w:t>fermé…)</w:t>
-      </w:r>
-      <w:proofErr w:type="gramEnd"/>
-      <w:r>
-        <w:t xml:space="preserve">, il est représenté en mémoire. Le </w:t>
-      </w:r>
-      <w:proofErr w:type="spellStart"/>
-      <w:r>
-        <w:t>doctype</w:t>
-      </w:r>
-      <w:proofErr w:type="spellEnd"/>
-      <w:r>
-        <w:t xml:space="preserve"> sera détecté, et la DTD correspondante parsée.</w:t>
+        <w:t>formé (par d’erreur de caractère, tag mal fermé…), il est représenté en mémoire. Le doctype sera détecté, et la DTD correspondante parsée.</w:t>
       </w:r>
     </w:p>
     <w:p>
@@ -613,20 +450,7 @@
         <w:t xml:space="preserve">onction </w:t>
       </w:r>
       <w:r>
-        <w:t>document-&gt;</w:t>
-      </w:r>
-      <w:proofErr w:type="spellStart"/>
-      <w:proofErr w:type="gramStart"/>
-      <w:r>
-        <w:t>isValid</w:t>
-      </w:r>
-      <w:proofErr w:type="spellEnd"/>
-      <w:r>
-        <w:t>(</w:t>
-      </w:r>
-      <w:proofErr w:type="gramEnd"/>
-      <w:r>
-        <w:t xml:space="preserve">) </w:t>
+        <w:t xml:space="preserve">document-&gt;isValid() </w:t>
       </w:r>
       <w:r>
         <w:t>est</w:t>
@@ -661,29 +485,7 @@
         <w:rPr>
           <w:b/>
         </w:rPr>
-        <w:t>ocument-&gt;</w:t>
-      </w:r>
-      <w:proofErr w:type="spellStart"/>
-      <w:proofErr w:type="gramStart"/>
-      <w:r>
-        <w:rPr>
-          <w:b/>
-        </w:rPr>
-        <w:t>isValid</w:t>
-      </w:r>
-      <w:proofErr w:type="spellEnd"/>
-      <w:r>
-        <w:rPr>
-          <w:b/>
-        </w:rPr>
-        <w:t>(</w:t>
-      </w:r>
-      <w:proofErr w:type="gramEnd"/>
-      <w:r>
-        <w:rPr>
-          <w:b/>
-        </w:rPr>
-        <w:t>) :</w:t>
+        <w:t>ocument-&gt;isValid() :</w:t>
       </w:r>
     </w:p>
     <w:p>
@@ -710,21 +512,7 @@
         <w:rPr>
           <w:color w:val="7F7F7F" w:themeColor="text1" w:themeTint="80"/>
         </w:rPr>
-        <w:t xml:space="preserve">// </w:t>
-      </w:r>
-      <w:proofErr w:type="gramStart"/>
-      <w:r>
-        <w:rPr>
-          <w:color w:val="7F7F7F" w:themeColor="text1" w:themeTint="80"/>
-        </w:rPr>
-        <w:t>on</w:t>
-      </w:r>
-      <w:proofErr w:type="gramEnd"/>
-      <w:r>
-        <w:rPr>
-          <w:color w:val="7F7F7F" w:themeColor="text1" w:themeTint="80"/>
-        </w:rPr>
-        <w:t xml:space="preserve"> vérifie que le 1</w:t>
+        <w:t>// on vérifie que le 1</w:t>
       </w:r>
       <w:r>
         <w:rPr>
@@ -737,22 +525,219 @@
         <w:rPr>
           <w:color w:val="7F7F7F" w:themeColor="text1" w:themeTint="80"/>
         </w:rPr>
-        <w:t xml:space="preserve"> nœud est bien du type défini par le </w:t>
-      </w:r>
-      <w:proofErr w:type="spellStart"/>
+        <w:t xml:space="preserve"> nœud est bien du type défini par le Doctype</w:t>
+      </w:r>
+    </w:p>
+    <w:p>
       <w:r>
         <w:rPr>
           <w:color w:val="7F7F7F" w:themeColor="text1" w:themeTint="80"/>
         </w:rPr>
-        <w:t>Doctype</w:t>
-      </w:r>
-      <w:proofErr w:type="spellEnd"/>
-    </w:p>
-    <w:p>
-      <w:r>
+        <w:tab/>
+      </w:r>
+      <w:r>
+        <w:rPr>
+          <w:u w:val="single"/>
+        </w:rPr>
+        <w:t>Si</w:t>
+      </w:r>
+      <w:r>
+        <w:t xml:space="preserve"> document-&gt;root.getName() != doctype.getRootName()</w:t>
+      </w:r>
+    </w:p>
+    <w:p>
+      <w:r>
+        <w:tab/>
+      </w:r>
+      <w:r>
+        <w:tab/>
+      </w:r>
+      <w:r>
+        <w:rPr>
+          <w:u w:val="single"/>
+        </w:rPr>
+        <w:t>retourne</w:t>
+      </w:r>
+      <w:r>
+        <w:t xml:space="preserve"> </w:t>
+      </w:r>
+      <w:r>
+        <w:t>FAUX</w:t>
+      </w:r>
+      <w:r>
+        <w:t xml:space="preserve"> </w:t>
+      </w:r>
+    </w:p>
+    <w:p>
+      <w:pPr>
+        <w:rPr>
+          <w:u w:val="single"/>
+        </w:rPr>
+      </w:pPr>
+      <w:r>
+        <w:tab/>
+      </w:r>
+      <w:r>
+        <w:rPr>
+          <w:u w:val="single"/>
+        </w:rPr>
+        <w:t>FinSi</w:t>
+      </w:r>
+    </w:p>
+    <w:p>
+      <w:pPr>
+        <w:ind w:left="294"/>
+      </w:pPr>
+    </w:p>
+    <w:p>
+      <w:pPr>
+        <w:ind w:left="709"/>
         <w:rPr>
           <w:color w:val="7F7F7F" w:themeColor="text1" w:themeTint="80"/>
         </w:rPr>
+      </w:pPr>
+      <w:r>
+        <w:t>document-&gt;root-&gt;isValid()</w:t>
+      </w:r>
+      <w:r>
+        <w:t xml:space="preserve"> </w:t>
+      </w:r>
+      <w:r>
+        <w:rPr>
+          <w:color w:val="7F7F7F" w:themeColor="text1" w:themeTint="80"/>
+        </w:rPr>
+        <w:t>// on s’appelle sur le XmlElement racine</w:t>
+      </w:r>
+    </w:p>
+    <w:p>
+      <w:pPr>
+        <w:ind w:left="720"/>
+        <w:rPr>
+          <w:color w:val="7F7F7F" w:themeColor="text1" w:themeTint="80"/>
+        </w:rPr>
+      </w:pPr>
+    </w:p>
+    <w:p>
+      <w:pPr>
+        <w:rPr>
+          <w:b/>
+        </w:rPr>
+      </w:pPr>
+      <w:r>
+        <w:rPr>
+          <w:b/>
+        </w:rPr>
+        <w:t>Fonc</w:t>
+      </w:r>
+      <w:r>
+        <w:rPr>
+          <w:b/>
+        </w:rPr>
+        <w:t>tion XmlElement-&gt;</w:t>
+      </w:r>
+      <w:r>
+        <w:rPr>
+          <w:b/>
+        </w:rPr>
+        <w:t>isValid() :</w:t>
+      </w:r>
+    </w:p>
+    <w:p>
+      <w:pPr>
+        <w:ind w:left="720"/>
+      </w:pPr>
+    </w:p>
+    <w:p>
+      <w:pPr>
+        <w:ind w:left="720"/>
+        <w:rPr>
+          <w:i/>
+        </w:rPr>
+      </w:pPr>
+      <w:r>
+        <w:rPr>
+          <w:i/>
+        </w:rPr>
+        <w:t>Si s’agit d’un Xml</w:t>
+      </w:r>
+      <w:r>
+        <w:rPr>
+          <w:i/>
+        </w:rPr>
+        <w:t>Node</w:t>
+      </w:r>
+      <w:r>
+        <w:rPr>
+          <w:i/>
+        </w:rPr>
+        <w:t> :</w:t>
+      </w:r>
+    </w:p>
+    <w:p>
+      <w:pPr>
+        <w:ind w:left="1134"/>
+        <w:rPr>
+          <w:i/>
+        </w:rPr>
+      </w:pPr>
+    </w:p>
+    <w:p>
+      <w:pPr>
+        <w:ind w:left="1134"/>
+        <w:rPr>
+          <w:color w:val="7F7F7F" w:themeColor="text1" w:themeTint="80"/>
+        </w:rPr>
+      </w:pPr>
+      <w:r>
+        <w:rPr>
+          <w:color w:val="7F7F7F" w:themeColor="text1" w:themeTint="80"/>
+        </w:rPr>
+        <w:t>// fonction</w:t>
+      </w:r>
+      <w:r>
+        <w:rPr>
+          <w:color w:val="7F7F7F" w:themeColor="text1" w:themeTint="80"/>
+        </w:rPr>
+        <w:t xml:space="preserve"> </w:t>
+      </w:r>
+      <w:r>
+        <w:rPr>
+          <w:color w:val="7F7F7F" w:themeColor="text1" w:themeTint="80"/>
+        </w:rPr>
+        <w:t>validate(attMap)</w:t>
+      </w:r>
+      <w:r>
+        <w:rPr>
+          <w:color w:val="7F7F7F" w:themeColor="text1" w:themeTint="80"/>
+        </w:rPr>
+        <w:t> :</w:t>
+      </w:r>
+      <w:r>
+        <w:rPr>
+          <w:color w:val="7F7F7F" w:themeColor="text1" w:themeTint="80"/>
+        </w:rPr>
+        <w:t xml:space="preserve"> on vérifie si les attributs son autorisés</w:t>
+      </w:r>
+    </w:p>
+    <w:p>
+      <w:pPr>
+        <w:ind w:left="1134"/>
+      </w:pPr>
+      <w:r>
+        <w:rPr>
+          <w:u w:val="single"/>
+        </w:rPr>
+        <w:t>Pour</w:t>
+      </w:r>
+      <w:r>
+        <w:t xml:space="preserve"> (unAttribut dans attMap)</w:t>
+      </w:r>
+    </w:p>
+    <w:p>
+      <w:pPr>
+        <w:ind w:left="1134"/>
+      </w:pPr>
+      <w:r>
         <w:tab/>
       </w:r>
       <w:r>
@@ -762,843 +747,319 @@
         <w:t>Si</w:t>
       </w:r>
       <w:r>
-        <w:t xml:space="preserve"> document-&gt;</w:t>
-      </w:r>
-      <w:proofErr w:type="spellStart"/>
-      <w:proofErr w:type="gramStart"/>
-      <w:r>
-        <w:t>root.getName</w:t>
-      </w:r>
-      <w:proofErr w:type="spellEnd"/>
-      <w:r>
-        <w:t>(</w:t>
-      </w:r>
-      <w:proofErr w:type="gramEnd"/>
-      <w:r>
-        <w:t xml:space="preserve">) != </w:t>
-      </w:r>
-      <w:proofErr w:type="spellStart"/>
-      <w:r>
-        <w:t>doctype.getRootName</w:t>
-      </w:r>
-      <w:proofErr w:type="spellEnd"/>
-      <w:r>
-        <w:t>()</w:t>
-      </w:r>
-    </w:p>
-    <w:p>
+        <w:t xml:space="preserve"> unAttribut introuvable dans DtdElement-&gt;attributs</w:t>
+      </w:r>
+    </w:p>
+    <w:p>
+      <w:pPr>
+        <w:ind w:left="1134"/>
+      </w:pPr>
       <w:r>
         <w:tab/>
       </w:r>
       <w:r>
         <w:tab/>
       </w:r>
-      <w:proofErr w:type="gramStart"/>
       <w:r>
         <w:rPr>
           <w:u w:val="single"/>
         </w:rPr>
         <w:t>retourne</w:t>
       </w:r>
-      <w:proofErr w:type="gramEnd"/>
       <w:r>
         <w:t xml:space="preserve"> </w:t>
       </w:r>
       <w:r>
         <w:t>FAUX</w:t>
       </w:r>
+    </w:p>
+    <w:p>
+      <w:pPr>
+        <w:ind w:left="1134"/>
+        <w:rPr>
+          <w:u w:val="single"/>
+        </w:rPr>
+      </w:pPr>
+      <w:r>
+        <w:tab/>
+      </w:r>
+      <w:r>
+        <w:rPr>
+          <w:u w:val="single"/>
+        </w:rPr>
+        <w:t>FinSi</w:t>
+      </w:r>
+    </w:p>
+    <w:p>
+      <w:pPr>
+        <w:ind w:left="1134"/>
+        <w:rPr>
+          <w:u w:val="single"/>
+        </w:rPr>
+      </w:pPr>
+      <w:r>
+        <w:rPr>
+          <w:u w:val="single"/>
+        </w:rPr>
+        <w:t>FinPour</w:t>
+      </w:r>
+    </w:p>
+    <w:p>
+      <w:pPr>
+        <w:ind w:left="1134"/>
+        <w:rPr>
+          <w:color w:val="7F7F7F" w:themeColor="text1" w:themeTint="80"/>
+        </w:rPr>
+      </w:pPr>
+    </w:p>
+    <w:p>
+      <w:pPr>
+        <w:ind w:left="1134"/>
+        <w:rPr>
+          <w:color w:val="7F7F7F" w:themeColor="text1" w:themeTint="80"/>
+        </w:rPr>
+      </w:pPr>
+      <w:r>
+        <w:rPr>
+          <w:color w:val="7F7F7F" w:themeColor="text1" w:themeTint="80"/>
+        </w:rPr>
+        <w:t xml:space="preserve">// fonction </w:t>
+      </w:r>
+      <w:r>
+        <w:rPr>
+          <w:color w:val="7F7F7F" w:themeColor="text1" w:themeTint="80"/>
+        </w:rPr>
+        <w:t>validate(getDirectChildren())</w:t>
+      </w:r>
+      <w:r>
+        <w:rPr>
+          <w:color w:val="7F7F7F" w:themeColor="text1" w:themeTint="80"/>
+        </w:rPr>
+        <w:t> :</w:t>
+      </w:r>
+      <w:r>
+        <w:rPr>
+          <w:color w:val="7F7F7F" w:themeColor="text1" w:themeTint="80"/>
+        </w:rPr>
+        <w:t xml:space="preserve"> on vérifie</w:t>
+      </w:r>
+      <w:r>
+        <w:rPr>
+          <w:color w:val="7F7F7F" w:themeColor="text1" w:themeTint="80"/>
+        </w:rPr>
+        <w:t xml:space="preserve"> si les éléments-fils sont autorisés</w:t>
+      </w:r>
+    </w:p>
+    <w:p>
+      <w:pPr>
+        <w:ind w:left="1134"/>
+        <w:rPr>
+          <w:color w:val="7F7F7F" w:themeColor="text1" w:themeTint="80"/>
+        </w:rPr>
+      </w:pPr>
+      <w:r>
+        <w:rPr>
+          <w:color w:val="7F7F7F" w:themeColor="text1" w:themeTint="80"/>
+        </w:rPr>
+        <w:t xml:space="preserve">// </w:t>
+      </w:r>
+      <w:r>
+        <w:rPr>
+          <w:color w:val="7F7F7F" w:themeColor="text1" w:themeTint="80"/>
+        </w:rPr>
+        <w:t>on compare via Regex si le nom des éléments-fils est dans la liste</w:t>
+      </w:r>
+      <w:r>
+        <w:rPr>
+          <w:color w:val="7F7F7F" w:themeColor="text1" w:themeTint="80"/>
+        </w:rPr>
+        <w:t xml:space="preserve"> (enum ou choice) du DTD</w:t>
+      </w:r>
+    </w:p>
+    <w:p>
+      <w:pPr>
+        <w:ind w:left="1134"/>
+        <w:rPr>
+          <w:u w:val="single"/>
+        </w:rPr>
+      </w:pPr>
+    </w:p>
+    <w:p>
+      <w:pPr>
+        <w:ind w:left="1134"/>
+      </w:pPr>
+      <w:r>
+        <w:rPr>
+          <w:u w:val="single"/>
+        </w:rPr>
+        <w:t>Pour</w:t>
+      </w:r>
+      <w:r>
+        <w:t xml:space="preserve"> (XmlElement élément dans children)</w:t>
+      </w:r>
+    </w:p>
+    <w:p>
+      <w:pPr>
+        <w:ind w:left="1134"/>
+        <w:rPr>
+          <w:color w:val="7F7F7F" w:themeColor="text1" w:themeTint="80"/>
+        </w:rPr>
+      </w:pPr>
+      <w:r>
+        <w:tab/>
+      </w:r>
+      <w:r>
+        <w:rPr>
+          <w:u w:val="single"/>
+        </w:rPr>
+        <w:t>Si</w:t>
+      </w:r>
       <w:r>
         <w:t xml:space="preserve"> </w:t>
       </w:r>
-    </w:p>
-    <w:p>
-      <w:pPr>
+      <w:r>
+        <w:t>élément-&gt;isValid()</w:t>
+      </w:r>
+      <w:r>
+        <w:t xml:space="preserve"> == false </w:t>
+      </w:r>
+      <w:r>
+        <w:rPr>
+          <w:color w:val="7F7F7F" w:themeColor="text1" w:themeTint="80"/>
+        </w:rPr>
+        <w:t>// appel récursif</w:t>
+      </w:r>
+    </w:p>
+    <w:p>
+      <w:pPr>
+        <w:ind w:left="1134"/>
+      </w:pPr>
+      <w:r>
+        <w:tab/>
+      </w:r>
+      <w:r>
+        <w:tab/>
+      </w:r>
+      <w:r>
         <w:rPr>
           <w:u w:val="single"/>
         </w:rPr>
+        <w:t>retourne</w:t>
+      </w:r>
+      <w:r>
+        <w:t xml:space="preserve"> </w:t>
+      </w:r>
+      <w:r>
+        <w:t>FAUX</w:t>
+      </w:r>
+    </w:p>
+    <w:p>
+      <w:pPr>
+        <w:ind w:left="1134"/>
+        <w:rPr>
+          <w:u w:val="single"/>
+        </w:rPr>
       </w:pPr>
       <w:r>
         <w:tab/>
       </w:r>
-      <w:proofErr w:type="spellStart"/>
       <w:r>
         <w:rPr>
           <w:u w:val="single"/>
         </w:rPr>
         <w:t>FinSi</w:t>
       </w:r>
-      <w:proofErr w:type="spellEnd"/>
-    </w:p>
-    <w:p>
-      <w:pPr>
-        <w:ind w:left="294"/>
-      </w:pPr>
-    </w:p>
-    <w:p>
-      <w:pPr>
-        <w:ind w:left="709"/>
+    </w:p>
+    <w:p>
+      <w:pPr>
+        <w:ind w:left="1134"/>
+        <w:rPr>
+          <w:u w:val="single"/>
+        </w:rPr>
+      </w:pPr>
+      <w:r>
+        <w:rPr>
+          <w:u w:val="single"/>
+        </w:rPr>
+        <w:t>FinPour</w:t>
+      </w:r>
+    </w:p>
+    <w:p>
+      <w:pPr>
+        <w:ind w:left="1134"/>
+        <w:rPr>
+          <w:u w:val="single"/>
+        </w:rPr>
+      </w:pPr>
+    </w:p>
+    <w:p>
+      <w:pPr>
+        <w:ind w:left="1134"/>
+      </w:pPr>
+      <w:r>
+        <w:rPr>
+          <w:u w:val="single"/>
+        </w:rPr>
+        <w:t>retourne</w:t>
+      </w:r>
+      <w:r>
+        <w:t xml:space="preserve"> </w:t>
+      </w:r>
+      <w:r>
+        <w:t>VRAI</w:t>
+      </w:r>
+    </w:p>
+    <w:p>
+      <w:pPr>
+        <w:ind w:left="426"/>
+      </w:pPr>
+    </w:p>
+    <w:p>
+      <w:pPr>
+        <w:ind w:left="720"/>
+        <w:rPr>
+          <w:i/>
+        </w:rPr>
+      </w:pPr>
+      <w:r>
+        <w:rPr>
+          <w:i/>
+        </w:rPr>
+        <w:t>S’il s’agit d’un Cdata :</w:t>
+      </w:r>
+    </w:p>
+    <w:p>
+      <w:pPr>
+        <w:ind w:left="720"/>
+      </w:pPr>
+    </w:p>
+    <w:p>
+      <w:pPr>
+        <w:ind w:left="1134"/>
         <w:rPr>
           <w:color w:val="7F7F7F" w:themeColor="text1" w:themeTint="80"/>
         </w:rPr>
       </w:pPr>
-      <w:proofErr w:type="gramStart"/>
-      <w:r>
-        <w:t>document</w:t>
-      </w:r>
-      <w:proofErr w:type="gramEnd"/>
-      <w:r>
-        <w:t>-&gt;</w:t>
-      </w:r>
-      <w:proofErr w:type="spellStart"/>
-      <w:r>
-        <w:t>root</w:t>
-      </w:r>
-      <w:proofErr w:type="spellEnd"/>
-      <w:r>
-        <w:t>-&gt;</w:t>
-      </w:r>
-      <w:proofErr w:type="spellStart"/>
-      <w:r>
-        <w:t>isValid</w:t>
-      </w:r>
-      <w:proofErr w:type="spellEnd"/>
-      <w:r>
-        <w:t>()</w:t>
+      <w:r>
+        <w:rPr>
+          <w:u w:val="single"/>
+        </w:rPr>
+        <w:t>retourne</w:t>
       </w:r>
       <w:r>
         <w:t xml:space="preserve"> </w:t>
       </w:r>
       <w:r>
+        <w:t>VRAI</w:t>
+      </w:r>
+      <w:r>
+        <w:t xml:space="preserve"> </w:t>
+      </w:r>
+      <w:r>
         <w:rPr>
           <w:color w:val="7F7F7F" w:themeColor="text1" w:themeTint="80"/>
         </w:rPr>
-        <w:t xml:space="preserve">// on s’appelle sur le </w:t>
-      </w:r>
-      <w:proofErr w:type="spellStart"/>
-      <w:r>
-        <w:rPr>
-          <w:color w:val="7F7F7F" w:themeColor="text1" w:themeTint="80"/>
-        </w:rPr>
-        <w:t>XmlElement</w:t>
-      </w:r>
-      <w:proofErr w:type="spellEnd"/>
-      <w:r>
-        <w:rPr>
-          <w:color w:val="7F7F7F" w:themeColor="text1" w:themeTint="80"/>
-        </w:rPr>
-        <w:t xml:space="preserve"> racine</w:t>
-      </w:r>
-    </w:p>
-    <w:p>
-      <w:pPr>
-        <w:ind w:left="720"/>
-        <w:rPr>
-          <w:color w:val="7F7F7F" w:themeColor="text1" w:themeTint="80"/>
-        </w:rPr>
-      </w:pPr>
-    </w:p>
-    <w:p>
-      <w:pPr>
-        <w:rPr>
-          <w:b/>
-        </w:rPr>
-      </w:pPr>
-      <w:r>
-        <w:rPr>
-          <w:b/>
-        </w:rPr>
-        <w:t>Fonc</w:t>
-      </w:r>
-      <w:r>
-        <w:rPr>
-          <w:b/>
-        </w:rPr>
-        <w:t xml:space="preserve">tion </w:t>
-      </w:r>
-      <w:proofErr w:type="spellStart"/>
-      <w:r>
-        <w:rPr>
-          <w:b/>
-        </w:rPr>
-        <w:t>XmlElement</w:t>
-      </w:r>
-      <w:proofErr w:type="spellEnd"/>
-      <w:r>
-        <w:rPr>
-          <w:b/>
-        </w:rPr>
-        <w:t>-&gt;</w:t>
-      </w:r>
-      <w:proofErr w:type="spellStart"/>
-      <w:proofErr w:type="gramStart"/>
-      <w:r>
-        <w:rPr>
-          <w:b/>
-        </w:rPr>
-        <w:t>isValid</w:t>
-      </w:r>
-      <w:proofErr w:type="spellEnd"/>
-      <w:r>
-        <w:rPr>
-          <w:b/>
-        </w:rPr>
-        <w:t>(</w:t>
-      </w:r>
-      <w:proofErr w:type="gramEnd"/>
-      <w:r>
-        <w:rPr>
-          <w:b/>
-        </w:rPr>
-        <w:t>) :</w:t>
-      </w:r>
-    </w:p>
-    <w:p>
-      <w:pPr>
-        <w:ind w:left="720"/>
-      </w:pPr>
-    </w:p>
-    <w:p>
-      <w:pPr>
-        <w:ind w:left="720"/>
-        <w:rPr>
-          <w:i/>
-        </w:rPr>
-      </w:pPr>
-      <w:r>
-        <w:rPr>
-          <w:i/>
-        </w:rPr>
-        <w:t xml:space="preserve">Si s’agit d’un </w:t>
-      </w:r>
-      <w:proofErr w:type="spellStart"/>
-      <w:r>
-        <w:rPr>
-          <w:i/>
-        </w:rPr>
-        <w:t>Xml</w:t>
-      </w:r>
-      <w:r>
-        <w:rPr>
-          <w:i/>
-        </w:rPr>
-        <w:t>Node</w:t>
-      </w:r>
-      <w:proofErr w:type="spellEnd"/>
-      <w:r>
-        <w:rPr>
-          <w:i/>
-        </w:rPr>
-        <w:t> :</w:t>
-      </w:r>
-    </w:p>
-    <w:p>
-      <w:pPr>
-        <w:ind w:left="1134"/>
-        <w:rPr>
-          <w:i/>
-        </w:rPr>
-      </w:pPr>
-    </w:p>
-    <w:p>
-      <w:pPr>
-        <w:ind w:left="1134"/>
-        <w:rPr>
-          <w:color w:val="7F7F7F" w:themeColor="text1" w:themeTint="80"/>
-        </w:rPr>
-      </w:pPr>
-      <w:r>
-        <w:rPr>
-          <w:color w:val="7F7F7F" w:themeColor="text1" w:themeTint="80"/>
-        </w:rPr>
-        <w:t xml:space="preserve">// </w:t>
-      </w:r>
-      <w:proofErr w:type="gramStart"/>
-      <w:r>
-        <w:rPr>
-          <w:color w:val="7F7F7F" w:themeColor="text1" w:themeTint="80"/>
-        </w:rPr>
-        <w:t>fonction</w:t>
-      </w:r>
-      <w:proofErr w:type="gramEnd"/>
-      <w:r>
-        <w:rPr>
-          <w:color w:val="7F7F7F" w:themeColor="text1" w:themeTint="80"/>
-        </w:rPr>
-        <w:t xml:space="preserve"> </w:t>
-      </w:r>
-      <w:proofErr w:type="spellStart"/>
-      <w:r>
-        <w:rPr>
-          <w:color w:val="7F7F7F" w:themeColor="text1" w:themeTint="80"/>
-        </w:rPr>
-        <w:t>validate</w:t>
-      </w:r>
-      <w:proofErr w:type="spellEnd"/>
-      <w:r>
-        <w:rPr>
-          <w:color w:val="7F7F7F" w:themeColor="text1" w:themeTint="80"/>
-        </w:rPr>
-        <w:t>(</w:t>
-      </w:r>
-      <w:proofErr w:type="spellStart"/>
-      <w:r>
-        <w:rPr>
-          <w:color w:val="7F7F7F" w:themeColor="text1" w:themeTint="80"/>
-        </w:rPr>
-        <w:t>attMap</w:t>
-      </w:r>
-      <w:proofErr w:type="spellEnd"/>
-      <w:r>
-        <w:rPr>
-          <w:color w:val="7F7F7F" w:themeColor="text1" w:themeTint="80"/>
-        </w:rPr>
-        <w:t>)</w:t>
-      </w:r>
-      <w:r>
-        <w:rPr>
-          <w:color w:val="7F7F7F" w:themeColor="text1" w:themeTint="80"/>
-        </w:rPr>
-        <w:t> :</w:t>
-      </w:r>
-      <w:r>
-        <w:rPr>
-          <w:color w:val="7F7F7F" w:themeColor="text1" w:themeTint="80"/>
-        </w:rPr>
-        <w:t xml:space="preserve"> on vérifie si les attributs son autorisés</w:t>
-      </w:r>
-    </w:p>
-    <w:p>
-      <w:pPr>
-        <w:ind w:left="1134"/>
-      </w:pPr>
-      <w:r>
-        <w:rPr>
-          <w:u w:val="single"/>
-        </w:rPr>
-        <w:t>Pour</w:t>
-      </w:r>
-      <w:r>
-        <w:t xml:space="preserve"> (</w:t>
-      </w:r>
-      <w:proofErr w:type="spellStart"/>
-      <w:r>
-        <w:t>unAttribut</w:t>
-      </w:r>
-      <w:proofErr w:type="spellEnd"/>
-      <w:r>
-        <w:t xml:space="preserve"> dans </w:t>
-      </w:r>
-      <w:proofErr w:type="spellStart"/>
-      <w:r>
-        <w:t>attMap</w:t>
-      </w:r>
-      <w:proofErr w:type="spellEnd"/>
-      <w:r>
-        <w:t>)</w:t>
-      </w:r>
-    </w:p>
-    <w:p>
-      <w:pPr>
-        <w:ind w:left="1134"/>
-      </w:pPr>
-      <w:r>
-        <w:tab/>
-      </w:r>
-      <w:r>
-        <w:rPr>
-          <w:u w:val="single"/>
-        </w:rPr>
-        <w:t>Si</w:t>
-      </w:r>
-      <w:r>
-        <w:t xml:space="preserve"> </w:t>
-      </w:r>
-      <w:proofErr w:type="spellStart"/>
-      <w:r>
-        <w:t>unAttribut</w:t>
-      </w:r>
-      <w:proofErr w:type="spellEnd"/>
-      <w:r>
-        <w:t xml:space="preserve"> introuvable dans </w:t>
-      </w:r>
-      <w:proofErr w:type="spellStart"/>
-      <w:r>
-        <w:t>DtdElement</w:t>
-      </w:r>
-      <w:proofErr w:type="spellEnd"/>
-      <w:r>
-        <w:t>-&gt;attributs</w:t>
-      </w:r>
-    </w:p>
-    <w:p>
-      <w:pPr>
-        <w:ind w:left="1134"/>
-      </w:pPr>
-      <w:r>
-        <w:tab/>
-      </w:r>
-      <w:r>
-        <w:tab/>
-      </w:r>
-      <w:proofErr w:type="gramStart"/>
-      <w:r>
-        <w:rPr>
-          <w:u w:val="single"/>
-        </w:rPr>
-        <w:t>retourne</w:t>
-      </w:r>
-      <w:proofErr w:type="gramEnd"/>
-      <w:r>
-        <w:t xml:space="preserve"> </w:t>
-      </w:r>
-      <w:r>
-        <w:t>FAUX</w:t>
-      </w:r>
-    </w:p>
-    <w:p>
-      <w:pPr>
-        <w:ind w:left="1134"/>
-        <w:rPr>
-          <w:u w:val="single"/>
-        </w:rPr>
-      </w:pPr>
-      <w:r>
-        <w:tab/>
-      </w:r>
-      <w:proofErr w:type="spellStart"/>
-      <w:r>
-        <w:rPr>
-          <w:u w:val="single"/>
-        </w:rPr>
-        <w:t>FinSi</w:t>
-      </w:r>
-      <w:proofErr w:type="spellEnd"/>
-    </w:p>
-    <w:p>
-      <w:pPr>
-        <w:ind w:left="1134"/>
-        <w:rPr>
-          <w:u w:val="single"/>
-        </w:rPr>
-      </w:pPr>
-      <w:proofErr w:type="spellStart"/>
-      <w:r>
-        <w:rPr>
-          <w:u w:val="single"/>
-        </w:rPr>
-        <w:t>FinPour</w:t>
-      </w:r>
-      <w:proofErr w:type="spellEnd"/>
-    </w:p>
-    <w:p>
-      <w:pPr>
-        <w:ind w:left="1134"/>
-        <w:rPr>
-          <w:color w:val="7F7F7F" w:themeColor="text1" w:themeTint="80"/>
-        </w:rPr>
-      </w:pPr>
-    </w:p>
-    <w:p>
-      <w:pPr>
-        <w:ind w:left="1134"/>
-        <w:rPr>
-          <w:color w:val="7F7F7F" w:themeColor="text1" w:themeTint="80"/>
-        </w:rPr>
-      </w:pPr>
-      <w:r>
-        <w:rPr>
-          <w:color w:val="7F7F7F" w:themeColor="text1" w:themeTint="80"/>
-        </w:rPr>
-        <w:t xml:space="preserve">// </w:t>
-      </w:r>
-      <w:proofErr w:type="gramStart"/>
-      <w:r>
-        <w:rPr>
-          <w:color w:val="7F7F7F" w:themeColor="text1" w:themeTint="80"/>
-        </w:rPr>
-        <w:t>fonction</w:t>
-      </w:r>
-      <w:proofErr w:type="gramEnd"/>
-      <w:r>
-        <w:rPr>
-          <w:color w:val="7F7F7F" w:themeColor="text1" w:themeTint="80"/>
-        </w:rPr>
-        <w:t xml:space="preserve"> </w:t>
-      </w:r>
-      <w:proofErr w:type="spellStart"/>
-      <w:r>
-        <w:rPr>
-          <w:color w:val="7F7F7F" w:themeColor="text1" w:themeTint="80"/>
-        </w:rPr>
-        <w:t>validate</w:t>
-      </w:r>
-      <w:proofErr w:type="spellEnd"/>
-      <w:r>
-        <w:rPr>
-          <w:color w:val="7F7F7F" w:themeColor="text1" w:themeTint="80"/>
-        </w:rPr>
-        <w:t>(</w:t>
-      </w:r>
-      <w:proofErr w:type="spellStart"/>
-      <w:r>
-        <w:rPr>
-          <w:color w:val="7F7F7F" w:themeColor="text1" w:themeTint="80"/>
-        </w:rPr>
-        <w:t>getDirectChildren</w:t>
-      </w:r>
-      <w:proofErr w:type="spellEnd"/>
-      <w:r>
-        <w:rPr>
-          <w:color w:val="7F7F7F" w:themeColor="text1" w:themeTint="80"/>
-        </w:rPr>
-        <w:t>())</w:t>
-      </w:r>
-      <w:r>
-        <w:rPr>
-          <w:color w:val="7F7F7F" w:themeColor="text1" w:themeTint="80"/>
-        </w:rPr>
-        <w:t> :</w:t>
-      </w:r>
-      <w:r>
-        <w:rPr>
-          <w:color w:val="7F7F7F" w:themeColor="text1" w:themeTint="80"/>
-        </w:rPr>
-        <w:t xml:space="preserve"> on vérifie</w:t>
-      </w:r>
-      <w:r>
-        <w:rPr>
-          <w:color w:val="7F7F7F" w:themeColor="text1" w:themeTint="80"/>
-        </w:rPr>
-        <w:t xml:space="preserve"> si les éléments-fils sont autorisés</w:t>
-      </w:r>
-    </w:p>
-    <w:p>
-      <w:pPr>
-        <w:ind w:left="1134"/>
-        <w:rPr>
-          <w:color w:val="7F7F7F" w:themeColor="text1" w:themeTint="80"/>
-        </w:rPr>
-      </w:pPr>
-      <w:r>
-        <w:rPr>
-          <w:color w:val="7F7F7F" w:themeColor="text1" w:themeTint="80"/>
-        </w:rPr>
-        <w:t xml:space="preserve">// </w:t>
-      </w:r>
-      <w:proofErr w:type="gramStart"/>
-      <w:r>
-        <w:rPr>
-          <w:color w:val="7F7F7F" w:themeColor="text1" w:themeTint="80"/>
-        </w:rPr>
-        <w:t>on</w:t>
-      </w:r>
-      <w:proofErr w:type="gramEnd"/>
-      <w:r>
-        <w:rPr>
-          <w:color w:val="7F7F7F" w:themeColor="text1" w:themeTint="80"/>
-        </w:rPr>
-        <w:t xml:space="preserve"> compare via </w:t>
-      </w:r>
-      <w:proofErr w:type="spellStart"/>
-      <w:r>
-        <w:rPr>
-          <w:color w:val="7F7F7F" w:themeColor="text1" w:themeTint="80"/>
-        </w:rPr>
-        <w:t>Regex</w:t>
-      </w:r>
-      <w:proofErr w:type="spellEnd"/>
-      <w:r>
-        <w:rPr>
-          <w:color w:val="7F7F7F" w:themeColor="text1" w:themeTint="80"/>
-        </w:rPr>
-        <w:t xml:space="preserve"> si le nom des éléments-fils est dans la liste</w:t>
-      </w:r>
-      <w:r>
-        <w:rPr>
-          <w:color w:val="7F7F7F" w:themeColor="text1" w:themeTint="80"/>
-        </w:rPr>
-        <w:t xml:space="preserve"> (</w:t>
-      </w:r>
-      <w:proofErr w:type="spellStart"/>
-      <w:r>
-        <w:rPr>
-          <w:color w:val="7F7F7F" w:themeColor="text1" w:themeTint="80"/>
-        </w:rPr>
-        <w:t>enum</w:t>
-      </w:r>
-      <w:proofErr w:type="spellEnd"/>
-      <w:r>
-        <w:rPr>
-          <w:color w:val="7F7F7F" w:themeColor="text1" w:themeTint="80"/>
-        </w:rPr>
-        <w:t xml:space="preserve"> ou </w:t>
-      </w:r>
-      <w:proofErr w:type="spellStart"/>
-      <w:r>
-        <w:rPr>
-          <w:color w:val="7F7F7F" w:themeColor="text1" w:themeTint="80"/>
-        </w:rPr>
-        <w:t>choice</w:t>
-      </w:r>
-      <w:proofErr w:type="spellEnd"/>
-      <w:r>
-        <w:rPr>
-          <w:color w:val="7F7F7F" w:themeColor="text1" w:themeTint="80"/>
-        </w:rPr>
-        <w:t>) du DTD</w:t>
-      </w:r>
-    </w:p>
-    <w:p>
-      <w:pPr>
-        <w:ind w:left="1134"/>
-        <w:rPr>
-          <w:u w:val="single"/>
-        </w:rPr>
-      </w:pPr>
-    </w:p>
-    <w:p>
-      <w:pPr>
-        <w:ind w:left="1134"/>
-      </w:pPr>
-      <w:r>
-        <w:rPr>
-          <w:u w:val="single"/>
-        </w:rPr>
-        <w:t>Pour</w:t>
-      </w:r>
-      <w:r>
-        <w:t xml:space="preserve"> (</w:t>
-      </w:r>
-      <w:proofErr w:type="spellStart"/>
-      <w:r>
-        <w:t>XmlElement</w:t>
-      </w:r>
-      <w:proofErr w:type="spellEnd"/>
-      <w:r>
-        <w:t xml:space="preserve"> élément dans </w:t>
-      </w:r>
-      <w:proofErr w:type="spellStart"/>
-      <w:r>
-        <w:t>children</w:t>
-      </w:r>
-      <w:proofErr w:type="spellEnd"/>
-      <w:r>
-        <w:t>)</w:t>
-      </w:r>
-    </w:p>
-    <w:p>
-      <w:pPr>
-        <w:ind w:left="1134"/>
-        <w:rPr>
-          <w:color w:val="7F7F7F" w:themeColor="text1" w:themeTint="80"/>
-        </w:rPr>
-      </w:pPr>
-      <w:r>
-        <w:tab/>
-      </w:r>
-      <w:r>
-        <w:rPr>
-          <w:u w:val="single"/>
-        </w:rPr>
-        <w:t>Si</w:t>
-      </w:r>
-      <w:r>
-        <w:t xml:space="preserve"> </w:t>
-      </w:r>
-      <w:r>
-        <w:t>élément-&gt;</w:t>
-      </w:r>
-      <w:proofErr w:type="spellStart"/>
-      <w:proofErr w:type="gramStart"/>
-      <w:r>
-        <w:t>isValid</w:t>
-      </w:r>
-      <w:proofErr w:type="spellEnd"/>
-      <w:r>
-        <w:t>(</w:t>
-      </w:r>
-      <w:proofErr w:type="gramEnd"/>
-      <w:r>
-        <w:t>)</w:t>
-      </w:r>
-      <w:r>
-        <w:t xml:space="preserve"> == false </w:t>
-      </w:r>
-      <w:r>
-        <w:rPr>
-          <w:color w:val="7F7F7F" w:themeColor="text1" w:themeTint="80"/>
-        </w:rPr>
-        <w:t>// appel récursif</w:t>
-      </w:r>
-    </w:p>
-    <w:p>
-      <w:pPr>
-        <w:ind w:left="1134"/>
-      </w:pPr>
-      <w:r>
-        <w:tab/>
-      </w:r>
-      <w:r>
-        <w:tab/>
-      </w:r>
-      <w:proofErr w:type="gramStart"/>
-      <w:r>
-        <w:rPr>
-          <w:u w:val="single"/>
-        </w:rPr>
-        <w:t>retourne</w:t>
-      </w:r>
-      <w:proofErr w:type="gramEnd"/>
-      <w:r>
-        <w:t xml:space="preserve"> </w:t>
-      </w:r>
-      <w:r>
-        <w:t>FAUX</w:t>
-      </w:r>
-    </w:p>
-    <w:p>
-      <w:pPr>
-        <w:ind w:left="1134"/>
-        <w:rPr>
-          <w:u w:val="single"/>
-        </w:rPr>
-      </w:pPr>
-      <w:r>
-        <w:tab/>
-      </w:r>
-      <w:proofErr w:type="spellStart"/>
-      <w:r>
-        <w:rPr>
-          <w:u w:val="single"/>
-        </w:rPr>
-        <w:t>FinSi</w:t>
-      </w:r>
-      <w:proofErr w:type="spellEnd"/>
-    </w:p>
-    <w:p>
-      <w:pPr>
-        <w:ind w:left="1134"/>
-        <w:rPr>
-          <w:u w:val="single"/>
-        </w:rPr>
-      </w:pPr>
-      <w:proofErr w:type="spellStart"/>
-      <w:r>
-        <w:rPr>
-          <w:u w:val="single"/>
-        </w:rPr>
-        <w:t>FinPour</w:t>
-      </w:r>
-      <w:proofErr w:type="spellEnd"/>
-    </w:p>
-    <w:p>
-      <w:pPr>
-        <w:ind w:left="1134"/>
-        <w:rPr>
-          <w:u w:val="single"/>
-        </w:rPr>
-      </w:pPr>
-    </w:p>
-    <w:p>
-      <w:pPr>
-        <w:ind w:left="1134"/>
-      </w:pPr>
-      <w:proofErr w:type="gramStart"/>
-      <w:r>
-        <w:rPr>
-          <w:u w:val="single"/>
-        </w:rPr>
-        <w:t>retourne</w:t>
-      </w:r>
-      <w:proofErr w:type="gramEnd"/>
-      <w:r>
-        <w:t xml:space="preserve"> </w:t>
-      </w:r>
-      <w:r>
-        <w:t>VRAI</w:t>
-      </w:r>
-    </w:p>
-    <w:p>
-      <w:pPr>
-        <w:ind w:left="426"/>
-      </w:pPr>
-    </w:p>
-    <w:p>
-      <w:pPr>
-        <w:ind w:left="720"/>
-        <w:rPr>
-          <w:i/>
-        </w:rPr>
-      </w:pPr>
-      <w:r>
-        <w:rPr>
-          <w:i/>
-        </w:rPr>
-        <w:t xml:space="preserve">S’il s’agit d’un </w:t>
-      </w:r>
-      <w:proofErr w:type="spellStart"/>
-      <w:r>
-        <w:rPr>
-          <w:i/>
-        </w:rPr>
-        <w:t>Cdata</w:t>
-      </w:r>
-      <w:proofErr w:type="spellEnd"/>
-      <w:r>
-        <w:rPr>
-          <w:i/>
-        </w:rPr>
-        <w:t> :</w:t>
-      </w:r>
-    </w:p>
-    <w:p>
-      <w:pPr>
-        <w:ind w:left="720"/>
-      </w:pPr>
-    </w:p>
-    <w:p>
-      <w:pPr>
-        <w:ind w:left="1134"/>
-        <w:rPr>
-          <w:color w:val="7F7F7F" w:themeColor="text1" w:themeTint="80"/>
-        </w:rPr>
-      </w:pPr>
-      <w:proofErr w:type="gramStart"/>
-      <w:r>
-        <w:rPr>
-          <w:u w:val="single"/>
-        </w:rPr>
-        <w:t>retourne</w:t>
-      </w:r>
-      <w:proofErr w:type="gramEnd"/>
-      <w:r>
-        <w:t xml:space="preserve"> </w:t>
-      </w:r>
-      <w:r>
-        <w:t>VRAI</w:t>
-      </w:r>
-      <w:r>
-        <w:t xml:space="preserve"> </w:t>
-      </w:r>
-      <w:r>
-        <w:rPr>
-          <w:color w:val="7F7F7F" w:themeColor="text1" w:themeTint="80"/>
-        </w:rPr>
-        <w:t xml:space="preserve">// </w:t>
-      </w:r>
-      <w:proofErr w:type="spellStart"/>
-      <w:r>
-        <w:rPr>
-          <w:color w:val="7F7F7F" w:themeColor="text1" w:themeTint="80"/>
-        </w:rPr>
-        <w:t>character</w:t>
-      </w:r>
-      <w:proofErr w:type="spellEnd"/>
-      <w:r>
-        <w:rPr>
-          <w:color w:val="7F7F7F" w:themeColor="text1" w:themeTint="80"/>
-        </w:rPr>
-        <w:t xml:space="preserve"> data, si bien délimité forcément valide</w:t>
+        <w:t>// character data, si bien délimité forcément valide</w:t>
       </w:r>
     </w:p>
     <w:p>
@@ -1640,34 +1101,10 @@
     <w:p/>
     <w:p>
       <w:r>
-        <w:t xml:space="preserve">La transformation de la structure XML en arbre HTML commence par le parcours de l’arbre XML. Pour chaque </w:t>
-      </w:r>
-      <w:proofErr w:type="spellStart"/>
-      <w:r>
-        <w:t>noeud</w:t>
-      </w:r>
-      <w:proofErr w:type="spellEnd"/>
-      <w:r>
-        <w:t xml:space="preserve"> rencontré nous allons vérifier dans la structure XSLT si un modèle (“</w:t>
-      </w:r>
-      <w:proofErr w:type="spellStart"/>
-      <w:r>
-        <w:t>template</w:t>
-      </w:r>
-      <w:proofErr w:type="spellEnd"/>
-      <w:r>
-        <w:t>”) existe pou</w:t>
-      </w:r>
-      <w:r>
-        <w:t xml:space="preserve">r ce </w:t>
-      </w:r>
-      <w:proofErr w:type="spellStart"/>
-      <w:r>
-        <w:t>noeud</w:t>
-      </w:r>
-      <w:proofErr w:type="spellEnd"/>
-      <w:r>
-        <w:t xml:space="preserve">. </w:t>
+        <w:t>La transformation de la structure XML en arbre HTML commence par le parcours de l’arbre XML. Pour chaque noeud rencontré nous allons vérifier dans la structure XSLT si un modèle (“template”) existe pou</w:t>
+      </w:r>
+      <w:r>
+        <w:t xml:space="preserve">r ce noeud. </w:t>
       </w:r>
     </w:p>
     <w:p>
@@ -1676,45 +1113,13 @@
         <w:t>Plutôt que de réécrire un algorithme</w:t>
       </w:r>
       <w:r>
-        <w:t xml:space="preserve"> de validations pour s'assurer que le motif d'acceptation des enfants était bien respecté, nous avons simplement transposé le motif décrit dans la syntaxe DTD en une </w:t>
-      </w:r>
-      <w:proofErr w:type="spellStart"/>
-      <w:r>
-        <w:t>regex</w:t>
-      </w:r>
-      <w:proofErr w:type="spellEnd"/>
-      <w:r>
-        <w:t xml:space="preserve"> compatible avec un moteur de </w:t>
-      </w:r>
-      <w:proofErr w:type="spellStart"/>
-      <w:r>
-        <w:t>regex</w:t>
-      </w:r>
-      <w:proofErr w:type="spellEnd"/>
-      <w:r>
-        <w:t xml:space="preserve"> traditionnel (</w:t>
+        <w:t xml:space="preserve"> de validations pour s'assurer que le motif d'acceptation des enfants était bien respecté, nous avons simplement transposé le motif décrit dans la syntaxe DTD en une regex compatible avec un moteur de regex traditionnel (</w:t>
       </w:r>
       <w:r>
         <w:t>dans notre cas</w:t>
       </w:r>
       <w:r>
-        <w:t xml:space="preserve">, </w:t>
-      </w:r>
-      <w:proofErr w:type="spellStart"/>
-      <w:r>
-        <w:t>Boost</w:t>
-      </w:r>
-      <w:proofErr w:type="spellEnd"/>
-      <w:r>
-        <w:t>::</w:t>
-      </w:r>
-      <w:proofErr w:type="spellStart"/>
-      <w:r>
-        <w:t>Regex</w:t>
-      </w:r>
-      <w:proofErr w:type="spellEnd"/>
-      <w:r>
-        <w:t>).</w:t>
+        <w:t>, Boost::Regex).</w:t>
       </w:r>
     </w:p>
     <w:p>
@@ -1731,23 +1136,7 @@
         <w:t xml:space="preserve">ainsi </w:t>
       </w:r>
       <w:r>
-        <w:t xml:space="preserve">plus qu'à générer une liste des enfants directs d'un </w:t>
-      </w:r>
-      <w:proofErr w:type="spellStart"/>
-      <w:r>
-        <w:t>noeud</w:t>
-      </w:r>
-      <w:proofErr w:type="spellEnd"/>
-      <w:r>
-        <w:t xml:space="preserve">, la transformer en chaîne (séparée par des espaces), et de tenter d'appliquer la </w:t>
-      </w:r>
-      <w:proofErr w:type="spellStart"/>
-      <w:r>
-        <w:t>regex</w:t>
-      </w:r>
-      <w:proofErr w:type="spellEnd"/>
-      <w:r>
-        <w:t xml:space="preserve"> générée avec cette liste d'enfants. Si le match est positif, le motif est respecté.</w:t>
+        <w:t>plus qu'à générer une liste des enfants directs d'un noeud, la transformer en chaîne (séparée par des espaces), et de tenter d'appliquer la regex générée avec cette liste d'enfants. Si le match est positif, le motif est respecté.</w:t>
       </w:r>
     </w:p>
     <w:p>
@@ -1761,99 +1150,75 @@
         <w:t xml:space="preserve"> tout en se reposant sur des</w:t>
       </w:r>
       <w:r>
-        <w:t xml:space="preserve"> bibliothèques portables et répandue (</w:t>
-      </w:r>
-      <w:proofErr w:type="spellStart"/>
-      <w:r>
-        <w:t>Boost</w:t>
-      </w:r>
-      <w:proofErr w:type="spellEnd"/>
-      <w:r>
-        <w:t xml:space="preserve"> a</w:t>
-      </w:r>
-      <w:r>
-        <w:t xml:space="preserve"> intégré C++</w:t>
+        <w:t xml:space="preserve"> bibliothèques portables et répandue (Boost a</w:t>
       </w:r>
       <w:r>
         <w:t xml:space="preserve"> </w:t>
       </w:r>
       <w:r>
-        <w:t>11).</w:t>
-      </w:r>
-    </w:p>
-    <w:p>
-      <w:pPr>
-        <w:pStyle w:val="Heading3"/>
-      </w:pPr>
-      <w:r>
-        <w:t>Pseu</w:t>
-      </w:r>
-      <w:r>
-        <w:t>do-code</w:t>
-      </w:r>
-    </w:p>
-    <w:p>
-      <w:pPr>
-        <w:rPr>
-          <w:b/>
-        </w:rPr>
-      </w:pPr>
-    </w:p>
-    <w:p>
-      <w:pPr>
-        <w:rPr>
-          <w:b/>
-        </w:rPr>
-      </w:pPr>
-      <w:r>
-        <w:rPr>
-          <w:b/>
-        </w:rPr>
-        <w:t xml:space="preserve">Méthode </w:t>
-      </w:r>
-      <w:proofErr w:type="spellStart"/>
-      <w:r>
-        <w:rPr>
-          <w:b/>
-        </w:rPr>
-        <w:t>ToTree</w:t>
-      </w:r>
-      <w:proofErr w:type="spellEnd"/>
-      <w:r>
-        <w:rPr>
-          <w:b/>
-        </w:rPr>
-        <w:t xml:space="preserve"> du Document (</w:t>
-      </w:r>
-      <w:proofErr w:type="spellStart"/>
-      <w:r>
-        <w:rPr>
-          <w:b/>
-        </w:rPr>
-        <w:t>ToTre</w:t>
-      </w:r>
-      <w:r>
-        <w:rPr>
-          <w:b/>
-        </w:rPr>
-        <w:t>e</w:t>
-      </w:r>
-      <w:proofErr w:type="spellEnd"/>
-      <w:r>
-        <w:rPr>
-          <w:b/>
-        </w:rPr>
-        <w:t xml:space="preserve"> pour transformation d’arbre)</w:t>
-      </w:r>
-    </w:p>
-    <w:p>
-      <w:pPr>
-        <w:rPr>
-          <w:b/>
-        </w:rPr>
-      </w:pPr>
+        <w:t xml:space="preserve">été </w:t>
+      </w:r>
+      <w:r>
+        <w:t xml:space="preserve">intégré </w:t>
+      </w:r>
+      <w:r>
+        <w:t xml:space="preserve">dans </w:t>
+      </w:r>
       <w:bookmarkStart w:id="0" w:name="_GoBack"/>
       <w:bookmarkEnd w:id="0"/>
+      <w:r>
+        <w:t>C++</w:t>
+      </w:r>
+      <w:r>
+        <w:t xml:space="preserve"> </w:t>
+      </w:r>
+      <w:r>
+        <w:t>11).</w:t>
+      </w:r>
+    </w:p>
+    <w:p>
+      <w:pPr>
+        <w:pStyle w:val="Heading3"/>
+      </w:pPr>
+      <w:r>
+        <w:t>Pseu</w:t>
+      </w:r>
+      <w:r>
+        <w:t>do-code</w:t>
+      </w:r>
+    </w:p>
+    <w:p>
+      <w:pPr>
+        <w:rPr>
+          <w:b/>
+        </w:rPr>
+      </w:pPr>
+    </w:p>
+    <w:p>
+      <w:pPr>
+        <w:rPr>
+          <w:b/>
+        </w:rPr>
+      </w:pPr>
+      <w:r>
+        <w:rPr>
+          <w:b/>
+        </w:rPr>
+        <w:t>Méthode ToTree du Document (ToTre</w:t>
+      </w:r>
+      <w:r>
+        <w:rPr>
+          <w:b/>
+        </w:rPr>
+        <w:t>e pour transformation d’arbre)</w:t>
+      </w:r>
+    </w:p>
+    <w:p>
+      <w:pPr>
+        <w:rPr>
+          <w:b/>
+        </w:rPr>
+      </w:pPr>
     </w:p>
     <w:p>
       <w:pPr>
@@ -1897,21 +1262,8 @@
       </w:r>
       <w:r>
         <w:tab/>
-        <w:t xml:space="preserve">On lance la fonction </w:t>
-      </w:r>
-      <w:proofErr w:type="spellStart"/>
-      <w:r>
-        <w:t>ToHtml</w:t>
-      </w:r>
-      <w:proofErr w:type="spellEnd"/>
-      <w:r>
-        <w:t xml:space="preserve"> de la racine de notre structure </w:t>
-      </w:r>
-      <w:proofErr w:type="spellStart"/>
-      <w:r>
-        <w:t>xml</w:t>
-      </w:r>
-      <w:proofErr w:type="spellEnd"/>
+        <w:t>On lance la fonction ToHtml de la racine de notre structure xml</w:t>
+      </w:r>
     </w:p>
     <w:p>
       <w:pPr>
@@ -1925,13 +1277,47 @@
           <w:u w:val="single"/>
         </w:rPr>
         <w:tab/>
-      </w:r>
-      <w:proofErr w:type="spellStart"/>
+        <w:t>Fin</w:t>
+      </w:r>
       <w:r>
         <w:rPr>
           <w:u w:val="single"/>
         </w:rPr>
-        <w:t>Fin</w:t>
+        <w:t>Si</w:t>
+      </w:r>
+    </w:p>
+    <w:p>
+      <w:pPr>
+        <w:ind w:left="709"/>
+      </w:pPr>
+    </w:p>
+    <w:p/>
+    <w:p>
+      <w:pPr>
+        <w:rPr>
+          <w:b/>
+        </w:rPr>
+      </w:pPr>
+      <w:r>
+        <w:rPr>
+          <w:b/>
+        </w:rPr>
+        <w:t>Méthode ToHtml des noeuds XML</w:t>
+      </w:r>
+    </w:p>
+    <w:p>
+      <w:pPr>
+        <w:rPr>
+          <w:b/>
+        </w:rPr>
+      </w:pPr>
+    </w:p>
+    <w:p>
+      <w:pPr>
+        <w:ind w:left="709"/>
+      </w:pPr>
+      <w:r>
+        <w:tab/>
       </w:r>
       <w:r>
         <w:rPr>
@@ -1939,61 +1325,29 @@
         </w:rPr>
         <w:t>Si</w:t>
       </w:r>
-      <w:proofErr w:type="spellEnd"/>
+      <w:r>
+        <w:t xml:space="preserve"> un template correspond à ce nœud dans la structure XSL Alors</w:t>
+      </w:r>
     </w:p>
     <w:p>
       <w:pPr>
         <w:ind w:left="709"/>
       </w:pPr>
-    </w:p>
-    <w:p/>
-    <w:p>
-      <w:pPr>
-        <w:rPr>
-          <w:b/>
-        </w:rPr>
-      </w:pPr>
-      <w:r>
-        <w:rPr>
-          <w:b/>
-        </w:rPr>
-        <w:t xml:space="preserve">Méthode </w:t>
-      </w:r>
-      <w:proofErr w:type="spellStart"/>
-      <w:r>
-        <w:rPr>
-          <w:b/>
-        </w:rPr>
-        <w:t>ToHtml</w:t>
-      </w:r>
-      <w:proofErr w:type="spellEnd"/>
-      <w:r>
-        <w:rPr>
-          <w:b/>
-        </w:rPr>
-        <w:t xml:space="preserve"> des </w:t>
-      </w:r>
-      <w:proofErr w:type="spellStart"/>
-      <w:r>
-        <w:rPr>
-          <w:b/>
-        </w:rPr>
-        <w:t>noeuds</w:t>
-      </w:r>
-      <w:proofErr w:type="spellEnd"/>
-      <w:r>
-        <w:rPr>
-          <w:b/>
-        </w:rPr>
-        <w:t xml:space="preserve"> XML</w:t>
-      </w:r>
-    </w:p>
-    <w:p>
-      <w:pPr>
-        <w:rPr>
-          <w:b/>
-        </w:rPr>
-      </w:pPr>
+      <w:r>
+        <w:tab/>
+      </w:r>
+      <w:r>
+        <w:tab/>
+      </w:r>
+      <w:r>
+        <w:rPr>
+          <w:u w:val="single"/>
+        </w:rPr>
+        <w:t>Si</w:t>
+      </w:r>
+      <w:r>
+        <w:t xml:space="preserve"> le nœud n’est pas la racine XML Alors</w:t>
+      </w:r>
     </w:p>
     <w:p>
       <w:pPr>
@@ -2003,26 +1357,21 @@
         <w:tab/>
       </w:r>
       <w:r>
+        <w:tab/>
+      </w:r>
+      <w:r>
+        <w:tab/>
+      </w:r>
+      <w:r>
+        <w:t>On applique toHtml pour chaque fils du noeud XML</w:t>
+      </w:r>
+    </w:p>
+    <w:p>
+      <w:pPr>
+        <w:ind w:left="709"/>
         <w:rPr>
           <w:u w:val="single"/>
         </w:rPr>
-        <w:t>Si</w:t>
-      </w:r>
-      <w:r>
-        <w:t xml:space="preserve"> un </w:t>
-      </w:r>
-      <w:proofErr w:type="spellStart"/>
-      <w:r>
-        <w:t>template</w:t>
-      </w:r>
-      <w:proofErr w:type="spellEnd"/>
-      <w:r>
-        <w:t xml:space="preserve"> correspond à ce nœud dans la structure XSL Alors</w:t>
-      </w:r>
-    </w:p>
-    <w:p>
-      <w:pPr>
-        <w:ind w:left="709"/>
       </w:pPr>
       <w:r>
         <w:tab/>
@@ -2034,72 +1383,14 @@
         <w:rPr>
           <w:u w:val="single"/>
         </w:rPr>
-        <w:t>Si</w:t>
-      </w:r>
-      <w:r>
-        <w:t xml:space="preserve"> le nœud n’est pas la racine XML Alors</w:t>
-      </w:r>
-    </w:p>
-    <w:p>
-      <w:pPr>
-        <w:ind w:left="709"/>
-      </w:pPr>
-      <w:r>
-        <w:tab/>
-      </w:r>
-      <w:r>
-        <w:tab/>
-      </w:r>
-      <w:r>
-        <w:tab/>
-      </w:r>
-      <w:r>
-        <w:t xml:space="preserve">On applique </w:t>
-      </w:r>
-      <w:proofErr w:type="spellStart"/>
-      <w:r>
-        <w:t>toHtml</w:t>
-      </w:r>
-      <w:proofErr w:type="spellEnd"/>
-      <w:r>
-        <w:t xml:space="preserve"> pour chaque fils du </w:t>
-      </w:r>
-      <w:proofErr w:type="spellStart"/>
-      <w:r>
-        <w:t>noeud</w:t>
-      </w:r>
-      <w:proofErr w:type="spellEnd"/>
-      <w:r>
-        <w:t xml:space="preserve"> XML</w:t>
-      </w:r>
-    </w:p>
-    <w:p>
-      <w:pPr>
-        <w:ind w:left="709"/>
+        <w:t>FinS</w:t>
+      </w:r>
+      <w:r>
         <w:rPr>
           <w:u w:val="single"/>
         </w:rPr>
-      </w:pPr>
-      <w:r>
-        <w:tab/>
-      </w:r>
-      <w:r>
-        <w:tab/>
-      </w:r>
-      <w:proofErr w:type="spellStart"/>
-      <w:r>
-        <w:rPr>
-          <w:u w:val="single"/>
-        </w:rPr>
-        <w:t>FinS</w:t>
-      </w:r>
-      <w:r>
-        <w:rPr>
-          <w:u w:val="single"/>
-        </w:rPr>
         <w:t>i</w:t>
       </w:r>
-      <w:proofErr w:type="spellEnd"/>
     </w:p>
     <w:p>
       <w:pPr>
@@ -2141,23 +1432,7 @@
       </w:r>
       <w:r>
         <w:tab/>
-        <w:t xml:space="preserve">On récupère le </w:t>
-      </w:r>
-      <w:proofErr w:type="spellStart"/>
-      <w:r>
-        <w:t>noeud</w:t>
-      </w:r>
-      <w:proofErr w:type="spellEnd"/>
-      <w:r>
-        <w:t xml:space="preserve"> XSL correspondant (</w:t>
-      </w:r>
-      <w:proofErr w:type="spellStart"/>
-      <w:r>
-        <w:t>template</w:t>
-      </w:r>
-      <w:proofErr w:type="spellEnd"/>
-      <w:r>
-        <w:t>)</w:t>
+        <w:t>On récupère le noeud XSL correspondant (template)</w:t>
       </w:r>
     </w:p>
     <w:p>
@@ -2169,21 +1444,8 @@
       </w:r>
       <w:r>
         <w:tab/>
-        <w:t xml:space="preserve">On lance la fonction </w:t>
-      </w:r>
-      <w:proofErr w:type="spellStart"/>
-      <w:r>
-        <w:t>toHTML</w:t>
-      </w:r>
-      <w:proofErr w:type="spellEnd"/>
-      <w:r>
-        <w:t xml:space="preserve"> de ce </w:t>
-      </w:r>
-      <w:proofErr w:type="spellStart"/>
-      <w:r>
-        <w:t>noeud</w:t>
-      </w:r>
-      <w:proofErr w:type="spellEnd"/>
+        <w:t>On lance la fonction toHTML de ce noeud</w:t>
+      </w:r>
     </w:p>
     <w:p>
       <w:pPr>
@@ -2195,7 +1457,6 @@
       <w:r>
         <w:tab/>
       </w:r>
-      <w:proofErr w:type="spellStart"/>
       <w:r>
         <w:rPr>
           <w:u w:val="single"/>
@@ -2208,7 +1469,6 @@
         </w:rPr>
         <w:t>i</w:t>
       </w:r>
-      <w:proofErr w:type="spellEnd"/>
     </w:p>
     <w:p>
       <w:pPr>
@@ -2225,35 +1485,7 @@
         <w:rPr>
           <w:b/>
         </w:rPr>
-        <w:t xml:space="preserve">Méthode </w:t>
-      </w:r>
-      <w:proofErr w:type="spellStart"/>
-      <w:r>
-        <w:rPr>
-          <w:b/>
-        </w:rPr>
-        <w:t>ToHtml</w:t>
-      </w:r>
-      <w:proofErr w:type="spellEnd"/>
-      <w:r>
-        <w:rPr>
-          <w:b/>
-        </w:rPr>
-        <w:t xml:space="preserve"> du </w:t>
-      </w:r>
-      <w:proofErr w:type="spellStart"/>
-      <w:r>
-        <w:rPr>
-          <w:b/>
-        </w:rPr>
-        <w:t>noeud</w:t>
-      </w:r>
-      <w:proofErr w:type="spellEnd"/>
-      <w:r>
-        <w:rPr>
-          <w:b/>
-        </w:rPr>
-        <w:t xml:space="preserve"> XSL “Template”</w:t>
+        <w:t>Méthode ToHtml du noeud XSL “Template”</w:t>
       </w:r>
     </w:p>
     <w:p>
@@ -2273,46 +1505,14 @@
       </w:pPr>
       <w:r>
         <w:tab/>
-        <w:t xml:space="preserve">On lance la fonction </w:t>
-      </w:r>
-      <w:proofErr w:type="spellStart"/>
-      <w:r>
-        <w:t>toHTML</w:t>
-      </w:r>
-      <w:proofErr w:type="spellEnd"/>
-      <w:r>
-        <w:t xml:space="preserve"> de tous les fils de ce </w:t>
-      </w:r>
-      <w:proofErr w:type="spellStart"/>
-      <w:r>
-        <w:t>noeud</w:t>
-      </w:r>
-      <w:proofErr w:type="spellEnd"/>
-      <w:r>
-        <w:t xml:space="preserve"> XSL </w:t>
+        <w:t xml:space="preserve">On lance la fonction toHTML de tous les fils de ce noeud XSL </w:t>
       </w:r>
       <w:r>
         <w:rPr>
           <w:i/>
           <w:color w:val="7F7F7F" w:themeColor="text1" w:themeTint="80"/>
         </w:rPr>
-        <w:t xml:space="preserve">(pouvant être des </w:t>
-      </w:r>
-      <w:proofErr w:type="spellStart"/>
-      <w:r>
-        <w:rPr>
-          <w:i/>
-          <w:color w:val="7F7F7F" w:themeColor="text1" w:themeTint="80"/>
-        </w:rPr>
-        <w:t>noeuds</w:t>
-      </w:r>
-      <w:proofErr w:type="spellEnd"/>
-      <w:r>
-        <w:rPr>
-          <w:i/>
-          <w:color w:val="7F7F7F" w:themeColor="text1" w:themeTint="80"/>
-        </w:rPr>
-        <w:t xml:space="preserve"> XML normaux ou XSL)</w:t>
+        <w:t>(pouvant être des noeuds XML normaux ou XSL)</w:t>
       </w:r>
     </w:p>
     <w:p/>
@@ -2326,76 +1526,21 @@
         <w:rPr>
           <w:b/>
         </w:rPr>
-        <w:t xml:space="preserve">Méthode </w:t>
-      </w:r>
-      <w:proofErr w:type="spellStart"/>
-      <w:r>
+        <w:t>Méthode ToHtml du noeud XSL “Apply-Template”</w:t>
+      </w:r>
+    </w:p>
+    <w:p>
+      <w:pPr>
         <w:rPr>
           <w:b/>
         </w:rPr>
-        <w:t>ToHtml</w:t>
-      </w:r>
-      <w:proofErr w:type="spellEnd"/>
-      <w:r>
-        <w:rPr>
-          <w:b/>
-        </w:rPr>
-        <w:t xml:space="preserve"> du </w:t>
-      </w:r>
-      <w:proofErr w:type="spellStart"/>
-      <w:r>
-        <w:rPr>
-          <w:b/>
-        </w:rPr>
-        <w:t>noeud</w:t>
-      </w:r>
-      <w:proofErr w:type="spellEnd"/>
-      <w:r>
-        <w:rPr>
-          <w:b/>
-        </w:rPr>
-        <w:t xml:space="preserve"> XSL “</w:t>
-      </w:r>
-      <w:proofErr w:type="spellStart"/>
-      <w:r>
-        <w:rPr>
-          <w:b/>
-        </w:rPr>
-        <w:t>Apply</w:t>
-      </w:r>
-      <w:proofErr w:type="spellEnd"/>
-      <w:r>
-        <w:rPr>
-          <w:b/>
-        </w:rPr>
-        <w:t>-Template”</w:t>
-      </w:r>
-    </w:p>
-    <w:p>
-      <w:pPr>
-        <w:rPr>
-          <w:b/>
-        </w:rPr>
       </w:pPr>
     </w:p>
     <w:p>
       <w:r>
         <w:tab/>
-        <w:t xml:space="preserve">Récupérer </w:t>
-      </w:r>
-      <w:proofErr w:type="spellStart"/>
-      <w:r>
-        <w:t>noeud</w:t>
-      </w:r>
-      <w:proofErr w:type="spellEnd"/>
-      <w:r>
-        <w:t xml:space="preserve"> XML pour lequel on a appliqué le </w:t>
-      </w:r>
-      <w:proofErr w:type="spellStart"/>
-      <w:r>
-        <w:t>template</w:t>
-      </w:r>
-      <w:proofErr w:type="spellEnd"/>
+        <w:t>Récupérer noeud XML pour lequel on a appliqué le template</w:t>
+      </w:r>
     </w:p>
     <w:p/>
     <w:p>
@@ -2409,15 +1554,7 @@
         <w:t>Pour</w:t>
       </w:r>
       <w:r>
-        <w:t xml:space="preserve"> chaque enfant de ce </w:t>
-      </w:r>
-      <w:proofErr w:type="spellStart"/>
-      <w:r>
-        <w:t>noeud</w:t>
-      </w:r>
-      <w:proofErr w:type="spellEnd"/>
-      <w:r>
-        <w:t xml:space="preserve"> Faire</w:t>
+        <w:t xml:space="preserve"> chaque enfant de ce noeud Faire</w:t>
       </w:r>
     </w:p>
     <w:p>
@@ -2433,72 +1570,27 @@
       </w:r>
       <w:r>
         <w:tab/>
-        <w:t xml:space="preserve">Fonction </w:t>
-      </w:r>
-      <w:proofErr w:type="spellStart"/>
-      <w:proofErr w:type="gramStart"/>
-      <w:r>
-        <w:t>toHtml</w:t>
-      </w:r>
-      <w:proofErr w:type="spellEnd"/>
-      <w:r>
-        <w:t>(</w:t>
-      </w:r>
-      <w:proofErr w:type="gramEnd"/>
-      <w:r>
-        <w:t xml:space="preserve">) </w:t>
+        <w:t xml:space="preserve">Fonction toHtml() </w:t>
       </w:r>
       <w:r>
         <w:rPr>
           <w:i/>
           <w:color w:val="7F7F7F" w:themeColor="text1" w:themeTint="80"/>
         </w:rPr>
-        <w:t xml:space="preserve">/* Chaque enfant est un </w:t>
-      </w:r>
-      <w:proofErr w:type="spellStart"/>
+        <w:t>/* Chaque enfant est un noeud de la structure xml que l’on</w:t>
+      </w:r>
       <w:r>
         <w:rPr>
           <w:i/>
           <w:color w:val="7F7F7F" w:themeColor="text1" w:themeTint="80"/>
         </w:rPr>
-        <w:t>noeud</w:t>
-      </w:r>
-      <w:proofErr w:type="spellEnd"/>
+        <w:t xml:space="preserve"> </w:t>
+      </w:r>
       <w:r>
         <w:rPr>
           <w:i/>
           <w:color w:val="7F7F7F" w:themeColor="text1" w:themeTint="80"/>
         </w:rPr>
-        <w:t xml:space="preserve"> de la structure </w:t>
-      </w:r>
-      <w:proofErr w:type="spellStart"/>
-      <w:r>
-        <w:rPr>
-          <w:i/>
-          <w:color w:val="7F7F7F" w:themeColor="text1" w:themeTint="80"/>
-        </w:rPr>
-        <w:t>xml</w:t>
-      </w:r>
-      <w:proofErr w:type="spellEnd"/>
-      <w:r>
-        <w:rPr>
-          <w:i/>
-          <w:color w:val="7F7F7F" w:themeColor="text1" w:themeTint="80"/>
-        </w:rPr>
-        <w:t xml:space="preserve"> que l’on</w:t>
-      </w:r>
-      <w:r>
-        <w:rPr>
-          <w:i/>
-          <w:color w:val="7F7F7F" w:themeColor="text1" w:themeTint="80"/>
-        </w:rPr>
-        <w:t xml:space="preserve"> </w:t>
-      </w:r>
-      <w:r>
-        <w:rPr>
-          <w:i/>
-          <w:color w:val="7F7F7F" w:themeColor="text1" w:themeTint="80"/>
-        </w:rPr>
         <w:t>va afficher */</w:t>
       </w:r>
     </w:p>
@@ -2511,14 +1603,12 @@
       <w:r>
         <w:tab/>
       </w:r>
-      <w:proofErr w:type="spellStart"/>
       <w:r>
         <w:rPr>
           <w:u w:val="single"/>
         </w:rPr>
         <w:t>FinPour</w:t>
       </w:r>
-      <w:proofErr w:type="spellEnd"/>
     </w:p>
     <w:p/>
     <w:p>
@@ -2531,30 +1621,8 @@
         <w:rPr>
           <w:b/>
         </w:rPr>
-        <w:t xml:space="preserve">Méthode </w:t>
-      </w:r>
-      <w:proofErr w:type="spellStart"/>
-      <w:r>
-        <w:rPr>
-          <w:b/>
-        </w:rPr>
-        <w:t>ToHtml</w:t>
-      </w:r>
-      <w:proofErr w:type="spellEnd"/>
-      <w:r>
-        <w:rPr>
-          <w:b/>
-        </w:rPr>
-        <w:t xml:space="preserve"> de l’élément XML </w:t>
-      </w:r>
-      <w:proofErr w:type="spellStart"/>
-      <w:r>
-        <w:rPr>
-          <w:b/>
-        </w:rPr>
-        <w:t>Cdata</w:t>
-      </w:r>
-      <w:proofErr w:type="spellEnd"/>
+        <w:t>Méthode ToHtml de l’élément XML Cdata</w:t>
+      </w:r>
     </w:p>
     <w:p/>
     <w:p>
@@ -4728,7 +3796,7 @@
 </file>
 
 <file path=customXml/itemProps1.xml><?xml version="1.0" encoding="utf-8"?>
-<ds:datastoreItem xmlns:ds="http://schemas.openxmlformats.org/officeDocument/2006/customXml" ds:itemID="{53456086-9535-DA49-9D5A-835DC9F55595}">
+<ds:datastoreItem xmlns:ds="http://schemas.openxmlformats.org/officeDocument/2006/customXml" ds:itemID="{BA21FDA7-3F31-FF44-BB3D-504163B73976}">
   <ds:schemaRefs>
     <ds:schemaRef ds:uri="http://schemas.openxmlformats.org/officeDocument/2006/bibliography"/>
   </ds:schemaRefs>

</xml_diff>

<commit_message>
En fait non : correction de fautes
</commit_message>
<xml_diff>
--- a/doc/final/Document_de_conception.docx
+++ b/doc/final/Document_de_conception.docx
@@ -1089,7 +1089,18 @@
         <w:t>,</w:t>
       </w:r>
       <w:r>
-        <w:t xml:space="preserve"> de transformation d'arbre repose sur deux structures XML : la structure XML à transformer en structure HTML et la structure XLST permettant de donner les informations de traitements (mise en page html, mise en forme conditionnelle, …).</w:t>
+        <w:t xml:space="preserve"> de transformation d'arbre repose sur deux structures XML : la structure XML à transformer en structure HTML et la structure XLST permettant de donner les informations de traitements (mise en page </w:t>
+      </w:r>
+      <w:r>
+        <w:t>html</w:t>
+      </w:r>
+      <w:r>
+        <w:t>, mise en forme conditionnelle</w:t>
+      </w:r>
+      <w:bookmarkStart w:id="0" w:name="_GoBack"/>
+      <w:bookmarkEnd w:id="0"/>
+      <w:r>
+        <w:t>…).</w:t>
       </w:r>
     </w:p>
     <w:p/>
@@ -1101,7 +1112,13 @@
     <w:p/>
     <w:p>
       <w:r>
-        <w:t>La transformation de la structure XML en arbre HTML commence par le parcours de l’arbre XML. Pour chaque noeud rencontré nous allons vérifier dans la structure XSLT si un modèle (“template”) existe pou</w:t>
+        <w:t>La transformation de la structure XML en arbre HTML commence par le parcours de l’arbre XML. Pour chaque noeud rencontré</w:t>
+      </w:r>
+      <w:r>
+        <w:t>,</w:t>
+      </w:r>
+      <w:r>
+        <w:t xml:space="preserve"> nous allons vérifier dans la structure XSLT si un modèle (“template”) existe pou</w:t>
       </w:r>
       <w:r>
         <w:t xml:space="preserve">r ce noeud. </w:t>
@@ -1164,8 +1181,6 @@
       <w:r>
         <w:t xml:space="preserve">dans </w:t>
       </w:r>
-      <w:bookmarkStart w:id="0" w:name="_GoBack"/>
-      <w:bookmarkEnd w:id="0"/>
       <w:r>
         <w:t>C++</w:t>
       </w:r>
@@ -1204,13 +1219,60 @@
         <w:rPr>
           <w:b/>
         </w:rPr>
-        <w:t>Méthode ToTree du Document (ToTre</w:t>
-      </w:r>
-      <w:r>
-        <w:rPr>
-          <w:b/>
-        </w:rPr>
-        <w:t>e pour transformation d’arbre)</w:t>
+        <w:t>Méthode t</w:t>
+      </w:r>
+      <w:r>
+        <w:rPr>
+          <w:b/>
+        </w:rPr>
+        <w:t>oTree</w:t>
+      </w:r>
+      <w:r>
+        <w:rPr>
+          <w:b/>
+        </w:rPr>
+        <w:t>()</w:t>
+      </w:r>
+      <w:r>
+        <w:rPr>
+          <w:b/>
+        </w:rPr>
+        <w:t xml:space="preserve"> du Document </w:t>
+      </w:r>
+      <w:r>
+        <w:rPr>
+          <w:i/>
+          <w:color w:val="7F7F7F" w:themeColor="text1" w:themeTint="80"/>
+        </w:rPr>
+        <w:t>(t</w:t>
+      </w:r>
+      <w:r>
+        <w:rPr>
+          <w:i/>
+          <w:color w:val="7F7F7F" w:themeColor="text1" w:themeTint="80"/>
+        </w:rPr>
+        <w:t>oTre</w:t>
+      </w:r>
+      <w:r>
+        <w:rPr>
+          <w:i/>
+          <w:color w:val="7F7F7F" w:themeColor="text1" w:themeTint="80"/>
+        </w:rPr>
+        <w:t>e</w:t>
+      </w:r>
+      <w:r>
+        <w:rPr>
+          <w:i/>
+          <w:color w:val="7F7F7F" w:themeColor="text1" w:themeTint="80"/>
+        </w:rPr>
+        <w:t>()</w:t>
+      </w:r>
+      <w:r>
+        <w:rPr>
+          <w:i/>
+          <w:color w:val="7F7F7F" w:themeColor="text1" w:themeTint="80"/>
+        </w:rPr>
+        <w:t xml:space="preserve"> pour transformation d’arbre)</w:t>
       </w:r>
     </w:p>
     <w:p>
@@ -1262,7 +1324,16 @@
       </w:r>
       <w:r>
         <w:tab/>
-        <w:t>On lance la fonction ToHtml de la racine de notre structure xml</w:t>
+        <w:t>On lance la fonction t</w:t>
+      </w:r>
+      <w:r>
+        <w:t>oHtml</w:t>
+      </w:r>
+      <w:r>
+        <w:t>()</w:t>
+      </w:r>
+      <w:r>
+        <w:t xml:space="preserve"> de la racine de notre structure xml</w:t>
       </w:r>
     </w:p>
     <w:p>
@@ -1302,7 +1373,25 @@
         <w:rPr>
           <w:b/>
         </w:rPr>
-        <w:t>Méthode ToHtml des noeuds XML</w:t>
+        <w:t>Méthode t</w:t>
+      </w:r>
+      <w:r>
+        <w:rPr>
+          <w:b/>
+        </w:rPr>
+        <w:t>oHtml</w:t>
+      </w:r>
+      <w:r>
+        <w:rPr>
+          <w:b/>
+        </w:rPr>
+        <w:t>()</w:t>
+      </w:r>
+      <w:r>
+        <w:rPr>
+          <w:b/>
+        </w:rPr>
+        <w:t xml:space="preserve"> des noeuds XML</w:t>
       </w:r>
     </w:p>
     <w:p>
@@ -1363,7 +1452,13 @@
         <w:tab/>
       </w:r>
       <w:r>
-        <w:t>On applique toHtml pour chaque fils du noeud XML</w:t>
+        <w:t>On applique toHtml</w:t>
+      </w:r>
+      <w:r>
+        <w:t>()</w:t>
+      </w:r>
+      <w:r>
+        <w:t xml:space="preserve"> pour chaque fils du noeud XML</w:t>
       </w:r>
     </w:p>
     <w:p>
@@ -1444,7 +1539,13 @@
       </w:r>
       <w:r>
         <w:tab/>
-        <w:t>On lance la fonction toHTML de ce noeud</w:t>
+        <w:t>On lance la fonction toHTML</w:t>
+      </w:r>
+      <w:r>
+        <w:t>()</w:t>
+      </w:r>
+      <w:r>
+        <w:t xml:space="preserve"> de ce noeud</w:t>
       </w:r>
     </w:p>
     <w:p>
@@ -1485,7 +1586,25 @@
         <w:rPr>
           <w:b/>
         </w:rPr>
-        <w:t>Méthode ToHtml du noeud XSL “Template”</w:t>
+        <w:t>Méthode t</w:t>
+      </w:r>
+      <w:r>
+        <w:rPr>
+          <w:b/>
+        </w:rPr>
+        <w:t>oHtml</w:t>
+      </w:r>
+      <w:r>
+        <w:rPr>
+          <w:b/>
+        </w:rPr>
+        <w:t>()</w:t>
+      </w:r>
+      <w:r>
+        <w:rPr>
+          <w:b/>
+        </w:rPr>
+        <w:t xml:space="preserve"> du noeud XSL “Template”</w:t>
       </w:r>
     </w:p>
     <w:p>
@@ -1505,7 +1624,13 @@
       </w:pPr>
       <w:r>
         <w:tab/>
-        <w:t xml:space="preserve">On lance la fonction toHTML de tous les fils de ce noeud XSL </w:t>
+        <w:t>On lance la fonction toHTML</w:t>
+      </w:r>
+      <w:r>
+        <w:t xml:space="preserve"> </w:t>
+      </w:r>
+      <w:r>
+        <w:t xml:space="preserve">de tous les fils de ce noeud XSL </w:t>
       </w:r>
       <w:r>
         <w:rPr>
@@ -1526,7 +1651,31 @@
         <w:rPr>
           <w:b/>
         </w:rPr>
-        <w:t>Méthode ToHtml du noeud XSL “Apply-Template”</w:t>
+        <w:t xml:space="preserve">Méthode </w:t>
+      </w:r>
+      <w:r>
+        <w:rPr>
+          <w:b/>
+        </w:rPr>
+        <w:t>t</w:t>
+      </w:r>
+      <w:r>
+        <w:rPr>
+          <w:b/>
+        </w:rPr>
+        <w:t>oHtml</w:t>
+      </w:r>
+      <w:r>
+        <w:rPr>
+          <w:b/>
+        </w:rPr>
+        <w:t>()</w:t>
+      </w:r>
+      <w:r>
+        <w:rPr>
+          <w:b/>
+        </w:rPr>
+        <w:t xml:space="preserve"> du noeud XSL “Apply-Template”</w:t>
       </w:r>
     </w:p>
     <w:p>
@@ -1621,7 +1770,25 @@
         <w:rPr>
           <w:b/>
         </w:rPr>
-        <w:t>Méthode ToHtml de l’élément XML Cdata</w:t>
+        <w:t>Méthode t</w:t>
+      </w:r>
+      <w:r>
+        <w:rPr>
+          <w:b/>
+        </w:rPr>
+        <w:t>oHtml</w:t>
+      </w:r>
+      <w:r>
+        <w:rPr>
+          <w:b/>
+        </w:rPr>
+        <w:t>()</w:t>
+      </w:r>
+      <w:r>
+        <w:rPr>
+          <w:b/>
+        </w:rPr>
+        <w:t xml:space="preserve"> de l’élément XML Cdata</w:t>
       </w:r>
     </w:p>
     <w:p/>
@@ -3796,7 +3963,7 @@
 </file>
 
 <file path=customXml/itemProps1.xml><?xml version="1.0" encoding="utf-8"?>
-<ds:datastoreItem xmlns:ds="http://schemas.openxmlformats.org/officeDocument/2006/customXml" ds:itemID="{BA21FDA7-3F31-FF44-BB3D-504163B73976}">
+<ds:datastoreItem xmlns:ds="http://schemas.openxmlformats.org/officeDocument/2006/customXml" ds:itemID="{97E54C2E-C2AA-C740-8AA1-13523044B053}">
   <ds:schemaRefs>
     <ds:schemaRef ds:uri="http://schemas.openxmlformats.org/officeDocument/2006/bibliography"/>
   </ds:schemaRefs>

</xml_diff>